<commit_message>
Definition of Done (DoD) und Organigramm als Docx-Datei als Version 2
</commit_message>
<xml_diff>
--- a/filestorage/templates/DoD_und_Organigramm.docx
+++ b/filestorage/templates/DoD_und_Organigramm.docx
@@ -128,13 +128,7 @@
         <w:t>ojektumgebung</w:t>
       </w:r>
       <w:r>
-        <w:t xml:space="preserve"> mithilfe der </w:t>
-      </w:r>
-      <w:r>
-        <w:t>Software- bzw. Projektwerkzeuge</w:t>
-      </w:r>
-      <w:r>
-        <w:t xml:space="preserve"> erfolgte</w:t>
+        <w:t xml:space="preserve"> mithilfe der Software- bzw. Projektwerkzeuge erfolgte</w:t>
       </w:r>
     </w:p>
     <w:p>
@@ -170,10 +164,7 @@
         <w:t>Frontend</w:t>
       </w:r>
       <w:r>
-        <w:t>-</w:t>
-      </w:r>
-      <w:r>
-        <w:t xml:space="preserve">System </w:t>
+        <w:t xml:space="preserve">-System </w:t>
       </w:r>
       <w:r>
         <w:t>ist</w:t>
@@ -194,10 +185,7 @@
         <w:t>Datenbanksystem</w:t>
       </w:r>
       <w:r>
-        <w:t xml:space="preserve"> ist </w:t>
-      </w:r>
-      <w:r>
-        <w:t>implementiert</w:t>
+        <w:t xml:space="preserve"> ist implementiert</w:t>
       </w:r>
     </w:p>
     <w:p>
@@ -353,19 +341,7 @@
         <w:t>Projektbericht</w:t>
       </w:r>
       <w:r>
-        <w:t xml:space="preserve"> + P</w:t>
-      </w:r>
-      <w:r>
-        <w:t>räsentation</w:t>
-      </w:r>
-      <w:r>
-        <w:t xml:space="preserve"> (Abgabe </w:t>
-      </w:r>
-      <w:r>
-        <w:t>2</w:t>
-      </w:r>
-      <w:r>
-        <w:t xml:space="preserve">) erfolgreich und </w:t>
+        <w:t xml:space="preserve"> + Präsentation (Abgabe 2) erfolgreich und </w:t>
       </w:r>
       <w:r>
         <w:t>abgenommen</w:t>
@@ -418,7 +394,7 @@
           <w:noProof/>
         </w:rPr>
         <w:drawing>
-          <wp:inline distT="0" distB="0" distL="0" distR="0" wp14:anchorId="320D5B3E" wp14:editId="1C188A37">
+          <wp:inline distT="0" distB="0" distL="0" distR="0" wp14:anchorId="320D5B3E" wp14:editId="6C2C5698">
             <wp:extent cx="7038975" cy="4619625"/>
             <wp:effectExtent l="0" t="0" r="0" b="9525"/>
             <wp:docPr id="155369546" name="Diagramm 1"/>
@@ -1911,15 +1887,17 @@
 </file>
 
 <file path=word/diagrams/colors1.xml><?xml version="1.0" encoding="utf-8"?>
-<dgm:colorsDef xmlns:dgm="http://schemas.openxmlformats.org/drawingml/2006/diagram" xmlns:a="http://schemas.openxmlformats.org/drawingml/2006/main" uniqueId="urn:microsoft.com/office/officeart/2005/8/colors/accent1_2">
+<dgm:colorsDef xmlns:dgm="http://schemas.openxmlformats.org/drawingml/2006/diagram" xmlns:a="http://schemas.openxmlformats.org/drawingml/2006/main" uniqueId="urn:microsoft.com/office/officeart/2005/8/colors/accent1_3">
   <dgm:title val=""/>
   <dgm:desc val=""/>
   <dgm:catLst>
-    <dgm:cat type="accent1" pri="11200"/>
+    <dgm:cat type="accent1" pri="11300"/>
   </dgm:catLst>
   <dgm:styleLbl name="node0">
     <dgm:fillClrLst meth="repeat">
-      <a:schemeClr val="accent1"/>
+      <a:schemeClr val="accent1">
+        <a:shade val="80000"/>
+      </a:schemeClr>
     </dgm:fillClrLst>
     <dgm:linClrLst meth="repeat">
       <a:schemeClr val="lt1"/>
@@ -1930,11 +1908,21 @@
     <dgm:txEffectClrLst/>
   </dgm:styleLbl>
   <dgm:styleLbl name="alignNode1">
-    <dgm:fillClrLst meth="repeat">
-      <a:schemeClr val="accent1"/>
+    <dgm:fillClrLst>
+      <a:schemeClr val="accent1">
+        <a:shade val="80000"/>
+      </a:schemeClr>
+      <a:schemeClr val="accent1">
+        <a:tint val="70000"/>
+      </a:schemeClr>
     </dgm:fillClrLst>
-    <dgm:linClrLst meth="repeat">
-      <a:schemeClr val="accent1"/>
+    <dgm:linClrLst>
+      <a:schemeClr val="accent1">
+        <a:shade val="80000"/>
+      </a:schemeClr>
+      <a:schemeClr val="accent1">
+        <a:tint val="70000"/>
+      </a:schemeClr>
     </dgm:linClrLst>
     <dgm:effectClrLst/>
     <dgm:txLinClrLst/>
@@ -1942,8 +1930,13 @@
     <dgm:txEffectClrLst/>
   </dgm:styleLbl>
   <dgm:styleLbl name="node1">
-    <dgm:fillClrLst meth="repeat">
-      <a:schemeClr val="accent1"/>
+    <dgm:fillClrLst>
+      <a:schemeClr val="accent1">
+        <a:shade val="80000"/>
+      </a:schemeClr>
+      <a:schemeClr val="accent1">
+        <a:tint val="70000"/>
+      </a:schemeClr>
     </dgm:fillClrLst>
     <dgm:linClrLst meth="repeat">
       <a:schemeClr val="lt1"/>
@@ -1954,8 +1947,13 @@
     <dgm:txEffectClrLst/>
   </dgm:styleLbl>
   <dgm:styleLbl name="lnNode1">
-    <dgm:fillClrLst meth="repeat">
-      <a:schemeClr val="accent1"/>
+    <dgm:fillClrLst>
+      <a:schemeClr val="accent1">
+        <a:shade val="80000"/>
+      </a:schemeClr>
+      <a:schemeClr val="accent1">
+        <a:tint val="70000"/>
+      </a:schemeClr>
     </dgm:fillClrLst>
     <dgm:linClrLst meth="repeat">
       <a:schemeClr val="lt1"/>
@@ -1966,8 +1964,13 @@
     <dgm:txEffectClrLst/>
   </dgm:styleLbl>
   <dgm:styleLbl name="vennNode1">
-    <dgm:fillClrLst meth="repeat">
+    <dgm:fillClrLst>
       <a:schemeClr val="accent1">
+        <a:shade val="80000"/>
+        <a:alpha val="50000"/>
+      </a:schemeClr>
+      <a:schemeClr val="accent1">
+        <a:tint val="70000"/>
         <a:alpha val="50000"/>
       </a:schemeClr>
     </dgm:fillClrLst>
@@ -1980,8 +1983,10 @@
     <dgm:txEffectClrLst/>
   </dgm:styleLbl>
   <dgm:styleLbl name="node2">
-    <dgm:fillClrLst meth="repeat">
-      <a:schemeClr val="accent1"/>
+    <dgm:fillClrLst>
+      <a:schemeClr val="accent1">
+        <a:tint val="99000"/>
+      </a:schemeClr>
     </dgm:fillClrLst>
     <dgm:linClrLst meth="repeat">
       <a:schemeClr val="lt1"/>
@@ -1992,8 +1997,10 @@
     <dgm:txEffectClrLst/>
   </dgm:styleLbl>
   <dgm:styleLbl name="node3">
-    <dgm:fillClrLst meth="repeat">
-      <a:schemeClr val="accent1"/>
+    <dgm:fillClrLst>
+      <a:schemeClr val="accent1">
+        <a:tint val="80000"/>
+      </a:schemeClr>
     </dgm:fillClrLst>
     <dgm:linClrLst meth="repeat">
       <a:schemeClr val="lt1"/>
@@ -2004,8 +2011,10 @@
     <dgm:txEffectClrLst/>
   </dgm:styleLbl>
   <dgm:styleLbl name="node4">
-    <dgm:fillClrLst meth="repeat">
-      <a:schemeClr val="accent1"/>
+    <dgm:fillClrLst>
+      <a:schemeClr val="accent1">
+        <a:tint val="70000"/>
+      </a:schemeClr>
     </dgm:fillClrLst>
     <dgm:linClrLst meth="repeat">
       <a:schemeClr val="lt1"/>
@@ -2016,9 +2025,12 @@
     <dgm:txEffectClrLst/>
   </dgm:styleLbl>
   <dgm:styleLbl name="fgImgPlace1">
-    <dgm:fillClrLst meth="repeat">
+    <dgm:fillClrLst>
       <a:schemeClr val="accent1">
         <a:tint val="50000"/>
+      </a:schemeClr>
+      <a:schemeClr val="accent1">
+        <a:tint val="20000"/>
       </a:schemeClr>
     </dgm:fillClrLst>
     <dgm:linClrLst meth="repeat">
@@ -2032,9 +2044,12 @@
     <dgm:txEffectClrLst/>
   </dgm:styleLbl>
   <dgm:styleLbl name="alignImgPlace1">
-    <dgm:fillClrLst meth="repeat">
+    <dgm:fillClrLst>
       <a:schemeClr val="accent1">
         <a:tint val="50000"/>
+      </a:schemeClr>
+      <a:schemeClr val="accent1">
+        <a:tint val="20000"/>
       </a:schemeClr>
     </dgm:fillClrLst>
     <dgm:linClrLst meth="repeat">
@@ -2048,9 +2063,12 @@
     <dgm:txEffectClrLst/>
   </dgm:styleLbl>
   <dgm:styleLbl name="bgImgPlace1">
-    <dgm:fillClrLst meth="repeat">
+    <dgm:fillClrLst>
       <a:schemeClr val="accent1">
         <a:tint val="50000"/>
+      </a:schemeClr>
+      <a:schemeClr val="accent1">
+        <a:tint val="20000"/>
       </a:schemeClr>
     </dgm:fillClrLst>
     <dgm:linClrLst meth="repeat">
@@ -2064,14 +2082,20 @@
     <dgm:txEffectClrLst/>
   </dgm:styleLbl>
   <dgm:styleLbl name="sibTrans2D1">
-    <dgm:fillClrLst meth="repeat">
+    <dgm:fillClrLst>
       <a:schemeClr val="accent1">
-        <a:tint val="60000"/>
+        <a:shade val="90000"/>
+      </a:schemeClr>
+      <a:schemeClr val="accent1">
+        <a:tint val="70000"/>
       </a:schemeClr>
     </dgm:fillClrLst>
-    <dgm:linClrLst meth="repeat">
+    <dgm:linClrLst>
       <a:schemeClr val="accent1">
-        <a:tint val="60000"/>
+        <a:shade val="90000"/>
+      </a:schemeClr>
+      <a:schemeClr val="accent1">
+        <a:tint val="70000"/>
       </a:schemeClr>
     </dgm:linClrLst>
     <dgm:effectClrLst/>
@@ -2080,38 +2104,78 @@
     <dgm:txEffectClrLst/>
   </dgm:styleLbl>
   <dgm:styleLbl name="fgSibTrans2D1">
-    <dgm:fillClrLst meth="repeat">
+    <dgm:fillClrLst>
       <a:schemeClr val="accent1">
-        <a:tint val="60000"/>
+        <a:shade val="90000"/>
+      </a:schemeClr>
+      <a:schemeClr val="accent1">
+        <a:tint val="70000"/>
       </a:schemeClr>
     </dgm:fillClrLst>
-    <dgm:linClrLst meth="repeat">
+    <dgm:linClrLst>
       <a:schemeClr val="accent1">
-        <a:tint val="60000"/>
+        <a:shade val="90000"/>
+      </a:schemeClr>
+      <a:schemeClr val="accent1">
+        <a:tint val="70000"/>
       </a:schemeClr>
     </dgm:linClrLst>
     <dgm:effectClrLst/>
     <dgm:txLinClrLst/>
-    <dgm:txFillClrLst/>
+    <dgm:txFillClrLst meth="repeat">
+      <a:schemeClr val="lt1"/>
+    </dgm:txFillClrLst>
     <dgm:txEffectClrLst/>
   </dgm:styleLbl>
   <dgm:styleLbl name="bgSibTrans2D1">
-    <dgm:fillClrLst meth="repeat">
+    <dgm:fillClrLst>
       <a:schemeClr val="accent1">
-        <a:tint val="60000"/>
+        <a:shade val="90000"/>
+      </a:schemeClr>
+      <a:schemeClr val="accent1">
+        <a:tint val="70000"/>
       </a:schemeClr>
     </dgm:fillClrLst>
-    <dgm:linClrLst meth="repeat">
+    <dgm:linClrLst>
       <a:schemeClr val="accent1">
-        <a:tint val="60000"/>
+        <a:shade val="90000"/>
+      </a:schemeClr>
+      <a:schemeClr val="accent1">
+        <a:tint val="70000"/>
       </a:schemeClr>
     </dgm:linClrLst>
     <dgm:effectClrLst/>
     <dgm:txLinClrLst/>
-    <dgm:txFillClrLst/>
+    <dgm:txFillClrLst meth="repeat">
+      <a:schemeClr val="lt1"/>
+    </dgm:txFillClrLst>
     <dgm:txEffectClrLst/>
   </dgm:styleLbl>
   <dgm:styleLbl name="sibTrans1D1">
+    <dgm:fillClrLst>
+      <a:schemeClr val="accent1">
+        <a:shade val="90000"/>
+      </a:schemeClr>
+      <a:schemeClr val="accent1">
+        <a:tint val="70000"/>
+      </a:schemeClr>
+    </dgm:fillClrLst>
+    <dgm:linClrLst>
+      <a:schemeClr val="accent1">
+        <a:shade val="90000"/>
+      </a:schemeClr>
+      <a:schemeClr val="accent1">
+        <a:tint val="70000"/>
+      </a:schemeClr>
+    </dgm:linClrLst>
+    <dgm:effectClrLst/>
+    <dgm:txLinClrLst/>
+    <dgm:txFillClrLst meth="repeat">
+      <a:schemeClr val="tx1"/>
+    </dgm:txFillClrLst>
+    <dgm:txEffectClrLst/>
+  </dgm:styleLbl>
+  <dgm:styleLbl name="callout">
     <dgm:fillClrLst meth="repeat">
       <a:schemeClr val="accent1"/>
     </dgm:fillClrLst>
@@ -2125,25 +2189,11 @@
     </dgm:txFillClrLst>
     <dgm:txEffectClrLst/>
   </dgm:styleLbl>
-  <dgm:styleLbl name="callout">
-    <dgm:fillClrLst meth="repeat">
-      <a:schemeClr val="accent1"/>
-    </dgm:fillClrLst>
-    <dgm:linClrLst meth="repeat">
-      <a:schemeClr val="accent1">
-        <a:tint val="50000"/>
-      </a:schemeClr>
-    </dgm:linClrLst>
-    <dgm:effectClrLst/>
-    <dgm:txLinClrLst/>
-    <dgm:txFillClrLst meth="repeat">
-      <a:schemeClr val="tx1"/>
-    </dgm:txFillClrLst>
-    <dgm:txEffectClrLst/>
-  </dgm:styleLbl>
   <dgm:styleLbl name="asst0">
     <dgm:fillClrLst meth="repeat">
-      <a:schemeClr val="accent1"/>
+      <a:schemeClr val="accent1">
+        <a:shade val="80000"/>
+      </a:schemeClr>
     </dgm:fillClrLst>
     <dgm:linClrLst meth="repeat">
       <a:schemeClr val="lt1"/>
@@ -2155,7 +2205,9 @@
   </dgm:styleLbl>
   <dgm:styleLbl name="asst1">
     <dgm:fillClrLst meth="repeat">
-      <a:schemeClr val="accent1"/>
+      <a:schemeClr val="accent1">
+        <a:shade val="80000"/>
+      </a:schemeClr>
     </dgm:fillClrLst>
     <dgm:linClrLst meth="repeat">
       <a:schemeClr val="lt1"/>
@@ -2166,8 +2218,10 @@
     <dgm:txEffectClrLst/>
   </dgm:styleLbl>
   <dgm:styleLbl name="asst2">
-    <dgm:fillClrLst meth="repeat">
-      <a:schemeClr val="accent1"/>
+    <dgm:fillClrLst>
+      <a:schemeClr val="accent1">
+        <a:tint val="99000"/>
+      </a:schemeClr>
     </dgm:fillClrLst>
     <dgm:linClrLst meth="repeat">
       <a:schemeClr val="lt1"/>
@@ -2178,8 +2232,10 @@
     <dgm:txEffectClrLst/>
   </dgm:styleLbl>
   <dgm:styleLbl name="asst3">
-    <dgm:fillClrLst meth="repeat">
-      <a:schemeClr val="accent1"/>
+    <dgm:fillClrLst>
+      <a:schemeClr val="accent1">
+        <a:tint val="80000"/>
+      </a:schemeClr>
     </dgm:fillClrLst>
     <dgm:linClrLst meth="repeat">
       <a:schemeClr val="lt1"/>
@@ -2190,8 +2246,10 @@
     <dgm:txEffectClrLst/>
   </dgm:styleLbl>
   <dgm:styleLbl name="asst4">
-    <dgm:fillClrLst meth="repeat">
-      <a:schemeClr val="accent1"/>
+    <dgm:fillClrLst>
+      <a:schemeClr val="accent1">
+        <a:tint val="70000"/>
+      </a:schemeClr>
     </dgm:fillClrLst>
     <dgm:linClrLst meth="repeat">
       <a:schemeClr val="lt1"/>
@@ -2221,10 +2279,46 @@
   </dgm:styleLbl>
   <dgm:styleLbl name="parChTrans2D2">
     <dgm:fillClrLst meth="repeat">
-      <a:schemeClr val="accent1"/>
+      <a:schemeClr val="accent1">
+        <a:tint val="90000"/>
+      </a:schemeClr>
     </dgm:fillClrLst>
     <dgm:linClrLst meth="repeat">
-      <a:schemeClr val="accent1"/>
+      <a:schemeClr val="accent1">
+        <a:tint val="90000"/>
+      </a:schemeClr>
+    </dgm:linClrLst>
+    <dgm:effectClrLst/>
+    <dgm:txLinClrLst/>
+    <dgm:txFillClrLst/>
+    <dgm:txEffectClrLst/>
+  </dgm:styleLbl>
+  <dgm:styleLbl name="parChTrans2D3">
+    <dgm:fillClrLst meth="repeat">
+      <a:schemeClr val="accent1">
+        <a:tint val="70000"/>
+      </a:schemeClr>
+    </dgm:fillClrLst>
+    <dgm:linClrLst meth="repeat">
+      <a:schemeClr val="accent1">
+        <a:tint val="70000"/>
+      </a:schemeClr>
+    </dgm:linClrLst>
+    <dgm:effectClrLst/>
+    <dgm:txLinClrLst/>
+    <dgm:txFillClrLst/>
+    <dgm:txEffectClrLst/>
+  </dgm:styleLbl>
+  <dgm:styleLbl name="parChTrans2D4">
+    <dgm:fillClrLst meth="repeat">
+      <a:schemeClr val="accent1">
+        <a:tint val="50000"/>
+      </a:schemeClr>
+    </dgm:fillClrLst>
+    <dgm:linClrLst meth="repeat">
+      <a:schemeClr val="accent1">
+        <a:tint val="50000"/>
+      </a:schemeClr>
     </dgm:linClrLst>
     <dgm:effectClrLst/>
     <dgm:txLinClrLst/>
@@ -2233,69 +2327,11 @@
     </dgm:txFillClrLst>
     <dgm:txEffectClrLst/>
   </dgm:styleLbl>
-  <dgm:styleLbl name="parChTrans2D3">
-    <dgm:fillClrLst meth="repeat">
-      <a:schemeClr val="accent1"/>
-    </dgm:fillClrLst>
-    <dgm:linClrLst meth="repeat">
-      <a:schemeClr val="accent1"/>
-    </dgm:linClrLst>
-    <dgm:effectClrLst/>
-    <dgm:txLinClrLst/>
-    <dgm:txFillClrLst meth="repeat">
-      <a:schemeClr val="lt1"/>
-    </dgm:txFillClrLst>
-    <dgm:txEffectClrLst/>
-  </dgm:styleLbl>
-  <dgm:styleLbl name="parChTrans2D4">
-    <dgm:fillClrLst meth="repeat">
-      <a:schemeClr val="accent1"/>
-    </dgm:fillClrLst>
-    <dgm:linClrLst meth="repeat">
-      <a:schemeClr val="accent1"/>
-    </dgm:linClrLst>
-    <dgm:effectClrLst/>
-    <dgm:txLinClrLst/>
-    <dgm:txFillClrLst meth="repeat">
-      <a:schemeClr val="lt1"/>
-    </dgm:txFillClrLst>
-    <dgm:txEffectClrLst/>
-  </dgm:styleLbl>
   <dgm:styleLbl name="parChTrans1D1">
     <dgm:fillClrLst meth="repeat">
-      <a:schemeClr val="accent1"/>
-    </dgm:fillClrLst>
-    <dgm:linClrLst meth="repeat">
       <a:schemeClr val="accent1">
-        <a:shade val="60000"/>
+        <a:shade val="80000"/>
       </a:schemeClr>
-    </dgm:linClrLst>
-    <dgm:effectClrLst/>
-    <dgm:txLinClrLst/>
-    <dgm:txFillClrLst meth="repeat">
-      <a:schemeClr val="tx1"/>
-    </dgm:txFillClrLst>
-    <dgm:txEffectClrLst/>
-  </dgm:styleLbl>
-  <dgm:styleLbl name="parChTrans1D2">
-    <dgm:fillClrLst meth="repeat">
-      <a:schemeClr val="accent1"/>
-    </dgm:fillClrLst>
-    <dgm:linClrLst meth="repeat">
-      <a:schemeClr val="accent1">
-        <a:shade val="60000"/>
-      </a:schemeClr>
-    </dgm:linClrLst>
-    <dgm:effectClrLst/>
-    <dgm:txLinClrLst/>
-    <dgm:txFillClrLst meth="repeat">
-      <a:schemeClr val="tx1"/>
-    </dgm:txFillClrLst>
-    <dgm:txEffectClrLst/>
-  </dgm:styleLbl>
-  <dgm:styleLbl name="parChTrans1D3">
-    <dgm:fillClrLst meth="repeat">
-      <a:schemeClr val="accent1"/>
     </dgm:fillClrLst>
     <dgm:linClrLst meth="repeat">
       <a:schemeClr val="accent1">
@@ -2309,13 +2345,15 @@
     </dgm:txFillClrLst>
     <dgm:txEffectClrLst/>
   </dgm:styleLbl>
-  <dgm:styleLbl name="parChTrans1D4">
+  <dgm:styleLbl name="parChTrans1D2">
     <dgm:fillClrLst meth="repeat">
-      <a:schemeClr val="accent1"/>
+      <a:schemeClr val="accent1">
+        <a:tint val="99000"/>
+      </a:schemeClr>
     </dgm:fillClrLst>
     <dgm:linClrLst meth="repeat">
       <a:schemeClr val="accent1">
-        <a:shade val="80000"/>
+        <a:tint val="99000"/>
       </a:schemeClr>
     </dgm:linClrLst>
     <dgm:effectClrLst/>
@@ -2325,14 +2363,55 @@
     </dgm:txFillClrLst>
     <dgm:txEffectClrLst/>
   </dgm:styleLbl>
+  <dgm:styleLbl name="parChTrans1D3">
+    <dgm:fillClrLst meth="repeat">
+      <a:schemeClr val="accent1">
+        <a:tint val="80000"/>
+      </a:schemeClr>
+    </dgm:fillClrLst>
+    <dgm:linClrLst meth="repeat">
+      <a:schemeClr val="accent1">
+        <a:tint val="80000"/>
+      </a:schemeClr>
+    </dgm:linClrLst>
+    <dgm:effectClrLst/>
+    <dgm:txLinClrLst/>
+    <dgm:txFillClrLst meth="repeat">
+      <a:schemeClr val="tx1"/>
+    </dgm:txFillClrLst>
+    <dgm:txEffectClrLst/>
+  </dgm:styleLbl>
+  <dgm:styleLbl name="parChTrans1D4">
+    <dgm:fillClrLst meth="repeat">
+      <a:schemeClr val="accent1">
+        <a:tint val="70000"/>
+      </a:schemeClr>
+    </dgm:fillClrLst>
+    <dgm:linClrLst meth="repeat">
+      <a:schemeClr val="accent1">
+        <a:tint val="70000"/>
+      </a:schemeClr>
+    </dgm:linClrLst>
+    <dgm:effectClrLst/>
+    <dgm:txLinClrLst/>
+    <dgm:txFillClrLst meth="repeat">
+      <a:schemeClr val="tx1"/>
+    </dgm:txFillClrLst>
+    <dgm:txEffectClrLst/>
+  </dgm:styleLbl>
   <dgm:styleLbl name="fgAcc1">
     <dgm:fillClrLst meth="repeat">
       <a:schemeClr val="lt1">
         <a:alpha val="90000"/>
       </a:schemeClr>
     </dgm:fillClrLst>
-    <dgm:linClrLst meth="repeat">
-      <a:schemeClr val="accent1"/>
+    <dgm:linClrLst>
+      <a:schemeClr val="accent1">
+        <a:shade val="80000"/>
+      </a:schemeClr>
+      <a:schemeClr val="accent1">
+        <a:tint val="70000"/>
+      </a:schemeClr>
     </dgm:linClrLst>
     <dgm:effectClrLst/>
     <dgm:txLinClrLst/>
@@ -2347,8 +2426,13 @@
         <a:alpha val="90000"/>
       </a:schemeClr>
     </dgm:fillClrLst>
-    <dgm:linClrLst meth="repeat">
-      <a:schemeClr val="accent1"/>
+    <dgm:linClrLst>
+      <a:schemeClr val="accent1">
+        <a:shade val="80000"/>
+      </a:schemeClr>
+      <a:schemeClr val="accent1">
+        <a:tint val="70000"/>
+      </a:schemeClr>
     </dgm:linClrLst>
     <dgm:effectClrLst/>
     <dgm:txLinClrLst/>
@@ -2363,8 +2447,13 @@
         <a:alpha val="90000"/>
       </a:schemeClr>
     </dgm:fillClrLst>
-    <dgm:linClrLst meth="repeat">
-      <a:schemeClr val="accent1"/>
+    <dgm:linClrLst>
+      <a:schemeClr val="accent1">
+        <a:shade val="80000"/>
+      </a:schemeClr>
+      <a:schemeClr val="accent1">
+        <a:tint val="70000"/>
+      </a:schemeClr>
     </dgm:linClrLst>
     <dgm:effectClrLst/>
     <dgm:txLinClrLst/>
@@ -2395,8 +2484,13 @@
         <a:alpha val="90000"/>
       </a:schemeClr>
     </dgm:fillClrLst>
-    <dgm:linClrLst meth="repeat">
-      <a:schemeClr val="accent1"/>
+    <dgm:linClrLst>
+      <a:schemeClr val="accent1">
+        <a:shade val="80000"/>
+      </a:schemeClr>
+      <a:schemeClr val="accent1">
+        <a:tint val="70000"/>
+      </a:schemeClr>
     </dgm:linClrLst>
     <dgm:effectClrLst/>
     <dgm:txLinClrLst/>
@@ -2409,8 +2503,13 @@
     <dgm:fillClrLst meth="repeat">
       <a:schemeClr val="lt1"/>
     </dgm:fillClrLst>
-    <dgm:linClrLst meth="repeat">
-      <a:schemeClr val="accent1"/>
+    <dgm:linClrLst>
+      <a:schemeClr val="accent1">
+        <a:shade val="80000"/>
+      </a:schemeClr>
+      <a:schemeClr val="accent1">
+        <a:tint val="70000"/>
+      </a:schemeClr>
     </dgm:linClrLst>
     <dgm:effectClrLst/>
     <dgm:txLinClrLst/>
@@ -2495,9 +2594,24 @@
       </a:schemeClr>
     </dgm:fillClrLst>
     <dgm:linClrLst meth="repeat">
+      <a:schemeClr val="lt1"/>
+    </dgm:linClrLst>
+    <dgm:effectClrLst/>
+    <dgm:txLinClrLst/>
+    <dgm:txFillClrLst meth="repeat">
+      <a:schemeClr val="dk1"/>
+    </dgm:txFillClrLst>
+    <dgm:txEffectClrLst/>
+  </dgm:styleLbl>
+  <dgm:styleLbl name="fgAcc0">
+    <dgm:fillClrLst meth="repeat">
+      <a:schemeClr val="lt1">
+        <a:alpha val="90000"/>
+      </a:schemeClr>
+    </dgm:fillClrLst>
+    <dgm:linClrLst meth="repeat">
       <a:schemeClr val="accent1">
-        <a:alpha val="90000"/>
-        <a:tint val="40000"/>
+        <a:shade val="80000"/>
       </a:schemeClr>
     </dgm:linClrLst>
     <dgm:effectClrLst/>
@@ -2507,14 +2621,16 @@
     </dgm:txFillClrLst>
     <dgm:txEffectClrLst/>
   </dgm:styleLbl>
-  <dgm:styleLbl name="fgAcc0">
+  <dgm:styleLbl name="fgAcc2">
     <dgm:fillClrLst meth="repeat">
       <a:schemeClr val="lt1">
         <a:alpha val="90000"/>
       </a:schemeClr>
     </dgm:fillClrLst>
     <dgm:linClrLst meth="repeat">
-      <a:schemeClr val="accent1"/>
+      <a:schemeClr val="accent1">
+        <a:tint val="99000"/>
+      </a:schemeClr>
     </dgm:linClrLst>
     <dgm:effectClrLst/>
     <dgm:txLinClrLst/>
@@ -2523,14 +2639,16 @@
     </dgm:txFillClrLst>
     <dgm:txEffectClrLst/>
   </dgm:styleLbl>
-  <dgm:styleLbl name="fgAcc2">
+  <dgm:styleLbl name="fgAcc3">
     <dgm:fillClrLst meth="repeat">
       <a:schemeClr val="lt1">
         <a:alpha val="90000"/>
       </a:schemeClr>
     </dgm:fillClrLst>
     <dgm:linClrLst meth="repeat">
-      <a:schemeClr val="accent1"/>
+      <a:schemeClr val="accent1">
+        <a:tint val="80000"/>
+      </a:schemeClr>
     </dgm:linClrLst>
     <dgm:effectClrLst/>
     <dgm:txLinClrLst/>
@@ -2539,14 +2657,16 @@
     </dgm:txFillClrLst>
     <dgm:txEffectClrLst/>
   </dgm:styleLbl>
-  <dgm:styleLbl name="fgAcc3">
+  <dgm:styleLbl name="fgAcc4">
     <dgm:fillClrLst meth="repeat">
       <a:schemeClr val="lt1">
         <a:alpha val="90000"/>
       </a:schemeClr>
     </dgm:fillClrLst>
     <dgm:linClrLst meth="repeat">
-      <a:schemeClr val="accent1"/>
+      <a:schemeClr val="accent1">
+        <a:tint val="70000"/>
+      </a:schemeClr>
     </dgm:linClrLst>
     <dgm:effectClrLst/>
     <dgm:txLinClrLst/>
@@ -2555,14 +2675,14 @@
     </dgm:txFillClrLst>
     <dgm:txEffectClrLst/>
   </dgm:styleLbl>
-  <dgm:styleLbl name="fgAcc4">
+  <dgm:styleLbl name="bgShp">
     <dgm:fillClrLst meth="repeat">
-      <a:schemeClr val="lt1">
-        <a:alpha val="90000"/>
+      <a:schemeClr val="accent1">
+        <a:tint val="40000"/>
       </a:schemeClr>
     </dgm:fillClrLst>
     <dgm:linClrLst meth="repeat">
-      <a:schemeClr val="accent1"/>
+      <a:schemeClr val="dk1"/>
     </dgm:linClrLst>
     <dgm:effectClrLst/>
     <dgm:txLinClrLst/>
@@ -2571,30 +2691,14 @@
     </dgm:txFillClrLst>
     <dgm:txEffectClrLst/>
   </dgm:styleLbl>
-  <dgm:styleLbl name="bgShp">
+  <dgm:styleLbl name="dkBgShp">
     <dgm:fillClrLst meth="repeat">
       <a:schemeClr val="accent1">
-        <a:tint val="40000"/>
+        <a:shade val="90000"/>
       </a:schemeClr>
     </dgm:fillClrLst>
     <dgm:linClrLst meth="repeat">
-      <a:schemeClr val="accent1"/>
-    </dgm:linClrLst>
-    <dgm:effectClrLst/>
-    <dgm:txLinClrLst/>
-    <dgm:txFillClrLst meth="repeat">
       <a:schemeClr val="dk1"/>
-    </dgm:txFillClrLst>
-    <dgm:txEffectClrLst/>
-  </dgm:styleLbl>
-  <dgm:styleLbl name="dkBgShp">
-    <dgm:fillClrLst meth="repeat">
-      <a:schemeClr val="accent1">
-        <a:shade val="80000"/>
-      </a:schemeClr>
-    </dgm:fillClrLst>
-    <dgm:linClrLst meth="repeat">
-      <a:schemeClr val="accent1"/>
     </dgm:linClrLst>
     <dgm:effectClrLst/>
     <dgm:txLinClrLst/>
@@ -2623,7 +2727,7 @@
   <dgm:styleLbl name="fgShp">
     <dgm:fillClrLst meth="repeat">
       <a:schemeClr val="accent1">
-        <a:tint val="60000"/>
+        <a:tint val="40000"/>
       </a:schemeClr>
     </dgm:fillClrLst>
     <dgm:linClrLst meth="repeat">
@@ -2661,7 +2765,7 @@
 <dgm:dataModel xmlns:dgm="http://schemas.openxmlformats.org/drawingml/2006/diagram" xmlns:a="http://schemas.openxmlformats.org/drawingml/2006/main">
   <dgm:ptLst>
     <dgm:pt modelId="{E2F88AAD-BC6D-4652-8F80-C5B2BD1F5E2F}" type="doc">
-      <dgm:prSet loTypeId="urn:microsoft.com/office/officeart/2005/8/layout/orgChart1" loCatId="hierarchy" qsTypeId="urn:microsoft.com/office/officeart/2005/8/quickstyle/simple1" qsCatId="simple" csTypeId="urn:microsoft.com/office/officeart/2005/8/colors/accent1_2" csCatId="accent1" phldr="1"/>
+      <dgm:prSet loTypeId="urn:microsoft.com/office/officeart/2005/8/layout/orgChart1" loCatId="hierarchy" qsTypeId="urn:microsoft.com/office/officeart/2005/8/quickstyle/simple1" qsCatId="simple" csTypeId="urn:microsoft.com/office/officeart/2005/8/colors/accent1_3" csCatId="accent1" phldr="1"/>
       <dgm:spPr/>
       <dgm:t>
         <a:bodyPr/>
@@ -2672,6 +2776,49 @@
       </dgm:t>
     </dgm:pt>
     <dgm:pt modelId="{BB08F9A9-E53D-4F12-A8C0-1449A2664F80}">
+      <dgm:prSet phldrT="[Text]"/>
+      <dgm:spPr/>
+      <dgm:t>
+        <a:bodyPr/>
+        <a:lstStyle/>
+        <a:p>
+          <a:r>
+            <a:rPr lang="de-DE"/>
+            <a:t>Projektbetreuer</a:t>
+          </a:r>
+          <a:br>
+            <a:rPr lang="de-DE"/>
+          </a:br>
+          <a:r>
+            <a:rPr lang="de-DE"/>
+            <a:t>Prof. Dr. Dirk Schweim</a:t>
+          </a:r>
+        </a:p>
+      </dgm:t>
+    </dgm:pt>
+    <dgm:pt modelId="{AE448444-C7BC-4F9C-914A-D75DDEED6F9E}" type="parTrans" cxnId="{AC16C8BE-F177-4FE6-A360-0AA680974635}">
+      <dgm:prSet/>
+      <dgm:spPr/>
+      <dgm:t>
+        <a:bodyPr/>
+        <a:lstStyle/>
+        <a:p>
+          <a:endParaRPr lang="de-DE"/>
+        </a:p>
+      </dgm:t>
+    </dgm:pt>
+    <dgm:pt modelId="{076DEE20-24C3-40FB-896A-CE269F3EE73A}" type="sibTrans" cxnId="{AC16C8BE-F177-4FE6-A360-0AA680974635}">
+      <dgm:prSet/>
+      <dgm:spPr/>
+      <dgm:t>
+        <a:bodyPr/>
+        <a:lstStyle/>
+        <a:p>
+          <a:endParaRPr lang="de-DE"/>
+        </a:p>
+      </dgm:t>
+    </dgm:pt>
+    <dgm:pt modelId="{C9E65F4C-7CA8-48C1-8E34-118F9233E1ED}" type="asst">
       <dgm:prSet phldrT="[Text]"/>
       <dgm:spPr/>
       <dgm:t>
@@ -2692,49 +2839,6 @@
         </a:p>
       </dgm:t>
     </dgm:pt>
-    <dgm:pt modelId="{AE448444-C7BC-4F9C-914A-D75DDEED6F9E}" type="parTrans" cxnId="{AC16C8BE-F177-4FE6-A360-0AA680974635}">
-      <dgm:prSet/>
-      <dgm:spPr/>
-      <dgm:t>
-        <a:bodyPr/>
-        <a:lstStyle/>
-        <a:p>
-          <a:endParaRPr lang="de-DE"/>
-        </a:p>
-      </dgm:t>
-    </dgm:pt>
-    <dgm:pt modelId="{076DEE20-24C3-40FB-896A-CE269F3EE73A}" type="sibTrans" cxnId="{AC16C8BE-F177-4FE6-A360-0AA680974635}">
-      <dgm:prSet/>
-      <dgm:spPr/>
-      <dgm:t>
-        <a:bodyPr/>
-        <a:lstStyle/>
-        <a:p>
-          <a:endParaRPr lang="de-DE"/>
-        </a:p>
-      </dgm:t>
-    </dgm:pt>
-    <dgm:pt modelId="{C9E65F4C-7CA8-48C1-8E34-118F9233E1ED}" type="asst">
-      <dgm:prSet phldrT="[Text]"/>
-      <dgm:spPr/>
-      <dgm:t>
-        <a:bodyPr/>
-        <a:lstStyle/>
-        <a:p>
-          <a:r>
-            <a:rPr lang="de-DE"/>
-            <a:t>Projektbetreuer</a:t>
-          </a:r>
-          <a:br>
-            <a:rPr lang="de-DE"/>
-          </a:br>
-          <a:r>
-            <a:rPr lang="de-DE"/>
-            <a:t>Dirk Schweim</a:t>
-          </a:r>
-        </a:p>
-      </dgm:t>
-    </dgm:pt>
     <dgm:pt modelId="{B2FD41E8-93A1-48F4-AFA9-AE70AD17B22D}" type="parTrans" cxnId="{7370FE5B-6D78-4537-A918-28DD4E80E994}">
       <dgm:prSet/>
       <dgm:spPr/>
@@ -2838,7 +2942,7 @@
         <a:p>
           <a:r>
             <a:rPr lang="de-DE"/>
-            <a:t>Datenbank</a:t>
+            <a:t>Datenbanksystem</a:t>
           </a:r>
         </a:p>
       </dgm:t>
@@ -3054,7 +3158,7 @@
         <a:p>
           <a:r>
             <a:rPr lang="de-DE"/>
-            <a:t>X (Lead)</a:t>
+            <a:t>Anika (Lead)</a:t>
           </a:r>
         </a:p>
       </dgm:t>
@@ -3071,42 +3175,6 @@
       </dgm:t>
     </dgm:pt>
     <dgm:pt modelId="{7E8959DF-DEAA-4F53-83BD-2B09EC44A394}" type="sibTrans" cxnId="{F55B37DE-445C-4915-8C09-12AB11B8115E}">
-      <dgm:prSet/>
-      <dgm:spPr/>
-      <dgm:t>
-        <a:bodyPr/>
-        <a:lstStyle/>
-        <a:p>
-          <a:endParaRPr lang="de-DE"/>
-        </a:p>
-      </dgm:t>
-    </dgm:pt>
-    <dgm:pt modelId="{116794F6-3397-461C-91DA-02F09BA6ACA8}">
-      <dgm:prSet phldrT="[Text]"/>
-      <dgm:spPr/>
-      <dgm:t>
-        <a:bodyPr/>
-        <a:lstStyle/>
-        <a:p>
-          <a:r>
-            <a:rPr lang="de-DE"/>
-            <a:t>Y</a:t>
-          </a:r>
-        </a:p>
-      </dgm:t>
-    </dgm:pt>
-    <dgm:pt modelId="{CE7298CF-8F75-4C77-AC69-DC2337FC78C8}" type="parTrans" cxnId="{7D04804C-0B6B-4197-9761-F09AA7BA4E64}">
-      <dgm:prSet/>
-      <dgm:spPr/>
-      <dgm:t>
-        <a:bodyPr/>
-        <a:lstStyle/>
-        <a:p>
-          <a:endParaRPr lang="de-DE"/>
-        </a:p>
-      </dgm:t>
-    </dgm:pt>
-    <dgm:pt modelId="{DC98A6E6-580D-4F6D-AF85-2B18F53E6735}" type="sibTrans" cxnId="{7D04804C-0B6B-4197-9761-F09AA7BA4E64}">
       <dgm:prSet/>
       <dgm:spPr/>
       <dgm:t>
@@ -3260,6 +3328,108 @@
           <a:endParaRPr lang="de-DE"/>
         </a:p>
       </dgm:t>
+    </dgm:pt>
+    <dgm:pt modelId="{116794F6-3397-461C-91DA-02F09BA6ACA8}">
+      <dgm:prSet phldrT="[Text]"/>
+      <dgm:spPr/>
+      <dgm:t>
+        <a:bodyPr/>
+        <a:lstStyle/>
+        <a:p>
+          <a:r>
+            <a:rPr lang="de-DE"/>
+            <a:t>Lorenz</a:t>
+          </a:r>
+        </a:p>
+      </dgm:t>
+    </dgm:pt>
+    <dgm:pt modelId="{DC98A6E6-580D-4F6D-AF85-2B18F53E6735}" type="sibTrans" cxnId="{7D04804C-0B6B-4197-9761-F09AA7BA4E64}">
+      <dgm:prSet/>
+      <dgm:spPr/>
+      <dgm:t>
+        <a:bodyPr/>
+        <a:lstStyle/>
+        <a:p>
+          <a:endParaRPr lang="de-DE"/>
+        </a:p>
+      </dgm:t>
+    </dgm:pt>
+    <dgm:pt modelId="{CE7298CF-8F75-4C77-AC69-DC2337FC78C8}" type="parTrans" cxnId="{7D04804C-0B6B-4197-9761-F09AA7BA4E64}">
+      <dgm:prSet/>
+      <dgm:spPr/>
+      <dgm:t>
+        <a:bodyPr/>
+        <a:lstStyle/>
+        <a:p>
+          <a:endParaRPr lang="de-DE"/>
+        </a:p>
+      </dgm:t>
+    </dgm:pt>
+    <dgm:pt modelId="{F285487F-8BC1-424C-9F41-391F48A97E7B}">
+      <dgm:prSet phldrT="[Text]"/>
+      <dgm:spPr/>
+      <dgm:t>
+        <a:bodyPr/>
+        <a:lstStyle/>
+        <a:p>
+          <a:r>
+            <a:rPr lang="de-DE"/>
+            <a:t>Testing</a:t>
+          </a:r>
+        </a:p>
+      </dgm:t>
+    </dgm:pt>
+    <dgm:pt modelId="{38CBB191-BCBF-44A9-8EE6-0B7888F08212}" type="parTrans" cxnId="{56611828-2DB1-4309-AE12-86E39F753E03}">
+      <dgm:prSet/>
+      <dgm:spPr/>
+    </dgm:pt>
+    <dgm:pt modelId="{B755A4EE-AB91-4D2F-902B-C85609E72C1C}" type="sibTrans" cxnId="{56611828-2DB1-4309-AE12-86E39F753E03}">
+      <dgm:prSet/>
+      <dgm:spPr/>
+    </dgm:pt>
+    <dgm:pt modelId="{8405FF8A-05AC-47A6-A5EF-B0AFBB79E497}">
+      <dgm:prSet phldrT="[Text]"/>
+      <dgm:spPr/>
+      <dgm:t>
+        <a:bodyPr/>
+        <a:lstStyle/>
+        <a:p>
+          <a:r>
+            <a:rPr lang="de-DE"/>
+            <a:t>Darko (Lead)</a:t>
+          </a:r>
+        </a:p>
+      </dgm:t>
+    </dgm:pt>
+    <dgm:pt modelId="{3B0064C1-031A-4250-899C-8CDEFC7607E9}" type="parTrans" cxnId="{9259DA5D-A975-462E-971A-69CEEE35F648}">
+      <dgm:prSet/>
+      <dgm:spPr/>
+    </dgm:pt>
+    <dgm:pt modelId="{9ACB591A-BE5E-40E4-AF26-1EDCB2FEA497}" type="sibTrans" cxnId="{9259DA5D-A975-462E-971A-69CEEE35F648}">
+      <dgm:prSet/>
+      <dgm:spPr/>
+    </dgm:pt>
+    <dgm:pt modelId="{7267CDA0-B48C-416C-A7F5-F94BF9C86F2B}">
+      <dgm:prSet phldrT="[Text]"/>
+      <dgm:spPr/>
+      <dgm:t>
+        <a:bodyPr/>
+        <a:lstStyle/>
+        <a:p>
+          <a:r>
+            <a:rPr lang="de-DE"/>
+            <a:t>Lorenz</a:t>
+          </a:r>
+        </a:p>
+      </dgm:t>
+    </dgm:pt>
+    <dgm:pt modelId="{F9F48107-FE63-408B-AE58-001DAB9D44E3}" type="parTrans" cxnId="{52915167-27EB-4A2F-A1D0-F77CAD40C432}">
+      <dgm:prSet/>
+      <dgm:spPr/>
+    </dgm:pt>
+    <dgm:pt modelId="{12FF24E0-0504-4010-9DB2-C6FF95239736}" type="sibTrans" cxnId="{52915167-27EB-4A2F-A1D0-F77CAD40C432}">
+      <dgm:prSet/>
+      <dgm:spPr/>
     </dgm:pt>
     <dgm:pt modelId="{0E197F59-0A1E-4A51-9155-D22A4529B2E9}" type="pres">
       <dgm:prSet presAssocID="{E2F88AAD-BC6D-4652-8F80-C5B2BD1F5E2F}" presName="hierChild1" presStyleCnt="0">
@@ -3303,7 +3473,7 @@
       <dgm:spPr/>
     </dgm:pt>
     <dgm:pt modelId="{94765384-4CE0-4829-B74A-DABACBD740C1}" type="pres">
-      <dgm:prSet presAssocID="{94C48164-DFBB-4655-801B-4CD204D56AA9}" presName="Name37" presStyleLbl="parChTrans1D2" presStyleIdx="0" presStyleCnt="5"/>
+      <dgm:prSet presAssocID="{94C48164-DFBB-4655-801B-4CD204D56AA9}" presName="Name37" presStyleLbl="parChTrans1D2" presStyleIdx="0" presStyleCnt="6"/>
       <dgm:spPr/>
     </dgm:pt>
     <dgm:pt modelId="{F033ABD3-530A-4FB1-913D-CEEAAFAD5B8E}" type="pres">
@@ -3319,7 +3489,7 @@
       <dgm:spPr/>
     </dgm:pt>
     <dgm:pt modelId="{CEFE8289-5BD8-4CA5-810F-46AD5F2E77F8}" type="pres">
-      <dgm:prSet presAssocID="{573F862C-7563-431E-A00C-C85871AA07E2}" presName="rootText" presStyleLbl="node2" presStyleIdx="0" presStyleCnt="4">
+      <dgm:prSet presAssocID="{573F862C-7563-431E-A00C-C85871AA07E2}" presName="rootText" presStyleLbl="node2" presStyleIdx="0" presStyleCnt="5">
         <dgm:presLayoutVars>
           <dgm:chPref val="3"/>
         </dgm:presLayoutVars>
@@ -3327,7 +3497,7 @@
       <dgm:spPr/>
     </dgm:pt>
     <dgm:pt modelId="{E9D35A74-ABD3-4EEC-9B4D-2B00A371355D}" type="pres">
-      <dgm:prSet presAssocID="{573F862C-7563-431E-A00C-C85871AA07E2}" presName="rootConnector" presStyleLbl="node2" presStyleIdx="0" presStyleCnt="4"/>
+      <dgm:prSet presAssocID="{573F862C-7563-431E-A00C-C85871AA07E2}" presName="rootConnector" presStyleLbl="node2" presStyleIdx="0" presStyleCnt="5"/>
       <dgm:spPr/>
     </dgm:pt>
     <dgm:pt modelId="{66BE9C6D-6236-4100-9232-71967FBFAD9C}" type="pres">
@@ -3335,7 +3505,7 @@
       <dgm:spPr/>
     </dgm:pt>
     <dgm:pt modelId="{9B2B74B0-1882-4615-A221-CCAE50B3D8A2}" type="pres">
-      <dgm:prSet presAssocID="{E16B5492-C253-43E2-A8D7-E307417C2C4E}" presName="Name37" presStyleLbl="parChTrans1D3" presStyleIdx="0" presStyleCnt="10"/>
+      <dgm:prSet presAssocID="{E16B5492-C253-43E2-A8D7-E307417C2C4E}" presName="Name37" presStyleLbl="parChTrans1D3" presStyleIdx="0" presStyleCnt="12"/>
       <dgm:spPr/>
     </dgm:pt>
     <dgm:pt modelId="{AB5135AD-DF9C-4677-BA19-4C0B90142F84}" type="pres">
@@ -3351,7 +3521,7 @@
       <dgm:spPr/>
     </dgm:pt>
     <dgm:pt modelId="{7D2146E3-F93F-408C-A865-CE2D22CDBCB9}" type="pres">
-      <dgm:prSet presAssocID="{CB7637EF-D924-4ACA-9FB7-480E84E563CD}" presName="rootText" presStyleLbl="node3" presStyleIdx="0" presStyleCnt="10">
+      <dgm:prSet presAssocID="{CB7637EF-D924-4ACA-9FB7-480E84E563CD}" presName="rootText" presStyleLbl="node3" presStyleIdx="0" presStyleCnt="12">
         <dgm:presLayoutVars>
           <dgm:chPref val="3"/>
         </dgm:presLayoutVars>
@@ -3359,7 +3529,7 @@
       <dgm:spPr/>
     </dgm:pt>
     <dgm:pt modelId="{03CA69CC-CCED-4C13-A0D6-357F8BC1759C}" type="pres">
-      <dgm:prSet presAssocID="{CB7637EF-D924-4ACA-9FB7-480E84E563CD}" presName="rootConnector" presStyleLbl="node3" presStyleIdx="0" presStyleCnt="10"/>
+      <dgm:prSet presAssocID="{CB7637EF-D924-4ACA-9FB7-480E84E563CD}" presName="rootConnector" presStyleLbl="node3" presStyleIdx="0" presStyleCnt="12"/>
       <dgm:spPr/>
     </dgm:pt>
     <dgm:pt modelId="{ADB910A1-D5E0-478D-8BCE-6FA0A849CFB4}" type="pres">
@@ -3371,7 +3541,7 @@
       <dgm:spPr/>
     </dgm:pt>
     <dgm:pt modelId="{DBBC1CEB-A2A1-4692-90C1-DA34DBA594D6}" type="pres">
-      <dgm:prSet presAssocID="{79110096-F32A-49FD-B47F-C9FAEBE7FD23}" presName="Name37" presStyleLbl="parChTrans1D3" presStyleIdx="1" presStyleCnt="10"/>
+      <dgm:prSet presAssocID="{79110096-F32A-49FD-B47F-C9FAEBE7FD23}" presName="Name37" presStyleLbl="parChTrans1D3" presStyleIdx="1" presStyleCnt="12"/>
       <dgm:spPr/>
     </dgm:pt>
     <dgm:pt modelId="{63C1166F-C005-4E91-AFC8-9FFF21F14D8B}" type="pres">
@@ -3387,7 +3557,7 @@
       <dgm:spPr/>
     </dgm:pt>
     <dgm:pt modelId="{DDB6D5A0-EEAA-442C-BDBD-A480436F2F99}" type="pres">
-      <dgm:prSet presAssocID="{8065A68D-C5B7-48CC-8C30-D89EE0F44AA6}" presName="rootText" presStyleLbl="node3" presStyleIdx="1" presStyleCnt="10">
+      <dgm:prSet presAssocID="{8065A68D-C5B7-48CC-8C30-D89EE0F44AA6}" presName="rootText" presStyleLbl="node3" presStyleIdx="1" presStyleCnt="12">
         <dgm:presLayoutVars>
           <dgm:chPref val="3"/>
         </dgm:presLayoutVars>
@@ -3395,7 +3565,7 @@
       <dgm:spPr/>
     </dgm:pt>
     <dgm:pt modelId="{EDCF5D54-95B4-428A-81DF-C30026BFD20A}" type="pres">
-      <dgm:prSet presAssocID="{8065A68D-C5B7-48CC-8C30-D89EE0F44AA6}" presName="rootConnector" presStyleLbl="node3" presStyleIdx="1" presStyleCnt="10"/>
+      <dgm:prSet presAssocID="{8065A68D-C5B7-48CC-8C30-D89EE0F44AA6}" presName="rootConnector" presStyleLbl="node3" presStyleIdx="1" presStyleCnt="12"/>
       <dgm:spPr/>
     </dgm:pt>
     <dgm:pt modelId="{9C23F4C3-1B48-4CF7-8DCA-3A50C61F72A7}" type="pres">
@@ -3411,7 +3581,7 @@
       <dgm:spPr/>
     </dgm:pt>
     <dgm:pt modelId="{053A80DA-7FB6-43D0-8D5F-F422354484E9}" type="pres">
-      <dgm:prSet presAssocID="{0E9B1881-9D4B-43BE-8A33-BDED5F0724FE}" presName="Name37" presStyleLbl="parChTrans1D2" presStyleIdx="1" presStyleCnt="5"/>
+      <dgm:prSet presAssocID="{0E9B1881-9D4B-43BE-8A33-BDED5F0724FE}" presName="Name37" presStyleLbl="parChTrans1D2" presStyleIdx="1" presStyleCnt="6"/>
       <dgm:spPr/>
     </dgm:pt>
     <dgm:pt modelId="{A78C72A9-8269-4DD6-97DA-E5F9919DE3D8}" type="pres">
@@ -3427,7 +3597,7 @@
       <dgm:spPr/>
     </dgm:pt>
     <dgm:pt modelId="{B946C3AA-675E-4DE5-9914-C9935CECB105}" type="pres">
-      <dgm:prSet presAssocID="{14ABAFAD-E1B7-4EAB-A5F5-C3CC56E73F1B}" presName="rootText" presStyleLbl="node2" presStyleIdx="1" presStyleCnt="4">
+      <dgm:prSet presAssocID="{14ABAFAD-E1B7-4EAB-A5F5-C3CC56E73F1B}" presName="rootText" presStyleLbl="node2" presStyleIdx="1" presStyleCnt="5">
         <dgm:presLayoutVars>
           <dgm:chPref val="3"/>
         </dgm:presLayoutVars>
@@ -3435,7 +3605,7 @@
       <dgm:spPr/>
     </dgm:pt>
     <dgm:pt modelId="{1A61A246-8EFB-4F29-843B-5B696E0C30EB}" type="pres">
-      <dgm:prSet presAssocID="{14ABAFAD-E1B7-4EAB-A5F5-C3CC56E73F1B}" presName="rootConnector" presStyleLbl="node2" presStyleIdx="1" presStyleCnt="4"/>
+      <dgm:prSet presAssocID="{14ABAFAD-E1B7-4EAB-A5F5-C3CC56E73F1B}" presName="rootConnector" presStyleLbl="node2" presStyleIdx="1" presStyleCnt="5"/>
       <dgm:spPr/>
     </dgm:pt>
     <dgm:pt modelId="{499DCB0D-B210-4312-802D-71D22D71B200}" type="pres">
@@ -3443,7 +3613,7 @@
       <dgm:spPr/>
     </dgm:pt>
     <dgm:pt modelId="{F5E63716-0EA1-452F-8FF0-FC2A91866713}" type="pres">
-      <dgm:prSet presAssocID="{2CE2F3AA-72E3-46B0-8EC3-15EAA8C48E2A}" presName="Name37" presStyleLbl="parChTrans1D3" presStyleIdx="2" presStyleCnt="10"/>
+      <dgm:prSet presAssocID="{2CE2F3AA-72E3-46B0-8EC3-15EAA8C48E2A}" presName="Name37" presStyleLbl="parChTrans1D3" presStyleIdx="2" presStyleCnt="12"/>
       <dgm:spPr/>
     </dgm:pt>
     <dgm:pt modelId="{AA1F4E49-983F-4F6F-A6FB-2B00F871E5A0}" type="pres">
@@ -3459,7 +3629,7 @@
       <dgm:spPr/>
     </dgm:pt>
     <dgm:pt modelId="{D192D51C-1A69-4D2F-AE3C-D114C2EADC16}" type="pres">
-      <dgm:prSet presAssocID="{B9599D7E-CE4C-4CE0-92D6-07944EC086A2}" presName="rootText" presStyleLbl="node3" presStyleIdx="2" presStyleCnt="10">
+      <dgm:prSet presAssocID="{B9599D7E-CE4C-4CE0-92D6-07944EC086A2}" presName="rootText" presStyleLbl="node3" presStyleIdx="2" presStyleCnt="12">
         <dgm:presLayoutVars>
           <dgm:chPref val="3"/>
         </dgm:presLayoutVars>
@@ -3467,7 +3637,7 @@
       <dgm:spPr/>
     </dgm:pt>
     <dgm:pt modelId="{E4AF47EB-42B4-4B1C-B37B-BCA450E259FC}" type="pres">
-      <dgm:prSet presAssocID="{B9599D7E-CE4C-4CE0-92D6-07944EC086A2}" presName="rootConnector" presStyleLbl="node3" presStyleIdx="2" presStyleCnt="10"/>
+      <dgm:prSet presAssocID="{B9599D7E-CE4C-4CE0-92D6-07944EC086A2}" presName="rootConnector" presStyleLbl="node3" presStyleIdx="2" presStyleCnt="12"/>
       <dgm:spPr/>
     </dgm:pt>
     <dgm:pt modelId="{46D68F1B-331E-42AB-AA1D-D8EB730B0322}" type="pres">
@@ -3479,7 +3649,7 @@
       <dgm:spPr/>
     </dgm:pt>
     <dgm:pt modelId="{25A2D450-D671-43D6-9B38-CA90942A82D4}" type="pres">
-      <dgm:prSet presAssocID="{BDA70C0C-7FD1-49DE-BFB7-072BA3E189D4}" presName="Name37" presStyleLbl="parChTrans1D3" presStyleIdx="3" presStyleCnt="10"/>
+      <dgm:prSet presAssocID="{BDA70C0C-7FD1-49DE-BFB7-072BA3E189D4}" presName="Name37" presStyleLbl="parChTrans1D3" presStyleIdx="3" presStyleCnt="12"/>
       <dgm:spPr/>
     </dgm:pt>
     <dgm:pt modelId="{ABEEAD03-A422-41B0-8ED8-5315E6DD5915}" type="pres">
@@ -3495,7 +3665,7 @@
       <dgm:spPr/>
     </dgm:pt>
     <dgm:pt modelId="{9CCA137D-0697-4D9B-8932-6537EB20F6BD}" type="pres">
-      <dgm:prSet presAssocID="{9E84303B-820C-47A3-A11D-2B998F95C0F4}" presName="rootText" presStyleLbl="node3" presStyleIdx="3" presStyleCnt="10">
+      <dgm:prSet presAssocID="{9E84303B-820C-47A3-A11D-2B998F95C0F4}" presName="rootText" presStyleLbl="node3" presStyleIdx="3" presStyleCnt="12">
         <dgm:presLayoutVars>
           <dgm:chPref val="3"/>
         </dgm:presLayoutVars>
@@ -3503,7 +3673,7 @@
       <dgm:spPr/>
     </dgm:pt>
     <dgm:pt modelId="{70C4C333-8C5B-4F76-872E-EA33EB3E7899}" type="pres">
-      <dgm:prSet presAssocID="{9E84303B-820C-47A3-A11D-2B998F95C0F4}" presName="rootConnector" presStyleLbl="node3" presStyleIdx="3" presStyleCnt="10"/>
+      <dgm:prSet presAssocID="{9E84303B-820C-47A3-A11D-2B998F95C0F4}" presName="rootConnector" presStyleLbl="node3" presStyleIdx="3" presStyleCnt="12"/>
       <dgm:spPr/>
     </dgm:pt>
     <dgm:pt modelId="{6DAAE654-53D0-4F29-BDD9-5864DA02E1B6}" type="pres">
@@ -3519,7 +3689,7 @@
       <dgm:spPr/>
     </dgm:pt>
     <dgm:pt modelId="{EFBE4BF3-84FF-426D-A954-03D4FA9668F5}" type="pres">
-      <dgm:prSet presAssocID="{F8E04786-605C-43CE-AF21-94A9E65E828B}" presName="Name37" presStyleLbl="parChTrans1D2" presStyleIdx="2" presStyleCnt="5"/>
+      <dgm:prSet presAssocID="{F8E04786-605C-43CE-AF21-94A9E65E828B}" presName="Name37" presStyleLbl="parChTrans1D2" presStyleIdx="2" presStyleCnt="6"/>
       <dgm:spPr/>
     </dgm:pt>
     <dgm:pt modelId="{9F7F26D1-4A09-422D-B1B3-E9D21F6EF9F6}" type="pres">
@@ -3535,7 +3705,7 @@
       <dgm:spPr/>
     </dgm:pt>
     <dgm:pt modelId="{7901A7A7-76DA-4509-944E-D383DECB4AC3}" type="pres">
-      <dgm:prSet presAssocID="{E63456AB-49A7-4ACF-9DDB-3B02E6FC7C92}" presName="rootText" presStyleLbl="node2" presStyleIdx="2" presStyleCnt="4">
+      <dgm:prSet presAssocID="{E63456AB-49A7-4ACF-9DDB-3B02E6FC7C92}" presName="rootText" presStyleLbl="node2" presStyleIdx="2" presStyleCnt="5">
         <dgm:presLayoutVars>
           <dgm:chPref val="3"/>
         </dgm:presLayoutVars>
@@ -3543,7 +3713,7 @@
       <dgm:spPr/>
     </dgm:pt>
     <dgm:pt modelId="{910967D1-0E4B-438C-BBE1-E2F0983A1B5F}" type="pres">
-      <dgm:prSet presAssocID="{E63456AB-49A7-4ACF-9DDB-3B02E6FC7C92}" presName="rootConnector" presStyleLbl="node2" presStyleIdx="2" presStyleCnt="4"/>
+      <dgm:prSet presAssocID="{E63456AB-49A7-4ACF-9DDB-3B02E6FC7C92}" presName="rootConnector" presStyleLbl="node2" presStyleIdx="2" presStyleCnt="5"/>
       <dgm:spPr/>
     </dgm:pt>
     <dgm:pt modelId="{BBFC9D1D-D0C1-42B0-8B9C-2DC72BF754FB}" type="pres">
@@ -3551,7 +3721,7 @@
       <dgm:spPr/>
     </dgm:pt>
     <dgm:pt modelId="{7516B95D-EFA8-44A7-B833-B1F40D458508}" type="pres">
-      <dgm:prSet presAssocID="{0C44EEE0-DC9E-4DC8-81FB-F8CCCA0ECD0C}" presName="Name37" presStyleLbl="parChTrans1D3" presStyleIdx="4" presStyleCnt="10"/>
+      <dgm:prSet presAssocID="{0C44EEE0-DC9E-4DC8-81FB-F8CCCA0ECD0C}" presName="Name37" presStyleLbl="parChTrans1D3" presStyleIdx="4" presStyleCnt="12"/>
       <dgm:spPr/>
     </dgm:pt>
     <dgm:pt modelId="{49C07821-292A-467D-B66E-57968179EB82}" type="pres">
@@ -3567,7 +3737,7 @@
       <dgm:spPr/>
     </dgm:pt>
     <dgm:pt modelId="{A2F395B4-A7EF-4E82-814C-E3A88B0E3746}" type="pres">
-      <dgm:prSet presAssocID="{173B2BA0-F3F3-4FF3-A650-C83EACACFD6F}" presName="rootText" presStyleLbl="node3" presStyleIdx="4" presStyleCnt="10">
+      <dgm:prSet presAssocID="{173B2BA0-F3F3-4FF3-A650-C83EACACFD6F}" presName="rootText" presStyleLbl="node3" presStyleIdx="4" presStyleCnt="12">
         <dgm:presLayoutVars>
           <dgm:chPref val="3"/>
         </dgm:presLayoutVars>
@@ -3575,7 +3745,7 @@
       <dgm:spPr/>
     </dgm:pt>
     <dgm:pt modelId="{21EFD869-9F37-4DDD-AEBE-4675A991FE4C}" type="pres">
-      <dgm:prSet presAssocID="{173B2BA0-F3F3-4FF3-A650-C83EACACFD6F}" presName="rootConnector" presStyleLbl="node3" presStyleIdx="4" presStyleCnt="10"/>
+      <dgm:prSet presAssocID="{173B2BA0-F3F3-4FF3-A650-C83EACACFD6F}" presName="rootConnector" presStyleLbl="node3" presStyleIdx="4" presStyleCnt="12"/>
       <dgm:spPr/>
     </dgm:pt>
     <dgm:pt modelId="{B726F5A5-D8B9-466A-82B4-96F09E54AC6C}" type="pres">
@@ -3587,7 +3757,7 @@
       <dgm:spPr/>
     </dgm:pt>
     <dgm:pt modelId="{0D43C51E-B732-4614-A9C4-EE14824DC5F3}" type="pres">
-      <dgm:prSet presAssocID="{CE7298CF-8F75-4C77-AC69-DC2337FC78C8}" presName="Name37" presStyleLbl="parChTrans1D3" presStyleIdx="5" presStyleCnt="10"/>
+      <dgm:prSet presAssocID="{CE7298CF-8F75-4C77-AC69-DC2337FC78C8}" presName="Name37" presStyleLbl="parChTrans1D3" presStyleIdx="5" presStyleCnt="12"/>
       <dgm:spPr/>
     </dgm:pt>
     <dgm:pt modelId="{B70B6C72-E5D0-45B9-B47F-79E1A670A8E3}" type="pres">
@@ -3603,7 +3773,7 @@
       <dgm:spPr/>
     </dgm:pt>
     <dgm:pt modelId="{7EA3D5AC-AC51-458F-BCAC-000A2325328C}" type="pres">
-      <dgm:prSet presAssocID="{116794F6-3397-461C-91DA-02F09BA6ACA8}" presName="rootText" presStyleLbl="node3" presStyleIdx="5" presStyleCnt="10">
+      <dgm:prSet presAssocID="{116794F6-3397-461C-91DA-02F09BA6ACA8}" presName="rootText" presStyleLbl="node3" presStyleIdx="5" presStyleCnt="12">
         <dgm:presLayoutVars>
           <dgm:chPref val="3"/>
         </dgm:presLayoutVars>
@@ -3611,7 +3781,7 @@
       <dgm:spPr/>
     </dgm:pt>
     <dgm:pt modelId="{DFE00326-7869-4F58-8770-7525B0C50FD6}" type="pres">
-      <dgm:prSet presAssocID="{116794F6-3397-461C-91DA-02F09BA6ACA8}" presName="rootConnector" presStyleLbl="node3" presStyleIdx="5" presStyleCnt="10"/>
+      <dgm:prSet presAssocID="{116794F6-3397-461C-91DA-02F09BA6ACA8}" presName="rootConnector" presStyleLbl="node3" presStyleIdx="5" presStyleCnt="12"/>
       <dgm:spPr/>
     </dgm:pt>
     <dgm:pt modelId="{417EF134-5A5C-4275-A683-A5D8379F936D}" type="pres">
@@ -3626,8 +3796,116 @@
       <dgm:prSet presAssocID="{E63456AB-49A7-4ACF-9DDB-3B02E6FC7C92}" presName="hierChild5" presStyleCnt="0"/>
       <dgm:spPr/>
     </dgm:pt>
+    <dgm:pt modelId="{5C163619-735A-4D33-AD72-D3D76B204496}" type="pres">
+      <dgm:prSet presAssocID="{38CBB191-BCBF-44A9-8EE6-0B7888F08212}" presName="Name37" presStyleLbl="parChTrans1D2" presStyleIdx="3" presStyleCnt="6"/>
+      <dgm:spPr/>
+    </dgm:pt>
+    <dgm:pt modelId="{63F1354E-5D9E-4677-928A-CA7B40CC0432}" type="pres">
+      <dgm:prSet presAssocID="{F285487F-8BC1-424C-9F41-391F48A97E7B}" presName="hierRoot2" presStyleCnt="0">
+        <dgm:presLayoutVars>
+          <dgm:hierBranch val="init"/>
+        </dgm:presLayoutVars>
+      </dgm:prSet>
+      <dgm:spPr/>
+    </dgm:pt>
+    <dgm:pt modelId="{F5ADCF52-CB51-43F3-84D7-4B3DB5A3965D}" type="pres">
+      <dgm:prSet presAssocID="{F285487F-8BC1-424C-9F41-391F48A97E7B}" presName="rootComposite" presStyleCnt="0"/>
+      <dgm:spPr/>
+    </dgm:pt>
+    <dgm:pt modelId="{1050728B-2286-443E-A123-78E9BBB022E7}" type="pres">
+      <dgm:prSet presAssocID="{F285487F-8BC1-424C-9F41-391F48A97E7B}" presName="rootText" presStyleLbl="node2" presStyleIdx="3" presStyleCnt="5">
+        <dgm:presLayoutVars>
+          <dgm:chPref val="3"/>
+        </dgm:presLayoutVars>
+      </dgm:prSet>
+      <dgm:spPr/>
+    </dgm:pt>
+    <dgm:pt modelId="{E350DA74-F2FD-4FBF-ACC6-5E482CBBA9F9}" type="pres">
+      <dgm:prSet presAssocID="{F285487F-8BC1-424C-9F41-391F48A97E7B}" presName="rootConnector" presStyleLbl="node2" presStyleIdx="3" presStyleCnt="5"/>
+      <dgm:spPr/>
+    </dgm:pt>
+    <dgm:pt modelId="{0C3C8224-E8E1-4848-A12B-4B7CECCE3BCA}" type="pres">
+      <dgm:prSet presAssocID="{F285487F-8BC1-424C-9F41-391F48A97E7B}" presName="hierChild4" presStyleCnt="0"/>
+      <dgm:spPr/>
+    </dgm:pt>
+    <dgm:pt modelId="{724C1895-4195-4346-BA17-75CD5E6DDB7C}" type="pres">
+      <dgm:prSet presAssocID="{3B0064C1-031A-4250-899C-8CDEFC7607E9}" presName="Name37" presStyleLbl="parChTrans1D3" presStyleIdx="6" presStyleCnt="12"/>
+      <dgm:spPr/>
+    </dgm:pt>
+    <dgm:pt modelId="{6E75420E-C82C-4CB0-864B-C303DD8BDED5}" type="pres">
+      <dgm:prSet presAssocID="{8405FF8A-05AC-47A6-A5EF-B0AFBB79E497}" presName="hierRoot2" presStyleCnt="0">
+        <dgm:presLayoutVars>
+          <dgm:hierBranch val="init"/>
+        </dgm:presLayoutVars>
+      </dgm:prSet>
+      <dgm:spPr/>
+    </dgm:pt>
+    <dgm:pt modelId="{624F43A7-984F-4F96-A25D-DF7A08D2B3D3}" type="pres">
+      <dgm:prSet presAssocID="{8405FF8A-05AC-47A6-A5EF-B0AFBB79E497}" presName="rootComposite" presStyleCnt="0"/>
+      <dgm:spPr/>
+    </dgm:pt>
+    <dgm:pt modelId="{51857A03-685F-4D45-B11B-04913EA5C4E1}" type="pres">
+      <dgm:prSet presAssocID="{8405FF8A-05AC-47A6-A5EF-B0AFBB79E497}" presName="rootText" presStyleLbl="node3" presStyleIdx="6" presStyleCnt="12">
+        <dgm:presLayoutVars>
+          <dgm:chPref val="3"/>
+        </dgm:presLayoutVars>
+      </dgm:prSet>
+      <dgm:spPr/>
+    </dgm:pt>
+    <dgm:pt modelId="{D5F5346C-677B-446E-9612-DFC9A59EFF4C}" type="pres">
+      <dgm:prSet presAssocID="{8405FF8A-05AC-47A6-A5EF-B0AFBB79E497}" presName="rootConnector" presStyleLbl="node3" presStyleIdx="6" presStyleCnt="12"/>
+      <dgm:spPr/>
+    </dgm:pt>
+    <dgm:pt modelId="{B9F1F1E4-C3C1-4D65-863C-69535A06ACA2}" type="pres">
+      <dgm:prSet presAssocID="{8405FF8A-05AC-47A6-A5EF-B0AFBB79E497}" presName="hierChild4" presStyleCnt="0"/>
+      <dgm:spPr/>
+    </dgm:pt>
+    <dgm:pt modelId="{203E3D83-B90E-498A-BDA1-546FA01D56F5}" type="pres">
+      <dgm:prSet presAssocID="{8405FF8A-05AC-47A6-A5EF-B0AFBB79E497}" presName="hierChild5" presStyleCnt="0"/>
+      <dgm:spPr/>
+    </dgm:pt>
+    <dgm:pt modelId="{BD2220A6-A209-483B-BAAF-4F859D235916}" type="pres">
+      <dgm:prSet presAssocID="{F9F48107-FE63-408B-AE58-001DAB9D44E3}" presName="Name37" presStyleLbl="parChTrans1D3" presStyleIdx="7" presStyleCnt="12"/>
+      <dgm:spPr/>
+    </dgm:pt>
+    <dgm:pt modelId="{1146B709-71BA-40EE-BB09-F097A9F29A6B}" type="pres">
+      <dgm:prSet presAssocID="{7267CDA0-B48C-416C-A7F5-F94BF9C86F2B}" presName="hierRoot2" presStyleCnt="0">
+        <dgm:presLayoutVars>
+          <dgm:hierBranch val="init"/>
+        </dgm:presLayoutVars>
+      </dgm:prSet>
+      <dgm:spPr/>
+    </dgm:pt>
+    <dgm:pt modelId="{B0FFC473-0AC7-4205-BE2E-674EE6A65ABD}" type="pres">
+      <dgm:prSet presAssocID="{7267CDA0-B48C-416C-A7F5-F94BF9C86F2B}" presName="rootComposite" presStyleCnt="0"/>
+      <dgm:spPr/>
+    </dgm:pt>
+    <dgm:pt modelId="{76DAFFCE-F1F2-42C1-8FA3-EDA284342A7E}" type="pres">
+      <dgm:prSet presAssocID="{7267CDA0-B48C-416C-A7F5-F94BF9C86F2B}" presName="rootText" presStyleLbl="node3" presStyleIdx="7" presStyleCnt="12">
+        <dgm:presLayoutVars>
+          <dgm:chPref val="3"/>
+        </dgm:presLayoutVars>
+      </dgm:prSet>
+      <dgm:spPr/>
+    </dgm:pt>
+    <dgm:pt modelId="{947E7AEF-4B98-4B14-A784-8E2FF318063D}" type="pres">
+      <dgm:prSet presAssocID="{7267CDA0-B48C-416C-A7F5-F94BF9C86F2B}" presName="rootConnector" presStyleLbl="node3" presStyleIdx="7" presStyleCnt="12"/>
+      <dgm:spPr/>
+    </dgm:pt>
+    <dgm:pt modelId="{7F79D588-4C2F-4979-BA86-9F654DF7C10B}" type="pres">
+      <dgm:prSet presAssocID="{7267CDA0-B48C-416C-A7F5-F94BF9C86F2B}" presName="hierChild4" presStyleCnt="0"/>
+      <dgm:spPr/>
+    </dgm:pt>
+    <dgm:pt modelId="{3592BC89-986D-4913-967D-0964661BC3E6}" type="pres">
+      <dgm:prSet presAssocID="{7267CDA0-B48C-416C-A7F5-F94BF9C86F2B}" presName="hierChild5" presStyleCnt="0"/>
+      <dgm:spPr/>
+    </dgm:pt>
+    <dgm:pt modelId="{75B8FD30-9CDC-4B54-A0E2-F9F690135478}" type="pres">
+      <dgm:prSet presAssocID="{F285487F-8BC1-424C-9F41-391F48A97E7B}" presName="hierChild5" presStyleCnt="0"/>
+      <dgm:spPr/>
+    </dgm:pt>
     <dgm:pt modelId="{3896F0E3-E2D9-464C-A2D4-547B1282777B}" type="pres">
-      <dgm:prSet presAssocID="{4E7555B3-B937-4FC9-AF58-ACEA640CD2A1}" presName="Name37" presStyleLbl="parChTrans1D2" presStyleIdx="3" presStyleCnt="5"/>
+      <dgm:prSet presAssocID="{4E7555B3-B937-4FC9-AF58-ACEA640CD2A1}" presName="Name37" presStyleLbl="parChTrans1D2" presStyleIdx="4" presStyleCnt="6"/>
       <dgm:spPr/>
     </dgm:pt>
     <dgm:pt modelId="{788B8B56-ED38-44F0-9144-0C484565CF57}" type="pres">
@@ -3643,7 +3921,7 @@
       <dgm:spPr/>
     </dgm:pt>
     <dgm:pt modelId="{48EE99E5-A500-481C-A993-563EC4A4347D}" type="pres">
-      <dgm:prSet presAssocID="{B6A6823F-D4BB-4D25-A457-B63E9FFF70E9}" presName="rootText" presStyleLbl="node2" presStyleIdx="3" presStyleCnt="4">
+      <dgm:prSet presAssocID="{B6A6823F-D4BB-4D25-A457-B63E9FFF70E9}" presName="rootText" presStyleLbl="node2" presStyleIdx="4" presStyleCnt="5">
         <dgm:presLayoutVars>
           <dgm:chPref val="3"/>
         </dgm:presLayoutVars>
@@ -3651,7 +3929,7 @@
       <dgm:spPr/>
     </dgm:pt>
     <dgm:pt modelId="{4585EBA3-8546-46BD-AA0C-9AF5A0653F16}" type="pres">
-      <dgm:prSet presAssocID="{B6A6823F-D4BB-4D25-A457-B63E9FFF70E9}" presName="rootConnector" presStyleLbl="node2" presStyleIdx="3" presStyleCnt="4"/>
+      <dgm:prSet presAssocID="{B6A6823F-D4BB-4D25-A457-B63E9FFF70E9}" presName="rootConnector" presStyleLbl="node2" presStyleIdx="4" presStyleCnt="5"/>
       <dgm:spPr/>
     </dgm:pt>
     <dgm:pt modelId="{B2416701-1342-4A8D-9461-43C4C2F9FF8F}" type="pres">
@@ -3659,7 +3937,7 @@
       <dgm:spPr/>
     </dgm:pt>
     <dgm:pt modelId="{9F66B29F-2E85-4718-B8FE-484D5162537E}" type="pres">
-      <dgm:prSet presAssocID="{B28853EE-9627-4F69-B653-805E54D648BC}" presName="Name37" presStyleLbl="parChTrans1D3" presStyleIdx="6" presStyleCnt="10"/>
+      <dgm:prSet presAssocID="{B28853EE-9627-4F69-B653-805E54D648BC}" presName="Name37" presStyleLbl="parChTrans1D3" presStyleIdx="8" presStyleCnt="12"/>
       <dgm:spPr/>
     </dgm:pt>
     <dgm:pt modelId="{A371E714-0633-48D6-96DE-611695407D14}" type="pres">
@@ -3675,7 +3953,7 @@
       <dgm:spPr/>
     </dgm:pt>
     <dgm:pt modelId="{16F3F1D6-2444-4F8D-9640-F04C4D90C284}" type="pres">
-      <dgm:prSet presAssocID="{C573E70F-15D6-4CB3-8568-D853C5B3D775}" presName="rootText" presStyleLbl="node3" presStyleIdx="6" presStyleCnt="10">
+      <dgm:prSet presAssocID="{C573E70F-15D6-4CB3-8568-D853C5B3D775}" presName="rootText" presStyleLbl="node3" presStyleIdx="8" presStyleCnt="12">
         <dgm:presLayoutVars>
           <dgm:chPref val="3"/>
         </dgm:presLayoutVars>
@@ -3683,7 +3961,7 @@
       <dgm:spPr/>
     </dgm:pt>
     <dgm:pt modelId="{C58E3B0A-0F7D-4C2E-B5F2-7B305CB2EB0B}" type="pres">
-      <dgm:prSet presAssocID="{C573E70F-15D6-4CB3-8568-D853C5B3D775}" presName="rootConnector" presStyleLbl="node3" presStyleIdx="6" presStyleCnt="10"/>
+      <dgm:prSet presAssocID="{C573E70F-15D6-4CB3-8568-D853C5B3D775}" presName="rootConnector" presStyleLbl="node3" presStyleIdx="8" presStyleCnt="12"/>
       <dgm:spPr/>
     </dgm:pt>
     <dgm:pt modelId="{139BFC2A-77D8-421B-9549-61951C101360}" type="pres">
@@ -3695,7 +3973,7 @@
       <dgm:spPr/>
     </dgm:pt>
     <dgm:pt modelId="{E1C1384E-F72A-4264-AAC9-53B8FA57546F}" type="pres">
-      <dgm:prSet presAssocID="{3154BEA5-A757-46BA-98E3-35EB0BD9B37A}" presName="Name37" presStyleLbl="parChTrans1D3" presStyleIdx="7" presStyleCnt="10"/>
+      <dgm:prSet presAssocID="{3154BEA5-A757-46BA-98E3-35EB0BD9B37A}" presName="Name37" presStyleLbl="parChTrans1D3" presStyleIdx="9" presStyleCnt="12"/>
       <dgm:spPr/>
     </dgm:pt>
     <dgm:pt modelId="{0B03C21D-C8D8-4C48-9366-5ED688A6CC9A}" type="pres">
@@ -3711,7 +3989,7 @@
       <dgm:spPr/>
     </dgm:pt>
     <dgm:pt modelId="{00246853-42EE-43DA-971F-2B329B235104}" type="pres">
-      <dgm:prSet presAssocID="{F2E32CA1-6882-4CA8-AA3A-ECD8F76A9006}" presName="rootText" presStyleLbl="node3" presStyleIdx="7" presStyleCnt="10">
+      <dgm:prSet presAssocID="{F2E32CA1-6882-4CA8-AA3A-ECD8F76A9006}" presName="rootText" presStyleLbl="node3" presStyleIdx="9" presStyleCnt="12">
         <dgm:presLayoutVars>
           <dgm:chPref val="3"/>
         </dgm:presLayoutVars>
@@ -3719,7 +3997,7 @@
       <dgm:spPr/>
     </dgm:pt>
     <dgm:pt modelId="{F5545446-5C88-4D1A-884E-B1C68CB60A27}" type="pres">
-      <dgm:prSet presAssocID="{F2E32CA1-6882-4CA8-AA3A-ECD8F76A9006}" presName="rootConnector" presStyleLbl="node3" presStyleIdx="7" presStyleCnt="10"/>
+      <dgm:prSet presAssocID="{F2E32CA1-6882-4CA8-AA3A-ECD8F76A9006}" presName="rootConnector" presStyleLbl="node3" presStyleIdx="9" presStyleCnt="12"/>
       <dgm:spPr/>
     </dgm:pt>
     <dgm:pt modelId="{A549A2BE-291C-4B99-A794-DD2695D5E2A9}" type="pres">
@@ -3731,7 +4009,7 @@
       <dgm:spPr/>
     </dgm:pt>
     <dgm:pt modelId="{8EC22DE5-96D0-4609-BAFB-AA2883AA5EF6}" type="pres">
-      <dgm:prSet presAssocID="{72A84580-5107-401E-8F29-78E2DCCA83C8}" presName="Name37" presStyleLbl="parChTrans1D3" presStyleIdx="8" presStyleCnt="10"/>
+      <dgm:prSet presAssocID="{72A84580-5107-401E-8F29-78E2DCCA83C8}" presName="Name37" presStyleLbl="parChTrans1D3" presStyleIdx="10" presStyleCnt="12"/>
       <dgm:spPr/>
     </dgm:pt>
     <dgm:pt modelId="{0A1C6D92-9A95-406D-A8C1-AF560CD883D0}" type="pres">
@@ -3747,7 +4025,7 @@
       <dgm:spPr/>
     </dgm:pt>
     <dgm:pt modelId="{10B9A784-7EB6-4C6D-A653-CF30E7740E7E}" type="pres">
-      <dgm:prSet presAssocID="{AE623814-D3C0-430A-B960-EED022521715}" presName="rootText" presStyleLbl="node3" presStyleIdx="8" presStyleCnt="10">
+      <dgm:prSet presAssocID="{AE623814-D3C0-430A-B960-EED022521715}" presName="rootText" presStyleLbl="node3" presStyleIdx="10" presStyleCnt="12">
         <dgm:presLayoutVars>
           <dgm:chPref val="3"/>
         </dgm:presLayoutVars>
@@ -3755,7 +4033,7 @@
       <dgm:spPr/>
     </dgm:pt>
     <dgm:pt modelId="{446576C8-EDDB-46EC-BA7C-8FF91B0DFDA2}" type="pres">
-      <dgm:prSet presAssocID="{AE623814-D3C0-430A-B960-EED022521715}" presName="rootConnector" presStyleLbl="node3" presStyleIdx="8" presStyleCnt="10"/>
+      <dgm:prSet presAssocID="{AE623814-D3C0-430A-B960-EED022521715}" presName="rootConnector" presStyleLbl="node3" presStyleIdx="10" presStyleCnt="12"/>
       <dgm:spPr/>
     </dgm:pt>
     <dgm:pt modelId="{5343DA1B-E2DC-4F4E-AEF0-945F3EBA73B0}" type="pres">
@@ -3767,7 +4045,7 @@
       <dgm:spPr/>
     </dgm:pt>
     <dgm:pt modelId="{9E3F0FA5-1881-48E8-B8D3-013F38C9DA51}" type="pres">
-      <dgm:prSet presAssocID="{E8293254-3D95-4BAA-AEAB-625BFC60559B}" presName="Name37" presStyleLbl="parChTrans1D3" presStyleIdx="9" presStyleCnt="10"/>
+      <dgm:prSet presAssocID="{E8293254-3D95-4BAA-AEAB-625BFC60559B}" presName="Name37" presStyleLbl="parChTrans1D3" presStyleIdx="11" presStyleCnt="12"/>
       <dgm:spPr/>
     </dgm:pt>
     <dgm:pt modelId="{08A52166-108D-495C-B331-52A734454109}" type="pres">
@@ -3783,7 +4061,7 @@
       <dgm:spPr/>
     </dgm:pt>
     <dgm:pt modelId="{27C95A80-1EF0-4E07-BED6-EC45FFB13596}" type="pres">
-      <dgm:prSet presAssocID="{2BE5D9A0-9072-4D00-ACEB-E0071A6AADC1}" presName="rootText" presStyleLbl="node3" presStyleIdx="9" presStyleCnt="10">
+      <dgm:prSet presAssocID="{2BE5D9A0-9072-4D00-ACEB-E0071A6AADC1}" presName="rootText" presStyleLbl="node3" presStyleIdx="11" presStyleCnt="12">
         <dgm:presLayoutVars>
           <dgm:chPref val="3"/>
         </dgm:presLayoutVars>
@@ -3791,7 +4069,7 @@
       <dgm:spPr/>
     </dgm:pt>
     <dgm:pt modelId="{097314AF-6F54-47A9-9DB2-26F5619FD165}" type="pres">
-      <dgm:prSet presAssocID="{2BE5D9A0-9072-4D00-ACEB-E0071A6AADC1}" presName="rootConnector" presStyleLbl="node3" presStyleIdx="9" presStyleCnt="10"/>
+      <dgm:prSet presAssocID="{2BE5D9A0-9072-4D00-ACEB-E0071A6AADC1}" presName="rootConnector" presStyleLbl="node3" presStyleIdx="11" presStyleCnt="12"/>
       <dgm:spPr/>
     </dgm:pt>
     <dgm:pt modelId="{1A09EF66-F609-47B8-977E-F17316AA13C0}" type="pres">
@@ -3811,7 +4089,7 @@
       <dgm:spPr/>
     </dgm:pt>
     <dgm:pt modelId="{23D8B6C4-1A88-454B-8700-53A4EB81D9AB}" type="pres">
-      <dgm:prSet presAssocID="{B2FD41E8-93A1-48F4-AFA9-AE70AD17B22D}" presName="Name111" presStyleLbl="parChTrans1D2" presStyleIdx="4" presStyleCnt="5"/>
+      <dgm:prSet presAssocID="{B2FD41E8-93A1-48F4-AFA9-AE70AD17B22D}" presName="Name111" presStyleLbl="parChTrans1D2" presStyleIdx="5" presStyleCnt="6"/>
       <dgm:spPr/>
     </dgm:pt>
     <dgm:pt modelId="{7E2FE124-BD51-4121-88A2-4D7F47440BBC}" type="pres">
@@ -3848,6 +4126,7 @@
     </dgm:pt>
   </dgm:ptLst>
   <dgm:cxnLst>
+    <dgm:cxn modelId="{33E31103-98C2-41FC-A1FF-362121640936}" type="presOf" srcId="{3B0064C1-031A-4250-899C-8CDEFC7607E9}" destId="{724C1895-4195-4346-BA17-75CD5E6DDB7C}" srcOrd="0" destOrd="0" presId="urn:microsoft.com/office/officeart/2005/8/layout/orgChart1"/>
     <dgm:cxn modelId="{2CB53105-C156-4192-BCFF-6F67A468D1E9}" type="presOf" srcId="{2CE2F3AA-72E3-46B0-8EC3-15EAA8C48E2A}" destId="{F5E63716-0EA1-452F-8FF0-FC2A91866713}" srcOrd="0" destOrd="0" presId="urn:microsoft.com/office/officeart/2005/8/layout/orgChart1"/>
     <dgm:cxn modelId="{5B464C07-3B5B-4C72-8590-E05D760C460C}" srcId="{B6A6823F-D4BB-4D25-A457-B63E9FFF70E9}" destId="{C573E70F-15D6-4CB3-8568-D853C5B3D775}" srcOrd="0" destOrd="0" parTransId="{B28853EE-9627-4F69-B653-805E54D648BC}" sibTransId="{E4F19AFB-7A38-4BAE-B604-0B61C455E4AB}"/>
     <dgm:cxn modelId="{4AB5940E-2264-451B-AF57-DEAEEB0BE4F8}" type="presOf" srcId="{4E7555B3-B937-4FC9-AF58-ACEA640CD2A1}" destId="{3896F0E3-E2D9-464C-A2D4-547B1282777B}" srcOrd="0" destOrd="0" presId="urn:microsoft.com/office/officeart/2005/8/layout/orgChart1"/>
@@ -3858,6 +4137,7 @@
     <dgm:cxn modelId="{5B228119-149B-41EB-95EE-919093601A2D}" type="presOf" srcId="{CB7637EF-D924-4ACA-9FB7-480E84E563CD}" destId="{03CA69CC-CCED-4C13-A0D6-357F8BC1759C}" srcOrd="1" destOrd="0" presId="urn:microsoft.com/office/officeart/2005/8/layout/orgChart1"/>
     <dgm:cxn modelId="{42B37621-A6DE-454F-9C0C-4B81976D33DE}" type="presOf" srcId="{C573E70F-15D6-4CB3-8568-D853C5B3D775}" destId="{16F3F1D6-2444-4F8D-9640-F04C4D90C284}" srcOrd="0" destOrd="0" presId="urn:microsoft.com/office/officeart/2005/8/layout/orgChart1"/>
     <dgm:cxn modelId="{594B2727-FAEE-4179-99FC-16D012530945}" type="presOf" srcId="{14ABAFAD-E1B7-4EAB-A5F5-C3CC56E73F1B}" destId="{1A61A246-8EFB-4F29-843B-5B696E0C30EB}" srcOrd="1" destOrd="0" presId="urn:microsoft.com/office/officeart/2005/8/layout/orgChart1"/>
+    <dgm:cxn modelId="{56611828-2DB1-4309-AE12-86E39F753E03}" srcId="{BB08F9A9-E53D-4F12-A8C0-1449A2664F80}" destId="{F285487F-8BC1-424C-9F41-391F48A97E7B}" srcOrd="4" destOrd="0" parTransId="{38CBB191-BCBF-44A9-8EE6-0B7888F08212}" sibTransId="{B755A4EE-AB91-4D2F-902B-C85609E72C1C}"/>
     <dgm:cxn modelId="{00C5C02A-37A0-40E8-A983-22E0194DD9A7}" type="presOf" srcId="{B6A6823F-D4BB-4D25-A457-B63E9FFF70E9}" destId="{4585EBA3-8546-46BD-AA0C-9AF5A0653F16}" srcOrd="1" destOrd="0" presId="urn:microsoft.com/office/officeart/2005/8/layout/orgChart1"/>
     <dgm:cxn modelId="{5AC5E62B-A938-4E5D-AA67-ED592FE072E5}" type="presOf" srcId="{72A84580-5107-401E-8F29-78E2DCCA83C8}" destId="{8EC22DE5-96D0-4609-BAFB-AA2883AA5EF6}" srcOrd="0" destOrd="0" presId="urn:microsoft.com/office/officeart/2005/8/layout/orgChart1"/>
     <dgm:cxn modelId="{CD8D562F-7242-424F-9D1B-6C33103815EE}" type="presOf" srcId="{BB08F9A9-E53D-4F12-A8C0-1449A2664F80}" destId="{726E7368-EBFD-40E6-B4EB-D2B24B039A48}" srcOrd="1" destOrd="0" presId="urn:microsoft.com/office/officeart/2005/8/layout/orgChart1"/>
@@ -3866,19 +4146,24 @@
     <dgm:cxn modelId="{33B29E3A-CF0F-4E14-BF57-99FAD9E65DA0}" srcId="{B6A6823F-D4BB-4D25-A457-B63E9FFF70E9}" destId="{2BE5D9A0-9072-4D00-ACEB-E0071A6AADC1}" srcOrd="3" destOrd="0" parTransId="{E8293254-3D95-4BAA-AEAB-625BFC60559B}" sibTransId="{E765561E-773B-4733-B0C3-BC5F88067F75}"/>
     <dgm:cxn modelId="{CF402E3E-2B6F-474A-B1BF-1016051481DA}" type="presOf" srcId="{B9599D7E-CE4C-4CE0-92D6-07944EC086A2}" destId="{E4AF47EB-42B4-4B1C-B37B-BCA450E259FC}" srcOrd="1" destOrd="0" presId="urn:microsoft.com/office/officeart/2005/8/layout/orgChart1"/>
     <dgm:cxn modelId="{7370FE5B-6D78-4537-A918-28DD4E80E994}" srcId="{BB08F9A9-E53D-4F12-A8C0-1449A2664F80}" destId="{C9E65F4C-7CA8-48C1-8E34-118F9233E1ED}" srcOrd="0" destOrd="0" parTransId="{B2FD41E8-93A1-48F4-AFA9-AE70AD17B22D}" sibTransId="{0A6689F3-4A03-4CC2-A5D2-D6AD2341587A}"/>
+    <dgm:cxn modelId="{9259DA5D-A975-462E-971A-69CEEE35F648}" srcId="{F285487F-8BC1-424C-9F41-391F48A97E7B}" destId="{8405FF8A-05AC-47A6-A5EF-B0AFBB79E497}" srcOrd="0" destOrd="0" parTransId="{3B0064C1-031A-4250-899C-8CDEFC7607E9}" sibTransId="{9ACB591A-BE5E-40E4-AF26-1EDCB2FEA497}"/>
     <dgm:cxn modelId="{2D6AEC5E-3E75-4337-8023-2FB66552669D}" type="presOf" srcId="{B9599D7E-CE4C-4CE0-92D6-07944EC086A2}" destId="{D192D51C-1A69-4D2F-AE3C-D114C2EADC16}" srcOrd="0" destOrd="0" presId="urn:microsoft.com/office/officeart/2005/8/layout/orgChart1"/>
+    <dgm:cxn modelId="{6EFE1E60-BA9F-4EC3-9746-6F94557156C6}" type="presOf" srcId="{7267CDA0-B48C-416C-A7F5-F94BF9C86F2B}" destId="{947E7AEF-4B98-4B14-A784-8E2FF318063D}" srcOrd="1" destOrd="0" presId="urn:microsoft.com/office/officeart/2005/8/layout/orgChart1"/>
     <dgm:cxn modelId="{230F5941-8FC5-4AFF-81C0-C739F488F43E}" type="presOf" srcId="{116794F6-3397-461C-91DA-02F09BA6ACA8}" destId="{7EA3D5AC-AC51-458F-BCAC-000A2325328C}" srcOrd="0" destOrd="0" presId="urn:microsoft.com/office/officeart/2005/8/layout/orgChart1"/>
     <dgm:cxn modelId="{DB475463-82B3-48FB-AF16-3239771C0F5A}" type="presOf" srcId="{0C44EEE0-DC9E-4DC8-81FB-F8CCCA0ECD0C}" destId="{7516B95D-EFA8-44A7-B833-B1F40D458508}" srcOrd="0" destOrd="0" presId="urn:microsoft.com/office/officeart/2005/8/layout/orgChart1"/>
     <dgm:cxn modelId="{E684E665-D1CB-421D-B48B-F0218D0C3627}" type="presOf" srcId="{116794F6-3397-461C-91DA-02F09BA6ACA8}" destId="{DFE00326-7869-4F58-8770-7525B0C50FD6}" srcOrd="1" destOrd="0" presId="urn:microsoft.com/office/officeart/2005/8/layout/orgChart1"/>
+    <dgm:cxn modelId="{52915167-27EB-4A2F-A1D0-F77CAD40C432}" srcId="{F285487F-8BC1-424C-9F41-391F48A97E7B}" destId="{7267CDA0-B48C-416C-A7F5-F94BF9C86F2B}" srcOrd="1" destOrd="0" parTransId="{F9F48107-FE63-408B-AE58-001DAB9D44E3}" sibTransId="{12FF24E0-0504-4010-9DB2-C6FF95239736}"/>
     <dgm:cxn modelId="{09E7B247-726D-422D-ADB0-7D7163B0EF36}" srcId="{BB08F9A9-E53D-4F12-A8C0-1449A2664F80}" destId="{14ABAFAD-E1B7-4EAB-A5F5-C3CC56E73F1B}" srcOrd="2" destOrd="0" parTransId="{0E9B1881-9D4B-43BE-8A33-BDED5F0724FE}" sibTransId="{7E7EFEAC-CFB1-4BDD-AF7E-5CF60FABA2DD}"/>
     <dgm:cxn modelId="{7DF17869-847C-4570-8D47-9CF4C367B49A}" type="presOf" srcId="{9E84303B-820C-47A3-A11D-2B998F95C0F4}" destId="{70C4C333-8C5B-4F76-872E-EA33EB3E7899}" srcOrd="1" destOrd="0" presId="urn:microsoft.com/office/officeart/2005/8/layout/orgChart1"/>
     <dgm:cxn modelId="{E234C94A-2B84-48BF-8BF4-157207D89AAA}" type="presOf" srcId="{AE623814-D3C0-430A-B960-EED022521715}" destId="{10B9A784-7EB6-4C6D-A653-CF30E7740E7E}" srcOrd="0" destOrd="0" presId="urn:microsoft.com/office/officeart/2005/8/layout/orgChart1"/>
     <dgm:cxn modelId="{7D04804C-0B6B-4197-9761-F09AA7BA4E64}" srcId="{E63456AB-49A7-4ACF-9DDB-3B02E6FC7C92}" destId="{116794F6-3397-461C-91DA-02F09BA6ACA8}" srcOrd="1" destOrd="0" parTransId="{CE7298CF-8F75-4C77-AC69-DC2337FC78C8}" sibTransId="{DC98A6E6-580D-4F6D-AF85-2B18F53E6735}"/>
     <dgm:cxn modelId="{81ED4E6D-E02E-41CC-BA55-5DDE2E57B672}" type="presOf" srcId="{94C48164-DFBB-4655-801B-4CD204D56AA9}" destId="{94765384-4CE0-4829-B74A-DABACBD740C1}" srcOrd="0" destOrd="0" presId="urn:microsoft.com/office/officeart/2005/8/layout/orgChart1"/>
+    <dgm:cxn modelId="{F9BC2551-D7A9-45AF-A7E3-586FB1A9BA36}" type="presOf" srcId="{F285487F-8BC1-424C-9F41-391F48A97E7B}" destId="{1050728B-2286-443E-A123-78E9BBB022E7}" srcOrd="0" destOrd="0" presId="urn:microsoft.com/office/officeart/2005/8/layout/orgChart1"/>
     <dgm:cxn modelId="{72ACA351-9D97-4CCF-97C0-B7CEF7EA96C3}" type="presOf" srcId="{B6A6823F-D4BB-4D25-A457-B63E9FFF70E9}" destId="{48EE99E5-A500-481C-A993-563EC4A4347D}" srcOrd="0" destOrd="0" presId="urn:microsoft.com/office/officeart/2005/8/layout/orgChart1"/>
-    <dgm:cxn modelId="{F53B4753-977B-425B-883A-09E8CCD25CC9}" srcId="{BB08F9A9-E53D-4F12-A8C0-1449A2664F80}" destId="{B6A6823F-D4BB-4D25-A457-B63E9FFF70E9}" srcOrd="4" destOrd="0" parTransId="{4E7555B3-B937-4FC9-AF58-ACEA640CD2A1}" sibTransId="{3B376533-1658-4860-A8EF-149701416A1B}"/>
+    <dgm:cxn modelId="{F53B4753-977B-425B-883A-09E8CCD25CC9}" srcId="{BB08F9A9-E53D-4F12-A8C0-1449A2664F80}" destId="{B6A6823F-D4BB-4D25-A457-B63E9FFF70E9}" srcOrd="5" destOrd="0" parTransId="{4E7555B3-B937-4FC9-AF58-ACEA640CD2A1}" sibTransId="{3B376533-1658-4860-A8EF-149701416A1B}"/>
     <dgm:cxn modelId="{2C87CF56-B729-47A3-94DF-801CE469620F}" srcId="{573F862C-7563-431E-A00C-C85871AA07E2}" destId="{CB7637EF-D924-4ACA-9FB7-480E84E563CD}" srcOrd="0" destOrd="0" parTransId="{E16B5492-C253-43E2-A8D7-E307417C2C4E}" sibTransId="{8969763D-600B-4493-996C-B883BF874256}"/>
     <dgm:cxn modelId="{DDB02D77-AEC6-4F2C-9533-1CFE8B2579F9}" type="presOf" srcId="{14ABAFAD-E1B7-4EAB-A5F5-C3CC56E73F1B}" destId="{B946C3AA-675E-4DE5-9914-C9935CECB105}" srcOrd="0" destOrd="0" presId="urn:microsoft.com/office/officeart/2005/8/layout/orgChart1"/>
+    <dgm:cxn modelId="{AE8BD478-956C-4D31-AEFF-FF86E87D060E}" type="presOf" srcId="{38CBB191-BCBF-44A9-8EE6-0B7888F08212}" destId="{5C163619-735A-4D33-AD72-D3D76B204496}" srcOrd="0" destOrd="0" presId="urn:microsoft.com/office/officeart/2005/8/layout/orgChart1"/>
     <dgm:cxn modelId="{B1067A79-10D2-4F08-95B0-1E7E7B9BD73F}" type="presOf" srcId="{F2E32CA1-6882-4CA8-AA3A-ECD8F76A9006}" destId="{00246853-42EE-43DA-971F-2B329B235104}" srcOrd="0" destOrd="0" presId="urn:microsoft.com/office/officeart/2005/8/layout/orgChart1"/>
     <dgm:cxn modelId="{DCFF9F79-8B4C-4D53-A9A1-F90878BD86E5}" srcId="{B6A6823F-D4BB-4D25-A457-B63E9FFF70E9}" destId="{F2E32CA1-6882-4CA8-AA3A-ECD8F76A9006}" srcOrd="1" destOrd="0" parTransId="{3154BEA5-A757-46BA-98E3-35EB0BD9B37A}" sibTransId="{B20169E2-38B1-4E23-8598-1FAD8438FC92}"/>
     <dgm:cxn modelId="{B64ED559-8841-4FD1-AE46-88E96C4492A3}" type="presOf" srcId="{8065A68D-C5B7-48CC-8C30-D89EE0F44AA6}" destId="{EDCF5D54-95B4-428A-81DF-C30026BFD20A}" srcOrd="1" destOrd="0" presId="urn:microsoft.com/office/officeart/2005/8/layout/orgChart1"/>
@@ -3886,13 +4171,16 @@
     <dgm:cxn modelId="{A8293B83-D78B-4AB3-9F83-939053120165}" type="presOf" srcId="{2BE5D9A0-9072-4D00-ACEB-E0071A6AADC1}" destId="{27C95A80-1EF0-4E07-BED6-EC45FFB13596}" srcOrd="0" destOrd="0" presId="urn:microsoft.com/office/officeart/2005/8/layout/orgChart1"/>
     <dgm:cxn modelId="{E8055C88-EF29-4480-924F-9160BFC89845}" srcId="{B6A6823F-D4BB-4D25-A457-B63E9FFF70E9}" destId="{AE623814-D3C0-430A-B960-EED022521715}" srcOrd="2" destOrd="0" parTransId="{72A84580-5107-401E-8F29-78E2DCCA83C8}" sibTransId="{11E76938-E39A-468A-95EB-A4AEE0D00EAF}"/>
     <dgm:cxn modelId="{F83DF989-2E41-42A4-B630-174A9B3B5CCD}" type="presOf" srcId="{8065A68D-C5B7-48CC-8C30-D89EE0F44AA6}" destId="{DDB6D5A0-EEAA-442C-BDBD-A480436F2F99}" srcOrd="0" destOrd="0" presId="urn:microsoft.com/office/officeart/2005/8/layout/orgChart1"/>
+    <dgm:cxn modelId="{65CE328C-FB3C-4069-B1DC-F8A772CAD6C5}" type="presOf" srcId="{8405FF8A-05AC-47A6-A5EF-B0AFBB79E497}" destId="{51857A03-685F-4D45-B11B-04913EA5C4E1}" srcOrd="0" destOrd="0" presId="urn:microsoft.com/office/officeart/2005/8/layout/orgChart1"/>
     <dgm:cxn modelId="{93BF038E-7347-49FC-9A22-EFE3D1AE232C}" srcId="{BB08F9A9-E53D-4F12-A8C0-1449A2664F80}" destId="{E63456AB-49A7-4ACF-9DDB-3B02E6FC7C92}" srcOrd="3" destOrd="0" parTransId="{F8E04786-605C-43CE-AF21-94A9E65E828B}" sibTransId="{A2E0D91B-BB8E-4895-B5FC-880DB28B3604}"/>
     <dgm:cxn modelId="{2D6D2B91-27C4-4E19-BE70-1F3439C5D60C}" type="presOf" srcId="{C9E65F4C-7CA8-48C1-8E34-118F9233E1ED}" destId="{63AB24DD-8145-4CD1-BA3D-EE4F215BF564}" srcOrd="0" destOrd="0" presId="urn:microsoft.com/office/officeart/2005/8/layout/orgChart1"/>
     <dgm:cxn modelId="{131751A2-8120-40B3-B85E-1D664175AFAC}" type="presOf" srcId="{B2FD41E8-93A1-48F4-AFA9-AE70AD17B22D}" destId="{23D8B6C4-1A88-454B-8700-53A4EB81D9AB}" srcOrd="0" destOrd="0" presId="urn:microsoft.com/office/officeart/2005/8/layout/orgChart1"/>
     <dgm:cxn modelId="{705AC0A2-8AF0-46BC-9C22-25753E6F8DC0}" type="presOf" srcId="{573F862C-7563-431E-A00C-C85871AA07E2}" destId="{E9D35A74-ABD3-4EEC-9B4D-2B00A371355D}" srcOrd="1" destOrd="0" presId="urn:microsoft.com/office/officeart/2005/8/layout/orgChart1"/>
     <dgm:cxn modelId="{4AA2B1AA-9113-43D0-83EE-FDC6B7BBF236}" type="presOf" srcId="{BB08F9A9-E53D-4F12-A8C0-1449A2664F80}" destId="{0EE060EB-851D-4A70-B601-61D4B01FAC81}" srcOrd="0" destOrd="0" presId="urn:microsoft.com/office/officeart/2005/8/layout/orgChart1"/>
     <dgm:cxn modelId="{A11B13AF-4925-4C95-B0F5-F5F37887AA35}" type="presOf" srcId="{2BE5D9A0-9072-4D00-ACEB-E0071A6AADC1}" destId="{097314AF-6F54-47A9-9DB2-26F5619FD165}" srcOrd="1" destOrd="0" presId="urn:microsoft.com/office/officeart/2005/8/layout/orgChart1"/>
+    <dgm:cxn modelId="{CC8BCCB8-4433-45EC-B878-532CE8A211BF}" type="presOf" srcId="{8405FF8A-05AC-47A6-A5EF-B0AFBB79E497}" destId="{D5F5346C-677B-446E-9612-DFC9A59EFF4C}" srcOrd="1" destOrd="0" presId="urn:microsoft.com/office/officeart/2005/8/layout/orgChart1"/>
     <dgm:cxn modelId="{AEE06DBB-56AE-44EF-AED0-0111FB23FE85}" type="presOf" srcId="{173B2BA0-F3F3-4FF3-A650-C83EACACFD6F}" destId="{21EFD869-9F37-4DDD-AEBE-4675A991FE4C}" srcOrd="1" destOrd="0" presId="urn:microsoft.com/office/officeart/2005/8/layout/orgChart1"/>
+    <dgm:cxn modelId="{7946A7BB-60C5-4E67-98AD-19B333381B80}" type="presOf" srcId="{F285487F-8BC1-424C-9F41-391F48A97E7B}" destId="{E350DA74-F2FD-4FBF-ACC6-5E482CBBA9F9}" srcOrd="1" destOrd="0" presId="urn:microsoft.com/office/officeart/2005/8/layout/orgChart1"/>
     <dgm:cxn modelId="{70EBB2BB-B11F-4F36-99E9-DAD15E6F58BB}" type="presOf" srcId="{9E84303B-820C-47A3-A11D-2B998F95C0F4}" destId="{9CCA137D-0697-4D9B-8932-6537EB20F6BD}" srcOrd="0" destOrd="0" presId="urn:microsoft.com/office/officeart/2005/8/layout/orgChart1"/>
     <dgm:cxn modelId="{575A3CBC-26A9-4BD7-B7BF-51ED815B6525}" type="presOf" srcId="{3154BEA5-A757-46BA-98E3-35EB0BD9B37A}" destId="{E1C1384E-F72A-4264-AAC9-53B8FA57546F}" srcOrd="0" destOrd="0" presId="urn:microsoft.com/office/officeart/2005/8/layout/orgChart1"/>
     <dgm:cxn modelId="{AC16C8BE-F177-4FE6-A360-0AA680974635}" srcId="{E2F88AAD-BC6D-4652-8F80-C5B2BD1F5E2F}" destId="{BB08F9A9-E53D-4F12-A8C0-1449A2664F80}" srcOrd="0" destOrd="0" parTransId="{AE448444-C7BC-4F9C-914A-D75DDEED6F9E}" sibTransId="{076DEE20-24C3-40FB-896A-CE269F3EE73A}"/>
@@ -3910,6 +4198,8 @@
     <dgm:cxn modelId="{61D342E0-FFCF-41D0-A92C-AAEA4CEF480B}" type="presOf" srcId="{0E9B1881-9D4B-43BE-8A33-BDED5F0724FE}" destId="{053A80DA-7FB6-43D0-8D5F-F422354484E9}" srcOrd="0" destOrd="0" presId="urn:microsoft.com/office/officeart/2005/8/layout/orgChart1"/>
     <dgm:cxn modelId="{BC030BE2-942F-42B8-97BF-842672DDEF92}" type="presOf" srcId="{AE623814-D3C0-430A-B960-EED022521715}" destId="{446576C8-EDDB-46EC-BA7C-8FF91B0DFDA2}" srcOrd="1" destOrd="0" presId="urn:microsoft.com/office/officeart/2005/8/layout/orgChart1"/>
     <dgm:cxn modelId="{707DE4E4-AFE3-4BF8-A702-02C265316BE9}" type="presOf" srcId="{E8293254-3D95-4BAA-AEAB-625BFC60559B}" destId="{9E3F0FA5-1881-48E8-B8D3-013F38C9DA51}" srcOrd="0" destOrd="0" presId="urn:microsoft.com/office/officeart/2005/8/layout/orgChart1"/>
+    <dgm:cxn modelId="{3921CCED-5D4B-4704-976B-138122582FB2}" type="presOf" srcId="{7267CDA0-B48C-416C-A7F5-F94BF9C86F2B}" destId="{76DAFFCE-F1F2-42C1-8FA3-EDA284342A7E}" srcOrd="0" destOrd="0" presId="urn:microsoft.com/office/officeart/2005/8/layout/orgChart1"/>
+    <dgm:cxn modelId="{C7C05CF1-7B8A-4728-AEA1-814890F93EDA}" type="presOf" srcId="{F9F48107-FE63-408B-AE58-001DAB9D44E3}" destId="{BD2220A6-A209-483B-BAAF-4F859D235916}" srcOrd="0" destOrd="0" presId="urn:microsoft.com/office/officeart/2005/8/layout/orgChart1"/>
     <dgm:cxn modelId="{66FE28FF-4A67-41BE-8A10-0EA422294E5B}" type="presOf" srcId="{E2F88AAD-BC6D-4652-8F80-C5B2BD1F5E2F}" destId="{0E197F59-0A1E-4A51-9155-D22A4529B2E9}" srcOrd="0" destOrd="0" presId="urn:microsoft.com/office/officeart/2005/8/layout/orgChart1"/>
     <dgm:cxn modelId="{10B936FF-09FC-4C9A-9032-E69943073B3F}" srcId="{BB08F9A9-E53D-4F12-A8C0-1449A2664F80}" destId="{573F862C-7563-431E-A00C-C85871AA07E2}" srcOrd="1" destOrd="0" parTransId="{94C48164-DFBB-4655-801B-4CD204D56AA9}" sibTransId="{8559C941-5F16-4A8E-9C2E-6A8C1109498B}"/>
     <dgm:cxn modelId="{739196DE-8630-48B4-B6DC-ACE127A7797F}" type="presParOf" srcId="{0E197F59-0A1E-4A51-9155-D22A4529B2E9}" destId="{BE2CA50D-5DC8-438F-956A-F8AF3CEC0DF4}" srcOrd="0" destOrd="0" presId="urn:microsoft.com/office/officeart/2005/8/layout/orgChart1"/>
@@ -3980,8 +4270,29 @@
     <dgm:cxn modelId="{5C2418A9-40C0-4179-88C9-A1F80495C224}" type="presParOf" srcId="{B70B6C72-E5D0-45B9-B47F-79E1A670A8E3}" destId="{417EF134-5A5C-4275-A683-A5D8379F936D}" srcOrd="1" destOrd="0" presId="urn:microsoft.com/office/officeart/2005/8/layout/orgChart1"/>
     <dgm:cxn modelId="{DDB6AFA5-733F-4BE0-9577-E265216704FA}" type="presParOf" srcId="{B70B6C72-E5D0-45B9-B47F-79E1A670A8E3}" destId="{E258FB0B-3759-4875-B5F0-240DF851BCE7}" srcOrd="2" destOrd="0" presId="urn:microsoft.com/office/officeart/2005/8/layout/orgChart1"/>
     <dgm:cxn modelId="{2D1DC869-8199-4AEE-8E5D-E9DF10D1B536}" type="presParOf" srcId="{9F7F26D1-4A09-422D-B1B3-E9D21F6EF9F6}" destId="{ECA4B822-CCAD-4480-8B36-77F311D22D20}" srcOrd="2" destOrd="0" presId="urn:microsoft.com/office/officeart/2005/8/layout/orgChart1"/>
-    <dgm:cxn modelId="{BFCBE3B4-FCFD-4D8F-9C60-50921218A625}" type="presParOf" srcId="{6280E9D0-C543-424C-B793-6F7DE0D7812D}" destId="{3896F0E3-E2D9-464C-A2D4-547B1282777B}" srcOrd="6" destOrd="0" presId="urn:microsoft.com/office/officeart/2005/8/layout/orgChart1"/>
-    <dgm:cxn modelId="{00647643-904A-47F3-93E7-E78C701675D4}" type="presParOf" srcId="{6280E9D0-C543-424C-B793-6F7DE0D7812D}" destId="{788B8B56-ED38-44F0-9144-0C484565CF57}" srcOrd="7" destOrd="0" presId="urn:microsoft.com/office/officeart/2005/8/layout/orgChart1"/>
+    <dgm:cxn modelId="{CD5BA574-EC6A-402A-890E-102163233CDF}" type="presParOf" srcId="{6280E9D0-C543-424C-B793-6F7DE0D7812D}" destId="{5C163619-735A-4D33-AD72-D3D76B204496}" srcOrd="6" destOrd="0" presId="urn:microsoft.com/office/officeart/2005/8/layout/orgChart1"/>
+    <dgm:cxn modelId="{C2ADAC78-DF2A-4650-B796-92379460FE94}" type="presParOf" srcId="{6280E9D0-C543-424C-B793-6F7DE0D7812D}" destId="{63F1354E-5D9E-4677-928A-CA7B40CC0432}" srcOrd="7" destOrd="0" presId="urn:microsoft.com/office/officeart/2005/8/layout/orgChart1"/>
+    <dgm:cxn modelId="{F54F9883-0B50-418A-A1CA-7EC5CD2F64DF}" type="presParOf" srcId="{63F1354E-5D9E-4677-928A-CA7B40CC0432}" destId="{F5ADCF52-CB51-43F3-84D7-4B3DB5A3965D}" srcOrd="0" destOrd="0" presId="urn:microsoft.com/office/officeart/2005/8/layout/orgChart1"/>
+    <dgm:cxn modelId="{6C4A8D10-55F7-4E19-888A-C18142257CD4}" type="presParOf" srcId="{F5ADCF52-CB51-43F3-84D7-4B3DB5A3965D}" destId="{1050728B-2286-443E-A123-78E9BBB022E7}" srcOrd="0" destOrd="0" presId="urn:microsoft.com/office/officeart/2005/8/layout/orgChart1"/>
+    <dgm:cxn modelId="{85308B93-F6AB-4FB7-9025-E95517D5820E}" type="presParOf" srcId="{F5ADCF52-CB51-43F3-84D7-4B3DB5A3965D}" destId="{E350DA74-F2FD-4FBF-ACC6-5E482CBBA9F9}" srcOrd="1" destOrd="0" presId="urn:microsoft.com/office/officeart/2005/8/layout/orgChart1"/>
+    <dgm:cxn modelId="{405C9100-B551-40CF-A017-D8778639B589}" type="presParOf" srcId="{63F1354E-5D9E-4677-928A-CA7B40CC0432}" destId="{0C3C8224-E8E1-4848-A12B-4B7CECCE3BCA}" srcOrd="1" destOrd="0" presId="urn:microsoft.com/office/officeart/2005/8/layout/orgChart1"/>
+    <dgm:cxn modelId="{3AA2FB85-5629-47B6-99CC-DB17AE30829E}" type="presParOf" srcId="{0C3C8224-E8E1-4848-A12B-4B7CECCE3BCA}" destId="{724C1895-4195-4346-BA17-75CD5E6DDB7C}" srcOrd="0" destOrd="0" presId="urn:microsoft.com/office/officeart/2005/8/layout/orgChart1"/>
+    <dgm:cxn modelId="{EF230901-A5EF-4703-AF24-40F005D24711}" type="presParOf" srcId="{0C3C8224-E8E1-4848-A12B-4B7CECCE3BCA}" destId="{6E75420E-C82C-4CB0-864B-C303DD8BDED5}" srcOrd="1" destOrd="0" presId="urn:microsoft.com/office/officeart/2005/8/layout/orgChart1"/>
+    <dgm:cxn modelId="{03C885B9-2995-4A57-89C6-A1766FBF6664}" type="presParOf" srcId="{6E75420E-C82C-4CB0-864B-C303DD8BDED5}" destId="{624F43A7-984F-4F96-A25D-DF7A08D2B3D3}" srcOrd="0" destOrd="0" presId="urn:microsoft.com/office/officeart/2005/8/layout/orgChart1"/>
+    <dgm:cxn modelId="{C61B5180-B50B-420C-B932-EAF09CC7A09B}" type="presParOf" srcId="{624F43A7-984F-4F96-A25D-DF7A08D2B3D3}" destId="{51857A03-685F-4D45-B11B-04913EA5C4E1}" srcOrd="0" destOrd="0" presId="urn:microsoft.com/office/officeart/2005/8/layout/orgChart1"/>
+    <dgm:cxn modelId="{ABEC0C33-0788-481F-8D24-5D71C0110875}" type="presParOf" srcId="{624F43A7-984F-4F96-A25D-DF7A08D2B3D3}" destId="{D5F5346C-677B-446E-9612-DFC9A59EFF4C}" srcOrd="1" destOrd="0" presId="urn:microsoft.com/office/officeart/2005/8/layout/orgChart1"/>
+    <dgm:cxn modelId="{69C829CF-9A64-4631-9FDD-3D68B4807F96}" type="presParOf" srcId="{6E75420E-C82C-4CB0-864B-C303DD8BDED5}" destId="{B9F1F1E4-C3C1-4D65-863C-69535A06ACA2}" srcOrd="1" destOrd="0" presId="urn:microsoft.com/office/officeart/2005/8/layout/orgChart1"/>
+    <dgm:cxn modelId="{8D831220-3E13-47FA-9562-28B3F49CFA47}" type="presParOf" srcId="{6E75420E-C82C-4CB0-864B-C303DD8BDED5}" destId="{203E3D83-B90E-498A-BDA1-546FA01D56F5}" srcOrd="2" destOrd="0" presId="urn:microsoft.com/office/officeart/2005/8/layout/orgChart1"/>
+    <dgm:cxn modelId="{3046FA7F-A68E-49E4-BF53-2678B8F7F911}" type="presParOf" srcId="{0C3C8224-E8E1-4848-A12B-4B7CECCE3BCA}" destId="{BD2220A6-A209-483B-BAAF-4F859D235916}" srcOrd="2" destOrd="0" presId="urn:microsoft.com/office/officeart/2005/8/layout/orgChart1"/>
+    <dgm:cxn modelId="{AAA177AF-3C7F-49FC-92FB-04EEC62287C1}" type="presParOf" srcId="{0C3C8224-E8E1-4848-A12B-4B7CECCE3BCA}" destId="{1146B709-71BA-40EE-BB09-F097A9F29A6B}" srcOrd="3" destOrd="0" presId="urn:microsoft.com/office/officeart/2005/8/layout/orgChart1"/>
+    <dgm:cxn modelId="{7195194C-AC92-47E9-AF80-14BDDC128182}" type="presParOf" srcId="{1146B709-71BA-40EE-BB09-F097A9F29A6B}" destId="{B0FFC473-0AC7-4205-BE2E-674EE6A65ABD}" srcOrd="0" destOrd="0" presId="urn:microsoft.com/office/officeart/2005/8/layout/orgChart1"/>
+    <dgm:cxn modelId="{0A847DAB-A124-439A-9CBE-660E9D483763}" type="presParOf" srcId="{B0FFC473-0AC7-4205-BE2E-674EE6A65ABD}" destId="{76DAFFCE-F1F2-42C1-8FA3-EDA284342A7E}" srcOrd="0" destOrd="0" presId="urn:microsoft.com/office/officeart/2005/8/layout/orgChart1"/>
+    <dgm:cxn modelId="{751CDA44-4041-45BA-9DDD-5C44616785F0}" type="presParOf" srcId="{B0FFC473-0AC7-4205-BE2E-674EE6A65ABD}" destId="{947E7AEF-4B98-4B14-A784-8E2FF318063D}" srcOrd="1" destOrd="0" presId="urn:microsoft.com/office/officeart/2005/8/layout/orgChart1"/>
+    <dgm:cxn modelId="{07385990-4E3D-4FB7-9079-832DBEC05F56}" type="presParOf" srcId="{1146B709-71BA-40EE-BB09-F097A9F29A6B}" destId="{7F79D588-4C2F-4979-BA86-9F654DF7C10B}" srcOrd="1" destOrd="0" presId="urn:microsoft.com/office/officeart/2005/8/layout/orgChart1"/>
+    <dgm:cxn modelId="{B861DC0D-7E96-4E3A-9F0F-DC29D36E199C}" type="presParOf" srcId="{1146B709-71BA-40EE-BB09-F097A9F29A6B}" destId="{3592BC89-986D-4913-967D-0964661BC3E6}" srcOrd="2" destOrd="0" presId="urn:microsoft.com/office/officeart/2005/8/layout/orgChart1"/>
+    <dgm:cxn modelId="{86DD9918-BBA8-4A8F-9C5E-964FD819A0C1}" type="presParOf" srcId="{63F1354E-5D9E-4677-928A-CA7B40CC0432}" destId="{75B8FD30-9CDC-4B54-A0E2-F9F690135478}" srcOrd="2" destOrd="0" presId="urn:microsoft.com/office/officeart/2005/8/layout/orgChart1"/>
+    <dgm:cxn modelId="{BFCBE3B4-FCFD-4D8F-9C60-50921218A625}" type="presParOf" srcId="{6280E9D0-C543-424C-B793-6F7DE0D7812D}" destId="{3896F0E3-E2D9-464C-A2D4-547B1282777B}" srcOrd="8" destOrd="0" presId="urn:microsoft.com/office/officeart/2005/8/layout/orgChart1"/>
+    <dgm:cxn modelId="{00647643-904A-47F3-93E7-E78C701675D4}" type="presParOf" srcId="{6280E9D0-C543-424C-B793-6F7DE0D7812D}" destId="{788B8B56-ED38-44F0-9144-0C484565CF57}" srcOrd="9" destOrd="0" presId="urn:microsoft.com/office/officeart/2005/8/layout/orgChart1"/>
     <dgm:cxn modelId="{85A47553-EF84-4298-818E-81EA8FDFCDD2}" type="presParOf" srcId="{788B8B56-ED38-44F0-9144-0C484565CF57}" destId="{C084E481-62A4-4D7B-AEC0-72881FB7E598}" srcOrd="0" destOrd="0" presId="urn:microsoft.com/office/officeart/2005/8/layout/orgChart1"/>
     <dgm:cxn modelId="{9B61F0D7-B702-4582-879E-ABE29698E247}" type="presParOf" srcId="{C084E481-62A4-4D7B-AEC0-72881FB7E598}" destId="{48EE99E5-A500-481C-A993-563EC4A4347D}" srcOrd="0" destOrd="0" presId="urn:microsoft.com/office/officeart/2005/8/layout/orgChart1"/>
     <dgm:cxn modelId="{2EA9E8A8-8753-47A7-8B86-1A1A1A76F509}" type="presParOf" srcId="{C084E481-62A4-4D7B-AEC0-72881FB7E598}" destId="{4585EBA3-8546-46BD-AA0C-9AF5A0653F16}" srcOrd="1" destOrd="0" presId="urn:microsoft.com/office/officeart/2005/8/layout/orgChart1"/>
@@ -4076,7 +4387,7 @@
         <a:ln w="12700" cap="flat" cmpd="sng" algn="ctr">
           <a:solidFill>
             <a:schemeClr val="accent1">
-              <a:shade val="60000"/>
+              <a:tint val="99000"/>
               <a:hueOff val="0"/>
               <a:satOff val="0"/>
               <a:lumOff val="0"/>
@@ -4108,7 +4419,7 @@
       </dsp:nvSpPr>
       <dsp:spPr>
         <a:xfrm>
-          <a:off x="4770630" y="1863668"/>
+          <a:off x="5357406" y="1863668"/>
           <a:ext cx="145481" cy="2511984"/>
         </a:xfrm>
         <a:custGeom>
@@ -4135,7 +4446,7 @@
         <a:ln w="12700" cap="flat" cmpd="sng" algn="ctr">
           <a:solidFill>
             <a:schemeClr val="accent1">
-              <a:shade val="80000"/>
+              <a:tint val="80000"/>
               <a:hueOff val="0"/>
               <a:satOff val="0"/>
               <a:lumOff val="0"/>
@@ -4167,7 +4478,7 @@
       </dsp:nvSpPr>
       <dsp:spPr>
         <a:xfrm>
-          <a:off x="4770630" y="1863668"/>
+          <a:off x="5357406" y="1863668"/>
           <a:ext cx="145481" cy="1823371"/>
         </a:xfrm>
         <a:custGeom>
@@ -4194,7 +4505,7 @@
         <a:ln w="12700" cap="flat" cmpd="sng" algn="ctr">
           <a:solidFill>
             <a:schemeClr val="accent1">
-              <a:shade val="80000"/>
+              <a:tint val="80000"/>
               <a:hueOff val="0"/>
               <a:satOff val="0"/>
               <a:lumOff val="0"/>
@@ -4226,7 +4537,7 @@
       </dsp:nvSpPr>
       <dsp:spPr>
         <a:xfrm>
-          <a:off x="4770630" y="1863668"/>
+          <a:off x="5357406" y="1863668"/>
           <a:ext cx="145481" cy="1134757"/>
         </a:xfrm>
         <a:custGeom>
@@ -4253,7 +4564,7 @@
         <a:ln w="12700" cap="flat" cmpd="sng" algn="ctr">
           <a:solidFill>
             <a:schemeClr val="accent1">
-              <a:shade val="80000"/>
+              <a:tint val="80000"/>
               <a:hueOff val="0"/>
               <a:satOff val="0"/>
               <a:lumOff val="0"/>
@@ -4285,7 +4596,7 @@
       </dsp:nvSpPr>
       <dsp:spPr>
         <a:xfrm>
-          <a:off x="4770630" y="1863668"/>
+          <a:off x="5357406" y="1863668"/>
           <a:ext cx="145481" cy="446144"/>
         </a:xfrm>
         <a:custGeom>
@@ -4312,7 +4623,7 @@
         <a:ln w="12700" cap="flat" cmpd="sng" algn="ctr">
           <a:solidFill>
             <a:schemeClr val="accent1">
-              <a:shade val="80000"/>
+              <a:tint val="80000"/>
               <a:hueOff val="0"/>
               <a:satOff val="0"/>
               <a:lumOff val="0"/>
@@ -4345,7 +4656,7 @@
       <dsp:spPr>
         <a:xfrm>
           <a:off x="3398252" y="486441"/>
-          <a:ext cx="1760329" cy="892288"/>
+          <a:ext cx="2347105" cy="892288"/>
         </a:xfrm>
         <a:custGeom>
           <a:avLst/>
@@ -4362,10 +4673,10 @@
                 <a:pt x="0" y="790450"/>
               </a:lnTo>
               <a:lnTo>
-                <a:pt x="1760329" y="790450"/>
+                <a:pt x="2347105" y="790450"/>
               </a:lnTo>
               <a:lnTo>
-                <a:pt x="1760329" y="892288"/>
+                <a:pt x="2347105" y="892288"/>
               </a:lnTo>
             </a:path>
           </a:pathLst>
@@ -4374,7 +4685,7 @@
         <a:ln w="12700" cap="flat" cmpd="sng" algn="ctr">
           <a:solidFill>
             <a:schemeClr val="accent1">
-              <a:shade val="60000"/>
+              <a:tint val="99000"/>
               <a:hueOff val="0"/>
               <a:satOff val="0"/>
               <a:lumOff val="0"/>
@@ -4399,14 +4710,14 @@
         <a:fontRef idx="minor"/>
       </dsp:style>
     </dsp:sp>
-    <dsp:sp modelId="{0D43C51E-B732-4614-A9C4-EE14824DC5F3}">
+    <dsp:sp modelId="{BD2220A6-A209-483B-BAAF-4F859D235916}">
       <dsp:nvSpPr>
         <dsp:cNvPr id="0" name=""/>
         <dsp:cNvSpPr/>
       </dsp:nvSpPr>
       <dsp:spPr>
         <a:xfrm>
-          <a:off x="3597077" y="1863668"/>
+          <a:off x="4183854" y="1863668"/>
           <a:ext cx="145481" cy="1134757"/>
         </a:xfrm>
         <a:custGeom>
@@ -4433,7 +4744,7 @@
         <a:ln w="12700" cap="flat" cmpd="sng" algn="ctr">
           <a:solidFill>
             <a:schemeClr val="accent1">
-              <a:shade val="80000"/>
+              <a:tint val="80000"/>
               <a:hueOff val="0"/>
               <a:satOff val="0"/>
               <a:lumOff val="0"/>
@@ -4458,14 +4769,14 @@
         <a:fontRef idx="minor"/>
       </dsp:style>
     </dsp:sp>
-    <dsp:sp modelId="{7516B95D-EFA8-44A7-B833-B1F40D458508}">
+    <dsp:sp modelId="{724C1895-4195-4346-BA17-75CD5E6DDB7C}">
       <dsp:nvSpPr>
         <dsp:cNvPr id="0" name=""/>
         <dsp:cNvSpPr/>
       </dsp:nvSpPr>
       <dsp:spPr>
         <a:xfrm>
-          <a:off x="3597077" y="1863668"/>
+          <a:off x="4183854" y="1863668"/>
           <a:ext cx="145481" cy="446144"/>
         </a:xfrm>
         <a:custGeom>
@@ -4492,7 +4803,7 @@
         <a:ln w="12700" cap="flat" cmpd="sng" algn="ctr">
           <a:solidFill>
             <a:schemeClr val="accent1">
-              <a:shade val="80000"/>
+              <a:tint val="80000"/>
               <a:hueOff val="0"/>
               <a:satOff val="0"/>
               <a:lumOff val="0"/>
@@ -4517,7 +4828,7 @@
         <a:fontRef idx="minor"/>
       </dsp:style>
     </dsp:sp>
-    <dsp:sp modelId="{EFBE4BF3-84FF-426D-A954-03D4FA9668F5}">
+    <dsp:sp modelId="{5C163619-735A-4D33-AD72-D3D76B204496}">
       <dsp:nvSpPr>
         <dsp:cNvPr id="0" name=""/>
         <dsp:cNvSpPr/>
@@ -4525,7 +4836,7 @@
       <dsp:spPr>
         <a:xfrm>
           <a:off x="3398252" y="486441"/>
-          <a:ext cx="586776" cy="892288"/>
+          <a:ext cx="1173552" cy="892288"/>
         </a:xfrm>
         <a:custGeom>
           <a:avLst/>
@@ -4542,10 +4853,10 @@
                 <a:pt x="0" y="790450"/>
               </a:lnTo>
               <a:lnTo>
-                <a:pt x="586776" y="790450"/>
+                <a:pt x="1173552" y="790450"/>
               </a:lnTo>
               <a:lnTo>
-                <a:pt x="586776" y="892288"/>
+                <a:pt x="1173552" y="892288"/>
               </a:lnTo>
             </a:path>
           </a:pathLst>
@@ -4554,7 +4865,7 @@
         <a:ln w="12700" cap="flat" cmpd="sng" algn="ctr">
           <a:solidFill>
             <a:schemeClr val="accent1">
-              <a:shade val="60000"/>
+              <a:tint val="99000"/>
               <a:hueOff val="0"/>
               <a:satOff val="0"/>
               <a:lumOff val="0"/>
@@ -4579,14 +4890,14 @@
         <a:fontRef idx="minor"/>
       </dsp:style>
     </dsp:sp>
-    <dsp:sp modelId="{25A2D450-D671-43D6-9B38-CA90942A82D4}">
+    <dsp:sp modelId="{0D43C51E-B732-4614-A9C4-EE14824DC5F3}">
       <dsp:nvSpPr>
         <dsp:cNvPr id="0" name=""/>
         <dsp:cNvSpPr/>
       </dsp:nvSpPr>
       <dsp:spPr>
         <a:xfrm>
-          <a:off x="2423525" y="1863668"/>
+          <a:off x="3010301" y="1863668"/>
           <a:ext cx="145481" cy="1134757"/>
         </a:xfrm>
         <a:custGeom>
@@ -4613,7 +4924,7 @@
         <a:ln w="12700" cap="flat" cmpd="sng" algn="ctr">
           <a:solidFill>
             <a:schemeClr val="accent1">
-              <a:shade val="80000"/>
+              <a:tint val="80000"/>
               <a:hueOff val="0"/>
               <a:satOff val="0"/>
               <a:lumOff val="0"/>
@@ -4638,14 +4949,14 @@
         <a:fontRef idx="minor"/>
       </dsp:style>
     </dsp:sp>
-    <dsp:sp modelId="{F5E63716-0EA1-452F-8FF0-FC2A91866713}">
+    <dsp:sp modelId="{7516B95D-EFA8-44A7-B833-B1F40D458508}">
       <dsp:nvSpPr>
         <dsp:cNvPr id="0" name=""/>
         <dsp:cNvSpPr/>
       </dsp:nvSpPr>
       <dsp:spPr>
         <a:xfrm>
-          <a:off x="2423525" y="1863668"/>
+          <a:off x="3010301" y="1863668"/>
           <a:ext cx="145481" cy="446144"/>
         </a:xfrm>
         <a:custGeom>
@@ -4672,7 +4983,7 @@
         <a:ln w="12700" cap="flat" cmpd="sng" algn="ctr">
           <a:solidFill>
             <a:schemeClr val="accent1">
-              <a:shade val="80000"/>
+              <a:tint val="80000"/>
               <a:hueOff val="0"/>
               <a:satOff val="0"/>
               <a:lumOff val="0"/>
@@ -4697,15 +5008,15 @@
         <a:fontRef idx="minor"/>
       </dsp:style>
     </dsp:sp>
-    <dsp:sp modelId="{053A80DA-7FB6-43D0-8D5F-F422354484E9}">
+    <dsp:sp modelId="{EFBE4BF3-84FF-426D-A954-03D4FA9668F5}">
       <dsp:nvSpPr>
         <dsp:cNvPr id="0" name=""/>
         <dsp:cNvSpPr/>
       </dsp:nvSpPr>
       <dsp:spPr>
         <a:xfrm>
-          <a:off x="2811476" y="486441"/>
-          <a:ext cx="586776" cy="892288"/>
+          <a:off x="3352532" y="486441"/>
+          <a:ext cx="91440" cy="892288"/>
         </a:xfrm>
         <a:custGeom>
           <a:avLst/>
@@ -4716,16 +5027,10 @@
           <a:pathLst>
             <a:path>
               <a:moveTo>
-                <a:pt x="586776" y="0"/>
+                <a:pt x="45720" y="0"/>
               </a:moveTo>
               <a:lnTo>
-                <a:pt x="586776" y="790450"/>
-              </a:lnTo>
-              <a:lnTo>
-                <a:pt x="0" y="790450"/>
-              </a:lnTo>
-              <a:lnTo>
-                <a:pt x="0" y="892288"/>
+                <a:pt x="45720" y="892288"/>
               </a:lnTo>
             </a:path>
           </a:pathLst>
@@ -4734,7 +5039,7 @@
         <a:ln w="12700" cap="flat" cmpd="sng" algn="ctr">
           <a:solidFill>
             <a:schemeClr val="accent1">
-              <a:shade val="60000"/>
+              <a:tint val="99000"/>
               <a:hueOff val="0"/>
               <a:satOff val="0"/>
               <a:lumOff val="0"/>
@@ -4759,14 +5064,14 @@
         <a:fontRef idx="minor"/>
       </dsp:style>
     </dsp:sp>
-    <dsp:sp modelId="{DBBC1CEB-A2A1-4692-90C1-DA34DBA594D6}">
+    <dsp:sp modelId="{25A2D450-D671-43D6-9B38-CA90942A82D4}">
       <dsp:nvSpPr>
         <dsp:cNvPr id="0" name=""/>
         <dsp:cNvSpPr/>
       </dsp:nvSpPr>
       <dsp:spPr>
         <a:xfrm>
-          <a:off x="1249972" y="1863668"/>
+          <a:off x="1836748" y="1863668"/>
           <a:ext cx="145481" cy="1134757"/>
         </a:xfrm>
         <a:custGeom>
@@ -4793,7 +5098,7 @@
         <a:ln w="12700" cap="flat" cmpd="sng" algn="ctr">
           <a:solidFill>
             <a:schemeClr val="accent1">
-              <a:shade val="80000"/>
+              <a:tint val="80000"/>
               <a:hueOff val="0"/>
               <a:satOff val="0"/>
               <a:lumOff val="0"/>
@@ -4818,14 +5123,14 @@
         <a:fontRef idx="minor"/>
       </dsp:style>
     </dsp:sp>
-    <dsp:sp modelId="{9B2B74B0-1882-4615-A221-CCAE50B3D8A2}">
+    <dsp:sp modelId="{F5E63716-0EA1-452F-8FF0-FC2A91866713}">
       <dsp:nvSpPr>
         <dsp:cNvPr id="0" name=""/>
         <dsp:cNvSpPr/>
       </dsp:nvSpPr>
       <dsp:spPr>
         <a:xfrm>
-          <a:off x="1249972" y="1863668"/>
+          <a:off x="1836748" y="1863668"/>
           <a:ext cx="145481" cy="446144"/>
         </a:xfrm>
         <a:custGeom>
@@ -4852,7 +5157,7 @@
         <a:ln w="12700" cap="flat" cmpd="sng" algn="ctr">
           <a:solidFill>
             <a:schemeClr val="accent1">
-              <a:shade val="80000"/>
+              <a:tint val="80000"/>
               <a:hueOff val="0"/>
               <a:satOff val="0"/>
               <a:lumOff val="0"/>
@@ -4877,15 +5182,15 @@
         <a:fontRef idx="minor"/>
       </dsp:style>
     </dsp:sp>
-    <dsp:sp modelId="{94765384-4CE0-4829-B74A-DABACBD740C1}">
+    <dsp:sp modelId="{053A80DA-7FB6-43D0-8D5F-F422354484E9}">
       <dsp:nvSpPr>
         <dsp:cNvPr id="0" name=""/>
         <dsp:cNvSpPr/>
       </dsp:nvSpPr>
       <dsp:spPr>
         <a:xfrm>
-          <a:off x="1637923" y="486441"/>
-          <a:ext cx="1760329" cy="892288"/>
+          <a:off x="2224699" y="486441"/>
+          <a:ext cx="1173552" cy="892288"/>
         </a:xfrm>
         <a:custGeom>
           <a:avLst/>
@@ -4896,10 +5201,10 @@
           <a:pathLst>
             <a:path>
               <a:moveTo>
-                <a:pt x="1760329" y="0"/>
+                <a:pt x="1173552" y="0"/>
               </a:moveTo>
               <a:lnTo>
-                <a:pt x="1760329" y="790450"/>
+                <a:pt x="1173552" y="790450"/>
               </a:lnTo>
               <a:lnTo>
                 <a:pt x="0" y="790450"/>
@@ -4914,7 +5219,187 @@
         <a:ln w="12700" cap="flat" cmpd="sng" algn="ctr">
           <a:solidFill>
             <a:schemeClr val="accent1">
-              <a:shade val="60000"/>
+              <a:tint val="99000"/>
+              <a:hueOff val="0"/>
+              <a:satOff val="0"/>
+              <a:lumOff val="0"/>
+              <a:alphaOff val="0"/>
+            </a:schemeClr>
+          </a:solidFill>
+          <a:prstDash val="solid"/>
+          <a:miter lim="800000"/>
+        </a:ln>
+        <a:effectLst/>
+      </dsp:spPr>
+      <dsp:style>
+        <a:lnRef idx="2">
+          <a:scrgbClr r="0" g="0" b="0"/>
+        </a:lnRef>
+        <a:fillRef idx="0">
+          <a:scrgbClr r="0" g="0" b="0"/>
+        </a:fillRef>
+        <a:effectRef idx="0">
+          <a:scrgbClr r="0" g="0" b="0"/>
+        </a:effectRef>
+        <a:fontRef idx="minor"/>
+      </dsp:style>
+    </dsp:sp>
+    <dsp:sp modelId="{DBBC1CEB-A2A1-4692-90C1-DA34DBA594D6}">
+      <dsp:nvSpPr>
+        <dsp:cNvPr id="0" name=""/>
+        <dsp:cNvSpPr/>
+      </dsp:nvSpPr>
+      <dsp:spPr>
+        <a:xfrm>
+          <a:off x="663195" y="1863668"/>
+          <a:ext cx="145481" cy="1134757"/>
+        </a:xfrm>
+        <a:custGeom>
+          <a:avLst/>
+          <a:gdLst/>
+          <a:ahLst/>
+          <a:cxnLst/>
+          <a:rect l="0" t="0" r="0" b="0"/>
+          <a:pathLst>
+            <a:path>
+              <a:moveTo>
+                <a:pt x="0" y="0"/>
+              </a:moveTo>
+              <a:lnTo>
+                <a:pt x="0" y="1134757"/>
+              </a:lnTo>
+              <a:lnTo>
+                <a:pt x="145481" y="1134757"/>
+              </a:lnTo>
+            </a:path>
+          </a:pathLst>
+        </a:custGeom>
+        <a:noFill/>
+        <a:ln w="12700" cap="flat" cmpd="sng" algn="ctr">
+          <a:solidFill>
+            <a:schemeClr val="accent1">
+              <a:tint val="80000"/>
+              <a:hueOff val="0"/>
+              <a:satOff val="0"/>
+              <a:lumOff val="0"/>
+              <a:alphaOff val="0"/>
+            </a:schemeClr>
+          </a:solidFill>
+          <a:prstDash val="solid"/>
+          <a:miter lim="800000"/>
+        </a:ln>
+        <a:effectLst/>
+      </dsp:spPr>
+      <dsp:style>
+        <a:lnRef idx="2">
+          <a:scrgbClr r="0" g="0" b="0"/>
+        </a:lnRef>
+        <a:fillRef idx="0">
+          <a:scrgbClr r="0" g="0" b="0"/>
+        </a:fillRef>
+        <a:effectRef idx="0">
+          <a:scrgbClr r="0" g="0" b="0"/>
+        </a:effectRef>
+        <a:fontRef idx="minor"/>
+      </dsp:style>
+    </dsp:sp>
+    <dsp:sp modelId="{9B2B74B0-1882-4615-A221-CCAE50B3D8A2}">
+      <dsp:nvSpPr>
+        <dsp:cNvPr id="0" name=""/>
+        <dsp:cNvSpPr/>
+      </dsp:nvSpPr>
+      <dsp:spPr>
+        <a:xfrm>
+          <a:off x="663195" y="1863668"/>
+          <a:ext cx="145481" cy="446144"/>
+        </a:xfrm>
+        <a:custGeom>
+          <a:avLst/>
+          <a:gdLst/>
+          <a:ahLst/>
+          <a:cxnLst/>
+          <a:rect l="0" t="0" r="0" b="0"/>
+          <a:pathLst>
+            <a:path>
+              <a:moveTo>
+                <a:pt x="0" y="0"/>
+              </a:moveTo>
+              <a:lnTo>
+                <a:pt x="0" y="446144"/>
+              </a:lnTo>
+              <a:lnTo>
+                <a:pt x="145481" y="446144"/>
+              </a:lnTo>
+            </a:path>
+          </a:pathLst>
+        </a:custGeom>
+        <a:noFill/>
+        <a:ln w="12700" cap="flat" cmpd="sng" algn="ctr">
+          <a:solidFill>
+            <a:schemeClr val="accent1">
+              <a:tint val="80000"/>
+              <a:hueOff val="0"/>
+              <a:satOff val="0"/>
+              <a:lumOff val="0"/>
+              <a:alphaOff val="0"/>
+            </a:schemeClr>
+          </a:solidFill>
+          <a:prstDash val="solid"/>
+          <a:miter lim="800000"/>
+        </a:ln>
+        <a:effectLst/>
+      </dsp:spPr>
+      <dsp:style>
+        <a:lnRef idx="2">
+          <a:scrgbClr r="0" g="0" b="0"/>
+        </a:lnRef>
+        <a:fillRef idx="0">
+          <a:scrgbClr r="0" g="0" b="0"/>
+        </a:fillRef>
+        <a:effectRef idx="0">
+          <a:scrgbClr r="0" g="0" b="0"/>
+        </a:effectRef>
+        <a:fontRef idx="minor"/>
+      </dsp:style>
+    </dsp:sp>
+    <dsp:sp modelId="{94765384-4CE0-4829-B74A-DABACBD740C1}">
+      <dsp:nvSpPr>
+        <dsp:cNvPr id="0" name=""/>
+        <dsp:cNvSpPr/>
+      </dsp:nvSpPr>
+      <dsp:spPr>
+        <a:xfrm>
+          <a:off x="1051147" y="486441"/>
+          <a:ext cx="2347105" cy="892288"/>
+        </a:xfrm>
+        <a:custGeom>
+          <a:avLst/>
+          <a:gdLst/>
+          <a:ahLst/>
+          <a:cxnLst/>
+          <a:rect l="0" t="0" r="0" b="0"/>
+          <a:pathLst>
+            <a:path>
+              <a:moveTo>
+                <a:pt x="2347105" y="0"/>
+              </a:moveTo>
+              <a:lnTo>
+                <a:pt x="2347105" y="790450"/>
+              </a:lnTo>
+              <a:lnTo>
+                <a:pt x="0" y="790450"/>
+              </a:lnTo>
+              <a:lnTo>
+                <a:pt x="0" y="892288"/>
+              </a:lnTo>
+            </a:path>
+          </a:pathLst>
+        </a:custGeom>
+        <a:noFill/>
+        <a:ln w="12700" cap="flat" cmpd="sng" algn="ctr">
+          <a:solidFill>
+            <a:schemeClr val="accent1">
+              <a:tint val="99000"/>
               <a:hueOff val="0"/>
               <a:satOff val="0"/>
               <a:lumOff val="0"/>
@@ -4954,6 +5439,7 @@
         </a:prstGeom>
         <a:solidFill>
           <a:schemeClr val="accent1">
+            <a:shade val="80000"/>
             <a:hueOff val="0"/>
             <a:satOff val="0"/>
             <a:lumOff val="0"/>
@@ -4989,12 +5475,12 @@
         </a:fontRef>
       </dsp:style>
       <dsp:txBody>
-        <a:bodyPr spcFirstLastPara="0" vert="horz" wrap="square" lIns="5715" tIns="5715" rIns="5715" bIns="5715" numCol="1" spcCol="1270" anchor="ctr" anchorCtr="0">
+        <a:bodyPr spcFirstLastPara="0" vert="horz" wrap="square" lIns="4445" tIns="4445" rIns="4445" bIns="4445" numCol="1" spcCol="1270" anchor="ctr" anchorCtr="0">
           <a:noAutofit/>
         </a:bodyPr>
         <a:lstStyle/>
         <a:p>
-          <a:pPr marL="0" lvl="0" indent="0" algn="ctr" defTabSz="400050">
+          <a:pPr marL="0" lvl="0" indent="0" algn="ctr" defTabSz="311150">
             <a:lnSpc>
               <a:spcPct val="90000"/>
             </a:lnSpc>
@@ -5007,15 +5493,15 @@
             <a:buNone/>
           </a:pPr>
           <a:r>
-            <a:rPr lang="de-DE" sz="900" kern="1200"/>
-            <a:t>Projektansprechpartner</a:t>
+            <a:rPr lang="de-DE" sz="700" kern="1200"/>
+            <a:t>Projektbetreuer</a:t>
           </a:r>
           <a:br>
-            <a:rPr lang="de-DE" sz="900" kern="1200"/>
+            <a:rPr lang="de-DE" sz="700" kern="1200"/>
           </a:br>
           <a:r>
-            <a:rPr lang="de-DE" sz="900" kern="1200"/>
-            <a:t>Lorenz</a:t>
+            <a:rPr lang="de-DE" sz="700" kern="1200"/>
+            <a:t>Prof. Dr. Dirk Schweim</a:t>
           </a:r>
         </a:p>
       </dsp:txBody>
@@ -5031,7 +5517,7 @@
       </dsp:nvSpPr>
       <dsp:spPr>
         <a:xfrm>
-          <a:off x="1152984" y="1378729"/>
+          <a:off x="566208" y="1378729"/>
           <a:ext cx="969878" cy="484939"/>
         </a:xfrm>
         <a:prstGeom prst="rect">
@@ -5039,6 +5525,7 @@
         </a:prstGeom>
         <a:solidFill>
           <a:schemeClr val="accent1">
+            <a:tint val="99000"/>
             <a:hueOff val="0"/>
             <a:satOff val="0"/>
             <a:lumOff val="0"/>
@@ -5074,12 +5561,12 @@
         </a:fontRef>
       </dsp:style>
       <dsp:txBody>
-        <a:bodyPr spcFirstLastPara="0" vert="horz" wrap="square" lIns="5715" tIns="5715" rIns="5715" bIns="5715" numCol="1" spcCol="1270" anchor="ctr" anchorCtr="0">
+        <a:bodyPr spcFirstLastPara="0" vert="horz" wrap="square" lIns="4445" tIns="4445" rIns="4445" bIns="4445" numCol="1" spcCol="1270" anchor="ctr" anchorCtr="0">
           <a:noAutofit/>
         </a:bodyPr>
         <a:lstStyle/>
         <a:p>
-          <a:pPr marL="0" lvl="0" indent="0" algn="ctr" defTabSz="400050">
+          <a:pPr marL="0" lvl="0" indent="0" algn="ctr" defTabSz="311150">
             <a:lnSpc>
               <a:spcPct val="90000"/>
             </a:lnSpc>
@@ -5092,13 +5579,13 @@
             <a:buNone/>
           </a:pPr>
           <a:r>
-            <a:rPr lang="de-DE" sz="900" kern="1200"/>
+            <a:rPr lang="de-DE" sz="700" kern="1200"/>
             <a:t>Frontend</a:t>
           </a:r>
         </a:p>
       </dsp:txBody>
       <dsp:txXfrm>
-        <a:off x="1152984" y="1378729"/>
+        <a:off x="566208" y="1378729"/>
         <a:ext cx="969878" cy="484939"/>
       </dsp:txXfrm>
     </dsp:sp>
@@ -5109,7 +5596,7 @@
       </dsp:nvSpPr>
       <dsp:spPr>
         <a:xfrm>
-          <a:off x="1395454" y="2067342"/>
+          <a:off x="808677" y="2067342"/>
           <a:ext cx="969878" cy="484939"/>
         </a:xfrm>
         <a:prstGeom prst="rect">
@@ -5117,6 +5604,7 @@
         </a:prstGeom>
         <a:solidFill>
           <a:schemeClr val="accent1">
+            <a:tint val="80000"/>
             <a:hueOff val="0"/>
             <a:satOff val="0"/>
             <a:lumOff val="0"/>
@@ -5152,12 +5640,12 @@
         </a:fontRef>
       </dsp:style>
       <dsp:txBody>
-        <a:bodyPr spcFirstLastPara="0" vert="horz" wrap="square" lIns="5715" tIns="5715" rIns="5715" bIns="5715" numCol="1" spcCol="1270" anchor="ctr" anchorCtr="0">
+        <a:bodyPr spcFirstLastPara="0" vert="horz" wrap="square" lIns="4445" tIns="4445" rIns="4445" bIns="4445" numCol="1" spcCol="1270" anchor="ctr" anchorCtr="0">
           <a:noAutofit/>
         </a:bodyPr>
         <a:lstStyle/>
         <a:p>
-          <a:pPr marL="0" lvl="0" indent="0" algn="ctr" defTabSz="400050">
+          <a:pPr marL="0" lvl="0" indent="0" algn="ctr" defTabSz="311150">
             <a:lnSpc>
               <a:spcPct val="90000"/>
             </a:lnSpc>
@@ -5170,13 +5658,13 @@
             <a:buNone/>
           </a:pPr>
           <a:r>
-            <a:rPr lang="de-DE" sz="900" kern="1200"/>
+            <a:rPr lang="de-DE" sz="700" kern="1200"/>
             <a:t>Darko (Lead)</a:t>
           </a:r>
         </a:p>
       </dsp:txBody>
       <dsp:txXfrm>
-        <a:off x="1395454" y="2067342"/>
+        <a:off x="808677" y="2067342"/>
         <a:ext cx="969878" cy="484939"/>
       </dsp:txXfrm>
     </dsp:sp>
@@ -5187,7 +5675,7 @@
       </dsp:nvSpPr>
       <dsp:spPr>
         <a:xfrm>
-          <a:off x="1395454" y="2755956"/>
+          <a:off x="808677" y="2755956"/>
           <a:ext cx="969878" cy="484939"/>
         </a:xfrm>
         <a:prstGeom prst="rect">
@@ -5195,6 +5683,7 @@
         </a:prstGeom>
         <a:solidFill>
           <a:schemeClr val="accent1">
+            <a:tint val="80000"/>
             <a:hueOff val="0"/>
             <a:satOff val="0"/>
             <a:lumOff val="0"/>
@@ -5230,12 +5719,12 @@
         </a:fontRef>
       </dsp:style>
       <dsp:txBody>
-        <a:bodyPr spcFirstLastPara="0" vert="horz" wrap="square" lIns="5715" tIns="5715" rIns="5715" bIns="5715" numCol="1" spcCol="1270" anchor="ctr" anchorCtr="0">
+        <a:bodyPr spcFirstLastPara="0" vert="horz" wrap="square" lIns="4445" tIns="4445" rIns="4445" bIns="4445" numCol="1" spcCol="1270" anchor="ctr" anchorCtr="0">
           <a:noAutofit/>
         </a:bodyPr>
         <a:lstStyle/>
         <a:p>
-          <a:pPr marL="0" lvl="0" indent="0" algn="ctr" defTabSz="400050">
+          <a:pPr marL="0" lvl="0" indent="0" algn="ctr" defTabSz="311150">
             <a:lnSpc>
               <a:spcPct val="90000"/>
             </a:lnSpc>
@@ -5248,13 +5737,13 @@
             <a:buNone/>
           </a:pPr>
           <a:r>
-            <a:rPr lang="de-DE" sz="900" kern="1200"/>
+            <a:rPr lang="de-DE" sz="700" kern="1200"/>
             <a:t>Robin</a:t>
           </a:r>
         </a:p>
       </dsp:txBody>
       <dsp:txXfrm>
-        <a:off x="1395454" y="2755956"/>
+        <a:off x="808677" y="2755956"/>
         <a:ext cx="969878" cy="484939"/>
       </dsp:txXfrm>
     </dsp:sp>
@@ -5265,7 +5754,7 @@
       </dsp:nvSpPr>
       <dsp:spPr>
         <a:xfrm>
-          <a:off x="2326537" y="1378729"/>
+          <a:off x="1739760" y="1378729"/>
           <a:ext cx="969878" cy="484939"/>
         </a:xfrm>
         <a:prstGeom prst="rect">
@@ -5273,6 +5762,7 @@
         </a:prstGeom>
         <a:solidFill>
           <a:schemeClr val="accent1">
+            <a:tint val="99000"/>
             <a:hueOff val="0"/>
             <a:satOff val="0"/>
             <a:lumOff val="0"/>
@@ -5308,12 +5798,12 @@
         </a:fontRef>
       </dsp:style>
       <dsp:txBody>
-        <a:bodyPr spcFirstLastPara="0" vert="horz" wrap="square" lIns="5715" tIns="5715" rIns="5715" bIns="5715" numCol="1" spcCol="1270" anchor="ctr" anchorCtr="0">
+        <a:bodyPr spcFirstLastPara="0" vert="horz" wrap="square" lIns="4445" tIns="4445" rIns="4445" bIns="4445" numCol="1" spcCol="1270" anchor="ctr" anchorCtr="0">
           <a:noAutofit/>
         </a:bodyPr>
         <a:lstStyle/>
         <a:p>
-          <a:pPr marL="0" lvl="0" indent="0" algn="ctr" defTabSz="400050">
+          <a:pPr marL="0" lvl="0" indent="0" algn="ctr" defTabSz="311150">
             <a:lnSpc>
               <a:spcPct val="90000"/>
             </a:lnSpc>
@@ -5326,13 +5816,13 @@
             <a:buNone/>
           </a:pPr>
           <a:r>
-            <a:rPr lang="de-DE" sz="900" kern="1200"/>
+            <a:rPr lang="de-DE" sz="700" kern="1200"/>
             <a:t>Backend</a:t>
           </a:r>
         </a:p>
       </dsp:txBody>
       <dsp:txXfrm>
-        <a:off x="2326537" y="1378729"/>
+        <a:off x="1739760" y="1378729"/>
         <a:ext cx="969878" cy="484939"/>
       </dsp:txXfrm>
     </dsp:sp>
@@ -5343,7 +5833,7 @@
       </dsp:nvSpPr>
       <dsp:spPr>
         <a:xfrm>
-          <a:off x="2569006" y="2067342"/>
+          <a:off x="1982230" y="2067342"/>
           <a:ext cx="969878" cy="484939"/>
         </a:xfrm>
         <a:prstGeom prst="rect">
@@ -5351,6 +5841,7 @@
         </a:prstGeom>
         <a:solidFill>
           <a:schemeClr val="accent1">
+            <a:tint val="80000"/>
             <a:hueOff val="0"/>
             <a:satOff val="0"/>
             <a:lumOff val="0"/>
@@ -5386,12 +5877,12 @@
         </a:fontRef>
       </dsp:style>
       <dsp:txBody>
-        <a:bodyPr spcFirstLastPara="0" vert="horz" wrap="square" lIns="5715" tIns="5715" rIns="5715" bIns="5715" numCol="1" spcCol="1270" anchor="ctr" anchorCtr="0">
+        <a:bodyPr spcFirstLastPara="0" vert="horz" wrap="square" lIns="4445" tIns="4445" rIns="4445" bIns="4445" numCol="1" spcCol="1270" anchor="ctr" anchorCtr="0">
           <a:noAutofit/>
         </a:bodyPr>
         <a:lstStyle/>
         <a:p>
-          <a:pPr marL="0" lvl="0" indent="0" algn="ctr" defTabSz="400050">
+          <a:pPr marL="0" lvl="0" indent="0" algn="ctr" defTabSz="311150">
             <a:lnSpc>
               <a:spcPct val="90000"/>
             </a:lnSpc>
@@ -5404,13 +5895,13 @@
             <a:buNone/>
           </a:pPr>
           <a:r>
-            <a:rPr lang="de-DE" sz="900" kern="1200"/>
+            <a:rPr lang="de-DE" sz="700" kern="1200"/>
             <a:t>Lorenz (Lead)</a:t>
           </a:r>
         </a:p>
       </dsp:txBody>
       <dsp:txXfrm>
-        <a:off x="2569006" y="2067342"/>
+        <a:off x="1982230" y="2067342"/>
         <a:ext cx="969878" cy="484939"/>
       </dsp:txXfrm>
     </dsp:sp>
@@ -5421,7 +5912,7 @@
       </dsp:nvSpPr>
       <dsp:spPr>
         <a:xfrm>
-          <a:off x="2569006" y="2755956"/>
+          <a:off x="1982230" y="2755956"/>
           <a:ext cx="969878" cy="484939"/>
         </a:xfrm>
         <a:prstGeom prst="rect">
@@ -5429,6 +5920,7 @@
         </a:prstGeom>
         <a:solidFill>
           <a:schemeClr val="accent1">
+            <a:tint val="80000"/>
             <a:hueOff val="0"/>
             <a:satOff val="0"/>
             <a:lumOff val="0"/>
@@ -5464,12 +5956,12 @@
         </a:fontRef>
       </dsp:style>
       <dsp:txBody>
-        <a:bodyPr spcFirstLastPara="0" vert="horz" wrap="square" lIns="5715" tIns="5715" rIns="5715" bIns="5715" numCol="1" spcCol="1270" anchor="ctr" anchorCtr="0">
+        <a:bodyPr spcFirstLastPara="0" vert="horz" wrap="square" lIns="4445" tIns="4445" rIns="4445" bIns="4445" numCol="1" spcCol="1270" anchor="ctr" anchorCtr="0">
           <a:noAutofit/>
         </a:bodyPr>
         <a:lstStyle/>
         <a:p>
-          <a:pPr marL="0" lvl="0" indent="0" algn="ctr" defTabSz="400050">
+          <a:pPr marL="0" lvl="0" indent="0" algn="ctr" defTabSz="311150">
             <a:lnSpc>
               <a:spcPct val="90000"/>
             </a:lnSpc>
@@ -5482,13 +5974,13 @@
             <a:buNone/>
           </a:pPr>
           <a:r>
-            <a:rPr lang="de-DE" sz="900" kern="1200"/>
+            <a:rPr lang="de-DE" sz="700" kern="1200"/>
             <a:t>Anika</a:t>
           </a:r>
         </a:p>
       </dsp:txBody>
       <dsp:txXfrm>
-        <a:off x="2569006" y="2755956"/>
+        <a:off x="1982230" y="2755956"/>
         <a:ext cx="969878" cy="484939"/>
       </dsp:txXfrm>
     </dsp:sp>
@@ -5499,7 +5991,7 @@
       </dsp:nvSpPr>
       <dsp:spPr>
         <a:xfrm>
-          <a:off x="3500089" y="1378729"/>
+          <a:off x="2913313" y="1378729"/>
           <a:ext cx="969878" cy="484939"/>
         </a:xfrm>
         <a:prstGeom prst="rect">
@@ -5507,6 +5999,7 @@
         </a:prstGeom>
         <a:solidFill>
           <a:schemeClr val="accent1">
+            <a:tint val="99000"/>
             <a:hueOff val="0"/>
             <a:satOff val="0"/>
             <a:lumOff val="0"/>
@@ -5542,12 +6035,12 @@
         </a:fontRef>
       </dsp:style>
       <dsp:txBody>
-        <a:bodyPr spcFirstLastPara="0" vert="horz" wrap="square" lIns="5715" tIns="5715" rIns="5715" bIns="5715" numCol="1" spcCol="1270" anchor="ctr" anchorCtr="0">
+        <a:bodyPr spcFirstLastPara="0" vert="horz" wrap="square" lIns="4445" tIns="4445" rIns="4445" bIns="4445" numCol="1" spcCol="1270" anchor="ctr" anchorCtr="0">
           <a:noAutofit/>
         </a:bodyPr>
         <a:lstStyle/>
         <a:p>
-          <a:pPr marL="0" lvl="0" indent="0" algn="ctr" defTabSz="400050">
+          <a:pPr marL="0" lvl="0" indent="0" algn="ctr" defTabSz="311150">
             <a:lnSpc>
               <a:spcPct val="90000"/>
             </a:lnSpc>
@@ -5560,13 +6053,13 @@
             <a:buNone/>
           </a:pPr>
           <a:r>
-            <a:rPr lang="de-DE" sz="900" kern="1200"/>
-            <a:t>Datenbank</a:t>
+            <a:rPr lang="de-DE" sz="700" kern="1200"/>
+            <a:t>Datenbanksystem</a:t>
           </a:r>
         </a:p>
       </dsp:txBody>
       <dsp:txXfrm>
-        <a:off x="3500089" y="1378729"/>
+        <a:off x="2913313" y="1378729"/>
         <a:ext cx="969878" cy="484939"/>
       </dsp:txXfrm>
     </dsp:sp>
@@ -5577,7 +6070,7 @@
       </dsp:nvSpPr>
       <dsp:spPr>
         <a:xfrm>
-          <a:off x="3742559" y="2067342"/>
+          <a:off x="3155783" y="2067342"/>
           <a:ext cx="969878" cy="484939"/>
         </a:xfrm>
         <a:prstGeom prst="rect">
@@ -5585,6 +6078,7 @@
         </a:prstGeom>
         <a:solidFill>
           <a:schemeClr val="accent1">
+            <a:tint val="80000"/>
             <a:hueOff val="0"/>
             <a:satOff val="0"/>
             <a:lumOff val="0"/>
@@ -5620,12 +6114,12 @@
         </a:fontRef>
       </dsp:style>
       <dsp:txBody>
-        <a:bodyPr spcFirstLastPara="0" vert="horz" wrap="square" lIns="5715" tIns="5715" rIns="5715" bIns="5715" numCol="1" spcCol="1270" anchor="ctr" anchorCtr="0">
+        <a:bodyPr spcFirstLastPara="0" vert="horz" wrap="square" lIns="4445" tIns="4445" rIns="4445" bIns="4445" numCol="1" spcCol="1270" anchor="ctr" anchorCtr="0">
           <a:noAutofit/>
         </a:bodyPr>
         <a:lstStyle/>
         <a:p>
-          <a:pPr marL="0" lvl="0" indent="0" algn="ctr" defTabSz="400050">
+          <a:pPr marL="0" lvl="0" indent="0" algn="ctr" defTabSz="311150">
             <a:lnSpc>
               <a:spcPct val="90000"/>
             </a:lnSpc>
@@ -5638,13 +6132,13 @@
             <a:buNone/>
           </a:pPr>
           <a:r>
-            <a:rPr lang="de-DE" sz="900" kern="1200"/>
-            <a:t>X (Lead)</a:t>
+            <a:rPr lang="de-DE" sz="700" kern="1200"/>
+            <a:t>Anika (Lead)</a:t>
           </a:r>
         </a:p>
       </dsp:txBody>
       <dsp:txXfrm>
-        <a:off x="3742559" y="2067342"/>
+        <a:off x="3155783" y="2067342"/>
         <a:ext cx="969878" cy="484939"/>
       </dsp:txXfrm>
     </dsp:sp>
@@ -5655,7 +6149,7 @@
       </dsp:nvSpPr>
       <dsp:spPr>
         <a:xfrm>
-          <a:off x="3742559" y="2755956"/>
+          <a:off x="3155783" y="2755956"/>
           <a:ext cx="969878" cy="484939"/>
         </a:xfrm>
         <a:prstGeom prst="rect">
@@ -5663,6 +6157,7 @@
         </a:prstGeom>
         <a:solidFill>
           <a:schemeClr val="accent1">
+            <a:tint val="80000"/>
             <a:hueOff val="0"/>
             <a:satOff val="0"/>
             <a:lumOff val="0"/>
@@ -5698,12 +6193,12 @@
         </a:fontRef>
       </dsp:style>
       <dsp:txBody>
-        <a:bodyPr spcFirstLastPara="0" vert="horz" wrap="square" lIns="5715" tIns="5715" rIns="5715" bIns="5715" numCol="1" spcCol="1270" anchor="ctr" anchorCtr="0">
+        <a:bodyPr spcFirstLastPara="0" vert="horz" wrap="square" lIns="4445" tIns="4445" rIns="4445" bIns="4445" numCol="1" spcCol="1270" anchor="ctr" anchorCtr="0">
           <a:noAutofit/>
         </a:bodyPr>
         <a:lstStyle/>
         <a:p>
-          <a:pPr marL="0" lvl="0" indent="0" algn="ctr" defTabSz="400050">
+          <a:pPr marL="0" lvl="0" indent="0" algn="ctr" defTabSz="311150">
             <a:lnSpc>
               <a:spcPct val="90000"/>
             </a:lnSpc>
@@ -5716,24 +6211,24 @@
             <a:buNone/>
           </a:pPr>
           <a:r>
-            <a:rPr lang="de-DE" sz="900" kern="1200"/>
-            <a:t>Y</a:t>
+            <a:rPr lang="de-DE" sz="700" kern="1200"/>
+            <a:t>Lorenz</a:t>
           </a:r>
         </a:p>
       </dsp:txBody>
       <dsp:txXfrm>
-        <a:off x="3742559" y="2755956"/>
+        <a:off x="3155783" y="2755956"/>
         <a:ext cx="969878" cy="484939"/>
       </dsp:txXfrm>
     </dsp:sp>
-    <dsp:sp modelId="{48EE99E5-A500-481C-A993-563EC4A4347D}">
+    <dsp:sp modelId="{1050728B-2286-443E-A123-78E9BBB022E7}">
       <dsp:nvSpPr>
         <dsp:cNvPr id="0" name=""/>
         <dsp:cNvSpPr/>
       </dsp:nvSpPr>
       <dsp:spPr>
         <a:xfrm>
-          <a:off x="4673642" y="1378729"/>
+          <a:off x="4086866" y="1378729"/>
           <a:ext cx="969878" cy="484939"/>
         </a:xfrm>
         <a:prstGeom prst="rect">
@@ -5741,6 +6236,7 @@
         </a:prstGeom>
         <a:solidFill>
           <a:schemeClr val="accent1">
+            <a:tint val="99000"/>
             <a:hueOff val="0"/>
             <a:satOff val="0"/>
             <a:lumOff val="0"/>
@@ -5776,12 +6272,12 @@
         </a:fontRef>
       </dsp:style>
       <dsp:txBody>
-        <a:bodyPr spcFirstLastPara="0" vert="horz" wrap="square" lIns="5715" tIns="5715" rIns="5715" bIns="5715" numCol="1" spcCol="1270" anchor="ctr" anchorCtr="0">
+        <a:bodyPr spcFirstLastPara="0" vert="horz" wrap="square" lIns="4445" tIns="4445" rIns="4445" bIns="4445" numCol="1" spcCol="1270" anchor="ctr" anchorCtr="0">
           <a:noAutofit/>
         </a:bodyPr>
         <a:lstStyle/>
         <a:p>
-          <a:pPr marL="0" lvl="0" indent="0" algn="ctr" defTabSz="400050">
+          <a:pPr marL="0" lvl="0" indent="0" algn="ctr" defTabSz="311150">
             <a:lnSpc>
               <a:spcPct val="90000"/>
             </a:lnSpc>
@@ -5794,24 +6290,24 @@
             <a:buNone/>
           </a:pPr>
           <a:r>
-            <a:rPr lang="de-DE" sz="900" kern="1200"/>
-            <a:t>Dokumentation</a:t>
+            <a:rPr lang="de-DE" sz="700" kern="1200"/>
+            <a:t>Testing</a:t>
           </a:r>
         </a:p>
       </dsp:txBody>
       <dsp:txXfrm>
-        <a:off x="4673642" y="1378729"/>
+        <a:off x="4086866" y="1378729"/>
         <a:ext cx="969878" cy="484939"/>
       </dsp:txXfrm>
     </dsp:sp>
-    <dsp:sp modelId="{16F3F1D6-2444-4F8D-9640-F04C4D90C284}">
+    <dsp:sp modelId="{51857A03-685F-4D45-B11B-04913EA5C4E1}">
       <dsp:nvSpPr>
         <dsp:cNvPr id="0" name=""/>
         <dsp:cNvSpPr/>
       </dsp:nvSpPr>
       <dsp:spPr>
         <a:xfrm>
-          <a:off x="4916112" y="2067342"/>
+          <a:off x="4329335" y="2067342"/>
           <a:ext cx="969878" cy="484939"/>
         </a:xfrm>
         <a:prstGeom prst="rect">
@@ -5819,6 +6315,7 @@
         </a:prstGeom>
         <a:solidFill>
           <a:schemeClr val="accent1">
+            <a:tint val="80000"/>
             <a:hueOff val="0"/>
             <a:satOff val="0"/>
             <a:lumOff val="0"/>
@@ -5854,12 +6351,12 @@
         </a:fontRef>
       </dsp:style>
       <dsp:txBody>
-        <a:bodyPr spcFirstLastPara="0" vert="horz" wrap="square" lIns="5715" tIns="5715" rIns="5715" bIns="5715" numCol="1" spcCol="1270" anchor="ctr" anchorCtr="0">
+        <a:bodyPr spcFirstLastPara="0" vert="horz" wrap="square" lIns="4445" tIns="4445" rIns="4445" bIns="4445" numCol="1" spcCol="1270" anchor="ctr" anchorCtr="0">
           <a:noAutofit/>
         </a:bodyPr>
         <a:lstStyle/>
         <a:p>
-          <a:pPr marL="0" lvl="0" indent="0" algn="ctr" defTabSz="400050">
+          <a:pPr marL="0" lvl="0" indent="0" algn="ctr" defTabSz="311150">
             <a:lnSpc>
               <a:spcPct val="90000"/>
             </a:lnSpc>
@@ -5872,24 +6369,24 @@
             <a:buNone/>
           </a:pPr>
           <a:r>
-            <a:rPr lang="de-DE" sz="900" kern="1200"/>
-            <a:t>Robin (Lead)</a:t>
+            <a:rPr lang="de-DE" sz="700" kern="1200"/>
+            <a:t>Darko (Lead)</a:t>
           </a:r>
         </a:p>
       </dsp:txBody>
       <dsp:txXfrm>
-        <a:off x="4916112" y="2067342"/>
+        <a:off x="4329335" y="2067342"/>
         <a:ext cx="969878" cy="484939"/>
       </dsp:txXfrm>
     </dsp:sp>
-    <dsp:sp modelId="{00246853-42EE-43DA-971F-2B329B235104}">
+    <dsp:sp modelId="{76DAFFCE-F1F2-42C1-8FA3-EDA284342A7E}">
       <dsp:nvSpPr>
         <dsp:cNvPr id="0" name=""/>
         <dsp:cNvSpPr/>
       </dsp:nvSpPr>
       <dsp:spPr>
         <a:xfrm>
-          <a:off x="4916112" y="2755956"/>
+          <a:off x="4329335" y="2755956"/>
           <a:ext cx="969878" cy="484939"/>
         </a:xfrm>
         <a:prstGeom prst="rect">
@@ -5897,6 +6394,7 @@
         </a:prstGeom>
         <a:solidFill>
           <a:schemeClr val="accent1">
+            <a:tint val="80000"/>
             <a:hueOff val="0"/>
             <a:satOff val="0"/>
             <a:lumOff val="0"/>
@@ -5932,12 +6430,12 @@
         </a:fontRef>
       </dsp:style>
       <dsp:txBody>
-        <a:bodyPr spcFirstLastPara="0" vert="horz" wrap="square" lIns="5715" tIns="5715" rIns="5715" bIns="5715" numCol="1" spcCol="1270" anchor="ctr" anchorCtr="0">
+        <a:bodyPr spcFirstLastPara="0" vert="horz" wrap="square" lIns="4445" tIns="4445" rIns="4445" bIns="4445" numCol="1" spcCol="1270" anchor="ctr" anchorCtr="0">
           <a:noAutofit/>
         </a:bodyPr>
         <a:lstStyle/>
         <a:p>
-          <a:pPr marL="0" lvl="0" indent="0" algn="ctr" defTabSz="400050">
+          <a:pPr marL="0" lvl="0" indent="0" algn="ctr" defTabSz="311150">
             <a:lnSpc>
               <a:spcPct val="90000"/>
             </a:lnSpc>
@@ -5950,24 +6448,24 @@
             <a:buNone/>
           </a:pPr>
           <a:r>
-            <a:rPr lang="de-DE" sz="900" kern="1200"/>
-            <a:t>Anika (Second)</a:t>
+            <a:rPr lang="de-DE" sz="700" kern="1200"/>
+            <a:t>Lorenz</a:t>
           </a:r>
         </a:p>
       </dsp:txBody>
       <dsp:txXfrm>
-        <a:off x="4916112" y="2755956"/>
+        <a:off x="4329335" y="2755956"/>
         <a:ext cx="969878" cy="484939"/>
       </dsp:txXfrm>
     </dsp:sp>
-    <dsp:sp modelId="{10B9A784-7EB6-4C6D-A653-CF30E7740E7E}">
+    <dsp:sp modelId="{48EE99E5-A500-481C-A993-563EC4A4347D}">
       <dsp:nvSpPr>
         <dsp:cNvPr id="0" name=""/>
         <dsp:cNvSpPr/>
       </dsp:nvSpPr>
       <dsp:spPr>
         <a:xfrm>
-          <a:off x="4916112" y="3444570"/>
+          <a:off x="5260419" y="1378729"/>
           <a:ext cx="969878" cy="484939"/>
         </a:xfrm>
         <a:prstGeom prst="rect">
@@ -5975,6 +6473,7 @@
         </a:prstGeom>
         <a:solidFill>
           <a:schemeClr val="accent1">
+            <a:tint val="99000"/>
             <a:hueOff val="0"/>
             <a:satOff val="0"/>
             <a:lumOff val="0"/>
@@ -6010,12 +6509,12 @@
         </a:fontRef>
       </dsp:style>
       <dsp:txBody>
-        <a:bodyPr spcFirstLastPara="0" vert="horz" wrap="square" lIns="5715" tIns="5715" rIns="5715" bIns="5715" numCol="1" spcCol="1270" anchor="ctr" anchorCtr="0">
+        <a:bodyPr spcFirstLastPara="0" vert="horz" wrap="square" lIns="4445" tIns="4445" rIns="4445" bIns="4445" numCol="1" spcCol="1270" anchor="ctr" anchorCtr="0">
           <a:noAutofit/>
         </a:bodyPr>
         <a:lstStyle/>
         <a:p>
-          <a:pPr marL="0" lvl="0" indent="0" algn="ctr" defTabSz="400050">
+          <a:pPr marL="0" lvl="0" indent="0" algn="ctr" defTabSz="311150">
             <a:lnSpc>
               <a:spcPct val="90000"/>
             </a:lnSpc>
@@ -6028,24 +6527,24 @@
             <a:buNone/>
           </a:pPr>
           <a:r>
-            <a:rPr lang="de-DE" sz="900" kern="1200"/>
-            <a:t>Darko</a:t>
+            <a:rPr lang="de-DE" sz="700" kern="1200"/>
+            <a:t>Dokumentation</a:t>
           </a:r>
         </a:p>
       </dsp:txBody>
       <dsp:txXfrm>
-        <a:off x="4916112" y="3444570"/>
+        <a:off x="5260419" y="1378729"/>
         <a:ext cx="969878" cy="484939"/>
       </dsp:txXfrm>
     </dsp:sp>
-    <dsp:sp modelId="{27C95A80-1EF0-4E07-BED6-EC45FFB13596}">
+    <dsp:sp modelId="{16F3F1D6-2444-4F8D-9640-F04C4D90C284}">
       <dsp:nvSpPr>
         <dsp:cNvPr id="0" name=""/>
         <dsp:cNvSpPr/>
       </dsp:nvSpPr>
       <dsp:spPr>
         <a:xfrm>
-          <a:off x="4916112" y="4133183"/>
+          <a:off x="5502888" y="2067342"/>
           <a:ext cx="969878" cy="484939"/>
         </a:xfrm>
         <a:prstGeom prst="rect">
@@ -6053,6 +6552,7 @@
         </a:prstGeom>
         <a:solidFill>
           <a:schemeClr val="accent1">
+            <a:tint val="80000"/>
             <a:hueOff val="0"/>
             <a:satOff val="0"/>
             <a:lumOff val="0"/>
@@ -6088,12 +6588,12 @@
         </a:fontRef>
       </dsp:style>
       <dsp:txBody>
-        <a:bodyPr spcFirstLastPara="0" vert="horz" wrap="square" lIns="5715" tIns="5715" rIns="5715" bIns="5715" numCol="1" spcCol="1270" anchor="ctr" anchorCtr="0">
+        <a:bodyPr spcFirstLastPara="0" vert="horz" wrap="square" lIns="4445" tIns="4445" rIns="4445" bIns="4445" numCol="1" spcCol="1270" anchor="ctr" anchorCtr="0">
           <a:noAutofit/>
         </a:bodyPr>
         <a:lstStyle/>
         <a:p>
-          <a:pPr marL="0" lvl="0" indent="0" algn="ctr" defTabSz="400050">
+          <a:pPr marL="0" lvl="0" indent="0" algn="ctr" defTabSz="311150">
             <a:lnSpc>
               <a:spcPct val="90000"/>
             </a:lnSpc>
@@ -6106,24 +6606,24 @@
             <a:buNone/>
           </a:pPr>
           <a:r>
-            <a:rPr lang="de-DE" sz="900" kern="1200"/>
-            <a:t>Lorenz</a:t>
+            <a:rPr lang="de-DE" sz="700" kern="1200"/>
+            <a:t>Robin (Lead)</a:t>
           </a:r>
         </a:p>
       </dsp:txBody>
       <dsp:txXfrm>
-        <a:off x="4916112" y="4133183"/>
+        <a:off x="5502888" y="2067342"/>
         <a:ext cx="969878" cy="484939"/>
       </dsp:txXfrm>
     </dsp:sp>
-    <dsp:sp modelId="{63AB24DD-8145-4CD1-BA3D-EE4F215BF564}">
+    <dsp:sp modelId="{00246853-42EE-43DA-971F-2B329B235104}">
       <dsp:nvSpPr>
         <dsp:cNvPr id="0" name=""/>
         <dsp:cNvSpPr/>
       </dsp:nvSpPr>
       <dsp:spPr>
         <a:xfrm>
-          <a:off x="2326537" y="690115"/>
+          <a:off x="5502888" y="2755956"/>
           <a:ext cx="969878" cy="484939"/>
         </a:xfrm>
         <a:prstGeom prst="rect">
@@ -6131,6 +6631,7 @@
         </a:prstGeom>
         <a:solidFill>
           <a:schemeClr val="accent1">
+            <a:tint val="80000"/>
             <a:hueOff val="0"/>
             <a:satOff val="0"/>
             <a:lumOff val="0"/>
@@ -6166,12 +6667,12 @@
         </a:fontRef>
       </dsp:style>
       <dsp:txBody>
-        <a:bodyPr spcFirstLastPara="0" vert="horz" wrap="square" lIns="5715" tIns="5715" rIns="5715" bIns="5715" numCol="1" spcCol="1270" anchor="ctr" anchorCtr="0">
+        <a:bodyPr spcFirstLastPara="0" vert="horz" wrap="square" lIns="4445" tIns="4445" rIns="4445" bIns="4445" numCol="1" spcCol="1270" anchor="ctr" anchorCtr="0">
           <a:noAutofit/>
         </a:bodyPr>
         <a:lstStyle/>
         <a:p>
-          <a:pPr marL="0" lvl="0" indent="0" algn="ctr" defTabSz="400050">
+          <a:pPr marL="0" lvl="0" indent="0" algn="ctr" defTabSz="311150">
             <a:lnSpc>
               <a:spcPct val="90000"/>
             </a:lnSpc>
@@ -6184,15 +6685,252 @@
             <a:buNone/>
           </a:pPr>
           <a:r>
-            <a:rPr lang="de-DE" sz="900" kern="1200"/>
-            <a:t>Projektbetreuer</a:t>
+            <a:rPr lang="de-DE" sz="700" kern="1200"/>
+            <a:t>Anika (Second)</a:t>
+          </a:r>
+        </a:p>
+      </dsp:txBody>
+      <dsp:txXfrm>
+        <a:off x="5502888" y="2755956"/>
+        <a:ext cx="969878" cy="484939"/>
+      </dsp:txXfrm>
+    </dsp:sp>
+    <dsp:sp modelId="{10B9A784-7EB6-4C6D-A653-CF30E7740E7E}">
+      <dsp:nvSpPr>
+        <dsp:cNvPr id="0" name=""/>
+        <dsp:cNvSpPr/>
+      </dsp:nvSpPr>
+      <dsp:spPr>
+        <a:xfrm>
+          <a:off x="5502888" y="3444570"/>
+          <a:ext cx="969878" cy="484939"/>
+        </a:xfrm>
+        <a:prstGeom prst="rect">
+          <a:avLst/>
+        </a:prstGeom>
+        <a:solidFill>
+          <a:schemeClr val="accent1">
+            <a:tint val="80000"/>
+            <a:hueOff val="0"/>
+            <a:satOff val="0"/>
+            <a:lumOff val="0"/>
+            <a:alphaOff val="0"/>
+          </a:schemeClr>
+        </a:solidFill>
+        <a:ln w="12700" cap="flat" cmpd="sng" algn="ctr">
+          <a:solidFill>
+            <a:schemeClr val="lt1">
+              <a:hueOff val="0"/>
+              <a:satOff val="0"/>
+              <a:lumOff val="0"/>
+              <a:alphaOff val="0"/>
+            </a:schemeClr>
+          </a:solidFill>
+          <a:prstDash val="solid"/>
+          <a:miter lim="800000"/>
+        </a:ln>
+        <a:effectLst/>
+      </dsp:spPr>
+      <dsp:style>
+        <a:lnRef idx="2">
+          <a:scrgbClr r="0" g="0" b="0"/>
+        </a:lnRef>
+        <a:fillRef idx="1">
+          <a:scrgbClr r="0" g="0" b="0"/>
+        </a:fillRef>
+        <a:effectRef idx="0">
+          <a:scrgbClr r="0" g="0" b="0"/>
+        </a:effectRef>
+        <a:fontRef idx="minor">
+          <a:schemeClr val="lt1"/>
+        </a:fontRef>
+      </dsp:style>
+      <dsp:txBody>
+        <a:bodyPr spcFirstLastPara="0" vert="horz" wrap="square" lIns="4445" tIns="4445" rIns="4445" bIns="4445" numCol="1" spcCol="1270" anchor="ctr" anchorCtr="0">
+          <a:noAutofit/>
+        </a:bodyPr>
+        <a:lstStyle/>
+        <a:p>
+          <a:pPr marL="0" lvl="0" indent="0" algn="ctr" defTabSz="311150">
+            <a:lnSpc>
+              <a:spcPct val="90000"/>
+            </a:lnSpc>
+            <a:spcBef>
+              <a:spcPct val="0"/>
+            </a:spcBef>
+            <a:spcAft>
+              <a:spcPct val="35000"/>
+            </a:spcAft>
+            <a:buNone/>
+          </a:pPr>
+          <a:r>
+            <a:rPr lang="de-DE" sz="700" kern="1200"/>
+            <a:t>Darko</a:t>
+          </a:r>
+        </a:p>
+      </dsp:txBody>
+      <dsp:txXfrm>
+        <a:off x="5502888" y="3444570"/>
+        <a:ext cx="969878" cy="484939"/>
+      </dsp:txXfrm>
+    </dsp:sp>
+    <dsp:sp modelId="{27C95A80-1EF0-4E07-BED6-EC45FFB13596}">
+      <dsp:nvSpPr>
+        <dsp:cNvPr id="0" name=""/>
+        <dsp:cNvSpPr/>
+      </dsp:nvSpPr>
+      <dsp:spPr>
+        <a:xfrm>
+          <a:off x="5502888" y="4133183"/>
+          <a:ext cx="969878" cy="484939"/>
+        </a:xfrm>
+        <a:prstGeom prst="rect">
+          <a:avLst/>
+        </a:prstGeom>
+        <a:solidFill>
+          <a:schemeClr val="accent1">
+            <a:tint val="80000"/>
+            <a:hueOff val="0"/>
+            <a:satOff val="0"/>
+            <a:lumOff val="0"/>
+            <a:alphaOff val="0"/>
+          </a:schemeClr>
+        </a:solidFill>
+        <a:ln w="12700" cap="flat" cmpd="sng" algn="ctr">
+          <a:solidFill>
+            <a:schemeClr val="lt1">
+              <a:hueOff val="0"/>
+              <a:satOff val="0"/>
+              <a:lumOff val="0"/>
+              <a:alphaOff val="0"/>
+            </a:schemeClr>
+          </a:solidFill>
+          <a:prstDash val="solid"/>
+          <a:miter lim="800000"/>
+        </a:ln>
+        <a:effectLst/>
+      </dsp:spPr>
+      <dsp:style>
+        <a:lnRef idx="2">
+          <a:scrgbClr r="0" g="0" b="0"/>
+        </a:lnRef>
+        <a:fillRef idx="1">
+          <a:scrgbClr r="0" g="0" b="0"/>
+        </a:fillRef>
+        <a:effectRef idx="0">
+          <a:scrgbClr r="0" g="0" b="0"/>
+        </a:effectRef>
+        <a:fontRef idx="minor">
+          <a:schemeClr val="lt1"/>
+        </a:fontRef>
+      </dsp:style>
+      <dsp:txBody>
+        <a:bodyPr spcFirstLastPara="0" vert="horz" wrap="square" lIns="4445" tIns="4445" rIns="4445" bIns="4445" numCol="1" spcCol="1270" anchor="ctr" anchorCtr="0">
+          <a:noAutofit/>
+        </a:bodyPr>
+        <a:lstStyle/>
+        <a:p>
+          <a:pPr marL="0" lvl="0" indent="0" algn="ctr" defTabSz="311150">
+            <a:lnSpc>
+              <a:spcPct val="90000"/>
+            </a:lnSpc>
+            <a:spcBef>
+              <a:spcPct val="0"/>
+            </a:spcBef>
+            <a:spcAft>
+              <a:spcPct val="35000"/>
+            </a:spcAft>
+            <a:buNone/>
+          </a:pPr>
+          <a:r>
+            <a:rPr lang="de-DE" sz="700" kern="1200"/>
+            <a:t>Lorenz</a:t>
+          </a:r>
+        </a:p>
+      </dsp:txBody>
+      <dsp:txXfrm>
+        <a:off x="5502888" y="4133183"/>
+        <a:ext cx="969878" cy="484939"/>
+      </dsp:txXfrm>
+    </dsp:sp>
+    <dsp:sp modelId="{63AB24DD-8145-4CD1-BA3D-EE4F215BF564}">
+      <dsp:nvSpPr>
+        <dsp:cNvPr id="0" name=""/>
+        <dsp:cNvSpPr/>
+      </dsp:nvSpPr>
+      <dsp:spPr>
+        <a:xfrm>
+          <a:off x="2326537" y="690115"/>
+          <a:ext cx="969878" cy="484939"/>
+        </a:xfrm>
+        <a:prstGeom prst="rect">
+          <a:avLst/>
+        </a:prstGeom>
+        <a:solidFill>
+          <a:schemeClr val="accent1">
+            <a:shade val="80000"/>
+            <a:hueOff val="0"/>
+            <a:satOff val="0"/>
+            <a:lumOff val="0"/>
+            <a:alphaOff val="0"/>
+          </a:schemeClr>
+        </a:solidFill>
+        <a:ln w="12700" cap="flat" cmpd="sng" algn="ctr">
+          <a:solidFill>
+            <a:schemeClr val="lt1">
+              <a:hueOff val="0"/>
+              <a:satOff val="0"/>
+              <a:lumOff val="0"/>
+              <a:alphaOff val="0"/>
+            </a:schemeClr>
+          </a:solidFill>
+          <a:prstDash val="solid"/>
+          <a:miter lim="800000"/>
+        </a:ln>
+        <a:effectLst/>
+      </dsp:spPr>
+      <dsp:style>
+        <a:lnRef idx="2">
+          <a:scrgbClr r="0" g="0" b="0"/>
+        </a:lnRef>
+        <a:fillRef idx="1">
+          <a:scrgbClr r="0" g="0" b="0"/>
+        </a:fillRef>
+        <a:effectRef idx="0">
+          <a:scrgbClr r="0" g="0" b="0"/>
+        </a:effectRef>
+        <a:fontRef idx="minor">
+          <a:schemeClr val="lt1"/>
+        </a:fontRef>
+      </dsp:style>
+      <dsp:txBody>
+        <a:bodyPr spcFirstLastPara="0" vert="horz" wrap="square" lIns="4445" tIns="4445" rIns="4445" bIns="4445" numCol="1" spcCol="1270" anchor="ctr" anchorCtr="0">
+          <a:noAutofit/>
+        </a:bodyPr>
+        <a:lstStyle/>
+        <a:p>
+          <a:pPr marL="0" lvl="0" indent="0" algn="ctr" defTabSz="311150">
+            <a:lnSpc>
+              <a:spcPct val="90000"/>
+            </a:lnSpc>
+            <a:spcBef>
+              <a:spcPct val="0"/>
+            </a:spcBef>
+            <a:spcAft>
+              <a:spcPct val="35000"/>
+            </a:spcAft>
+            <a:buNone/>
+          </a:pPr>
+          <a:r>
+            <a:rPr lang="de-DE" sz="700" kern="1200"/>
+            <a:t>Projektansprechpartner</a:t>
           </a:r>
           <a:br>
-            <a:rPr lang="de-DE" sz="900" kern="1200"/>
+            <a:rPr lang="de-DE" sz="700" kern="1200"/>
           </a:br>
           <a:r>
-            <a:rPr lang="de-DE" sz="900" kern="1200"/>
-            <a:t>Dirk Schweim</a:t>
+            <a:rPr lang="de-DE" sz="700" kern="1200"/>
+            <a:t>Lorenz</a:t>
           </a:r>
         </a:p>
       </dsp:txBody>

</xml_diff>

<commit_message>
Definition of Done (DoD) und Organigramm als Docx-Datei als Version 3
</commit_message>
<xml_diff>
--- a/filestorage/templates/DoD_und_Organigramm.docx
+++ b/filestorage/templates/DoD_und_Organigramm.docx
@@ -394,7 +394,7 @@
           <w:noProof/>
         </w:rPr>
         <w:drawing>
-          <wp:inline distT="0" distB="0" distL="0" distR="0" wp14:anchorId="320D5B3E" wp14:editId="6C2C5698">
+          <wp:inline distT="0" distB="0" distL="0" distR="0" wp14:anchorId="320D5B3E" wp14:editId="541D5CB8">
             <wp:extent cx="7038975" cy="4619625"/>
             <wp:effectExtent l="0" t="0" r="0" b="9525"/>
             <wp:docPr id="155369546" name="Diagramm 1"/>
@@ -2776,21 +2776,42 @@
       </dgm:t>
     </dgm:pt>
     <dgm:pt modelId="{BB08F9A9-E53D-4F12-A8C0-1449A2664F80}">
-      <dgm:prSet phldrT="[Text]"/>
-      <dgm:spPr/>
+      <dgm:prSet phldrT="[Text]" custT="1"/>
+      <dgm:spPr>
+        <a:solidFill>
+          <a:srgbClr val="0288D1"/>
+        </a:solidFill>
+        <a:ln>
+          <a:solidFill>
+            <a:srgbClr val="0288D1"/>
+          </a:solidFill>
+        </a:ln>
+      </dgm:spPr>
       <dgm:t>
         <a:bodyPr/>
         <a:lstStyle/>
         <a:p>
           <a:r>
-            <a:rPr lang="de-DE"/>
+            <a:rPr lang="de-DE" sz="1000">
+              <a:solidFill>
+                <a:schemeClr val="tx1"/>
+              </a:solidFill>
+            </a:rPr>
             <a:t>Projektbetreuer</a:t>
           </a:r>
           <a:br>
-            <a:rPr lang="de-DE"/>
+            <a:rPr lang="de-DE" sz="1000">
+              <a:solidFill>
+                <a:schemeClr val="tx1"/>
+              </a:solidFill>
+            </a:rPr>
           </a:br>
           <a:r>
-            <a:rPr lang="de-DE"/>
+            <a:rPr lang="de-DE" sz="1000">
+              <a:solidFill>
+                <a:schemeClr val="tx1"/>
+              </a:solidFill>
+            </a:rPr>
             <a:t>Prof. Dr. Dirk Schweim</a:t>
           </a:r>
         </a:p>
@@ -2819,21 +2840,42 @@
       </dgm:t>
     </dgm:pt>
     <dgm:pt modelId="{C9E65F4C-7CA8-48C1-8E34-118F9233E1ED}" type="asst">
-      <dgm:prSet phldrT="[Text]"/>
-      <dgm:spPr/>
+      <dgm:prSet phldrT="[Text]" custT="1"/>
+      <dgm:spPr>
+        <a:solidFill>
+          <a:srgbClr val="0288D1"/>
+        </a:solidFill>
+        <a:ln>
+          <a:solidFill>
+            <a:srgbClr val="0288D1"/>
+          </a:solidFill>
+        </a:ln>
+      </dgm:spPr>
       <dgm:t>
         <a:bodyPr/>
         <a:lstStyle/>
         <a:p>
           <a:r>
-            <a:rPr lang="de-DE"/>
+            <a:rPr lang="de-DE" sz="1000">
+              <a:solidFill>
+                <a:schemeClr val="tx1"/>
+              </a:solidFill>
+            </a:rPr>
             <a:t>Projektansprechpartner</a:t>
           </a:r>
           <a:br>
-            <a:rPr lang="de-DE"/>
+            <a:rPr lang="de-DE" sz="1000">
+              <a:solidFill>
+                <a:schemeClr val="tx1"/>
+              </a:solidFill>
+            </a:rPr>
           </a:br>
           <a:r>
-            <a:rPr lang="de-DE"/>
+            <a:rPr lang="de-DE" sz="1000">
+              <a:solidFill>
+                <a:schemeClr val="tx1"/>
+              </a:solidFill>
+            </a:rPr>
             <a:t>Lorenz</a:t>
           </a:r>
         </a:p>
@@ -2861,21 +2903,34 @@
         </a:p>
       </dgm:t>
     </dgm:pt>
-    <dgm:pt modelId="{573F862C-7563-431E-A00C-C85871AA07E2}">
-      <dgm:prSet phldrT="[Text]"/>
-      <dgm:spPr/>
+    <dgm:pt modelId="{E63456AB-49A7-4ACF-9DDB-3B02E6FC7C92}">
+      <dgm:prSet phldrT="[Text]" custT="1"/>
+      <dgm:spPr>
+        <a:solidFill>
+          <a:srgbClr val="4FC3F7"/>
+        </a:solidFill>
+        <a:ln>
+          <a:solidFill>
+            <a:srgbClr val="4FC3F7"/>
+          </a:solidFill>
+        </a:ln>
+      </dgm:spPr>
       <dgm:t>
         <a:bodyPr/>
         <a:lstStyle/>
         <a:p>
           <a:r>
-            <a:rPr lang="de-DE"/>
-            <a:t>Frontend</a:t>
+            <a:rPr lang="de-DE" sz="1000">
+              <a:solidFill>
+                <a:schemeClr val="tx1"/>
+              </a:solidFill>
+            </a:rPr>
+            <a:t>Datenbanksystem</a:t>
           </a:r>
         </a:p>
       </dgm:t>
     </dgm:pt>
-    <dgm:pt modelId="{94C48164-DFBB-4655-801B-4CD204D56AA9}" type="parTrans" cxnId="{10B936FF-09FC-4C9A-9032-E69943073B3F}">
+    <dgm:pt modelId="{F8E04786-605C-43CE-AF21-94A9E65E828B}" type="parTrans" cxnId="{93BF038E-7347-49FC-9A22-EFE3D1AE232C}">
       <dgm:prSet/>
       <dgm:spPr/>
       <dgm:t>
@@ -2886,7 +2941,7 @@
         </a:p>
       </dgm:t>
     </dgm:pt>
-    <dgm:pt modelId="{8559C941-5F16-4A8E-9C2E-6A8C1109498B}" type="sibTrans" cxnId="{10B936FF-09FC-4C9A-9032-E69943073B3F}">
+    <dgm:pt modelId="{A2E0D91B-BB8E-4895-B5FC-880DB28B3604}" type="sibTrans" cxnId="{93BF038E-7347-49FC-9A22-EFE3D1AE232C}">
       <dgm:prSet/>
       <dgm:spPr/>
       <dgm:t>
@@ -2897,21 +2952,34 @@
         </a:p>
       </dgm:t>
     </dgm:pt>
-    <dgm:pt modelId="{14ABAFAD-E1B7-4EAB-A5F5-C3CC56E73F1B}">
-      <dgm:prSet phldrT="[Text]"/>
-      <dgm:spPr/>
+    <dgm:pt modelId="{173B2BA0-F3F3-4FF3-A650-C83EACACFD6F}">
+      <dgm:prSet phldrT="[Text]" custT="1"/>
+      <dgm:spPr>
+        <a:solidFill>
+          <a:srgbClr val="B3E5FC"/>
+        </a:solidFill>
+        <a:ln>
+          <a:solidFill>
+            <a:srgbClr val="B3E5FC"/>
+          </a:solidFill>
+        </a:ln>
+      </dgm:spPr>
       <dgm:t>
         <a:bodyPr/>
         <a:lstStyle/>
         <a:p>
           <a:r>
-            <a:rPr lang="de-DE"/>
-            <a:t>Backend</a:t>
+            <a:rPr lang="de-DE" sz="1000">
+              <a:solidFill>
+                <a:schemeClr val="tx1"/>
+              </a:solidFill>
+            </a:rPr>
+            <a:t>Anika (Lead)</a:t>
           </a:r>
         </a:p>
       </dgm:t>
     </dgm:pt>
-    <dgm:pt modelId="{0E9B1881-9D4B-43BE-8A33-BDED5F0724FE}" type="parTrans" cxnId="{09E7B247-726D-422D-ADB0-7D7163B0EF36}">
+    <dgm:pt modelId="{0C44EEE0-DC9E-4DC8-81FB-F8CCCA0ECD0C}" type="parTrans" cxnId="{F55B37DE-445C-4915-8C09-12AB11B8115E}">
       <dgm:prSet/>
       <dgm:spPr/>
       <dgm:t>
@@ -2922,7 +2990,7 @@
         </a:p>
       </dgm:t>
     </dgm:pt>
-    <dgm:pt modelId="{7E7EFEAC-CFB1-4BDD-AF7E-5CF60FABA2DD}" type="sibTrans" cxnId="{09E7B247-726D-422D-ADB0-7D7163B0EF36}">
+    <dgm:pt modelId="{7E8959DF-DEAA-4F53-83BD-2B09EC44A394}" type="sibTrans" cxnId="{F55B37DE-445C-4915-8C09-12AB11B8115E}">
       <dgm:prSet/>
       <dgm:spPr/>
       <dgm:t>
@@ -2933,21 +3001,34 @@
         </a:p>
       </dgm:t>
     </dgm:pt>
-    <dgm:pt modelId="{E63456AB-49A7-4ACF-9DDB-3B02E6FC7C92}">
-      <dgm:prSet phldrT="[Text]"/>
-      <dgm:spPr/>
+    <dgm:pt modelId="{116794F6-3397-461C-91DA-02F09BA6ACA8}">
+      <dgm:prSet phldrT="[Text]" custT="1"/>
+      <dgm:spPr>
+        <a:solidFill>
+          <a:srgbClr val="B3E5FC"/>
+        </a:solidFill>
+        <a:ln>
+          <a:solidFill>
+            <a:srgbClr val="B3E5FC"/>
+          </a:solidFill>
+        </a:ln>
+      </dgm:spPr>
       <dgm:t>
         <a:bodyPr/>
         <a:lstStyle/>
         <a:p>
           <a:r>
-            <a:rPr lang="de-DE"/>
-            <a:t>Datenbanksystem</a:t>
+            <a:rPr lang="de-DE" sz="1000">
+              <a:solidFill>
+                <a:schemeClr val="tx1"/>
+              </a:solidFill>
+            </a:rPr>
+            <a:t>Lorenz</a:t>
           </a:r>
         </a:p>
       </dgm:t>
     </dgm:pt>
-    <dgm:pt modelId="{F8E04786-605C-43CE-AF21-94A9E65E828B}" type="parTrans" cxnId="{93BF038E-7347-49FC-9A22-EFE3D1AE232C}">
+    <dgm:pt modelId="{DC98A6E6-580D-4F6D-AF85-2B18F53E6735}" type="sibTrans" cxnId="{7D04804C-0B6B-4197-9761-F09AA7BA4E64}">
       <dgm:prSet/>
       <dgm:spPr/>
       <dgm:t>
@@ -2958,7 +3039,7 @@
         </a:p>
       </dgm:t>
     </dgm:pt>
-    <dgm:pt modelId="{A2E0D91B-BB8E-4895-B5FC-880DB28B3604}" type="sibTrans" cxnId="{93BF038E-7347-49FC-9A22-EFE3D1AE232C}">
+    <dgm:pt modelId="{CE7298CF-8F75-4C77-AC69-DC2337FC78C8}" type="parTrans" cxnId="{7D04804C-0B6B-4197-9761-F09AA7BA4E64}">
       <dgm:prSet/>
       <dgm:spPr/>
       <dgm:t>
@@ -2969,21 +3050,34 @@
         </a:p>
       </dgm:t>
     </dgm:pt>
-    <dgm:pt modelId="{B6A6823F-D4BB-4D25-A457-B63E9FFF70E9}">
-      <dgm:prSet phldrT="[Text]"/>
-      <dgm:spPr/>
+    <dgm:pt modelId="{14C54F8E-078B-4CB4-B00F-2C5077C3EE9F}">
+      <dgm:prSet phldrT="[Text]" custT="1"/>
+      <dgm:spPr>
+        <a:solidFill>
+          <a:srgbClr val="4FC3F7"/>
+        </a:solidFill>
+        <a:ln>
+          <a:solidFill>
+            <a:srgbClr val="4FC3F7"/>
+          </a:solidFill>
+        </a:ln>
+      </dgm:spPr>
       <dgm:t>
         <a:bodyPr/>
         <a:lstStyle/>
         <a:p>
           <a:r>
-            <a:rPr lang="de-DE"/>
-            <a:t>Dokumentation</a:t>
+            <a:rPr lang="de-DE" sz="1000">
+              <a:solidFill>
+                <a:schemeClr val="tx1"/>
+              </a:solidFill>
+            </a:rPr>
+            <a:t>Backend</a:t>
           </a:r>
         </a:p>
       </dgm:t>
     </dgm:pt>
-    <dgm:pt modelId="{4E7555B3-B937-4FC9-AF58-ACEA640CD2A1}" type="parTrans" cxnId="{F53B4753-977B-425B-883A-09E8CCD25CC9}">
+    <dgm:pt modelId="{5AD882C9-5B9C-435B-93E8-E3A65795CDE3}" type="parTrans" cxnId="{2D9811D9-76E8-465C-99A0-0B24334992E3}">
       <dgm:prSet/>
       <dgm:spPr/>
       <dgm:t>
@@ -2994,7 +3088,7 @@
         </a:p>
       </dgm:t>
     </dgm:pt>
-    <dgm:pt modelId="{3B376533-1658-4860-A8EF-149701416A1B}" type="sibTrans" cxnId="{F53B4753-977B-425B-883A-09E8CCD25CC9}">
+    <dgm:pt modelId="{636D0A31-EEFD-4FAB-B030-5FFF7973D11C}" type="sibTrans" cxnId="{2D9811D9-76E8-465C-99A0-0B24334992E3}">
       <dgm:prSet/>
       <dgm:spPr/>
       <dgm:t>
@@ -3005,21 +3099,34 @@
         </a:p>
       </dgm:t>
     </dgm:pt>
-    <dgm:pt modelId="{CB7637EF-D924-4ACA-9FB7-480E84E563CD}">
-      <dgm:prSet phldrT="[Text]"/>
-      <dgm:spPr/>
+    <dgm:pt modelId="{D552003F-B993-4BE4-B00A-F2F2FF569FC3}">
+      <dgm:prSet phldrT="[Text]" custT="1"/>
+      <dgm:spPr>
+        <a:solidFill>
+          <a:srgbClr val="4FC3F7"/>
+        </a:solidFill>
+        <a:ln>
+          <a:solidFill>
+            <a:srgbClr val="4FC3F7"/>
+          </a:solidFill>
+        </a:ln>
+      </dgm:spPr>
       <dgm:t>
         <a:bodyPr/>
         <a:lstStyle/>
         <a:p>
           <a:r>
-            <a:rPr lang="de-DE"/>
-            <a:t>Darko (Lead)</a:t>
+            <a:rPr lang="de-DE" sz="1000">
+              <a:solidFill>
+                <a:schemeClr val="tx1"/>
+              </a:solidFill>
+            </a:rPr>
+            <a:t>Frontend</a:t>
           </a:r>
         </a:p>
       </dgm:t>
     </dgm:pt>
-    <dgm:pt modelId="{E16B5492-C253-43E2-A8D7-E307417C2C4E}" type="parTrans" cxnId="{2C87CF56-B729-47A3-94DF-801CE469620F}">
+    <dgm:pt modelId="{5D4AE29B-E944-4448-B6E0-7E7D563A8B08}" type="parTrans" cxnId="{CFA17560-6566-4A07-9E09-0DCE38FFEC08}">
       <dgm:prSet/>
       <dgm:spPr/>
       <dgm:t>
@@ -3030,7 +3137,7 @@
         </a:p>
       </dgm:t>
     </dgm:pt>
-    <dgm:pt modelId="{8969763D-600B-4493-996C-B883BF874256}" type="sibTrans" cxnId="{2C87CF56-B729-47A3-94DF-801CE469620F}">
+    <dgm:pt modelId="{0CDE7CEA-2159-4769-AB86-D490C31B30A0}" type="sibTrans" cxnId="{CFA17560-6566-4A07-9E09-0DCE38FFEC08}">
       <dgm:prSet/>
       <dgm:spPr/>
       <dgm:t>
@@ -3041,21 +3148,35 @@
         </a:p>
       </dgm:t>
     </dgm:pt>
-    <dgm:pt modelId="{8065A68D-C5B7-48CC-8C30-D89EE0F44AA6}">
-      <dgm:prSet phldrT="[Text]"/>
-      <dgm:spPr/>
+    <dgm:pt modelId="{6A3A7A24-C2E6-44FF-8301-F0C002A109BE}">
+      <dgm:prSet phldrT="[Text]" custT="1"/>
+      <dgm:spPr>
+        <a:solidFill>
+          <a:srgbClr val="B3E5FC"/>
+        </a:solidFill>
+        <a:ln>
+          <a:solidFill>
+            <a:srgbClr val="B3E5FC"/>
+          </a:solidFill>
+        </a:ln>
+      </dgm:spPr>
       <dgm:t>
         <a:bodyPr/>
         <a:lstStyle/>
         <a:p>
           <a:r>
-            <a:rPr lang="de-DE"/>
-            <a:t>Robin</a:t>
+            <a:rPr lang="de-DE" sz="1000">
+              <a:solidFill>
+                <a:schemeClr val="tx1"/>
+              </a:solidFill>
+            </a:rPr>
+            <a:t>Lorenz (Lead)</a:t>
           </a:r>
+          <a:endParaRPr lang="de-DE" sz="1000"/>
         </a:p>
       </dgm:t>
     </dgm:pt>
-    <dgm:pt modelId="{79110096-F32A-49FD-B47F-C9FAEBE7FD23}" type="parTrans" cxnId="{6A986DD0-A5B3-41EB-B895-5EA02E028682}">
+    <dgm:pt modelId="{458E6540-278B-453C-8239-5D9165F573CF}" type="parTrans" cxnId="{DB0DB3AA-6052-4903-914D-C3FB6BFF05C6}">
       <dgm:prSet/>
       <dgm:spPr/>
       <dgm:t>
@@ -3066,7 +3187,7 @@
         </a:p>
       </dgm:t>
     </dgm:pt>
-    <dgm:pt modelId="{646DF86F-A849-4D0F-AEDD-DE34465F9035}" type="sibTrans" cxnId="{6A986DD0-A5B3-41EB-B895-5EA02E028682}">
+    <dgm:pt modelId="{4014AD11-5365-4CC0-8F4B-080C8FD44FE9}" type="sibTrans" cxnId="{DB0DB3AA-6052-4903-914D-C3FB6BFF05C6}">
       <dgm:prSet/>
       <dgm:spPr/>
       <dgm:t>
@@ -3077,21 +3198,34 @@
         </a:p>
       </dgm:t>
     </dgm:pt>
-    <dgm:pt modelId="{B9599D7E-CE4C-4CE0-92D6-07944EC086A2}">
-      <dgm:prSet phldrT="[Text]"/>
-      <dgm:spPr/>
+    <dgm:pt modelId="{6276C044-7E85-4938-8DAF-68D43B3FAE1C}">
+      <dgm:prSet phldrT="[Text]" custT="1"/>
+      <dgm:spPr>
+        <a:solidFill>
+          <a:srgbClr val="B3E5FC"/>
+        </a:solidFill>
+        <a:ln>
+          <a:solidFill>
+            <a:srgbClr val="B3E5FC"/>
+          </a:solidFill>
+        </a:ln>
+      </dgm:spPr>
       <dgm:t>
         <a:bodyPr/>
         <a:lstStyle/>
         <a:p>
           <a:r>
-            <a:rPr lang="de-DE"/>
-            <a:t>Lorenz (Lead)</a:t>
+            <a:rPr lang="de-DE" sz="1000">
+              <a:solidFill>
+                <a:schemeClr val="tx1"/>
+              </a:solidFill>
+            </a:rPr>
+            <a:t>Anika</a:t>
           </a:r>
         </a:p>
       </dgm:t>
     </dgm:pt>
-    <dgm:pt modelId="{2CE2F3AA-72E3-46B0-8EC3-15EAA8C48E2A}" type="parTrans" cxnId="{8B27A613-BC52-4774-8BB8-674AF530D7BE}">
+    <dgm:pt modelId="{F16E81C6-AF31-47C3-9E67-2CAB9864705B}" type="parTrans" cxnId="{DC721B6E-0BDA-446A-A0AD-7E83ABDC0C78}">
       <dgm:prSet/>
       <dgm:spPr/>
       <dgm:t>
@@ -3102,7 +3236,7 @@
         </a:p>
       </dgm:t>
     </dgm:pt>
-    <dgm:pt modelId="{4EE656F2-E330-4969-BAB1-635D6785B6F9}" type="sibTrans" cxnId="{8B27A613-BC52-4774-8BB8-674AF530D7BE}">
+    <dgm:pt modelId="{3088770A-AE75-4A43-9142-13221C749EB2}" type="sibTrans" cxnId="{DC721B6E-0BDA-446A-A0AD-7E83ABDC0C78}">
       <dgm:prSet/>
       <dgm:spPr/>
       <dgm:t>
@@ -3113,21 +3247,34 @@
         </a:p>
       </dgm:t>
     </dgm:pt>
-    <dgm:pt modelId="{9E84303B-820C-47A3-A11D-2B998F95C0F4}">
-      <dgm:prSet phldrT="[Text]"/>
-      <dgm:spPr/>
+    <dgm:pt modelId="{78CEFE29-39D1-491F-9A3F-DBD0E0F7A0ED}">
+      <dgm:prSet phldrT="[Text]" custT="1"/>
+      <dgm:spPr>
+        <a:solidFill>
+          <a:srgbClr val="B3E5FC"/>
+        </a:solidFill>
+        <a:ln>
+          <a:solidFill>
+            <a:srgbClr val="B3E5FC"/>
+          </a:solidFill>
+        </a:ln>
+      </dgm:spPr>
       <dgm:t>
         <a:bodyPr/>
         <a:lstStyle/>
         <a:p>
           <a:r>
-            <a:rPr lang="de-DE"/>
-            <a:t>Anika</a:t>
+            <a:rPr lang="de-DE" sz="1000">
+              <a:solidFill>
+                <a:schemeClr val="tx1"/>
+              </a:solidFill>
+            </a:rPr>
+            <a:t>Darko (Lead)</a:t>
           </a:r>
         </a:p>
       </dgm:t>
     </dgm:pt>
-    <dgm:pt modelId="{BDA70C0C-7FD1-49DE-BFB7-072BA3E189D4}" type="parTrans" cxnId="{CD3279DB-F322-4799-B59E-EAD11384DE71}">
+    <dgm:pt modelId="{7D7ABE47-31F2-4CA5-A058-4D96F3FF487D}" type="parTrans" cxnId="{BA7B97C8-D00E-4201-932C-B0BD8A839913}">
       <dgm:prSet/>
       <dgm:spPr/>
       <dgm:t>
@@ -3138,7 +3285,7 @@
         </a:p>
       </dgm:t>
     </dgm:pt>
-    <dgm:pt modelId="{B3758163-48C6-46BE-A788-7938E4FB5880}" type="sibTrans" cxnId="{CD3279DB-F322-4799-B59E-EAD11384DE71}">
+    <dgm:pt modelId="{17F63130-2E69-4F9D-A4D0-25E379FCDC82}" type="sibTrans" cxnId="{BA7B97C8-D00E-4201-932C-B0BD8A839913}">
       <dgm:prSet/>
       <dgm:spPr/>
       <dgm:t>
@@ -3149,21 +3296,34 @@
         </a:p>
       </dgm:t>
     </dgm:pt>
-    <dgm:pt modelId="{173B2BA0-F3F3-4FF3-A650-C83EACACFD6F}">
-      <dgm:prSet phldrT="[Text]"/>
-      <dgm:spPr/>
+    <dgm:pt modelId="{8931D1FC-11F7-4648-AA31-3954B86D3FD9}">
+      <dgm:prSet phldrT="[Text]" custT="1"/>
+      <dgm:spPr>
+        <a:solidFill>
+          <a:srgbClr val="B3E5FC"/>
+        </a:solidFill>
+        <a:ln>
+          <a:solidFill>
+            <a:srgbClr val="B3E5FC"/>
+          </a:solidFill>
+        </a:ln>
+      </dgm:spPr>
       <dgm:t>
         <a:bodyPr/>
         <a:lstStyle/>
         <a:p>
           <a:r>
-            <a:rPr lang="de-DE"/>
-            <a:t>Anika (Lead)</a:t>
+            <a:rPr lang="de-DE" sz="1000">
+              <a:solidFill>
+                <a:schemeClr val="tx1"/>
+              </a:solidFill>
+            </a:rPr>
+            <a:t>Robin</a:t>
           </a:r>
         </a:p>
       </dgm:t>
     </dgm:pt>
-    <dgm:pt modelId="{0C44EEE0-DC9E-4DC8-81FB-F8CCCA0ECD0C}" type="parTrans" cxnId="{F55B37DE-445C-4915-8C09-12AB11B8115E}">
+    <dgm:pt modelId="{C9907FCC-3719-408E-B9CE-6749CF0C8355}" type="parTrans" cxnId="{96492479-70EA-4819-AA20-71F152982D20}">
       <dgm:prSet/>
       <dgm:spPr/>
       <dgm:t>
@@ -3174,7 +3334,7 @@
         </a:p>
       </dgm:t>
     </dgm:pt>
-    <dgm:pt modelId="{7E8959DF-DEAA-4F53-83BD-2B09EC44A394}" type="sibTrans" cxnId="{F55B37DE-445C-4915-8C09-12AB11B8115E}">
+    <dgm:pt modelId="{F0FB65FD-020A-442B-A8A2-4C6BAFD94B8F}" type="sibTrans" cxnId="{96492479-70EA-4819-AA20-71F152982D20}">
       <dgm:prSet/>
       <dgm:spPr/>
       <dgm:t>
@@ -3185,21 +3345,34 @@
         </a:p>
       </dgm:t>
     </dgm:pt>
-    <dgm:pt modelId="{C573E70F-15D6-4CB3-8568-D853C5B3D775}">
-      <dgm:prSet phldrT="[Text]"/>
-      <dgm:spPr/>
+    <dgm:pt modelId="{B1A4C6CF-671F-4E32-8D88-AFFEA280D11E}">
+      <dgm:prSet phldrT="[Text]" custT="1"/>
+      <dgm:spPr>
+        <a:solidFill>
+          <a:srgbClr val="4FC3F7"/>
+        </a:solidFill>
+        <a:ln>
+          <a:solidFill>
+            <a:srgbClr val="4FC3F7"/>
+          </a:solidFill>
+        </a:ln>
+      </dgm:spPr>
       <dgm:t>
         <a:bodyPr/>
         <a:lstStyle/>
         <a:p>
           <a:r>
-            <a:rPr lang="de-DE"/>
-            <a:t>Robin (Lead)</a:t>
+            <a:rPr lang="de-DE" sz="1000">
+              <a:solidFill>
+                <a:schemeClr val="tx1"/>
+              </a:solidFill>
+            </a:rPr>
+            <a:t>Testing</a:t>
           </a:r>
         </a:p>
       </dgm:t>
     </dgm:pt>
-    <dgm:pt modelId="{B28853EE-9627-4F69-B653-805E54D648BC}" type="parTrans" cxnId="{5B464C07-3B5B-4C72-8590-E05D760C460C}">
+    <dgm:pt modelId="{34305DBE-BB8A-4914-8566-CCBA613D5705}" type="parTrans" cxnId="{889F733C-D4BA-4A68-B18D-D15726EDE891}">
       <dgm:prSet/>
       <dgm:spPr/>
       <dgm:t>
@@ -3210,7 +3383,7 @@
         </a:p>
       </dgm:t>
     </dgm:pt>
-    <dgm:pt modelId="{E4F19AFB-7A38-4BAE-B604-0B61C455E4AB}" type="sibTrans" cxnId="{5B464C07-3B5B-4C72-8590-E05D760C460C}">
+    <dgm:pt modelId="{60B9C2E6-EE70-47F8-BABD-93D51DDE6B42}" type="sibTrans" cxnId="{889F733C-D4BA-4A68-B18D-D15726EDE891}">
       <dgm:prSet/>
       <dgm:spPr/>
       <dgm:t>
@@ -3221,21 +3394,34 @@
         </a:p>
       </dgm:t>
     </dgm:pt>
-    <dgm:pt modelId="{F2E32CA1-6882-4CA8-AA3A-ECD8F76A9006}">
-      <dgm:prSet phldrT="[Text]"/>
-      <dgm:spPr/>
+    <dgm:pt modelId="{5C4166E8-63AB-4ED4-9AC5-C2F3F7BDA699}">
+      <dgm:prSet phldrT="[Text]" custT="1"/>
+      <dgm:spPr>
+        <a:solidFill>
+          <a:srgbClr val="4FC3F7"/>
+        </a:solidFill>
+        <a:ln>
+          <a:solidFill>
+            <a:srgbClr val="4FC3F7"/>
+          </a:solidFill>
+        </a:ln>
+      </dgm:spPr>
       <dgm:t>
         <a:bodyPr/>
         <a:lstStyle/>
         <a:p>
           <a:r>
-            <a:rPr lang="de-DE"/>
-            <a:t>Anika (Second)</a:t>
+            <a:rPr lang="de-DE" sz="1000">
+              <a:solidFill>
+                <a:schemeClr val="tx1"/>
+              </a:solidFill>
+            </a:rPr>
+            <a:t>Dokumentation</a:t>
           </a:r>
         </a:p>
       </dgm:t>
     </dgm:pt>
-    <dgm:pt modelId="{3154BEA5-A757-46BA-98E3-35EB0BD9B37A}" type="parTrans" cxnId="{DCFF9F79-8B4C-4D53-A9A1-F90878BD86E5}">
+    <dgm:pt modelId="{4A807242-FEFD-4050-B52C-550E79FD64FC}" type="parTrans" cxnId="{84F0BC87-B103-45DC-89F5-040C8D8D5060}">
       <dgm:prSet/>
       <dgm:spPr/>
       <dgm:t>
@@ -3246,7 +3432,7 @@
         </a:p>
       </dgm:t>
     </dgm:pt>
-    <dgm:pt modelId="{B20169E2-38B1-4E23-8598-1FAD8438FC92}" type="sibTrans" cxnId="{DCFF9F79-8B4C-4D53-A9A1-F90878BD86E5}">
+    <dgm:pt modelId="{740D21F3-A9E4-42A3-834C-0FAE81164196}" type="sibTrans" cxnId="{84F0BC87-B103-45DC-89F5-040C8D8D5060}">
       <dgm:prSet/>
       <dgm:spPr/>
       <dgm:t>
@@ -3257,21 +3443,34 @@
         </a:p>
       </dgm:t>
     </dgm:pt>
-    <dgm:pt modelId="{AE623814-D3C0-430A-B960-EED022521715}">
-      <dgm:prSet phldrT="[Text]"/>
-      <dgm:spPr/>
+    <dgm:pt modelId="{1F417189-D8AB-4823-868B-D659B4DFD47E}">
+      <dgm:prSet phldrT="[Text]" custT="1"/>
+      <dgm:spPr>
+        <a:solidFill>
+          <a:srgbClr val="B3E5FC"/>
+        </a:solidFill>
+        <a:ln>
+          <a:solidFill>
+            <a:srgbClr val="B3E5FC"/>
+          </a:solidFill>
+        </a:ln>
+      </dgm:spPr>
       <dgm:t>
         <a:bodyPr/>
         <a:lstStyle/>
         <a:p>
           <a:r>
-            <a:rPr lang="de-DE"/>
-            <a:t>Darko</a:t>
+            <a:rPr lang="de-DE" sz="1000">
+              <a:solidFill>
+                <a:schemeClr val="tx1"/>
+              </a:solidFill>
+            </a:rPr>
+            <a:t>Darko (Lead)</a:t>
           </a:r>
         </a:p>
       </dgm:t>
     </dgm:pt>
-    <dgm:pt modelId="{72A84580-5107-401E-8F29-78E2DCCA83C8}" type="parTrans" cxnId="{E8055C88-EF29-4480-924F-9160BFC89845}">
+    <dgm:pt modelId="{8092DB60-B0FD-4C8C-8644-83E4A988B339}" type="parTrans" cxnId="{D85240D9-0B74-4696-AD5B-DB4CA8EA5077}">
       <dgm:prSet/>
       <dgm:spPr/>
       <dgm:t>
@@ -3282,7 +3481,7 @@
         </a:p>
       </dgm:t>
     </dgm:pt>
-    <dgm:pt modelId="{11E76938-E39A-468A-95EB-A4AEE0D00EAF}" type="sibTrans" cxnId="{E8055C88-EF29-4480-924F-9160BFC89845}">
+    <dgm:pt modelId="{B8667594-7893-4556-85FA-53654BDD0EAC}" type="sibTrans" cxnId="{D85240D9-0B74-4696-AD5B-DB4CA8EA5077}">
       <dgm:prSet/>
       <dgm:spPr/>
       <dgm:t>
@@ -3293,21 +3492,34 @@
         </a:p>
       </dgm:t>
     </dgm:pt>
-    <dgm:pt modelId="{2BE5D9A0-9072-4D00-ACEB-E0071A6AADC1}">
-      <dgm:prSet phldrT="[Text]"/>
-      <dgm:spPr/>
+    <dgm:pt modelId="{72112E31-6E73-4312-A21B-4CD4D10DC3F3}">
+      <dgm:prSet phldrT="[Text]" custT="1"/>
+      <dgm:spPr>
+        <a:solidFill>
+          <a:srgbClr val="B3E5FC"/>
+        </a:solidFill>
+        <a:ln>
+          <a:solidFill>
+            <a:srgbClr val="B3E5FC"/>
+          </a:solidFill>
+        </a:ln>
+      </dgm:spPr>
       <dgm:t>
         <a:bodyPr/>
         <a:lstStyle/>
         <a:p>
           <a:r>
-            <a:rPr lang="de-DE"/>
+            <a:rPr lang="de-DE" sz="1000">
+              <a:solidFill>
+                <a:schemeClr val="tx1"/>
+              </a:solidFill>
+            </a:rPr>
             <a:t>Lorenz</a:t>
           </a:r>
         </a:p>
       </dgm:t>
     </dgm:pt>
-    <dgm:pt modelId="{E8293254-3D95-4BAA-AEAB-625BFC60559B}" type="parTrans" cxnId="{33B29E3A-CF0F-4E14-BF57-99FAD9E65DA0}">
+    <dgm:pt modelId="{C6102C94-5F0E-47F7-8789-876214328DC5}" type="parTrans" cxnId="{1C3B1D9A-1095-4FE3-B7F6-51B0BFB83B42}">
       <dgm:prSet/>
       <dgm:spPr/>
       <dgm:t>
@@ -3318,7 +3530,7 @@
         </a:p>
       </dgm:t>
     </dgm:pt>
-    <dgm:pt modelId="{E765561E-773B-4733-B0C3-BC5F88067F75}" type="sibTrans" cxnId="{33B29E3A-CF0F-4E14-BF57-99FAD9E65DA0}">
+    <dgm:pt modelId="{4028C77F-E60B-48DE-80C4-D20634B5E3BC}" type="sibTrans" cxnId="{1C3B1D9A-1095-4FE3-B7F6-51B0BFB83B42}">
       <dgm:prSet/>
       <dgm:spPr/>
       <dgm:t>
@@ -3329,21 +3541,34 @@
         </a:p>
       </dgm:t>
     </dgm:pt>
-    <dgm:pt modelId="{116794F6-3397-461C-91DA-02F09BA6ACA8}">
-      <dgm:prSet phldrT="[Text]"/>
-      <dgm:spPr/>
+    <dgm:pt modelId="{3E4F9286-9B60-4671-98D2-05C2F4EBC742}">
+      <dgm:prSet phldrT="[Text]" custT="1"/>
+      <dgm:spPr>
+        <a:solidFill>
+          <a:srgbClr val="B3E5FC"/>
+        </a:solidFill>
+        <a:ln>
+          <a:solidFill>
+            <a:srgbClr val="B3E5FC"/>
+          </a:solidFill>
+        </a:ln>
+      </dgm:spPr>
       <dgm:t>
         <a:bodyPr/>
         <a:lstStyle/>
         <a:p>
           <a:r>
-            <a:rPr lang="de-DE"/>
-            <a:t>Lorenz</a:t>
+            <a:rPr lang="de-DE" sz="1000">
+              <a:solidFill>
+                <a:schemeClr val="tx1"/>
+              </a:solidFill>
+            </a:rPr>
+            <a:t>Robin (Lead)</a:t>
           </a:r>
         </a:p>
       </dgm:t>
     </dgm:pt>
-    <dgm:pt modelId="{DC98A6E6-580D-4F6D-AF85-2B18F53E6735}" type="sibTrans" cxnId="{7D04804C-0B6B-4197-9761-F09AA7BA4E64}">
+    <dgm:pt modelId="{EEB7661E-4D94-42C9-9AB4-BAB1F02FDCD5}" type="parTrans" cxnId="{755A7259-9592-4787-882B-E62246C84400}">
       <dgm:prSet/>
       <dgm:spPr/>
       <dgm:t>
@@ -3354,7 +3579,7 @@
         </a:p>
       </dgm:t>
     </dgm:pt>
-    <dgm:pt modelId="{CE7298CF-8F75-4C77-AC69-DC2337FC78C8}" type="parTrans" cxnId="{7D04804C-0B6B-4197-9761-F09AA7BA4E64}">
+    <dgm:pt modelId="{C4ED201B-DE50-4A3C-AAD4-0B9EF90F78E4}" type="sibTrans" cxnId="{755A7259-9592-4787-882B-E62246C84400}">
       <dgm:prSet/>
       <dgm:spPr/>
       <dgm:t>
@@ -3365,71 +3590,152 @@
         </a:p>
       </dgm:t>
     </dgm:pt>
-    <dgm:pt modelId="{F285487F-8BC1-424C-9F41-391F48A97E7B}">
-      <dgm:prSet phldrT="[Text]"/>
-      <dgm:spPr/>
+    <dgm:pt modelId="{07EBF654-B6E6-47E8-81E6-88C38AB4FF39}">
+      <dgm:prSet phldrT="[Text]" custT="1"/>
+      <dgm:spPr>
+        <a:solidFill>
+          <a:srgbClr val="B3E5FC"/>
+        </a:solidFill>
+        <a:ln>
+          <a:solidFill>
+            <a:srgbClr val="B3E5FC"/>
+          </a:solidFill>
+        </a:ln>
+      </dgm:spPr>
       <dgm:t>
         <a:bodyPr/>
         <a:lstStyle/>
         <a:p>
           <a:r>
-            <a:rPr lang="de-DE"/>
-            <a:t>Testing</a:t>
+            <a:rPr lang="de-DE" sz="1000">
+              <a:solidFill>
+                <a:schemeClr val="tx1"/>
+              </a:solidFill>
+            </a:rPr>
+            <a:t>Anika (Second)</a:t>
           </a:r>
         </a:p>
       </dgm:t>
     </dgm:pt>
-    <dgm:pt modelId="{38CBB191-BCBF-44A9-8EE6-0B7888F08212}" type="parTrans" cxnId="{56611828-2DB1-4309-AE12-86E39F753E03}">
+    <dgm:pt modelId="{903DD684-DDBA-43B4-9724-0354C9D70238}" type="parTrans" cxnId="{A31FF117-3AF8-4456-940A-B15C174844D3}">
       <dgm:prSet/>
       <dgm:spPr/>
-    </dgm:pt>
-    <dgm:pt modelId="{B755A4EE-AB91-4D2F-902B-C85609E72C1C}" type="sibTrans" cxnId="{56611828-2DB1-4309-AE12-86E39F753E03}">
+      <dgm:t>
+        <a:bodyPr/>
+        <a:lstStyle/>
+        <a:p>
+          <a:endParaRPr lang="de-DE"/>
+        </a:p>
+      </dgm:t>
+    </dgm:pt>
+    <dgm:pt modelId="{77B9BB41-CF42-4EF0-8105-A595D2ABCBD1}" type="sibTrans" cxnId="{A31FF117-3AF8-4456-940A-B15C174844D3}">
       <dgm:prSet/>
       <dgm:spPr/>
-    </dgm:pt>
-    <dgm:pt modelId="{8405FF8A-05AC-47A6-A5EF-B0AFBB79E497}">
-      <dgm:prSet phldrT="[Text]"/>
-      <dgm:spPr/>
+      <dgm:t>
+        <a:bodyPr/>
+        <a:lstStyle/>
+        <a:p>
+          <a:endParaRPr lang="de-DE"/>
+        </a:p>
+      </dgm:t>
+    </dgm:pt>
+    <dgm:pt modelId="{20A74F46-3E82-44C1-9CEF-DD7DEDA5A4FE}">
+      <dgm:prSet phldrT="[Text]" custT="1"/>
+      <dgm:spPr>
+        <a:solidFill>
+          <a:srgbClr val="B3E5FC"/>
+        </a:solidFill>
+        <a:ln>
+          <a:solidFill>
+            <a:srgbClr val="B3E5FC"/>
+          </a:solidFill>
+        </a:ln>
+      </dgm:spPr>
       <dgm:t>
         <a:bodyPr/>
         <a:lstStyle/>
         <a:p>
           <a:r>
-            <a:rPr lang="de-DE"/>
-            <a:t>Darko (Lead)</a:t>
+            <a:rPr lang="de-DE" sz="1000">
+              <a:solidFill>
+                <a:schemeClr val="tx1"/>
+              </a:solidFill>
+            </a:rPr>
+            <a:t>Darko</a:t>
           </a:r>
         </a:p>
       </dgm:t>
     </dgm:pt>
-    <dgm:pt modelId="{3B0064C1-031A-4250-899C-8CDEFC7607E9}" type="parTrans" cxnId="{9259DA5D-A975-462E-971A-69CEEE35F648}">
+    <dgm:pt modelId="{69E1BCD0-072C-4B10-B7E2-C23057472107}" type="parTrans" cxnId="{D2CDD78E-49E3-4004-A7F3-81406EADCD89}">
       <dgm:prSet/>
       <dgm:spPr/>
-    </dgm:pt>
-    <dgm:pt modelId="{9ACB591A-BE5E-40E4-AF26-1EDCB2FEA497}" type="sibTrans" cxnId="{9259DA5D-A975-462E-971A-69CEEE35F648}">
+      <dgm:t>
+        <a:bodyPr/>
+        <a:lstStyle/>
+        <a:p>
+          <a:endParaRPr lang="de-DE"/>
+        </a:p>
+      </dgm:t>
+    </dgm:pt>
+    <dgm:pt modelId="{A4E13896-560F-454D-B70B-08A3303E5322}" type="sibTrans" cxnId="{D2CDD78E-49E3-4004-A7F3-81406EADCD89}">
       <dgm:prSet/>
       <dgm:spPr/>
-    </dgm:pt>
-    <dgm:pt modelId="{7267CDA0-B48C-416C-A7F5-F94BF9C86F2B}">
-      <dgm:prSet phldrT="[Text]"/>
-      <dgm:spPr/>
+      <dgm:t>
+        <a:bodyPr/>
+        <a:lstStyle/>
+        <a:p>
+          <a:endParaRPr lang="de-DE"/>
+        </a:p>
+      </dgm:t>
+    </dgm:pt>
+    <dgm:pt modelId="{FEC71E2C-A633-47B4-A606-D065742BCF7F}">
+      <dgm:prSet phldrT="[Text]" custT="1"/>
+      <dgm:spPr>
+        <a:solidFill>
+          <a:srgbClr val="B3E5FC"/>
+        </a:solidFill>
+        <a:ln>
+          <a:solidFill>
+            <a:srgbClr val="B3E5FC"/>
+          </a:solidFill>
+        </a:ln>
+      </dgm:spPr>
       <dgm:t>
         <a:bodyPr/>
         <a:lstStyle/>
         <a:p>
           <a:r>
-            <a:rPr lang="de-DE"/>
+            <a:rPr lang="de-DE" sz="1000">
+              <a:solidFill>
+                <a:schemeClr val="tx1"/>
+              </a:solidFill>
+            </a:rPr>
             <a:t>Lorenz</a:t>
           </a:r>
         </a:p>
       </dgm:t>
     </dgm:pt>
-    <dgm:pt modelId="{F9F48107-FE63-408B-AE58-001DAB9D44E3}" type="parTrans" cxnId="{52915167-27EB-4A2F-A1D0-F77CAD40C432}">
+    <dgm:pt modelId="{8AE775AC-8D43-4BA1-B573-C663E13E308D}" type="parTrans" cxnId="{AD4F002C-4A35-4842-B52E-B1BB33A549EF}">
       <dgm:prSet/>
       <dgm:spPr/>
-    </dgm:pt>
-    <dgm:pt modelId="{12FF24E0-0504-4010-9DB2-C6FF95239736}" type="sibTrans" cxnId="{52915167-27EB-4A2F-A1D0-F77CAD40C432}">
+      <dgm:t>
+        <a:bodyPr/>
+        <a:lstStyle/>
+        <a:p>
+          <a:endParaRPr lang="de-DE"/>
+        </a:p>
+      </dgm:t>
+    </dgm:pt>
+    <dgm:pt modelId="{27162547-7DA5-405F-BB59-08CEC0B7221B}" type="sibTrans" cxnId="{AD4F002C-4A35-4842-B52E-B1BB33A549EF}">
       <dgm:prSet/>
       <dgm:spPr/>
+      <dgm:t>
+        <a:bodyPr/>
+        <a:lstStyle/>
+        <a:p>
+          <a:endParaRPr lang="de-DE"/>
+        </a:p>
+      </dgm:t>
     </dgm:pt>
     <dgm:pt modelId="{0E197F59-0A1E-4A51-9155-D22A4529B2E9}" type="pres">
       <dgm:prSet presAssocID="{E2F88AAD-BC6D-4652-8F80-C5B2BD1F5E2F}" presName="hierChild1" presStyleCnt="0">
@@ -3457,7 +3763,7 @@
       <dgm:spPr/>
     </dgm:pt>
     <dgm:pt modelId="{0EE060EB-851D-4A70-B601-61D4B01FAC81}" type="pres">
-      <dgm:prSet presAssocID="{BB08F9A9-E53D-4F12-A8C0-1449A2664F80}" presName="rootText1" presStyleLbl="node0" presStyleIdx="0" presStyleCnt="1" custScaleX="128573">
+      <dgm:prSet presAssocID="{BB08F9A9-E53D-4F12-A8C0-1449A2664F80}" presName="rootText1" presStyleLbl="node0" presStyleIdx="0" presStyleCnt="1" custScaleX="150575">
         <dgm:presLayoutVars>
           <dgm:chPref val="3"/>
         </dgm:presLayoutVars>
@@ -3472,220 +3778,220 @@
       <dgm:prSet presAssocID="{BB08F9A9-E53D-4F12-A8C0-1449A2664F80}" presName="hierChild2" presStyleCnt="0"/>
       <dgm:spPr/>
     </dgm:pt>
-    <dgm:pt modelId="{94765384-4CE0-4829-B74A-DABACBD740C1}" type="pres">
-      <dgm:prSet presAssocID="{94C48164-DFBB-4655-801B-4CD204D56AA9}" presName="Name37" presStyleLbl="parChTrans1D2" presStyleIdx="0" presStyleCnt="6"/>
-      <dgm:spPr/>
-    </dgm:pt>
-    <dgm:pt modelId="{F033ABD3-530A-4FB1-913D-CEEAAFAD5B8E}" type="pres">
-      <dgm:prSet presAssocID="{573F862C-7563-431E-A00C-C85871AA07E2}" presName="hierRoot2" presStyleCnt="0">
+    <dgm:pt modelId="{394890FB-66E1-4F55-B7FC-5471EAA608EB}" type="pres">
+      <dgm:prSet presAssocID="{5D4AE29B-E944-4448-B6E0-7E7D563A8B08}" presName="Name37" presStyleLbl="parChTrans1D2" presStyleIdx="0" presStyleCnt="6"/>
+      <dgm:spPr/>
+    </dgm:pt>
+    <dgm:pt modelId="{0F9E096E-CCED-4261-897F-C8C6790C3130}" type="pres">
+      <dgm:prSet presAssocID="{D552003F-B993-4BE4-B00A-F2F2FF569FC3}" presName="hierRoot2" presStyleCnt="0">
         <dgm:presLayoutVars>
           <dgm:hierBranch val="init"/>
         </dgm:presLayoutVars>
       </dgm:prSet>
       <dgm:spPr/>
     </dgm:pt>
-    <dgm:pt modelId="{3A2F17A8-3949-4C7E-ABD7-46D6F709EDBC}" type="pres">
-      <dgm:prSet presAssocID="{573F862C-7563-431E-A00C-C85871AA07E2}" presName="rootComposite" presStyleCnt="0"/>
-      <dgm:spPr/>
-    </dgm:pt>
-    <dgm:pt modelId="{CEFE8289-5BD8-4CA5-810F-46AD5F2E77F8}" type="pres">
-      <dgm:prSet presAssocID="{573F862C-7563-431E-A00C-C85871AA07E2}" presName="rootText" presStyleLbl="node2" presStyleIdx="0" presStyleCnt="5">
+    <dgm:pt modelId="{CAA19296-CF92-4F25-91C6-231B04AC1B71}" type="pres">
+      <dgm:prSet presAssocID="{D552003F-B993-4BE4-B00A-F2F2FF569FC3}" presName="rootComposite" presStyleCnt="0"/>
+      <dgm:spPr/>
+    </dgm:pt>
+    <dgm:pt modelId="{29DC943B-6DA6-4073-AE08-97084E97FF1B}" type="pres">
+      <dgm:prSet presAssocID="{D552003F-B993-4BE4-B00A-F2F2FF569FC3}" presName="rootText" presStyleLbl="node2" presStyleIdx="0" presStyleCnt="5" custScaleX="116803">
         <dgm:presLayoutVars>
           <dgm:chPref val="3"/>
         </dgm:presLayoutVars>
       </dgm:prSet>
       <dgm:spPr/>
     </dgm:pt>
-    <dgm:pt modelId="{E9D35A74-ABD3-4EEC-9B4D-2B00A371355D}" type="pres">
-      <dgm:prSet presAssocID="{573F862C-7563-431E-A00C-C85871AA07E2}" presName="rootConnector" presStyleLbl="node2" presStyleIdx="0" presStyleCnt="5"/>
-      <dgm:spPr/>
-    </dgm:pt>
-    <dgm:pt modelId="{66BE9C6D-6236-4100-9232-71967FBFAD9C}" type="pres">
-      <dgm:prSet presAssocID="{573F862C-7563-431E-A00C-C85871AA07E2}" presName="hierChild4" presStyleCnt="0"/>
-      <dgm:spPr/>
-    </dgm:pt>
-    <dgm:pt modelId="{9B2B74B0-1882-4615-A221-CCAE50B3D8A2}" type="pres">
-      <dgm:prSet presAssocID="{E16B5492-C253-43E2-A8D7-E307417C2C4E}" presName="Name37" presStyleLbl="parChTrans1D3" presStyleIdx="0" presStyleCnt="12"/>
-      <dgm:spPr/>
-    </dgm:pt>
-    <dgm:pt modelId="{AB5135AD-DF9C-4677-BA19-4C0B90142F84}" type="pres">
-      <dgm:prSet presAssocID="{CB7637EF-D924-4ACA-9FB7-480E84E563CD}" presName="hierRoot2" presStyleCnt="0">
+    <dgm:pt modelId="{E87B161F-F194-48EE-B31B-E362B9EFA7F8}" type="pres">
+      <dgm:prSet presAssocID="{D552003F-B993-4BE4-B00A-F2F2FF569FC3}" presName="rootConnector" presStyleLbl="node2" presStyleIdx="0" presStyleCnt="5"/>
+      <dgm:spPr/>
+    </dgm:pt>
+    <dgm:pt modelId="{8228941E-8073-4369-A023-52BC3D1BD7AA}" type="pres">
+      <dgm:prSet presAssocID="{D552003F-B993-4BE4-B00A-F2F2FF569FC3}" presName="hierChild4" presStyleCnt="0"/>
+      <dgm:spPr/>
+    </dgm:pt>
+    <dgm:pt modelId="{4917E1DD-BA8C-45AA-84C1-FEA229093A46}" type="pres">
+      <dgm:prSet presAssocID="{7D7ABE47-31F2-4CA5-A058-4D96F3FF487D}" presName="Name37" presStyleLbl="parChTrans1D3" presStyleIdx="0" presStyleCnt="12"/>
+      <dgm:spPr/>
+    </dgm:pt>
+    <dgm:pt modelId="{26249D7E-F622-4D6A-AF91-B85115329D2A}" type="pres">
+      <dgm:prSet presAssocID="{78CEFE29-39D1-491F-9A3F-DBD0E0F7A0ED}" presName="hierRoot2" presStyleCnt="0">
         <dgm:presLayoutVars>
           <dgm:hierBranch val="init"/>
         </dgm:presLayoutVars>
       </dgm:prSet>
       <dgm:spPr/>
     </dgm:pt>
-    <dgm:pt modelId="{265F7317-CFDF-4E95-9AC1-72CD0EDF337D}" type="pres">
-      <dgm:prSet presAssocID="{CB7637EF-D924-4ACA-9FB7-480E84E563CD}" presName="rootComposite" presStyleCnt="0"/>
-      <dgm:spPr/>
-    </dgm:pt>
-    <dgm:pt modelId="{7D2146E3-F93F-408C-A865-CE2D22CDBCB9}" type="pres">
-      <dgm:prSet presAssocID="{CB7637EF-D924-4ACA-9FB7-480E84E563CD}" presName="rootText" presStyleLbl="node3" presStyleIdx="0" presStyleCnt="12">
+    <dgm:pt modelId="{86AD5F52-932C-4CFE-883A-E6DF6C8DBA05}" type="pres">
+      <dgm:prSet presAssocID="{78CEFE29-39D1-491F-9A3F-DBD0E0F7A0ED}" presName="rootComposite" presStyleCnt="0"/>
+      <dgm:spPr/>
+    </dgm:pt>
+    <dgm:pt modelId="{30D702E3-5F52-4668-A2C4-527EFDCEE581}" type="pres">
+      <dgm:prSet presAssocID="{78CEFE29-39D1-491F-9A3F-DBD0E0F7A0ED}" presName="rootText" presStyleLbl="node3" presStyleIdx="0" presStyleCnt="12">
         <dgm:presLayoutVars>
           <dgm:chPref val="3"/>
         </dgm:presLayoutVars>
       </dgm:prSet>
       <dgm:spPr/>
     </dgm:pt>
-    <dgm:pt modelId="{03CA69CC-CCED-4C13-A0D6-357F8BC1759C}" type="pres">
-      <dgm:prSet presAssocID="{CB7637EF-D924-4ACA-9FB7-480E84E563CD}" presName="rootConnector" presStyleLbl="node3" presStyleIdx="0" presStyleCnt="12"/>
-      <dgm:spPr/>
-    </dgm:pt>
-    <dgm:pt modelId="{ADB910A1-D5E0-478D-8BCE-6FA0A849CFB4}" type="pres">
-      <dgm:prSet presAssocID="{CB7637EF-D924-4ACA-9FB7-480E84E563CD}" presName="hierChild4" presStyleCnt="0"/>
-      <dgm:spPr/>
-    </dgm:pt>
-    <dgm:pt modelId="{BACA2067-8805-4DE9-A779-672CE6465E12}" type="pres">
-      <dgm:prSet presAssocID="{CB7637EF-D924-4ACA-9FB7-480E84E563CD}" presName="hierChild5" presStyleCnt="0"/>
-      <dgm:spPr/>
-    </dgm:pt>
-    <dgm:pt modelId="{DBBC1CEB-A2A1-4692-90C1-DA34DBA594D6}" type="pres">
-      <dgm:prSet presAssocID="{79110096-F32A-49FD-B47F-C9FAEBE7FD23}" presName="Name37" presStyleLbl="parChTrans1D3" presStyleIdx="1" presStyleCnt="12"/>
-      <dgm:spPr/>
-    </dgm:pt>
-    <dgm:pt modelId="{63C1166F-C005-4E91-AFC8-9FFF21F14D8B}" type="pres">
-      <dgm:prSet presAssocID="{8065A68D-C5B7-48CC-8C30-D89EE0F44AA6}" presName="hierRoot2" presStyleCnt="0">
+    <dgm:pt modelId="{EF33A1D0-4912-4247-8E9D-27828989F908}" type="pres">
+      <dgm:prSet presAssocID="{78CEFE29-39D1-491F-9A3F-DBD0E0F7A0ED}" presName="rootConnector" presStyleLbl="node3" presStyleIdx="0" presStyleCnt="12"/>
+      <dgm:spPr/>
+    </dgm:pt>
+    <dgm:pt modelId="{AF1D717A-AB6A-47B5-BEE9-92A020966F9E}" type="pres">
+      <dgm:prSet presAssocID="{78CEFE29-39D1-491F-9A3F-DBD0E0F7A0ED}" presName="hierChild4" presStyleCnt="0"/>
+      <dgm:spPr/>
+    </dgm:pt>
+    <dgm:pt modelId="{782853F3-C049-4B4D-ABC3-462FA476BA0C}" type="pres">
+      <dgm:prSet presAssocID="{78CEFE29-39D1-491F-9A3F-DBD0E0F7A0ED}" presName="hierChild5" presStyleCnt="0"/>
+      <dgm:spPr/>
+    </dgm:pt>
+    <dgm:pt modelId="{B6568E18-374F-4B7E-B8D6-86C574800996}" type="pres">
+      <dgm:prSet presAssocID="{C9907FCC-3719-408E-B9CE-6749CF0C8355}" presName="Name37" presStyleLbl="parChTrans1D3" presStyleIdx="1" presStyleCnt="12"/>
+      <dgm:spPr/>
+    </dgm:pt>
+    <dgm:pt modelId="{F8C6F0AE-A85F-4B1C-8EB0-70593A14FC63}" type="pres">
+      <dgm:prSet presAssocID="{8931D1FC-11F7-4648-AA31-3954B86D3FD9}" presName="hierRoot2" presStyleCnt="0">
         <dgm:presLayoutVars>
           <dgm:hierBranch val="init"/>
         </dgm:presLayoutVars>
       </dgm:prSet>
       <dgm:spPr/>
     </dgm:pt>
-    <dgm:pt modelId="{3BE249BF-8428-4CB4-B63D-2441157B60F1}" type="pres">
-      <dgm:prSet presAssocID="{8065A68D-C5B7-48CC-8C30-D89EE0F44AA6}" presName="rootComposite" presStyleCnt="0"/>
-      <dgm:spPr/>
-    </dgm:pt>
-    <dgm:pt modelId="{DDB6D5A0-EEAA-442C-BDBD-A480436F2F99}" type="pres">
-      <dgm:prSet presAssocID="{8065A68D-C5B7-48CC-8C30-D89EE0F44AA6}" presName="rootText" presStyleLbl="node3" presStyleIdx="1" presStyleCnt="12">
+    <dgm:pt modelId="{91A56D7C-0B40-49DD-A04E-A79B424F764D}" type="pres">
+      <dgm:prSet presAssocID="{8931D1FC-11F7-4648-AA31-3954B86D3FD9}" presName="rootComposite" presStyleCnt="0"/>
+      <dgm:spPr/>
+    </dgm:pt>
+    <dgm:pt modelId="{11DD3D79-7C27-456F-9030-E4C81A425E61}" type="pres">
+      <dgm:prSet presAssocID="{8931D1FC-11F7-4648-AA31-3954B86D3FD9}" presName="rootText" presStyleLbl="node3" presStyleIdx="1" presStyleCnt="12">
         <dgm:presLayoutVars>
           <dgm:chPref val="3"/>
         </dgm:presLayoutVars>
       </dgm:prSet>
       <dgm:spPr/>
     </dgm:pt>
-    <dgm:pt modelId="{EDCF5D54-95B4-428A-81DF-C30026BFD20A}" type="pres">
-      <dgm:prSet presAssocID="{8065A68D-C5B7-48CC-8C30-D89EE0F44AA6}" presName="rootConnector" presStyleLbl="node3" presStyleIdx="1" presStyleCnt="12"/>
-      <dgm:spPr/>
-    </dgm:pt>
-    <dgm:pt modelId="{9C23F4C3-1B48-4CF7-8DCA-3A50C61F72A7}" type="pres">
-      <dgm:prSet presAssocID="{8065A68D-C5B7-48CC-8C30-D89EE0F44AA6}" presName="hierChild4" presStyleCnt="0"/>
-      <dgm:spPr/>
-    </dgm:pt>
-    <dgm:pt modelId="{7954286E-F71A-493C-B068-45DF1E6E31A5}" type="pres">
-      <dgm:prSet presAssocID="{8065A68D-C5B7-48CC-8C30-D89EE0F44AA6}" presName="hierChild5" presStyleCnt="0"/>
-      <dgm:spPr/>
-    </dgm:pt>
-    <dgm:pt modelId="{26215A05-42BE-4829-AD58-7E013107DEE2}" type="pres">
-      <dgm:prSet presAssocID="{573F862C-7563-431E-A00C-C85871AA07E2}" presName="hierChild5" presStyleCnt="0"/>
-      <dgm:spPr/>
-    </dgm:pt>
-    <dgm:pt modelId="{053A80DA-7FB6-43D0-8D5F-F422354484E9}" type="pres">
-      <dgm:prSet presAssocID="{0E9B1881-9D4B-43BE-8A33-BDED5F0724FE}" presName="Name37" presStyleLbl="parChTrans1D2" presStyleIdx="1" presStyleCnt="6"/>
-      <dgm:spPr/>
-    </dgm:pt>
-    <dgm:pt modelId="{A78C72A9-8269-4DD6-97DA-E5F9919DE3D8}" type="pres">
-      <dgm:prSet presAssocID="{14ABAFAD-E1B7-4EAB-A5F5-C3CC56E73F1B}" presName="hierRoot2" presStyleCnt="0">
+    <dgm:pt modelId="{5ED16EFA-A950-4BC8-A1C5-9DE0857D1A74}" type="pres">
+      <dgm:prSet presAssocID="{8931D1FC-11F7-4648-AA31-3954B86D3FD9}" presName="rootConnector" presStyleLbl="node3" presStyleIdx="1" presStyleCnt="12"/>
+      <dgm:spPr/>
+    </dgm:pt>
+    <dgm:pt modelId="{B5DA9389-239B-459C-8E91-877EDED97C8E}" type="pres">
+      <dgm:prSet presAssocID="{8931D1FC-11F7-4648-AA31-3954B86D3FD9}" presName="hierChild4" presStyleCnt="0"/>
+      <dgm:spPr/>
+    </dgm:pt>
+    <dgm:pt modelId="{C35ED280-A683-45B8-844B-641D5277A2D2}" type="pres">
+      <dgm:prSet presAssocID="{8931D1FC-11F7-4648-AA31-3954B86D3FD9}" presName="hierChild5" presStyleCnt="0"/>
+      <dgm:spPr/>
+    </dgm:pt>
+    <dgm:pt modelId="{0A91EDED-47BE-4A58-885D-BA0D5DF24F4C}" type="pres">
+      <dgm:prSet presAssocID="{D552003F-B993-4BE4-B00A-F2F2FF569FC3}" presName="hierChild5" presStyleCnt="0"/>
+      <dgm:spPr/>
+    </dgm:pt>
+    <dgm:pt modelId="{2756AE7A-2154-4784-9B62-2B19D9EA25D3}" type="pres">
+      <dgm:prSet presAssocID="{5AD882C9-5B9C-435B-93E8-E3A65795CDE3}" presName="Name37" presStyleLbl="parChTrans1D2" presStyleIdx="1" presStyleCnt="6"/>
+      <dgm:spPr/>
+    </dgm:pt>
+    <dgm:pt modelId="{77787519-4592-4E76-85F1-D207E11F261F}" type="pres">
+      <dgm:prSet presAssocID="{14C54F8E-078B-4CB4-B00F-2C5077C3EE9F}" presName="hierRoot2" presStyleCnt="0">
         <dgm:presLayoutVars>
           <dgm:hierBranch val="init"/>
         </dgm:presLayoutVars>
       </dgm:prSet>
       <dgm:spPr/>
     </dgm:pt>
-    <dgm:pt modelId="{172C5C46-5F84-41B1-991F-0A947B58E2B1}" type="pres">
-      <dgm:prSet presAssocID="{14ABAFAD-E1B7-4EAB-A5F5-C3CC56E73F1B}" presName="rootComposite" presStyleCnt="0"/>
-      <dgm:spPr/>
-    </dgm:pt>
-    <dgm:pt modelId="{B946C3AA-675E-4DE5-9914-C9935CECB105}" type="pres">
-      <dgm:prSet presAssocID="{14ABAFAD-E1B7-4EAB-A5F5-C3CC56E73F1B}" presName="rootText" presStyleLbl="node2" presStyleIdx="1" presStyleCnt="5">
+    <dgm:pt modelId="{27BC707B-A618-4C99-993D-CCC170E85F8D}" type="pres">
+      <dgm:prSet presAssocID="{14C54F8E-078B-4CB4-B00F-2C5077C3EE9F}" presName="rootComposite" presStyleCnt="0"/>
+      <dgm:spPr/>
+    </dgm:pt>
+    <dgm:pt modelId="{681546DF-7C26-453D-A0BD-9DFDFF398FC2}" type="pres">
+      <dgm:prSet presAssocID="{14C54F8E-078B-4CB4-B00F-2C5077C3EE9F}" presName="rootText" presStyleLbl="node2" presStyleIdx="1" presStyleCnt="5" custScaleX="116803">
         <dgm:presLayoutVars>
           <dgm:chPref val="3"/>
         </dgm:presLayoutVars>
       </dgm:prSet>
       <dgm:spPr/>
     </dgm:pt>
-    <dgm:pt modelId="{1A61A246-8EFB-4F29-843B-5B696E0C30EB}" type="pres">
-      <dgm:prSet presAssocID="{14ABAFAD-E1B7-4EAB-A5F5-C3CC56E73F1B}" presName="rootConnector" presStyleLbl="node2" presStyleIdx="1" presStyleCnt="5"/>
-      <dgm:spPr/>
-    </dgm:pt>
-    <dgm:pt modelId="{499DCB0D-B210-4312-802D-71D22D71B200}" type="pres">
-      <dgm:prSet presAssocID="{14ABAFAD-E1B7-4EAB-A5F5-C3CC56E73F1B}" presName="hierChild4" presStyleCnt="0"/>
-      <dgm:spPr/>
-    </dgm:pt>
-    <dgm:pt modelId="{F5E63716-0EA1-452F-8FF0-FC2A91866713}" type="pres">
-      <dgm:prSet presAssocID="{2CE2F3AA-72E3-46B0-8EC3-15EAA8C48E2A}" presName="Name37" presStyleLbl="parChTrans1D3" presStyleIdx="2" presStyleCnt="12"/>
-      <dgm:spPr/>
-    </dgm:pt>
-    <dgm:pt modelId="{AA1F4E49-983F-4F6F-A6FB-2B00F871E5A0}" type="pres">
-      <dgm:prSet presAssocID="{B9599D7E-CE4C-4CE0-92D6-07944EC086A2}" presName="hierRoot2" presStyleCnt="0">
+    <dgm:pt modelId="{9E8BBC67-8F3E-4BA8-A273-F4D71B0BE30A}" type="pres">
+      <dgm:prSet presAssocID="{14C54F8E-078B-4CB4-B00F-2C5077C3EE9F}" presName="rootConnector" presStyleLbl="node2" presStyleIdx="1" presStyleCnt="5"/>
+      <dgm:spPr/>
+    </dgm:pt>
+    <dgm:pt modelId="{0CB39CDB-102A-457F-A167-B4FFA7812B3F}" type="pres">
+      <dgm:prSet presAssocID="{14C54F8E-078B-4CB4-B00F-2C5077C3EE9F}" presName="hierChild4" presStyleCnt="0"/>
+      <dgm:spPr/>
+    </dgm:pt>
+    <dgm:pt modelId="{CDB7A147-9356-4536-911E-BDCE3C424C34}" type="pres">
+      <dgm:prSet presAssocID="{458E6540-278B-453C-8239-5D9165F573CF}" presName="Name37" presStyleLbl="parChTrans1D3" presStyleIdx="2" presStyleCnt="12"/>
+      <dgm:spPr/>
+    </dgm:pt>
+    <dgm:pt modelId="{D2360D84-60B0-4ADD-8B37-3EC85F1C3341}" type="pres">
+      <dgm:prSet presAssocID="{6A3A7A24-C2E6-44FF-8301-F0C002A109BE}" presName="hierRoot2" presStyleCnt="0">
         <dgm:presLayoutVars>
           <dgm:hierBranch val="init"/>
         </dgm:presLayoutVars>
       </dgm:prSet>
       <dgm:spPr/>
     </dgm:pt>
-    <dgm:pt modelId="{FC7786DD-A78D-4359-8DD0-3373BEE23FE6}" type="pres">
-      <dgm:prSet presAssocID="{B9599D7E-CE4C-4CE0-92D6-07944EC086A2}" presName="rootComposite" presStyleCnt="0"/>
-      <dgm:spPr/>
-    </dgm:pt>
-    <dgm:pt modelId="{D192D51C-1A69-4D2F-AE3C-D114C2EADC16}" type="pres">
-      <dgm:prSet presAssocID="{B9599D7E-CE4C-4CE0-92D6-07944EC086A2}" presName="rootText" presStyleLbl="node3" presStyleIdx="2" presStyleCnt="12">
+    <dgm:pt modelId="{289C283F-E742-4E79-AF20-C21ABC02FE24}" type="pres">
+      <dgm:prSet presAssocID="{6A3A7A24-C2E6-44FF-8301-F0C002A109BE}" presName="rootComposite" presStyleCnt="0"/>
+      <dgm:spPr/>
+    </dgm:pt>
+    <dgm:pt modelId="{2A35BC4A-EEE7-4D01-A1BF-95F70BCA261B}" type="pres">
+      <dgm:prSet presAssocID="{6A3A7A24-C2E6-44FF-8301-F0C002A109BE}" presName="rootText" presStyleLbl="node3" presStyleIdx="2" presStyleCnt="12">
         <dgm:presLayoutVars>
           <dgm:chPref val="3"/>
         </dgm:presLayoutVars>
       </dgm:prSet>
       <dgm:spPr/>
     </dgm:pt>
-    <dgm:pt modelId="{E4AF47EB-42B4-4B1C-B37B-BCA450E259FC}" type="pres">
-      <dgm:prSet presAssocID="{B9599D7E-CE4C-4CE0-92D6-07944EC086A2}" presName="rootConnector" presStyleLbl="node3" presStyleIdx="2" presStyleCnt="12"/>
-      <dgm:spPr/>
-    </dgm:pt>
-    <dgm:pt modelId="{46D68F1B-331E-42AB-AA1D-D8EB730B0322}" type="pres">
-      <dgm:prSet presAssocID="{B9599D7E-CE4C-4CE0-92D6-07944EC086A2}" presName="hierChild4" presStyleCnt="0"/>
-      <dgm:spPr/>
-    </dgm:pt>
-    <dgm:pt modelId="{BBDC46D6-0F58-46D8-A289-FC1C97F3FA19}" type="pres">
-      <dgm:prSet presAssocID="{B9599D7E-CE4C-4CE0-92D6-07944EC086A2}" presName="hierChild5" presStyleCnt="0"/>
-      <dgm:spPr/>
-    </dgm:pt>
-    <dgm:pt modelId="{25A2D450-D671-43D6-9B38-CA90942A82D4}" type="pres">
-      <dgm:prSet presAssocID="{BDA70C0C-7FD1-49DE-BFB7-072BA3E189D4}" presName="Name37" presStyleLbl="parChTrans1D3" presStyleIdx="3" presStyleCnt="12"/>
-      <dgm:spPr/>
-    </dgm:pt>
-    <dgm:pt modelId="{ABEEAD03-A422-41B0-8ED8-5315E6DD5915}" type="pres">
-      <dgm:prSet presAssocID="{9E84303B-820C-47A3-A11D-2B998F95C0F4}" presName="hierRoot2" presStyleCnt="0">
+    <dgm:pt modelId="{6DB3948E-AA93-4D51-82CE-4800BF9A3A87}" type="pres">
+      <dgm:prSet presAssocID="{6A3A7A24-C2E6-44FF-8301-F0C002A109BE}" presName="rootConnector" presStyleLbl="node3" presStyleIdx="2" presStyleCnt="12"/>
+      <dgm:spPr/>
+    </dgm:pt>
+    <dgm:pt modelId="{694D917A-1039-4038-A908-B2EEA25AB170}" type="pres">
+      <dgm:prSet presAssocID="{6A3A7A24-C2E6-44FF-8301-F0C002A109BE}" presName="hierChild4" presStyleCnt="0"/>
+      <dgm:spPr/>
+    </dgm:pt>
+    <dgm:pt modelId="{F9764B01-5874-4F45-ABCA-40B68B01A86F}" type="pres">
+      <dgm:prSet presAssocID="{6A3A7A24-C2E6-44FF-8301-F0C002A109BE}" presName="hierChild5" presStyleCnt="0"/>
+      <dgm:spPr/>
+    </dgm:pt>
+    <dgm:pt modelId="{E7ADE8CC-02F2-475E-9A3E-F752BF063495}" type="pres">
+      <dgm:prSet presAssocID="{F16E81C6-AF31-47C3-9E67-2CAB9864705B}" presName="Name37" presStyleLbl="parChTrans1D3" presStyleIdx="3" presStyleCnt="12"/>
+      <dgm:spPr/>
+    </dgm:pt>
+    <dgm:pt modelId="{E266081B-508B-4833-959D-D80EF7A463A8}" type="pres">
+      <dgm:prSet presAssocID="{6276C044-7E85-4938-8DAF-68D43B3FAE1C}" presName="hierRoot2" presStyleCnt="0">
         <dgm:presLayoutVars>
           <dgm:hierBranch val="init"/>
         </dgm:presLayoutVars>
       </dgm:prSet>
       <dgm:spPr/>
     </dgm:pt>
-    <dgm:pt modelId="{B3DEB956-DA9A-49A4-A105-6D42017C4EB9}" type="pres">
-      <dgm:prSet presAssocID="{9E84303B-820C-47A3-A11D-2B998F95C0F4}" presName="rootComposite" presStyleCnt="0"/>
-      <dgm:spPr/>
-    </dgm:pt>
-    <dgm:pt modelId="{9CCA137D-0697-4D9B-8932-6537EB20F6BD}" type="pres">
-      <dgm:prSet presAssocID="{9E84303B-820C-47A3-A11D-2B998F95C0F4}" presName="rootText" presStyleLbl="node3" presStyleIdx="3" presStyleCnt="12">
+    <dgm:pt modelId="{07B26BDB-FE6C-49A3-AF39-27995D558974}" type="pres">
+      <dgm:prSet presAssocID="{6276C044-7E85-4938-8DAF-68D43B3FAE1C}" presName="rootComposite" presStyleCnt="0"/>
+      <dgm:spPr/>
+    </dgm:pt>
+    <dgm:pt modelId="{8085E3EC-75EF-418D-9BFB-1750487921D9}" type="pres">
+      <dgm:prSet presAssocID="{6276C044-7E85-4938-8DAF-68D43B3FAE1C}" presName="rootText" presStyleLbl="node3" presStyleIdx="3" presStyleCnt="12">
         <dgm:presLayoutVars>
           <dgm:chPref val="3"/>
         </dgm:presLayoutVars>
       </dgm:prSet>
       <dgm:spPr/>
     </dgm:pt>
-    <dgm:pt modelId="{70C4C333-8C5B-4F76-872E-EA33EB3E7899}" type="pres">
-      <dgm:prSet presAssocID="{9E84303B-820C-47A3-A11D-2B998F95C0F4}" presName="rootConnector" presStyleLbl="node3" presStyleIdx="3" presStyleCnt="12"/>
-      <dgm:spPr/>
-    </dgm:pt>
-    <dgm:pt modelId="{6DAAE654-53D0-4F29-BDD9-5864DA02E1B6}" type="pres">
-      <dgm:prSet presAssocID="{9E84303B-820C-47A3-A11D-2B998F95C0F4}" presName="hierChild4" presStyleCnt="0"/>
-      <dgm:spPr/>
-    </dgm:pt>
-    <dgm:pt modelId="{0F904FAE-CB74-44A2-A16F-CD479D4E6791}" type="pres">
-      <dgm:prSet presAssocID="{9E84303B-820C-47A3-A11D-2B998F95C0F4}" presName="hierChild5" presStyleCnt="0"/>
-      <dgm:spPr/>
-    </dgm:pt>
-    <dgm:pt modelId="{92F5F83B-D2F4-4CDA-81FE-2F63487253E7}" type="pres">
-      <dgm:prSet presAssocID="{14ABAFAD-E1B7-4EAB-A5F5-C3CC56E73F1B}" presName="hierChild5" presStyleCnt="0"/>
+    <dgm:pt modelId="{86544A5C-52CB-4DAD-8E15-0AA6C38EC730}" type="pres">
+      <dgm:prSet presAssocID="{6276C044-7E85-4938-8DAF-68D43B3FAE1C}" presName="rootConnector" presStyleLbl="node3" presStyleIdx="3" presStyleCnt="12"/>
+      <dgm:spPr/>
+    </dgm:pt>
+    <dgm:pt modelId="{4C5DB8FA-D796-4AEB-B748-2F4D051BA96B}" type="pres">
+      <dgm:prSet presAssocID="{6276C044-7E85-4938-8DAF-68D43B3FAE1C}" presName="hierChild4" presStyleCnt="0"/>
+      <dgm:spPr/>
+    </dgm:pt>
+    <dgm:pt modelId="{4C475B91-99FF-4B78-A0D0-385965033B13}" type="pres">
+      <dgm:prSet presAssocID="{6276C044-7E85-4938-8DAF-68D43B3FAE1C}" presName="hierChild5" presStyleCnt="0"/>
+      <dgm:spPr/>
+    </dgm:pt>
+    <dgm:pt modelId="{7B73B01A-5F49-4547-BB86-7812CAAB9005}" type="pres">
+      <dgm:prSet presAssocID="{14C54F8E-078B-4CB4-B00F-2C5077C3EE9F}" presName="hierChild5" presStyleCnt="0"/>
       <dgm:spPr/>
     </dgm:pt>
     <dgm:pt modelId="{EFBE4BF3-84FF-426D-A954-03D4FA9668F5}" type="pres">
@@ -3705,7 +4011,7 @@
       <dgm:spPr/>
     </dgm:pt>
     <dgm:pt modelId="{7901A7A7-76DA-4509-944E-D383DECB4AC3}" type="pres">
-      <dgm:prSet presAssocID="{E63456AB-49A7-4ACF-9DDB-3B02E6FC7C92}" presName="rootText" presStyleLbl="node2" presStyleIdx="2" presStyleCnt="5">
+      <dgm:prSet presAssocID="{E63456AB-49A7-4ACF-9DDB-3B02E6FC7C92}" presName="rootText" presStyleLbl="node2" presStyleIdx="2" presStyleCnt="5" custScaleX="116803">
         <dgm:presLayoutVars>
           <dgm:chPref val="3"/>
         </dgm:presLayoutVars>
@@ -3796,292 +4102,292 @@
       <dgm:prSet presAssocID="{E63456AB-49A7-4ACF-9DDB-3B02E6FC7C92}" presName="hierChild5" presStyleCnt="0"/>
       <dgm:spPr/>
     </dgm:pt>
-    <dgm:pt modelId="{5C163619-735A-4D33-AD72-D3D76B204496}" type="pres">
-      <dgm:prSet presAssocID="{38CBB191-BCBF-44A9-8EE6-0B7888F08212}" presName="Name37" presStyleLbl="parChTrans1D2" presStyleIdx="3" presStyleCnt="6"/>
-      <dgm:spPr/>
-    </dgm:pt>
-    <dgm:pt modelId="{63F1354E-5D9E-4677-928A-CA7B40CC0432}" type="pres">
-      <dgm:prSet presAssocID="{F285487F-8BC1-424C-9F41-391F48A97E7B}" presName="hierRoot2" presStyleCnt="0">
+    <dgm:pt modelId="{EFB21E82-6CAA-4B49-830A-37046A3FDFD3}" type="pres">
+      <dgm:prSet presAssocID="{34305DBE-BB8A-4914-8566-CCBA613D5705}" presName="Name37" presStyleLbl="parChTrans1D2" presStyleIdx="3" presStyleCnt="6"/>
+      <dgm:spPr/>
+    </dgm:pt>
+    <dgm:pt modelId="{69AC2968-6501-4A8F-B034-BD3D2AEC64CB}" type="pres">
+      <dgm:prSet presAssocID="{B1A4C6CF-671F-4E32-8D88-AFFEA280D11E}" presName="hierRoot2" presStyleCnt="0">
         <dgm:presLayoutVars>
           <dgm:hierBranch val="init"/>
         </dgm:presLayoutVars>
       </dgm:prSet>
       <dgm:spPr/>
     </dgm:pt>
-    <dgm:pt modelId="{F5ADCF52-CB51-43F3-84D7-4B3DB5A3965D}" type="pres">
-      <dgm:prSet presAssocID="{F285487F-8BC1-424C-9F41-391F48A97E7B}" presName="rootComposite" presStyleCnt="0"/>
-      <dgm:spPr/>
-    </dgm:pt>
-    <dgm:pt modelId="{1050728B-2286-443E-A123-78E9BBB022E7}" type="pres">
-      <dgm:prSet presAssocID="{F285487F-8BC1-424C-9F41-391F48A97E7B}" presName="rootText" presStyleLbl="node2" presStyleIdx="3" presStyleCnt="5">
+    <dgm:pt modelId="{C1FEE96E-59CC-46AC-B804-2301A913DAC0}" type="pres">
+      <dgm:prSet presAssocID="{B1A4C6CF-671F-4E32-8D88-AFFEA280D11E}" presName="rootComposite" presStyleCnt="0"/>
+      <dgm:spPr/>
+    </dgm:pt>
+    <dgm:pt modelId="{4E77A0CB-5759-4224-B4F8-569148480CC1}" type="pres">
+      <dgm:prSet presAssocID="{B1A4C6CF-671F-4E32-8D88-AFFEA280D11E}" presName="rootText" presStyleLbl="node2" presStyleIdx="3" presStyleCnt="5" custScaleX="116803">
         <dgm:presLayoutVars>
           <dgm:chPref val="3"/>
         </dgm:presLayoutVars>
       </dgm:prSet>
       <dgm:spPr/>
     </dgm:pt>
-    <dgm:pt modelId="{E350DA74-F2FD-4FBF-ACC6-5E482CBBA9F9}" type="pres">
-      <dgm:prSet presAssocID="{F285487F-8BC1-424C-9F41-391F48A97E7B}" presName="rootConnector" presStyleLbl="node2" presStyleIdx="3" presStyleCnt="5"/>
-      <dgm:spPr/>
-    </dgm:pt>
-    <dgm:pt modelId="{0C3C8224-E8E1-4848-A12B-4B7CECCE3BCA}" type="pres">
-      <dgm:prSet presAssocID="{F285487F-8BC1-424C-9F41-391F48A97E7B}" presName="hierChild4" presStyleCnt="0"/>
-      <dgm:spPr/>
-    </dgm:pt>
-    <dgm:pt modelId="{724C1895-4195-4346-BA17-75CD5E6DDB7C}" type="pres">
-      <dgm:prSet presAssocID="{3B0064C1-031A-4250-899C-8CDEFC7607E9}" presName="Name37" presStyleLbl="parChTrans1D3" presStyleIdx="6" presStyleCnt="12"/>
-      <dgm:spPr/>
-    </dgm:pt>
-    <dgm:pt modelId="{6E75420E-C82C-4CB0-864B-C303DD8BDED5}" type="pres">
-      <dgm:prSet presAssocID="{8405FF8A-05AC-47A6-A5EF-B0AFBB79E497}" presName="hierRoot2" presStyleCnt="0">
+    <dgm:pt modelId="{45F97E00-B4D0-4EE2-9006-1774D4FCC00A}" type="pres">
+      <dgm:prSet presAssocID="{B1A4C6CF-671F-4E32-8D88-AFFEA280D11E}" presName="rootConnector" presStyleLbl="node2" presStyleIdx="3" presStyleCnt="5"/>
+      <dgm:spPr/>
+    </dgm:pt>
+    <dgm:pt modelId="{A01D560B-E89C-4C52-B9BC-B8D7E6CDECA4}" type="pres">
+      <dgm:prSet presAssocID="{B1A4C6CF-671F-4E32-8D88-AFFEA280D11E}" presName="hierChild4" presStyleCnt="0"/>
+      <dgm:spPr/>
+    </dgm:pt>
+    <dgm:pt modelId="{A402EF5D-B835-4BF9-B2C2-F3F3A81CE91D}" type="pres">
+      <dgm:prSet presAssocID="{8092DB60-B0FD-4C8C-8644-83E4A988B339}" presName="Name37" presStyleLbl="parChTrans1D3" presStyleIdx="6" presStyleCnt="12"/>
+      <dgm:spPr/>
+    </dgm:pt>
+    <dgm:pt modelId="{13049235-29F0-4946-825E-09D1795A4234}" type="pres">
+      <dgm:prSet presAssocID="{1F417189-D8AB-4823-868B-D659B4DFD47E}" presName="hierRoot2" presStyleCnt="0">
         <dgm:presLayoutVars>
           <dgm:hierBranch val="init"/>
         </dgm:presLayoutVars>
       </dgm:prSet>
       <dgm:spPr/>
     </dgm:pt>
-    <dgm:pt modelId="{624F43A7-984F-4F96-A25D-DF7A08D2B3D3}" type="pres">
-      <dgm:prSet presAssocID="{8405FF8A-05AC-47A6-A5EF-B0AFBB79E497}" presName="rootComposite" presStyleCnt="0"/>
-      <dgm:spPr/>
-    </dgm:pt>
-    <dgm:pt modelId="{51857A03-685F-4D45-B11B-04913EA5C4E1}" type="pres">
-      <dgm:prSet presAssocID="{8405FF8A-05AC-47A6-A5EF-B0AFBB79E497}" presName="rootText" presStyleLbl="node3" presStyleIdx="6" presStyleCnt="12">
+    <dgm:pt modelId="{B67A7710-276E-4B9F-B735-24E532D112C3}" type="pres">
+      <dgm:prSet presAssocID="{1F417189-D8AB-4823-868B-D659B4DFD47E}" presName="rootComposite" presStyleCnt="0"/>
+      <dgm:spPr/>
+    </dgm:pt>
+    <dgm:pt modelId="{CAD64AF2-3D0D-4AA5-BF8E-4D165031C71D}" type="pres">
+      <dgm:prSet presAssocID="{1F417189-D8AB-4823-868B-D659B4DFD47E}" presName="rootText" presStyleLbl="node3" presStyleIdx="6" presStyleCnt="12">
         <dgm:presLayoutVars>
           <dgm:chPref val="3"/>
         </dgm:presLayoutVars>
       </dgm:prSet>
       <dgm:spPr/>
     </dgm:pt>
-    <dgm:pt modelId="{D5F5346C-677B-446E-9612-DFC9A59EFF4C}" type="pres">
-      <dgm:prSet presAssocID="{8405FF8A-05AC-47A6-A5EF-B0AFBB79E497}" presName="rootConnector" presStyleLbl="node3" presStyleIdx="6" presStyleCnt="12"/>
-      <dgm:spPr/>
-    </dgm:pt>
-    <dgm:pt modelId="{B9F1F1E4-C3C1-4D65-863C-69535A06ACA2}" type="pres">
-      <dgm:prSet presAssocID="{8405FF8A-05AC-47A6-A5EF-B0AFBB79E497}" presName="hierChild4" presStyleCnt="0"/>
-      <dgm:spPr/>
-    </dgm:pt>
-    <dgm:pt modelId="{203E3D83-B90E-498A-BDA1-546FA01D56F5}" type="pres">
-      <dgm:prSet presAssocID="{8405FF8A-05AC-47A6-A5EF-B0AFBB79E497}" presName="hierChild5" presStyleCnt="0"/>
-      <dgm:spPr/>
-    </dgm:pt>
-    <dgm:pt modelId="{BD2220A6-A209-483B-BAAF-4F859D235916}" type="pres">
-      <dgm:prSet presAssocID="{F9F48107-FE63-408B-AE58-001DAB9D44E3}" presName="Name37" presStyleLbl="parChTrans1D3" presStyleIdx="7" presStyleCnt="12"/>
-      <dgm:spPr/>
-    </dgm:pt>
-    <dgm:pt modelId="{1146B709-71BA-40EE-BB09-F097A9F29A6B}" type="pres">
-      <dgm:prSet presAssocID="{7267CDA0-B48C-416C-A7F5-F94BF9C86F2B}" presName="hierRoot2" presStyleCnt="0">
+    <dgm:pt modelId="{DC3DF527-7999-4A8F-89F8-5F5DB4F1C395}" type="pres">
+      <dgm:prSet presAssocID="{1F417189-D8AB-4823-868B-D659B4DFD47E}" presName="rootConnector" presStyleLbl="node3" presStyleIdx="6" presStyleCnt="12"/>
+      <dgm:spPr/>
+    </dgm:pt>
+    <dgm:pt modelId="{F9501FEA-71E7-40C3-BE57-4B9DBF05BE16}" type="pres">
+      <dgm:prSet presAssocID="{1F417189-D8AB-4823-868B-D659B4DFD47E}" presName="hierChild4" presStyleCnt="0"/>
+      <dgm:spPr/>
+    </dgm:pt>
+    <dgm:pt modelId="{9E13E003-3772-47F4-98FE-05326F9AD6BF}" type="pres">
+      <dgm:prSet presAssocID="{1F417189-D8AB-4823-868B-D659B4DFD47E}" presName="hierChild5" presStyleCnt="0"/>
+      <dgm:spPr/>
+    </dgm:pt>
+    <dgm:pt modelId="{0854C5CF-1508-4D5A-BAE7-E459B0D795E7}" type="pres">
+      <dgm:prSet presAssocID="{C6102C94-5F0E-47F7-8789-876214328DC5}" presName="Name37" presStyleLbl="parChTrans1D3" presStyleIdx="7" presStyleCnt="12"/>
+      <dgm:spPr/>
+    </dgm:pt>
+    <dgm:pt modelId="{3FDDCF16-BBCE-4CF6-B617-083A4D153B83}" type="pres">
+      <dgm:prSet presAssocID="{72112E31-6E73-4312-A21B-4CD4D10DC3F3}" presName="hierRoot2" presStyleCnt="0">
         <dgm:presLayoutVars>
           <dgm:hierBranch val="init"/>
         </dgm:presLayoutVars>
       </dgm:prSet>
       <dgm:spPr/>
     </dgm:pt>
-    <dgm:pt modelId="{B0FFC473-0AC7-4205-BE2E-674EE6A65ABD}" type="pres">
-      <dgm:prSet presAssocID="{7267CDA0-B48C-416C-A7F5-F94BF9C86F2B}" presName="rootComposite" presStyleCnt="0"/>
-      <dgm:spPr/>
-    </dgm:pt>
-    <dgm:pt modelId="{76DAFFCE-F1F2-42C1-8FA3-EDA284342A7E}" type="pres">
-      <dgm:prSet presAssocID="{7267CDA0-B48C-416C-A7F5-F94BF9C86F2B}" presName="rootText" presStyleLbl="node3" presStyleIdx="7" presStyleCnt="12">
+    <dgm:pt modelId="{9DFE6C13-E04C-45B6-BD18-3DB4ED5C85CA}" type="pres">
+      <dgm:prSet presAssocID="{72112E31-6E73-4312-A21B-4CD4D10DC3F3}" presName="rootComposite" presStyleCnt="0"/>
+      <dgm:spPr/>
+    </dgm:pt>
+    <dgm:pt modelId="{D97ADE4E-FD7F-48AA-947E-57C354CF490D}" type="pres">
+      <dgm:prSet presAssocID="{72112E31-6E73-4312-A21B-4CD4D10DC3F3}" presName="rootText" presStyleLbl="node3" presStyleIdx="7" presStyleCnt="12">
         <dgm:presLayoutVars>
           <dgm:chPref val="3"/>
         </dgm:presLayoutVars>
       </dgm:prSet>
       <dgm:spPr/>
     </dgm:pt>
-    <dgm:pt modelId="{947E7AEF-4B98-4B14-A784-8E2FF318063D}" type="pres">
-      <dgm:prSet presAssocID="{7267CDA0-B48C-416C-A7F5-F94BF9C86F2B}" presName="rootConnector" presStyleLbl="node3" presStyleIdx="7" presStyleCnt="12"/>
-      <dgm:spPr/>
-    </dgm:pt>
-    <dgm:pt modelId="{7F79D588-4C2F-4979-BA86-9F654DF7C10B}" type="pres">
-      <dgm:prSet presAssocID="{7267CDA0-B48C-416C-A7F5-F94BF9C86F2B}" presName="hierChild4" presStyleCnt="0"/>
-      <dgm:spPr/>
-    </dgm:pt>
-    <dgm:pt modelId="{3592BC89-986D-4913-967D-0964661BC3E6}" type="pres">
-      <dgm:prSet presAssocID="{7267CDA0-B48C-416C-A7F5-F94BF9C86F2B}" presName="hierChild5" presStyleCnt="0"/>
-      <dgm:spPr/>
-    </dgm:pt>
-    <dgm:pt modelId="{75B8FD30-9CDC-4B54-A0E2-F9F690135478}" type="pres">
-      <dgm:prSet presAssocID="{F285487F-8BC1-424C-9F41-391F48A97E7B}" presName="hierChild5" presStyleCnt="0"/>
-      <dgm:spPr/>
-    </dgm:pt>
-    <dgm:pt modelId="{3896F0E3-E2D9-464C-A2D4-547B1282777B}" type="pres">
-      <dgm:prSet presAssocID="{4E7555B3-B937-4FC9-AF58-ACEA640CD2A1}" presName="Name37" presStyleLbl="parChTrans1D2" presStyleIdx="4" presStyleCnt="6"/>
-      <dgm:spPr/>
-    </dgm:pt>
-    <dgm:pt modelId="{788B8B56-ED38-44F0-9144-0C484565CF57}" type="pres">
-      <dgm:prSet presAssocID="{B6A6823F-D4BB-4D25-A457-B63E9FFF70E9}" presName="hierRoot2" presStyleCnt="0">
+    <dgm:pt modelId="{6524AAE3-0A74-4957-B1D0-FC029562A076}" type="pres">
+      <dgm:prSet presAssocID="{72112E31-6E73-4312-A21B-4CD4D10DC3F3}" presName="rootConnector" presStyleLbl="node3" presStyleIdx="7" presStyleCnt="12"/>
+      <dgm:spPr/>
+    </dgm:pt>
+    <dgm:pt modelId="{AE444A50-0CEA-46FD-AF88-584F365E49DF}" type="pres">
+      <dgm:prSet presAssocID="{72112E31-6E73-4312-A21B-4CD4D10DC3F3}" presName="hierChild4" presStyleCnt="0"/>
+      <dgm:spPr/>
+    </dgm:pt>
+    <dgm:pt modelId="{86C3DCE0-A618-4766-9AAC-2580E5DA0306}" type="pres">
+      <dgm:prSet presAssocID="{72112E31-6E73-4312-A21B-4CD4D10DC3F3}" presName="hierChild5" presStyleCnt="0"/>
+      <dgm:spPr/>
+    </dgm:pt>
+    <dgm:pt modelId="{55EE0444-7AD1-4132-AF86-03A3AD2BD634}" type="pres">
+      <dgm:prSet presAssocID="{B1A4C6CF-671F-4E32-8D88-AFFEA280D11E}" presName="hierChild5" presStyleCnt="0"/>
+      <dgm:spPr/>
+    </dgm:pt>
+    <dgm:pt modelId="{6B083024-9680-49D4-A22C-F8C0EA2A6FE4}" type="pres">
+      <dgm:prSet presAssocID="{4A807242-FEFD-4050-B52C-550E79FD64FC}" presName="Name37" presStyleLbl="parChTrans1D2" presStyleIdx="4" presStyleCnt="6"/>
+      <dgm:spPr/>
+    </dgm:pt>
+    <dgm:pt modelId="{13B453A4-9446-48A1-851C-49998B7475E4}" type="pres">
+      <dgm:prSet presAssocID="{5C4166E8-63AB-4ED4-9AC5-C2F3F7BDA699}" presName="hierRoot2" presStyleCnt="0">
         <dgm:presLayoutVars>
           <dgm:hierBranch val="init"/>
         </dgm:presLayoutVars>
       </dgm:prSet>
       <dgm:spPr/>
     </dgm:pt>
-    <dgm:pt modelId="{C084E481-62A4-4D7B-AEC0-72881FB7E598}" type="pres">
-      <dgm:prSet presAssocID="{B6A6823F-D4BB-4D25-A457-B63E9FFF70E9}" presName="rootComposite" presStyleCnt="0"/>
-      <dgm:spPr/>
-    </dgm:pt>
-    <dgm:pt modelId="{48EE99E5-A500-481C-A993-563EC4A4347D}" type="pres">
-      <dgm:prSet presAssocID="{B6A6823F-D4BB-4D25-A457-B63E9FFF70E9}" presName="rootText" presStyleLbl="node2" presStyleIdx="4" presStyleCnt="5">
+    <dgm:pt modelId="{C20340A1-C544-47D8-83D5-94EC98BB7D42}" type="pres">
+      <dgm:prSet presAssocID="{5C4166E8-63AB-4ED4-9AC5-C2F3F7BDA699}" presName="rootComposite" presStyleCnt="0"/>
+      <dgm:spPr/>
+    </dgm:pt>
+    <dgm:pt modelId="{C8F5D2CF-85DA-4B42-8CE9-2A3E67E46261}" type="pres">
+      <dgm:prSet presAssocID="{5C4166E8-63AB-4ED4-9AC5-C2F3F7BDA699}" presName="rootText" presStyleLbl="node2" presStyleIdx="4" presStyleCnt="5" custScaleX="116803">
         <dgm:presLayoutVars>
           <dgm:chPref val="3"/>
         </dgm:presLayoutVars>
       </dgm:prSet>
       <dgm:spPr/>
     </dgm:pt>
-    <dgm:pt modelId="{4585EBA3-8546-46BD-AA0C-9AF5A0653F16}" type="pres">
-      <dgm:prSet presAssocID="{B6A6823F-D4BB-4D25-A457-B63E9FFF70E9}" presName="rootConnector" presStyleLbl="node2" presStyleIdx="4" presStyleCnt="5"/>
-      <dgm:spPr/>
-    </dgm:pt>
-    <dgm:pt modelId="{B2416701-1342-4A8D-9461-43C4C2F9FF8F}" type="pres">
-      <dgm:prSet presAssocID="{B6A6823F-D4BB-4D25-A457-B63E9FFF70E9}" presName="hierChild4" presStyleCnt="0"/>
-      <dgm:spPr/>
-    </dgm:pt>
-    <dgm:pt modelId="{9F66B29F-2E85-4718-B8FE-484D5162537E}" type="pres">
-      <dgm:prSet presAssocID="{B28853EE-9627-4F69-B653-805E54D648BC}" presName="Name37" presStyleLbl="parChTrans1D3" presStyleIdx="8" presStyleCnt="12"/>
-      <dgm:spPr/>
-    </dgm:pt>
-    <dgm:pt modelId="{A371E714-0633-48D6-96DE-611695407D14}" type="pres">
-      <dgm:prSet presAssocID="{C573E70F-15D6-4CB3-8568-D853C5B3D775}" presName="hierRoot2" presStyleCnt="0">
+    <dgm:pt modelId="{39B2191E-66A3-41B4-B0E2-66543AFCC27C}" type="pres">
+      <dgm:prSet presAssocID="{5C4166E8-63AB-4ED4-9AC5-C2F3F7BDA699}" presName="rootConnector" presStyleLbl="node2" presStyleIdx="4" presStyleCnt="5"/>
+      <dgm:spPr/>
+    </dgm:pt>
+    <dgm:pt modelId="{89CFF9E2-382C-4936-A519-41D7319F3F43}" type="pres">
+      <dgm:prSet presAssocID="{5C4166E8-63AB-4ED4-9AC5-C2F3F7BDA699}" presName="hierChild4" presStyleCnt="0"/>
+      <dgm:spPr/>
+    </dgm:pt>
+    <dgm:pt modelId="{174C87DF-0E18-4E1A-B929-20F84C447BAF}" type="pres">
+      <dgm:prSet presAssocID="{EEB7661E-4D94-42C9-9AB4-BAB1F02FDCD5}" presName="Name37" presStyleLbl="parChTrans1D3" presStyleIdx="8" presStyleCnt="12"/>
+      <dgm:spPr/>
+    </dgm:pt>
+    <dgm:pt modelId="{25ABE8BF-F9D8-4B1B-895C-A0C356628877}" type="pres">
+      <dgm:prSet presAssocID="{3E4F9286-9B60-4671-98D2-05C2F4EBC742}" presName="hierRoot2" presStyleCnt="0">
         <dgm:presLayoutVars>
           <dgm:hierBranch val="init"/>
         </dgm:presLayoutVars>
       </dgm:prSet>
       <dgm:spPr/>
     </dgm:pt>
-    <dgm:pt modelId="{9C3847F6-3422-4575-8637-A6F137EAC8A5}" type="pres">
-      <dgm:prSet presAssocID="{C573E70F-15D6-4CB3-8568-D853C5B3D775}" presName="rootComposite" presStyleCnt="0"/>
-      <dgm:spPr/>
-    </dgm:pt>
-    <dgm:pt modelId="{16F3F1D6-2444-4F8D-9640-F04C4D90C284}" type="pres">
-      <dgm:prSet presAssocID="{C573E70F-15D6-4CB3-8568-D853C5B3D775}" presName="rootText" presStyleLbl="node3" presStyleIdx="8" presStyleCnt="12">
+    <dgm:pt modelId="{DCE5E70A-1505-4ED0-AD8D-DEF662D52DF4}" type="pres">
+      <dgm:prSet presAssocID="{3E4F9286-9B60-4671-98D2-05C2F4EBC742}" presName="rootComposite" presStyleCnt="0"/>
+      <dgm:spPr/>
+    </dgm:pt>
+    <dgm:pt modelId="{389E038B-DD32-4227-AE19-C59DC0230D01}" type="pres">
+      <dgm:prSet presAssocID="{3E4F9286-9B60-4671-98D2-05C2F4EBC742}" presName="rootText" presStyleLbl="node3" presStyleIdx="8" presStyleCnt="12">
         <dgm:presLayoutVars>
           <dgm:chPref val="3"/>
         </dgm:presLayoutVars>
       </dgm:prSet>
       <dgm:spPr/>
     </dgm:pt>
-    <dgm:pt modelId="{C58E3B0A-0F7D-4C2E-B5F2-7B305CB2EB0B}" type="pres">
-      <dgm:prSet presAssocID="{C573E70F-15D6-4CB3-8568-D853C5B3D775}" presName="rootConnector" presStyleLbl="node3" presStyleIdx="8" presStyleCnt="12"/>
-      <dgm:spPr/>
-    </dgm:pt>
-    <dgm:pt modelId="{139BFC2A-77D8-421B-9549-61951C101360}" type="pres">
-      <dgm:prSet presAssocID="{C573E70F-15D6-4CB3-8568-D853C5B3D775}" presName="hierChild4" presStyleCnt="0"/>
-      <dgm:spPr/>
-    </dgm:pt>
-    <dgm:pt modelId="{D403805C-B99D-4AFC-A859-808F56C292D2}" type="pres">
-      <dgm:prSet presAssocID="{C573E70F-15D6-4CB3-8568-D853C5B3D775}" presName="hierChild5" presStyleCnt="0"/>
-      <dgm:spPr/>
-    </dgm:pt>
-    <dgm:pt modelId="{E1C1384E-F72A-4264-AAC9-53B8FA57546F}" type="pres">
-      <dgm:prSet presAssocID="{3154BEA5-A757-46BA-98E3-35EB0BD9B37A}" presName="Name37" presStyleLbl="parChTrans1D3" presStyleIdx="9" presStyleCnt="12"/>
-      <dgm:spPr/>
-    </dgm:pt>
-    <dgm:pt modelId="{0B03C21D-C8D8-4C48-9366-5ED688A6CC9A}" type="pres">
-      <dgm:prSet presAssocID="{F2E32CA1-6882-4CA8-AA3A-ECD8F76A9006}" presName="hierRoot2" presStyleCnt="0">
+    <dgm:pt modelId="{1FAFD981-6FF3-45BF-8E90-B5F415856796}" type="pres">
+      <dgm:prSet presAssocID="{3E4F9286-9B60-4671-98D2-05C2F4EBC742}" presName="rootConnector" presStyleLbl="node3" presStyleIdx="8" presStyleCnt="12"/>
+      <dgm:spPr/>
+    </dgm:pt>
+    <dgm:pt modelId="{A065E573-5369-4084-90E6-9CC845859B66}" type="pres">
+      <dgm:prSet presAssocID="{3E4F9286-9B60-4671-98D2-05C2F4EBC742}" presName="hierChild4" presStyleCnt="0"/>
+      <dgm:spPr/>
+    </dgm:pt>
+    <dgm:pt modelId="{5EE53842-0234-4B2E-B6D0-1723E1F7B02A}" type="pres">
+      <dgm:prSet presAssocID="{3E4F9286-9B60-4671-98D2-05C2F4EBC742}" presName="hierChild5" presStyleCnt="0"/>
+      <dgm:spPr/>
+    </dgm:pt>
+    <dgm:pt modelId="{72ACA9D7-C90A-4208-A6B0-7093F42F76B6}" type="pres">
+      <dgm:prSet presAssocID="{903DD684-DDBA-43B4-9724-0354C9D70238}" presName="Name37" presStyleLbl="parChTrans1D3" presStyleIdx="9" presStyleCnt="12"/>
+      <dgm:spPr/>
+    </dgm:pt>
+    <dgm:pt modelId="{19560437-63A2-44E4-A4C9-6BBD95A11020}" type="pres">
+      <dgm:prSet presAssocID="{07EBF654-B6E6-47E8-81E6-88C38AB4FF39}" presName="hierRoot2" presStyleCnt="0">
         <dgm:presLayoutVars>
           <dgm:hierBranch val="init"/>
         </dgm:presLayoutVars>
       </dgm:prSet>
       <dgm:spPr/>
     </dgm:pt>
-    <dgm:pt modelId="{A00351E8-7F24-4EB7-97E7-7FD685E4774A}" type="pres">
-      <dgm:prSet presAssocID="{F2E32CA1-6882-4CA8-AA3A-ECD8F76A9006}" presName="rootComposite" presStyleCnt="0"/>
-      <dgm:spPr/>
-    </dgm:pt>
-    <dgm:pt modelId="{00246853-42EE-43DA-971F-2B329B235104}" type="pres">
-      <dgm:prSet presAssocID="{F2E32CA1-6882-4CA8-AA3A-ECD8F76A9006}" presName="rootText" presStyleLbl="node3" presStyleIdx="9" presStyleCnt="12">
+    <dgm:pt modelId="{F1C08F88-2AAE-4DC0-8A65-6586AFB7FA7C}" type="pres">
+      <dgm:prSet presAssocID="{07EBF654-B6E6-47E8-81E6-88C38AB4FF39}" presName="rootComposite" presStyleCnt="0"/>
+      <dgm:spPr/>
+    </dgm:pt>
+    <dgm:pt modelId="{19930089-8336-4392-8B02-D7B09CDD46FC}" type="pres">
+      <dgm:prSet presAssocID="{07EBF654-B6E6-47E8-81E6-88C38AB4FF39}" presName="rootText" presStyleLbl="node3" presStyleIdx="9" presStyleCnt="12">
         <dgm:presLayoutVars>
           <dgm:chPref val="3"/>
         </dgm:presLayoutVars>
       </dgm:prSet>
       <dgm:spPr/>
     </dgm:pt>
-    <dgm:pt modelId="{F5545446-5C88-4D1A-884E-B1C68CB60A27}" type="pres">
-      <dgm:prSet presAssocID="{F2E32CA1-6882-4CA8-AA3A-ECD8F76A9006}" presName="rootConnector" presStyleLbl="node3" presStyleIdx="9" presStyleCnt="12"/>
-      <dgm:spPr/>
-    </dgm:pt>
-    <dgm:pt modelId="{A549A2BE-291C-4B99-A794-DD2695D5E2A9}" type="pres">
-      <dgm:prSet presAssocID="{F2E32CA1-6882-4CA8-AA3A-ECD8F76A9006}" presName="hierChild4" presStyleCnt="0"/>
-      <dgm:spPr/>
-    </dgm:pt>
-    <dgm:pt modelId="{8E46CAC9-229C-4A87-ACC5-EFD145AE0853}" type="pres">
-      <dgm:prSet presAssocID="{F2E32CA1-6882-4CA8-AA3A-ECD8F76A9006}" presName="hierChild5" presStyleCnt="0"/>
-      <dgm:spPr/>
-    </dgm:pt>
-    <dgm:pt modelId="{8EC22DE5-96D0-4609-BAFB-AA2883AA5EF6}" type="pres">
-      <dgm:prSet presAssocID="{72A84580-5107-401E-8F29-78E2DCCA83C8}" presName="Name37" presStyleLbl="parChTrans1D3" presStyleIdx="10" presStyleCnt="12"/>
-      <dgm:spPr/>
-    </dgm:pt>
-    <dgm:pt modelId="{0A1C6D92-9A95-406D-A8C1-AF560CD883D0}" type="pres">
-      <dgm:prSet presAssocID="{AE623814-D3C0-430A-B960-EED022521715}" presName="hierRoot2" presStyleCnt="0">
+    <dgm:pt modelId="{3F99E9CF-7F68-4EAE-8AB8-D130153BDE46}" type="pres">
+      <dgm:prSet presAssocID="{07EBF654-B6E6-47E8-81E6-88C38AB4FF39}" presName="rootConnector" presStyleLbl="node3" presStyleIdx="9" presStyleCnt="12"/>
+      <dgm:spPr/>
+    </dgm:pt>
+    <dgm:pt modelId="{25C64472-A557-4F40-BEFA-40B9E7ABBE5C}" type="pres">
+      <dgm:prSet presAssocID="{07EBF654-B6E6-47E8-81E6-88C38AB4FF39}" presName="hierChild4" presStyleCnt="0"/>
+      <dgm:spPr/>
+    </dgm:pt>
+    <dgm:pt modelId="{EF2A327D-2C17-43F9-AE97-F728CF53BBCE}" type="pres">
+      <dgm:prSet presAssocID="{07EBF654-B6E6-47E8-81E6-88C38AB4FF39}" presName="hierChild5" presStyleCnt="0"/>
+      <dgm:spPr/>
+    </dgm:pt>
+    <dgm:pt modelId="{C18C6023-30C2-43E1-AB7F-03CC222C6BB2}" type="pres">
+      <dgm:prSet presAssocID="{69E1BCD0-072C-4B10-B7E2-C23057472107}" presName="Name37" presStyleLbl="parChTrans1D3" presStyleIdx="10" presStyleCnt="12"/>
+      <dgm:spPr/>
+    </dgm:pt>
+    <dgm:pt modelId="{59D694C1-76C4-4BC1-8A31-FD3E61A1293C}" type="pres">
+      <dgm:prSet presAssocID="{20A74F46-3E82-44C1-9CEF-DD7DEDA5A4FE}" presName="hierRoot2" presStyleCnt="0">
         <dgm:presLayoutVars>
           <dgm:hierBranch val="init"/>
         </dgm:presLayoutVars>
       </dgm:prSet>
       <dgm:spPr/>
     </dgm:pt>
-    <dgm:pt modelId="{55F6C27E-2808-4EEA-9274-22786A85BF8C}" type="pres">
-      <dgm:prSet presAssocID="{AE623814-D3C0-430A-B960-EED022521715}" presName="rootComposite" presStyleCnt="0"/>
-      <dgm:spPr/>
-    </dgm:pt>
-    <dgm:pt modelId="{10B9A784-7EB6-4C6D-A653-CF30E7740E7E}" type="pres">
-      <dgm:prSet presAssocID="{AE623814-D3C0-430A-B960-EED022521715}" presName="rootText" presStyleLbl="node3" presStyleIdx="10" presStyleCnt="12">
+    <dgm:pt modelId="{702A8CEF-3BFF-4DC0-91F7-DD06A79F5977}" type="pres">
+      <dgm:prSet presAssocID="{20A74F46-3E82-44C1-9CEF-DD7DEDA5A4FE}" presName="rootComposite" presStyleCnt="0"/>
+      <dgm:spPr/>
+    </dgm:pt>
+    <dgm:pt modelId="{B6188C36-5B0F-485B-901B-852C62553A91}" type="pres">
+      <dgm:prSet presAssocID="{20A74F46-3E82-44C1-9CEF-DD7DEDA5A4FE}" presName="rootText" presStyleLbl="node3" presStyleIdx="10" presStyleCnt="12">
         <dgm:presLayoutVars>
           <dgm:chPref val="3"/>
         </dgm:presLayoutVars>
       </dgm:prSet>
       <dgm:spPr/>
     </dgm:pt>
-    <dgm:pt modelId="{446576C8-EDDB-46EC-BA7C-8FF91B0DFDA2}" type="pres">
-      <dgm:prSet presAssocID="{AE623814-D3C0-430A-B960-EED022521715}" presName="rootConnector" presStyleLbl="node3" presStyleIdx="10" presStyleCnt="12"/>
-      <dgm:spPr/>
-    </dgm:pt>
-    <dgm:pt modelId="{5343DA1B-E2DC-4F4E-AEF0-945F3EBA73B0}" type="pres">
-      <dgm:prSet presAssocID="{AE623814-D3C0-430A-B960-EED022521715}" presName="hierChild4" presStyleCnt="0"/>
-      <dgm:spPr/>
-    </dgm:pt>
-    <dgm:pt modelId="{8BD0941F-FCCC-436B-9030-97028C792A16}" type="pres">
-      <dgm:prSet presAssocID="{AE623814-D3C0-430A-B960-EED022521715}" presName="hierChild5" presStyleCnt="0"/>
-      <dgm:spPr/>
-    </dgm:pt>
-    <dgm:pt modelId="{9E3F0FA5-1881-48E8-B8D3-013F38C9DA51}" type="pres">
-      <dgm:prSet presAssocID="{E8293254-3D95-4BAA-AEAB-625BFC60559B}" presName="Name37" presStyleLbl="parChTrans1D3" presStyleIdx="11" presStyleCnt="12"/>
-      <dgm:spPr/>
-    </dgm:pt>
-    <dgm:pt modelId="{08A52166-108D-495C-B331-52A734454109}" type="pres">
-      <dgm:prSet presAssocID="{2BE5D9A0-9072-4D00-ACEB-E0071A6AADC1}" presName="hierRoot2" presStyleCnt="0">
+    <dgm:pt modelId="{093A9468-C5DB-4BE9-82D1-3CA99B93F0BA}" type="pres">
+      <dgm:prSet presAssocID="{20A74F46-3E82-44C1-9CEF-DD7DEDA5A4FE}" presName="rootConnector" presStyleLbl="node3" presStyleIdx="10" presStyleCnt="12"/>
+      <dgm:spPr/>
+    </dgm:pt>
+    <dgm:pt modelId="{8A891881-EEC8-4F0C-8EDD-3FE7FA140B17}" type="pres">
+      <dgm:prSet presAssocID="{20A74F46-3E82-44C1-9CEF-DD7DEDA5A4FE}" presName="hierChild4" presStyleCnt="0"/>
+      <dgm:spPr/>
+    </dgm:pt>
+    <dgm:pt modelId="{5F0D136F-2EDB-4F05-B669-BED53C7177B2}" type="pres">
+      <dgm:prSet presAssocID="{20A74F46-3E82-44C1-9CEF-DD7DEDA5A4FE}" presName="hierChild5" presStyleCnt="0"/>
+      <dgm:spPr/>
+    </dgm:pt>
+    <dgm:pt modelId="{D3A9CC47-8FC8-41B2-9E19-E64013C73650}" type="pres">
+      <dgm:prSet presAssocID="{8AE775AC-8D43-4BA1-B573-C663E13E308D}" presName="Name37" presStyleLbl="parChTrans1D3" presStyleIdx="11" presStyleCnt="12"/>
+      <dgm:spPr/>
+    </dgm:pt>
+    <dgm:pt modelId="{91C369F1-6F2B-4BDF-BDEE-B82B1D552302}" type="pres">
+      <dgm:prSet presAssocID="{FEC71E2C-A633-47B4-A606-D065742BCF7F}" presName="hierRoot2" presStyleCnt="0">
         <dgm:presLayoutVars>
           <dgm:hierBranch val="init"/>
         </dgm:presLayoutVars>
       </dgm:prSet>
       <dgm:spPr/>
     </dgm:pt>
-    <dgm:pt modelId="{A3552C96-6D1C-4111-97BE-850727174BFB}" type="pres">
-      <dgm:prSet presAssocID="{2BE5D9A0-9072-4D00-ACEB-E0071A6AADC1}" presName="rootComposite" presStyleCnt="0"/>
-      <dgm:spPr/>
-    </dgm:pt>
-    <dgm:pt modelId="{27C95A80-1EF0-4E07-BED6-EC45FFB13596}" type="pres">
-      <dgm:prSet presAssocID="{2BE5D9A0-9072-4D00-ACEB-E0071A6AADC1}" presName="rootText" presStyleLbl="node3" presStyleIdx="11" presStyleCnt="12">
+    <dgm:pt modelId="{D0439B5E-348D-4F62-BC0F-0C48C2E1116E}" type="pres">
+      <dgm:prSet presAssocID="{FEC71E2C-A633-47B4-A606-D065742BCF7F}" presName="rootComposite" presStyleCnt="0"/>
+      <dgm:spPr/>
+    </dgm:pt>
+    <dgm:pt modelId="{3A3D03E3-3281-4C1F-B844-18A39F8CE31E}" type="pres">
+      <dgm:prSet presAssocID="{FEC71E2C-A633-47B4-A606-D065742BCF7F}" presName="rootText" presStyleLbl="node3" presStyleIdx="11" presStyleCnt="12">
         <dgm:presLayoutVars>
           <dgm:chPref val="3"/>
         </dgm:presLayoutVars>
       </dgm:prSet>
       <dgm:spPr/>
     </dgm:pt>
-    <dgm:pt modelId="{097314AF-6F54-47A9-9DB2-26F5619FD165}" type="pres">
-      <dgm:prSet presAssocID="{2BE5D9A0-9072-4D00-ACEB-E0071A6AADC1}" presName="rootConnector" presStyleLbl="node3" presStyleIdx="11" presStyleCnt="12"/>
-      <dgm:spPr/>
-    </dgm:pt>
-    <dgm:pt modelId="{1A09EF66-F609-47B8-977E-F17316AA13C0}" type="pres">
-      <dgm:prSet presAssocID="{2BE5D9A0-9072-4D00-ACEB-E0071A6AADC1}" presName="hierChild4" presStyleCnt="0"/>
-      <dgm:spPr/>
-    </dgm:pt>
-    <dgm:pt modelId="{EFD5D62D-F0B5-4700-8868-95B9A1D6ECE2}" type="pres">
-      <dgm:prSet presAssocID="{2BE5D9A0-9072-4D00-ACEB-E0071A6AADC1}" presName="hierChild5" presStyleCnt="0"/>
-      <dgm:spPr/>
-    </dgm:pt>
-    <dgm:pt modelId="{FF7F1458-B1BF-40E7-B998-9A0A1EF25A4D}" type="pres">
-      <dgm:prSet presAssocID="{B6A6823F-D4BB-4D25-A457-B63E9FFF70E9}" presName="hierChild5" presStyleCnt="0"/>
+    <dgm:pt modelId="{B32EDC85-557F-41BE-BB37-D611F8913D00}" type="pres">
+      <dgm:prSet presAssocID="{FEC71E2C-A633-47B4-A606-D065742BCF7F}" presName="rootConnector" presStyleLbl="node3" presStyleIdx="11" presStyleCnt="12"/>
+      <dgm:spPr/>
+    </dgm:pt>
+    <dgm:pt modelId="{79195634-DD9A-41E5-AD97-281A790F94AF}" type="pres">
+      <dgm:prSet presAssocID="{FEC71E2C-A633-47B4-A606-D065742BCF7F}" presName="hierChild4" presStyleCnt="0"/>
+      <dgm:spPr/>
+    </dgm:pt>
+    <dgm:pt modelId="{74146C0B-761F-4B53-A48E-17946A51784A}" type="pres">
+      <dgm:prSet presAssocID="{FEC71E2C-A633-47B4-A606-D065742BCF7F}" presName="hierChild5" presStyleCnt="0"/>
+      <dgm:spPr/>
+    </dgm:pt>
+    <dgm:pt modelId="{CCBED628-6BCF-43F2-BDC7-B644F48810F4}" type="pres">
+      <dgm:prSet presAssocID="{5C4166E8-63AB-4ED4-9AC5-C2F3F7BDA699}" presName="hierChild5" presStyleCnt="0"/>
       <dgm:spPr/>
     </dgm:pt>
     <dgm:pt modelId="{AFDCD1F9-5C6D-4135-A6F9-F82CBB894CDE}" type="pres">
@@ -4105,7 +4411,7 @@
       <dgm:spPr/>
     </dgm:pt>
     <dgm:pt modelId="{63AB24DD-8145-4CD1-BA3D-EE4F215BF564}" type="pres">
-      <dgm:prSet presAssocID="{C9E65F4C-7CA8-48C1-8E34-118F9233E1ED}" presName="rootText3" presStyleLbl="asst1" presStyleIdx="0" presStyleCnt="1">
+      <dgm:prSet presAssocID="{C9E65F4C-7CA8-48C1-8E34-118F9233E1ED}" presName="rootText3" presStyleLbl="asst1" presStyleIdx="0" presStyleCnt="1" custScaleX="150657">
         <dgm:presLayoutVars>
           <dgm:chPref val="3"/>
         </dgm:presLayoutVars>
@@ -4126,129 +4432,129 @@
     </dgm:pt>
   </dgm:ptLst>
   <dgm:cxnLst>
-    <dgm:cxn modelId="{33E31103-98C2-41FC-A1FF-362121640936}" type="presOf" srcId="{3B0064C1-031A-4250-899C-8CDEFC7607E9}" destId="{724C1895-4195-4346-BA17-75CD5E6DDB7C}" srcOrd="0" destOrd="0" presId="urn:microsoft.com/office/officeart/2005/8/layout/orgChart1"/>
-    <dgm:cxn modelId="{2CB53105-C156-4192-BCFF-6F67A468D1E9}" type="presOf" srcId="{2CE2F3AA-72E3-46B0-8EC3-15EAA8C48E2A}" destId="{F5E63716-0EA1-452F-8FF0-FC2A91866713}" srcOrd="0" destOrd="0" presId="urn:microsoft.com/office/officeart/2005/8/layout/orgChart1"/>
-    <dgm:cxn modelId="{5B464C07-3B5B-4C72-8590-E05D760C460C}" srcId="{B6A6823F-D4BB-4D25-A457-B63E9FFF70E9}" destId="{C573E70F-15D6-4CB3-8568-D853C5B3D775}" srcOrd="0" destOrd="0" parTransId="{B28853EE-9627-4F69-B653-805E54D648BC}" sibTransId="{E4F19AFB-7A38-4BAE-B604-0B61C455E4AB}"/>
-    <dgm:cxn modelId="{4AB5940E-2264-451B-AF57-DEAEEB0BE4F8}" type="presOf" srcId="{4E7555B3-B937-4FC9-AF58-ACEA640CD2A1}" destId="{3896F0E3-E2D9-464C-A2D4-547B1282777B}" srcOrd="0" destOrd="0" presId="urn:microsoft.com/office/officeart/2005/8/layout/orgChart1"/>
+    <dgm:cxn modelId="{D9772902-AC63-47E2-831F-136A3D27D21C}" type="presOf" srcId="{C6102C94-5F0E-47F7-8789-876214328DC5}" destId="{0854C5CF-1508-4D5A-BAE7-E459B0D795E7}" srcOrd="0" destOrd="0" presId="urn:microsoft.com/office/officeart/2005/8/layout/orgChart1"/>
     <dgm:cxn modelId="{AD012D11-1F7C-4967-A7F7-712AEDF7CA71}" type="presOf" srcId="{E63456AB-49A7-4ACF-9DDB-3B02E6FC7C92}" destId="{7901A7A7-76DA-4509-944E-D383DECB4AC3}" srcOrd="0" destOrd="0" presId="urn:microsoft.com/office/officeart/2005/8/layout/orgChart1"/>
     <dgm:cxn modelId="{AB627511-102A-491C-A07D-E4DABC3E5D8D}" type="presOf" srcId="{C9E65F4C-7CA8-48C1-8E34-118F9233E1ED}" destId="{546134BF-5755-4AC7-A571-1BC9E3E69290}" srcOrd="1" destOrd="0" presId="urn:microsoft.com/office/officeart/2005/8/layout/orgChart1"/>
-    <dgm:cxn modelId="{8B27A613-BC52-4774-8BB8-674AF530D7BE}" srcId="{14ABAFAD-E1B7-4EAB-A5F5-C3CC56E73F1B}" destId="{B9599D7E-CE4C-4CE0-92D6-07944EC086A2}" srcOrd="0" destOrd="0" parTransId="{2CE2F3AA-72E3-46B0-8EC3-15EAA8C48E2A}" sibTransId="{4EE656F2-E330-4969-BAB1-635D6785B6F9}"/>
-    <dgm:cxn modelId="{86E3A317-4407-423A-B4D5-CF73AEBA3437}" type="presOf" srcId="{B28853EE-9627-4F69-B653-805E54D648BC}" destId="{9F66B29F-2E85-4718-B8FE-484D5162537E}" srcOrd="0" destOrd="0" presId="urn:microsoft.com/office/officeart/2005/8/layout/orgChart1"/>
-    <dgm:cxn modelId="{5B228119-149B-41EB-95EE-919093601A2D}" type="presOf" srcId="{CB7637EF-D924-4ACA-9FB7-480E84E563CD}" destId="{03CA69CC-CCED-4C13-A0D6-357F8BC1759C}" srcOrd="1" destOrd="0" presId="urn:microsoft.com/office/officeart/2005/8/layout/orgChart1"/>
-    <dgm:cxn modelId="{42B37621-A6DE-454F-9C0C-4B81976D33DE}" type="presOf" srcId="{C573E70F-15D6-4CB3-8568-D853C5B3D775}" destId="{16F3F1D6-2444-4F8D-9640-F04C4D90C284}" srcOrd="0" destOrd="0" presId="urn:microsoft.com/office/officeart/2005/8/layout/orgChart1"/>
-    <dgm:cxn modelId="{594B2727-FAEE-4179-99FC-16D012530945}" type="presOf" srcId="{14ABAFAD-E1B7-4EAB-A5F5-C3CC56E73F1B}" destId="{1A61A246-8EFB-4F29-843B-5B696E0C30EB}" srcOrd="1" destOrd="0" presId="urn:microsoft.com/office/officeart/2005/8/layout/orgChart1"/>
-    <dgm:cxn modelId="{56611828-2DB1-4309-AE12-86E39F753E03}" srcId="{BB08F9A9-E53D-4F12-A8C0-1449A2664F80}" destId="{F285487F-8BC1-424C-9F41-391F48A97E7B}" srcOrd="4" destOrd="0" parTransId="{38CBB191-BCBF-44A9-8EE6-0B7888F08212}" sibTransId="{B755A4EE-AB91-4D2F-902B-C85609E72C1C}"/>
-    <dgm:cxn modelId="{00C5C02A-37A0-40E8-A983-22E0194DD9A7}" type="presOf" srcId="{B6A6823F-D4BB-4D25-A457-B63E9FFF70E9}" destId="{4585EBA3-8546-46BD-AA0C-9AF5A0653F16}" srcOrd="1" destOrd="0" presId="urn:microsoft.com/office/officeart/2005/8/layout/orgChart1"/>
-    <dgm:cxn modelId="{5AC5E62B-A938-4E5D-AA67-ED592FE072E5}" type="presOf" srcId="{72A84580-5107-401E-8F29-78E2DCCA83C8}" destId="{8EC22DE5-96D0-4609-BAFB-AA2883AA5EF6}" srcOrd="0" destOrd="0" presId="urn:microsoft.com/office/officeart/2005/8/layout/orgChart1"/>
+    <dgm:cxn modelId="{9C084116-38CF-4891-AF41-7B4EACFF6AE5}" type="presOf" srcId="{6A3A7A24-C2E6-44FF-8301-F0C002A109BE}" destId="{2A35BC4A-EEE7-4D01-A1BF-95F70BCA261B}" srcOrd="0" destOrd="0" presId="urn:microsoft.com/office/officeart/2005/8/layout/orgChart1"/>
+    <dgm:cxn modelId="{A31FF117-3AF8-4456-940A-B15C174844D3}" srcId="{5C4166E8-63AB-4ED4-9AC5-C2F3F7BDA699}" destId="{07EBF654-B6E6-47E8-81E6-88C38AB4FF39}" srcOrd="1" destOrd="0" parTransId="{903DD684-DDBA-43B4-9724-0354C9D70238}" sibTransId="{77B9BB41-CF42-4EF0-8105-A595D2ABCBD1}"/>
+    <dgm:cxn modelId="{AA90821F-B1B8-4682-A512-48AE9C652DE0}" type="presOf" srcId="{6276C044-7E85-4938-8DAF-68D43B3FAE1C}" destId="{8085E3EC-75EF-418D-9BFB-1750487921D9}" srcOrd="0" destOrd="0" presId="urn:microsoft.com/office/officeart/2005/8/layout/orgChart1"/>
+    <dgm:cxn modelId="{736EAA23-BB22-456C-BC3A-9D209BFFF763}" type="presOf" srcId="{3E4F9286-9B60-4671-98D2-05C2F4EBC742}" destId="{1FAFD981-6FF3-45BF-8E90-B5F415856796}" srcOrd="1" destOrd="0" presId="urn:microsoft.com/office/officeart/2005/8/layout/orgChart1"/>
+    <dgm:cxn modelId="{F670AA2A-9647-4E09-802C-A39E021A7568}" type="presOf" srcId="{EEB7661E-4D94-42C9-9AB4-BAB1F02FDCD5}" destId="{174C87DF-0E18-4E1A-B929-20F84C447BAF}" srcOrd="0" destOrd="0" presId="urn:microsoft.com/office/officeart/2005/8/layout/orgChart1"/>
+    <dgm:cxn modelId="{C374232B-7080-4E63-A520-48B5A927E8B6}" type="presOf" srcId="{8931D1FC-11F7-4648-AA31-3954B86D3FD9}" destId="{11DD3D79-7C27-456F-9030-E4C81A425E61}" srcOrd="0" destOrd="0" presId="urn:microsoft.com/office/officeart/2005/8/layout/orgChart1"/>
+    <dgm:cxn modelId="{AD4F002C-4A35-4842-B52E-B1BB33A549EF}" srcId="{5C4166E8-63AB-4ED4-9AC5-C2F3F7BDA699}" destId="{FEC71E2C-A633-47B4-A606-D065742BCF7F}" srcOrd="3" destOrd="0" parTransId="{8AE775AC-8D43-4BA1-B573-C663E13E308D}" sibTransId="{27162547-7DA5-405F-BB59-08CEC0B7221B}"/>
+    <dgm:cxn modelId="{7B81C12D-5DC7-496A-9828-C37A68481768}" type="presOf" srcId="{FEC71E2C-A633-47B4-A606-D065742BCF7F}" destId="{3A3D03E3-3281-4C1F-B844-18A39F8CE31E}" srcOrd="0" destOrd="0" presId="urn:microsoft.com/office/officeart/2005/8/layout/orgChart1"/>
     <dgm:cxn modelId="{CD8D562F-7242-424F-9D1B-6C33103815EE}" type="presOf" srcId="{BB08F9A9-E53D-4F12-A8C0-1449A2664F80}" destId="{726E7368-EBFD-40E6-B4EB-D2B24B039A48}" srcOrd="1" destOrd="0" presId="urn:microsoft.com/office/officeart/2005/8/layout/orgChart1"/>
-    <dgm:cxn modelId="{5771D831-190E-42D0-A266-5330ECA9D85F}" type="presOf" srcId="{BDA70C0C-7FD1-49DE-BFB7-072BA3E189D4}" destId="{25A2D450-D671-43D6-9B38-CA90942A82D4}" srcOrd="0" destOrd="0" presId="urn:microsoft.com/office/officeart/2005/8/layout/orgChart1"/>
+    <dgm:cxn modelId="{8564872F-FC76-4860-86D8-4F7E0887BCA7}" type="presOf" srcId="{B1A4C6CF-671F-4E32-8D88-AFFEA280D11E}" destId="{4E77A0CB-5759-4224-B4F8-569148480CC1}" srcOrd="0" destOrd="0" presId="urn:microsoft.com/office/officeart/2005/8/layout/orgChart1"/>
     <dgm:cxn modelId="{CF689C32-C330-4B51-A50D-3435CDEF0970}" type="presOf" srcId="{173B2BA0-F3F3-4FF3-A650-C83EACACFD6F}" destId="{A2F395B4-A7EF-4E82-814C-E3A88B0E3746}" srcOrd="0" destOrd="0" presId="urn:microsoft.com/office/officeart/2005/8/layout/orgChart1"/>
-    <dgm:cxn modelId="{33B29E3A-CF0F-4E14-BF57-99FAD9E65DA0}" srcId="{B6A6823F-D4BB-4D25-A457-B63E9FFF70E9}" destId="{2BE5D9A0-9072-4D00-ACEB-E0071A6AADC1}" srcOrd="3" destOrd="0" parTransId="{E8293254-3D95-4BAA-AEAB-625BFC60559B}" sibTransId="{E765561E-773B-4733-B0C3-BC5F88067F75}"/>
-    <dgm:cxn modelId="{CF402E3E-2B6F-474A-B1BF-1016051481DA}" type="presOf" srcId="{B9599D7E-CE4C-4CE0-92D6-07944EC086A2}" destId="{E4AF47EB-42B4-4B1C-B37B-BCA450E259FC}" srcOrd="1" destOrd="0" presId="urn:microsoft.com/office/officeart/2005/8/layout/orgChart1"/>
+    <dgm:cxn modelId="{BFE10533-6028-45E0-B26C-09996C51DF36}" type="presOf" srcId="{5D4AE29B-E944-4448-B6E0-7E7D563A8B08}" destId="{394890FB-66E1-4F55-B7FC-5471EAA608EB}" srcOrd="0" destOrd="0" presId="urn:microsoft.com/office/officeart/2005/8/layout/orgChart1"/>
+    <dgm:cxn modelId="{7A50C233-AEAA-48F9-AE7F-1A7058CAA521}" type="presOf" srcId="{B1A4C6CF-671F-4E32-8D88-AFFEA280D11E}" destId="{45F97E00-B4D0-4EE2-9006-1774D4FCC00A}" srcOrd="1" destOrd="0" presId="urn:microsoft.com/office/officeart/2005/8/layout/orgChart1"/>
+    <dgm:cxn modelId="{889F733C-D4BA-4A68-B18D-D15726EDE891}" srcId="{BB08F9A9-E53D-4F12-A8C0-1449A2664F80}" destId="{B1A4C6CF-671F-4E32-8D88-AFFEA280D11E}" srcOrd="4" destOrd="0" parTransId="{34305DBE-BB8A-4914-8566-CCBA613D5705}" sibTransId="{60B9C2E6-EE70-47F8-BABD-93D51DDE6B42}"/>
+    <dgm:cxn modelId="{1979335B-E9DD-4944-82EC-7168B5F9E59C}" type="presOf" srcId="{7D7ABE47-31F2-4CA5-A058-4D96F3FF487D}" destId="{4917E1DD-BA8C-45AA-84C1-FEA229093A46}" srcOrd="0" destOrd="0" presId="urn:microsoft.com/office/officeart/2005/8/layout/orgChart1"/>
     <dgm:cxn modelId="{7370FE5B-6D78-4537-A918-28DD4E80E994}" srcId="{BB08F9A9-E53D-4F12-A8C0-1449A2664F80}" destId="{C9E65F4C-7CA8-48C1-8E34-118F9233E1ED}" srcOrd="0" destOrd="0" parTransId="{B2FD41E8-93A1-48F4-AFA9-AE70AD17B22D}" sibTransId="{0A6689F3-4A03-4CC2-A5D2-D6AD2341587A}"/>
-    <dgm:cxn modelId="{9259DA5D-A975-462E-971A-69CEEE35F648}" srcId="{F285487F-8BC1-424C-9F41-391F48A97E7B}" destId="{8405FF8A-05AC-47A6-A5EF-B0AFBB79E497}" srcOrd="0" destOrd="0" parTransId="{3B0064C1-031A-4250-899C-8CDEFC7607E9}" sibTransId="{9ACB591A-BE5E-40E4-AF26-1EDCB2FEA497}"/>
-    <dgm:cxn modelId="{2D6AEC5E-3E75-4337-8023-2FB66552669D}" type="presOf" srcId="{B9599D7E-CE4C-4CE0-92D6-07944EC086A2}" destId="{D192D51C-1A69-4D2F-AE3C-D114C2EADC16}" srcOrd="0" destOrd="0" presId="urn:microsoft.com/office/officeart/2005/8/layout/orgChart1"/>
-    <dgm:cxn modelId="{6EFE1E60-BA9F-4EC3-9746-6F94557156C6}" type="presOf" srcId="{7267CDA0-B48C-416C-A7F5-F94BF9C86F2B}" destId="{947E7AEF-4B98-4B14-A784-8E2FF318063D}" srcOrd="1" destOrd="0" presId="urn:microsoft.com/office/officeart/2005/8/layout/orgChart1"/>
+    <dgm:cxn modelId="{AF88F95E-7264-4E60-89F4-2A304BC29D77}" type="presOf" srcId="{D552003F-B993-4BE4-B00A-F2F2FF569FC3}" destId="{E87B161F-F194-48EE-B31B-E362B9EFA7F8}" srcOrd="1" destOrd="0" presId="urn:microsoft.com/office/officeart/2005/8/layout/orgChart1"/>
+    <dgm:cxn modelId="{CFA17560-6566-4A07-9E09-0DCE38FFEC08}" srcId="{BB08F9A9-E53D-4F12-A8C0-1449A2664F80}" destId="{D552003F-B993-4BE4-B00A-F2F2FF569FC3}" srcOrd="1" destOrd="0" parTransId="{5D4AE29B-E944-4448-B6E0-7E7D563A8B08}" sibTransId="{0CDE7CEA-2159-4769-AB86-D490C31B30A0}"/>
     <dgm:cxn modelId="{230F5941-8FC5-4AFF-81C0-C739F488F43E}" type="presOf" srcId="{116794F6-3397-461C-91DA-02F09BA6ACA8}" destId="{7EA3D5AC-AC51-458F-BCAC-000A2325328C}" srcOrd="0" destOrd="0" presId="urn:microsoft.com/office/officeart/2005/8/layout/orgChart1"/>
+    <dgm:cxn modelId="{918EC561-5480-411D-8377-A99A4A2493EC}" type="presOf" srcId="{78CEFE29-39D1-491F-9A3F-DBD0E0F7A0ED}" destId="{EF33A1D0-4912-4247-8E9D-27828989F908}" srcOrd="1" destOrd="0" presId="urn:microsoft.com/office/officeart/2005/8/layout/orgChart1"/>
+    <dgm:cxn modelId="{13DEF961-0340-4C6C-B77E-3320CCC594CC}" type="presOf" srcId="{14C54F8E-078B-4CB4-B00F-2C5077C3EE9F}" destId="{9E8BBC67-8F3E-4BA8-A273-F4D71B0BE30A}" srcOrd="1" destOrd="0" presId="urn:microsoft.com/office/officeart/2005/8/layout/orgChart1"/>
     <dgm:cxn modelId="{DB475463-82B3-48FB-AF16-3239771C0F5A}" type="presOf" srcId="{0C44EEE0-DC9E-4DC8-81FB-F8CCCA0ECD0C}" destId="{7516B95D-EFA8-44A7-B833-B1F40D458508}" srcOrd="0" destOrd="0" presId="urn:microsoft.com/office/officeart/2005/8/layout/orgChart1"/>
     <dgm:cxn modelId="{E684E665-D1CB-421D-B48B-F0218D0C3627}" type="presOf" srcId="{116794F6-3397-461C-91DA-02F09BA6ACA8}" destId="{DFE00326-7869-4F58-8770-7525B0C50FD6}" srcOrd="1" destOrd="0" presId="urn:microsoft.com/office/officeart/2005/8/layout/orgChart1"/>
-    <dgm:cxn modelId="{52915167-27EB-4A2F-A1D0-F77CAD40C432}" srcId="{F285487F-8BC1-424C-9F41-391F48A97E7B}" destId="{7267CDA0-B48C-416C-A7F5-F94BF9C86F2B}" srcOrd="1" destOrd="0" parTransId="{F9F48107-FE63-408B-AE58-001DAB9D44E3}" sibTransId="{12FF24E0-0504-4010-9DB2-C6FF95239736}"/>
-    <dgm:cxn modelId="{09E7B247-726D-422D-ADB0-7D7163B0EF36}" srcId="{BB08F9A9-E53D-4F12-A8C0-1449A2664F80}" destId="{14ABAFAD-E1B7-4EAB-A5F5-C3CC56E73F1B}" srcOrd="2" destOrd="0" parTransId="{0E9B1881-9D4B-43BE-8A33-BDED5F0724FE}" sibTransId="{7E7EFEAC-CFB1-4BDD-AF7E-5CF60FABA2DD}"/>
-    <dgm:cxn modelId="{7DF17869-847C-4570-8D47-9CF4C367B49A}" type="presOf" srcId="{9E84303B-820C-47A3-A11D-2B998F95C0F4}" destId="{70C4C333-8C5B-4F76-872E-EA33EB3E7899}" srcOrd="1" destOrd="0" presId="urn:microsoft.com/office/officeart/2005/8/layout/orgChart1"/>
-    <dgm:cxn modelId="{E234C94A-2B84-48BF-8BF4-157207D89AAA}" type="presOf" srcId="{AE623814-D3C0-430A-B960-EED022521715}" destId="{10B9A784-7EB6-4C6D-A653-CF30E7740E7E}" srcOrd="0" destOrd="0" presId="urn:microsoft.com/office/officeart/2005/8/layout/orgChart1"/>
+    <dgm:cxn modelId="{94680B47-2CCF-4127-BE49-B35314949423}" type="presOf" srcId="{1F417189-D8AB-4823-868B-D659B4DFD47E}" destId="{DC3DF527-7999-4A8F-89F8-5F5DB4F1C395}" srcOrd="1" destOrd="0" presId="urn:microsoft.com/office/officeart/2005/8/layout/orgChart1"/>
+    <dgm:cxn modelId="{FDA29168-0827-4CF7-8AB1-E8602E808151}" type="presOf" srcId="{458E6540-278B-453C-8239-5D9165F573CF}" destId="{CDB7A147-9356-4536-911E-BDCE3C424C34}" srcOrd="0" destOrd="0" presId="urn:microsoft.com/office/officeart/2005/8/layout/orgChart1"/>
     <dgm:cxn modelId="{7D04804C-0B6B-4197-9761-F09AA7BA4E64}" srcId="{E63456AB-49A7-4ACF-9DDB-3B02E6FC7C92}" destId="{116794F6-3397-461C-91DA-02F09BA6ACA8}" srcOrd="1" destOrd="0" parTransId="{CE7298CF-8F75-4C77-AC69-DC2337FC78C8}" sibTransId="{DC98A6E6-580D-4F6D-AF85-2B18F53E6735}"/>
-    <dgm:cxn modelId="{81ED4E6D-E02E-41CC-BA55-5DDE2E57B672}" type="presOf" srcId="{94C48164-DFBB-4655-801B-4CD204D56AA9}" destId="{94765384-4CE0-4829-B74A-DABACBD740C1}" srcOrd="0" destOrd="0" presId="urn:microsoft.com/office/officeart/2005/8/layout/orgChart1"/>
-    <dgm:cxn modelId="{F9BC2551-D7A9-45AF-A7E3-586FB1A9BA36}" type="presOf" srcId="{F285487F-8BC1-424C-9F41-391F48A97E7B}" destId="{1050728B-2286-443E-A123-78E9BBB022E7}" srcOrd="0" destOrd="0" presId="urn:microsoft.com/office/officeart/2005/8/layout/orgChart1"/>
-    <dgm:cxn modelId="{72ACA351-9D97-4CCF-97C0-B7CEF7EA96C3}" type="presOf" srcId="{B6A6823F-D4BB-4D25-A457-B63E9FFF70E9}" destId="{48EE99E5-A500-481C-A993-563EC4A4347D}" srcOrd="0" destOrd="0" presId="urn:microsoft.com/office/officeart/2005/8/layout/orgChart1"/>
-    <dgm:cxn modelId="{F53B4753-977B-425B-883A-09E8CCD25CC9}" srcId="{BB08F9A9-E53D-4F12-A8C0-1449A2664F80}" destId="{B6A6823F-D4BB-4D25-A457-B63E9FFF70E9}" srcOrd="5" destOrd="0" parTransId="{4E7555B3-B937-4FC9-AF58-ACEA640CD2A1}" sibTransId="{3B376533-1658-4860-A8EF-149701416A1B}"/>
-    <dgm:cxn modelId="{2C87CF56-B729-47A3-94DF-801CE469620F}" srcId="{573F862C-7563-431E-A00C-C85871AA07E2}" destId="{CB7637EF-D924-4ACA-9FB7-480E84E563CD}" srcOrd="0" destOrd="0" parTransId="{E16B5492-C253-43E2-A8D7-E307417C2C4E}" sibTransId="{8969763D-600B-4493-996C-B883BF874256}"/>
-    <dgm:cxn modelId="{DDB02D77-AEC6-4F2C-9533-1CFE8B2579F9}" type="presOf" srcId="{14ABAFAD-E1B7-4EAB-A5F5-C3CC56E73F1B}" destId="{B946C3AA-675E-4DE5-9914-C9935CECB105}" srcOrd="0" destOrd="0" presId="urn:microsoft.com/office/officeart/2005/8/layout/orgChart1"/>
-    <dgm:cxn modelId="{AE8BD478-956C-4D31-AEFF-FF86E87D060E}" type="presOf" srcId="{38CBB191-BCBF-44A9-8EE6-0B7888F08212}" destId="{5C163619-735A-4D33-AD72-D3D76B204496}" srcOrd="0" destOrd="0" presId="urn:microsoft.com/office/officeart/2005/8/layout/orgChart1"/>
-    <dgm:cxn modelId="{B1067A79-10D2-4F08-95B0-1E7E7B9BD73F}" type="presOf" srcId="{F2E32CA1-6882-4CA8-AA3A-ECD8F76A9006}" destId="{00246853-42EE-43DA-971F-2B329B235104}" srcOrd="0" destOrd="0" presId="urn:microsoft.com/office/officeart/2005/8/layout/orgChart1"/>
-    <dgm:cxn modelId="{DCFF9F79-8B4C-4D53-A9A1-F90878BD86E5}" srcId="{B6A6823F-D4BB-4D25-A457-B63E9FFF70E9}" destId="{F2E32CA1-6882-4CA8-AA3A-ECD8F76A9006}" srcOrd="1" destOrd="0" parTransId="{3154BEA5-A757-46BA-98E3-35EB0BD9B37A}" sibTransId="{B20169E2-38B1-4E23-8598-1FAD8438FC92}"/>
-    <dgm:cxn modelId="{B64ED559-8841-4FD1-AE46-88E96C4492A3}" type="presOf" srcId="{8065A68D-C5B7-48CC-8C30-D89EE0F44AA6}" destId="{EDCF5D54-95B4-428A-81DF-C30026BFD20A}" srcOrd="1" destOrd="0" presId="urn:microsoft.com/office/officeart/2005/8/layout/orgChart1"/>
-    <dgm:cxn modelId="{6AA3327A-EC44-4ADD-9270-3EA90090C02C}" type="presOf" srcId="{573F862C-7563-431E-A00C-C85871AA07E2}" destId="{CEFE8289-5BD8-4CA5-810F-46AD5F2E77F8}" srcOrd="0" destOrd="0" presId="urn:microsoft.com/office/officeart/2005/8/layout/orgChart1"/>
-    <dgm:cxn modelId="{A8293B83-D78B-4AB3-9F83-939053120165}" type="presOf" srcId="{2BE5D9A0-9072-4D00-ACEB-E0071A6AADC1}" destId="{27C95A80-1EF0-4E07-BED6-EC45FFB13596}" srcOrd="0" destOrd="0" presId="urn:microsoft.com/office/officeart/2005/8/layout/orgChart1"/>
-    <dgm:cxn modelId="{E8055C88-EF29-4480-924F-9160BFC89845}" srcId="{B6A6823F-D4BB-4D25-A457-B63E9FFF70E9}" destId="{AE623814-D3C0-430A-B960-EED022521715}" srcOrd="2" destOrd="0" parTransId="{72A84580-5107-401E-8F29-78E2DCCA83C8}" sibTransId="{11E76938-E39A-468A-95EB-A4AEE0D00EAF}"/>
-    <dgm:cxn modelId="{F83DF989-2E41-42A4-B630-174A9B3B5CCD}" type="presOf" srcId="{8065A68D-C5B7-48CC-8C30-D89EE0F44AA6}" destId="{DDB6D5A0-EEAA-442C-BDBD-A480436F2F99}" srcOrd="0" destOrd="0" presId="urn:microsoft.com/office/officeart/2005/8/layout/orgChart1"/>
-    <dgm:cxn modelId="{65CE328C-FB3C-4069-B1DC-F8A772CAD6C5}" type="presOf" srcId="{8405FF8A-05AC-47A6-A5EF-B0AFBB79E497}" destId="{51857A03-685F-4D45-B11B-04913EA5C4E1}" srcOrd="0" destOrd="0" presId="urn:microsoft.com/office/officeart/2005/8/layout/orgChart1"/>
+    <dgm:cxn modelId="{DC721B6E-0BDA-446A-A0AD-7E83ABDC0C78}" srcId="{14C54F8E-078B-4CB4-B00F-2C5077C3EE9F}" destId="{6276C044-7E85-4938-8DAF-68D43B3FAE1C}" srcOrd="1" destOrd="0" parTransId="{F16E81C6-AF31-47C3-9E67-2CAB9864705B}" sibTransId="{3088770A-AE75-4A43-9142-13221C749EB2}"/>
+    <dgm:cxn modelId="{3B0F0152-45B6-4D9E-9B4A-1A41AFC2A7C1}" type="presOf" srcId="{6A3A7A24-C2E6-44FF-8301-F0C002A109BE}" destId="{6DB3948E-AA93-4D51-82CE-4800BF9A3A87}" srcOrd="1" destOrd="0" presId="urn:microsoft.com/office/officeart/2005/8/layout/orgChart1"/>
+    <dgm:cxn modelId="{4714ED75-5B1E-4836-8EA7-0B38B6BD26E4}" type="presOf" srcId="{6276C044-7E85-4938-8DAF-68D43B3FAE1C}" destId="{86544A5C-52CB-4DAD-8E15-0AA6C38EC730}" srcOrd="1" destOrd="0" presId="urn:microsoft.com/office/officeart/2005/8/layout/orgChart1"/>
+    <dgm:cxn modelId="{DDE48076-C1F4-46B2-969B-712042A15AC9}" type="presOf" srcId="{5AD882C9-5B9C-435B-93E8-E3A65795CDE3}" destId="{2756AE7A-2154-4784-9B62-2B19D9EA25D3}" srcOrd="0" destOrd="0" presId="urn:microsoft.com/office/officeart/2005/8/layout/orgChart1"/>
+    <dgm:cxn modelId="{96492479-70EA-4819-AA20-71F152982D20}" srcId="{D552003F-B993-4BE4-B00A-F2F2FF569FC3}" destId="{8931D1FC-11F7-4648-AA31-3954B86D3FD9}" srcOrd="1" destOrd="0" parTransId="{C9907FCC-3719-408E-B9CE-6749CF0C8355}" sibTransId="{F0FB65FD-020A-442B-A8A2-4C6BAFD94B8F}"/>
+    <dgm:cxn modelId="{755A7259-9592-4787-882B-E62246C84400}" srcId="{5C4166E8-63AB-4ED4-9AC5-C2F3F7BDA699}" destId="{3E4F9286-9B60-4671-98D2-05C2F4EBC742}" srcOrd="0" destOrd="0" parTransId="{EEB7661E-4D94-42C9-9AB4-BAB1F02FDCD5}" sibTransId="{C4ED201B-DE50-4A3C-AAD4-0B9EF90F78E4}"/>
+    <dgm:cxn modelId="{05DA3B83-9871-4A6A-88BE-D680CF4BBA24}" type="presOf" srcId="{C9907FCC-3719-408E-B9CE-6749CF0C8355}" destId="{B6568E18-374F-4B7E-B8D6-86C574800996}" srcOrd="0" destOrd="0" presId="urn:microsoft.com/office/officeart/2005/8/layout/orgChart1"/>
+    <dgm:cxn modelId="{84F0BC87-B103-45DC-89F5-040C8D8D5060}" srcId="{BB08F9A9-E53D-4F12-A8C0-1449A2664F80}" destId="{5C4166E8-63AB-4ED4-9AC5-C2F3F7BDA699}" srcOrd="5" destOrd="0" parTransId="{4A807242-FEFD-4050-B52C-550E79FD64FC}" sibTransId="{740D21F3-A9E4-42A3-834C-0FAE81164196}"/>
+    <dgm:cxn modelId="{84502E8D-8B1D-424A-A401-1954C6404120}" type="presOf" srcId="{07EBF654-B6E6-47E8-81E6-88C38AB4FF39}" destId="{19930089-8336-4392-8B02-D7B09CDD46FC}" srcOrd="0" destOrd="0" presId="urn:microsoft.com/office/officeart/2005/8/layout/orgChart1"/>
     <dgm:cxn modelId="{93BF038E-7347-49FC-9A22-EFE3D1AE232C}" srcId="{BB08F9A9-E53D-4F12-A8C0-1449A2664F80}" destId="{E63456AB-49A7-4ACF-9DDB-3B02E6FC7C92}" srcOrd="3" destOrd="0" parTransId="{F8E04786-605C-43CE-AF21-94A9E65E828B}" sibTransId="{A2E0D91B-BB8E-4895-B5FC-880DB28B3604}"/>
+    <dgm:cxn modelId="{D2CDD78E-49E3-4004-A7F3-81406EADCD89}" srcId="{5C4166E8-63AB-4ED4-9AC5-C2F3F7BDA699}" destId="{20A74F46-3E82-44C1-9CEF-DD7DEDA5A4FE}" srcOrd="2" destOrd="0" parTransId="{69E1BCD0-072C-4B10-B7E2-C23057472107}" sibTransId="{A4E13896-560F-454D-B70B-08A3303E5322}"/>
     <dgm:cxn modelId="{2D6D2B91-27C4-4E19-BE70-1F3439C5D60C}" type="presOf" srcId="{C9E65F4C-7CA8-48C1-8E34-118F9233E1ED}" destId="{63AB24DD-8145-4CD1-BA3D-EE4F215BF564}" srcOrd="0" destOrd="0" presId="urn:microsoft.com/office/officeart/2005/8/layout/orgChart1"/>
+    <dgm:cxn modelId="{C17D6F95-2894-4E91-943C-0752CAC77A0B}" type="presOf" srcId="{903DD684-DDBA-43B4-9724-0354C9D70238}" destId="{72ACA9D7-C90A-4208-A6B0-7093F42F76B6}" srcOrd="0" destOrd="0" presId="urn:microsoft.com/office/officeart/2005/8/layout/orgChart1"/>
+    <dgm:cxn modelId="{18E7AD96-2FAB-4868-B8CB-BD23F4DB2198}" type="presOf" srcId="{8931D1FC-11F7-4648-AA31-3954B86D3FD9}" destId="{5ED16EFA-A950-4BC8-A1C5-9DE0857D1A74}" srcOrd="1" destOrd="0" presId="urn:microsoft.com/office/officeart/2005/8/layout/orgChart1"/>
+    <dgm:cxn modelId="{95EE8298-5ECE-4D09-9E98-1AED7D688A89}" type="presOf" srcId="{D552003F-B993-4BE4-B00A-F2F2FF569FC3}" destId="{29DC943B-6DA6-4073-AE08-97084E97FF1B}" srcOrd="0" destOrd="0" presId="urn:microsoft.com/office/officeart/2005/8/layout/orgChart1"/>
+    <dgm:cxn modelId="{1C3B1D9A-1095-4FE3-B7F6-51B0BFB83B42}" srcId="{B1A4C6CF-671F-4E32-8D88-AFFEA280D11E}" destId="{72112E31-6E73-4312-A21B-4CD4D10DC3F3}" srcOrd="1" destOrd="0" parTransId="{C6102C94-5F0E-47F7-8789-876214328DC5}" sibTransId="{4028C77F-E60B-48DE-80C4-D20634B5E3BC}"/>
+    <dgm:cxn modelId="{D93D0B9D-36E0-422A-A642-8A6DDD5CD43D}" type="presOf" srcId="{14C54F8E-078B-4CB4-B00F-2C5077C3EE9F}" destId="{681546DF-7C26-453D-A0BD-9DFDFF398FC2}" srcOrd="0" destOrd="0" presId="urn:microsoft.com/office/officeart/2005/8/layout/orgChart1"/>
+    <dgm:cxn modelId="{17D7569E-F175-4F99-84BB-0D3917B29A95}" type="presOf" srcId="{FEC71E2C-A633-47B4-A606-D065742BCF7F}" destId="{B32EDC85-557F-41BE-BB37-D611F8913D00}" srcOrd="1" destOrd="0" presId="urn:microsoft.com/office/officeart/2005/8/layout/orgChart1"/>
+    <dgm:cxn modelId="{7E4012A1-ADFC-4A3B-B033-BAF700170507}" type="presOf" srcId="{5C4166E8-63AB-4ED4-9AC5-C2F3F7BDA699}" destId="{C8F5D2CF-85DA-4B42-8CE9-2A3E67E46261}" srcOrd="0" destOrd="0" presId="urn:microsoft.com/office/officeart/2005/8/layout/orgChart1"/>
     <dgm:cxn modelId="{131751A2-8120-40B3-B85E-1D664175AFAC}" type="presOf" srcId="{B2FD41E8-93A1-48F4-AFA9-AE70AD17B22D}" destId="{23D8B6C4-1A88-454B-8700-53A4EB81D9AB}" srcOrd="0" destOrd="0" presId="urn:microsoft.com/office/officeart/2005/8/layout/orgChart1"/>
-    <dgm:cxn modelId="{705AC0A2-8AF0-46BC-9C22-25753E6F8DC0}" type="presOf" srcId="{573F862C-7563-431E-A00C-C85871AA07E2}" destId="{E9D35A74-ABD3-4EEC-9B4D-2B00A371355D}" srcOrd="1" destOrd="0" presId="urn:microsoft.com/office/officeart/2005/8/layout/orgChart1"/>
+    <dgm:cxn modelId="{AFB092A9-0FCA-413E-81E4-BED96BA3C09F}" type="presOf" srcId="{78CEFE29-39D1-491F-9A3F-DBD0E0F7A0ED}" destId="{30D702E3-5F52-4668-A2C4-527EFDCEE581}" srcOrd="0" destOrd="0" presId="urn:microsoft.com/office/officeart/2005/8/layout/orgChart1"/>
+    <dgm:cxn modelId="{23ABB5A9-EDBF-412B-8B63-27151BCF0712}" type="presOf" srcId="{8092DB60-B0FD-4C8C-8644-83E4A988B339}" destId="{A402EF5D-B835-4BF9-B2C2-F3F3A81CE91D}" srcOrd="0" destOrd="0" presId="urn:microsoft.com/office/officeart/2005/8/layout/orgChart1"/>
     <dgm:cxn modelId="{4AA2B1AA-9113-43D0-83EE-FDC6B7BBF236}" type="presOf" srcId="{BB08F9A9-E53D-4F12-A8C0-1449A2664F80}" destId="{0EE060EB-851D-4A70-B601-61D4B01FAC81}" srcOrd="0" destOrd="0" presId="urn:microsoft.com/office/officeart/2005/8/layout/orgChart1"/>
-    <dgm:cxn modelId="{A11B13AF-4925-4C95-B0F5-F5F37887AA35}" type="presOf" srcId="{2BE5D9A0-9072-4D00-ACEB-E0071A6AADC1}" destId="{097314AF-6F54-47A9-9DB2-26F5619FD165}" srcOrd="1" destOrd="0" presId="urn:microsoft.com/office/officeart/2005/8/layout/orgChart1"/>
-    <dgm:cxn modelId="{CC8BCCB8-4433-45EC-B878-532CE8A211BF}" type="presOf" srcId="{8405FF8A-05AC-47A6-A5EF-B0AFBB79E497}" destId="{D5F5346C-677B-446E-9612-DFC9A59EFF4C}" srcOrd="1" destOrd="0" presId="urn:microsoft.com/office/officeart/2005/8/layout/orgChart1"/>
+    <dgm:cxn modelId="{DB0DB3AA-6052-4903-914D-C3FB6BFF05C6}" srcId="{14C54F8E-078B-4CB4-B00F-2C5077C3EE9F}" destId="{6A3A7A24-C2E6-44FF-8301-F0C002A109BE}" srcOrd="0" destOrd="0" parTransId="{458E6540-278B-453C-8239-5D9165F573CF}" sibTransId="{4014AD11-5365-4CC0-8F4B-080C8FD44FE9}"/>
+    <dgm:cxn modelId="{1B7CC6AD-5F56-4291-A544-60CBF920FD5A}" type="presOf" srcId="{20A74F46-3E82-44C1-9CEF-DD7DEDA5A4FE}" destId="{093A9468-C5DB-4BE9-82D1-3CA99B93F0BA}" srcOrd="1" destOrd="0" presId="urn:microsoft.com/office/officeart/2005/8/layout/orgChart1"/>
+    <dgm:cxn modelId="{CCCA7BB7-DF97-40CC-AAC8-7E323D90828C}" type="presOf" srcId="{69E1BCD0-072C-4B10-B7E2-C23057472107}" destId="{C18C6023-30C2-43E1-AB7F-03CC222C6BB2}" srcOrd="0" destOrd="0" presId="urn:microsoft.com/office/officeart/2005/8/layout/orgChart1"/>
     <dgm:cxn modelId="{AEE06DBB-56AE-44EF-AED0-0111FB23FE85}" type="presOf" srcId="{173B2BA0-F3F3-4FF3-A650-C83EACACFD6F}" destId="{21EFD869-9F37-4DDD-AEBE-4675A991FE4C}" srcOrd="1" destOrd="0" presId="urn:microsoft.com/office/officeart/2005/8/layout/orgChart1"/>
-    <dgm:cxn modelId="{7946A7BB-60C5-4E67-98AD-19B333381B80}" type="presOf" srcId="{F285487F-8BC1-424C-9F41-391F48A97E7B}" destId="{E350DA74-F2FD-4FBF-ACC6-5E482CBBA9F9}" srcOrd="1" destOrd="0" presId="urn:microsoft.com/office/officeart/2005/8/layout/orgChart1"/>
-    <dgm:cxn modelId="{70EBB2BB-B11F-4F36-99E9-DAD15E6F58BB}" type="presOf" srcId="{9E84303B-820C-47A3-A11D-2B998F95C0F4}" destId="{9CCA137D-0697-4D9B-8932-6537EB20F6BD}" srcOrd="0" destOrd="0" presId="urn:microsoft.com/office/officeart/2005/8/layout/orgChart1"/>
-    <dgm:cxn modelId="{575A3CBC-26A9-4BD7-B7BF-51ED815B6525}" type="presOf" srcId="{3154BEA5-A757-46BA-98E3-35EB0BD9B37A}" destId="{E1C1384E-F72A-4264-AAC9-53B8FA57546F}" srcOrd="0" destOrd="0" presId="urn:microsoft.com/office/officeart/2005/8/layout/orgChart1"/>
     <dgm:cxn modelId="{AC16C8BE-F177-4FE6-A360-0AA680974635}" srcId="{E2F88AAD-BC6D-4652-8F80-C5B2BD1F5E2F}" destId="{BB08F9A9-E53D-4F12-A8C0-1449A2664F80}" srcOrd="0" destOrd="0" parTransId="{AE448444-C7BC-4F9C-914A-D75DDEED6F9E}" sibTransId="{076DEE20-24C3-40FB-896A-CE269F3EE73A}"/>
-    <dgm:cxn modelId="{38F29FC1-7B42-459C-AEB4-BE5A447629B9}" type="presOf" srcId="{F2E32CA1-6882-4CA8-AA3A-ECD8F76A9006}" destId="{F5545446-5C88-4D1A-884E-B1C68CB60A27}" srcOrd="1" destOrd="0" presId="urn:microsoft.com/office/officeart/2005/8/layout/orgChart1"/>
     <dgm:cxn modelId="{A0E374C5-BA40-42A1-918A-F5B25A5197E9}" type="presOf" srcId="{CE7298CF-8F75-4C77-AC69-DC2337FC78C8}" destId="{0D43C51E-B732-4614-A9C4-EE14824DC5F3}" srcOrd="0" destOrd="0" presId="urn:microsoft.com/office/officeart/2005/8/layout/orgChart1"/>
+    <dgm:cxn modelId="{70B3B6C5-30F1-4D0F-96B5-5A7BCCFE3789}" type="presOf" srcId="{5C4166E8-63AB-4ED4-9AC5-C2F3F7BDA699}" destId="{39B2191E-66A3-41B4-B0E2-66543AFCC27C}" srcOrd="1" destOrd="0" presId="urn:microsoft.com/office/officeart/2005/8/layout/orgChart1"/>
+    <dgm:cxn modelId="{BD4994C6-7B1F-4F96-AD98-9AAD425A7072}" type="presOf" srcId="{F16E81C6-AF31-47C3-9E67-2CAB9864705B}" destId="{E7ADE8CC-02F2-475E-9A3E-F752BF063495}" srcOrd="0" destOrd="0" presId="urn:microsoft.com/office/officeart/2005/8/layout/orgChart1"/>
+    <dgm:cxn modelId="{BA7B97C8-D00E-4201-932C-B0BD8A839913}" srcId="{D552003F-B993-4BE4-B00A-F2F2FF569FC3}" destId="{78CEFE29-39D1-491F-9A3F-DBD0E0F7A0ED}" srcOrd="0" destOrd="0" parTransId="{7D7ABE47-31F2-4CA5-A058-4D96F3FF487D}" sibTransId="{17F63130-2E69-4F9D-A4D0-25E379FCDC82}"/>
     <dgm:cxn modelId="{B401D3C8-4987-4C64-BEE1-230021FD0D62}" type="presOf" srcId="{F8E04786-605C-43CE-AF21-94A9E65E828B}" destId="{EFBE4BF3-84FF-426D-A954-03D4FA9668F5}" srcOrd="0" destOrd="0" presId="urn:microsoft.com/office/officeart/2005/8/layout/orgChart1"/>
-    <dgm:cxn modelId="{7D103FCF-0AC0-45C9-ADD8-F2E64213CD88}" type="presOf" srcId="{E16B5492-C253-43E2-A8D7-E307417C2C4E}" destId="{9B2B74B0-1882-4615-A221-CCAE50B3D8A2}" srcOrd="0" destOrd="0" presId="urn:microsoft.com/office/officeart/2005/8/layout/orgChart1"/>
-    <dgm:cxn modelId="{6A986DD0-A5B3-41EB-B895-5EA02E028682}" srcId="{573F862C-7563-431E-A00C-C85871AA07E2}" destId="{8065A68D-C5B7-48CC-8C30-D89EE0F44AA6}" srcOrd="1" destOrd="0" parTransId="{79110096-F32A-49FD-B47F-C9FAEBE7FD23}" sibTransId="{646DF86F-A849-4D0F-AEDD-DE34465F9035}"/>
-    <dgm:cxn modelId="{6A5AB6D0-80A5-4108-8C93-B0BFC3CC1E81}" type="presOf" srcId="{CB7637EF-D924-4ACA-9FB7-480E84E563CD}" destId="{7D2146E3-F93F-408C-A865-CE2D22CDBCB9}" srcOrd="0" destOrd="0" presId="urn:microsoft.com/office/officeart/2005/8/layout/orgChart1"/>
-    <dgm:cxn modelId="{52DD35D4-40F5-4B3E-8B87-FDD954E86155}" type="presOf" srcId="{C573E70F-15D6-4CB3-8568-D853C5B3D775}" destId="{C58E3B0A-0F7D-4C2E-B5F2-7B305CB2EB0B}" srcOrd="1" destOrd="0" presId="urn:microsoft.com/office/officeart/2005/8/layout/orgChart1"/>
-    <dgm:cxn modelId="{65E62DD7-F2A1-4F52-9EA1-E643E0B77A55}" type="presOf" srcId="{79110096-F32A-49FD-B47F-C9FAEBE7FD23}" destId="{DBBC1CEB-A2A1-4692-90C1-DA34DBA594D6}" srcOrd="0" destOrd="0" presId="urn:microsoft.com/office/officeart/2005/8/layout/orgChart1"/>
+    <dgm:cxn modelId="{405B6FCB-3C0E-454A-A4B0-B1C1A2D97211}" type="presOf" srcId="{72112E31-6E73-4312-A21B-4CD4D10DC3F3}" destId="{6524AAE3-0A74-4957-B1D0-FC029562A076}" srcOrd="1" destOrd="0" presId="urn:microsoft.com/office/officeart/2005/8/layout/orgChart1"/>
+    <dgm:cxn modelId="{8280E1CE-0659-4A37-9E47-5AC52D24C44C}" type="presOf" srcId="{4A807242-FEFD-4050-B52C-550E79FD64FC}" destId="{6B083024-9680-49D4-A22C-F8C0EA2A6FE4}" srcOrd="0" destOrd="0" presId="urn:microsoft.com/office/officeart/2005/8/layout/orgChart1"/>
+    <dgm:cxn modelId="{4BF2F3D6-B065-4750-932B-C7D004877B97}" type="presOf" srcId="{34305DBE-BB8A-4914-8566-CCBA613D5705}" destId="{EFB21E82-6CAA-4B49-830A-37046A3FDFD3}" srcOrd="0" destOrd="0" presId="urn:microsoft.com/office/officeart/2005/8/layout/orgChart1"/>
+    <dgm:cxn modelId="{2D9811D9-76E8-465C-99A0-0B24334992E3}" srcId="{BB08F9A9-E53D-4F12-A8C0-1449A2664F80}" destId="{14C54F8E-078B-4CB4-B00F-2C5077C3EE9F}" srcOrd="2" destOrd="0" parTransId="{5AD882C9-5B9C-435B-93E8-E3A65795CDE3}" sibTransId="{636D0A31-EEFD-4FAB-B030-5FFF7973D11C}"/>
+    <dgm:cxn modelId="{D85240D9-0B74-4696-AD5B-DB4CA8EA5077}" srcId="{B1A4C6CF-671F-4E32-8D88-AFFEA280D11E}" destId="{1F417189-D8AB-4823-868B-D659B4DFD47E}" srcOrd="0" destOrd="0" parTransId="{8092DB60-B0FD-4C8C-8644-83E4A988B339}" sibTransId="{B8667594-7893-4556-85FA-53654BDD0EAC}"/>
     <dgm:cxn modelId="{B3CB22DB-2D4C-4C79-9A61-7ED54AAC7969}" type="presOf" srcId="{E63456AB-49A7-4ACF-9DDB-3B02E6FC7C92}" destId="{910967D1-0E4B-438C-BBE1-E2F0983A1B5F}" srcOrd="1" destOrd="0" presId="urn:microsoft.com/office/officeart/2005/8/layout/orgChart1"/>
-    <dgm:cxn modelId="{CD3279DB-F322-4799-B59E-EAD11384DE71}" srcId="{14ABAFAD-E1B7-4EAB-A5F5-C3CC56E73F1B}" destId="{9E84303B-820C-47A3-A11D-2B998F95C0F4}" srcOrd="1" destOrd="0" parTransId="{BDA70C0C-7FD1-49DE-BFB7-072BA3E189D4}" sibTransId="{B3758163-48C6-46BE-A788-7938E4FB5880}"/>
     <dgm:cxn modelId="{F55B37DE-445C-4915-8C09-12AB11B8115E}" srcId="{E63456AB-49A7-4ACF-9DDB-3B02E6FC7C92}" destId="{173B2BA0-F3F3-4FF3-A650-C83EACACFD6F}" srcOrd="0" destOrd="0" parTransId="{0C44EEE0-DC9E-4DC8-81FB-F8CCCA0ECD0C}" sibTransId="{7E8959DF-DEAA-4F53-83BD-2B09EC44A394}"/>
-    <dgm:cxn modelId="{61D342E0-FFCF-41D0-A92C-AAEA4CEF480B}" type="presOf" srcId="{0E9B1881-9D4B-43BE-8A33-BDED5F0724FE}" destId="{053A80DA-7FB6-43D0-8D5F-F422354484E9}" srcOrd="0" destOrd="0" presId="urn:microsoft.com/office/officeart/2005/8/layout/orgChart1"/>
-    <dgm:cxn modelId="{BC030BE2-942F-42B8-97BF-842672DDEF92}" type="presOf" srcId="{AE623814-D3C0-430A-B960-EED022521715}" destId="{446576C8-EDDB-46EC-BA7C-8FF91B0DFDA2}" srcOrd="1" destOrd="0" presId="urn:microsoft.com/office/officeart/2005/8/layout/orgChart1"/>
-    <dgm:cxn modelId="{707DE4E4-AFE3-4BF8-A702-02C265316BE9}" type="presOf" srcId="{E8293254-3D95-4BAA-AEAB-625BFC60559B}" destId="{9E3F0FA5-1881-48E8-B8D3-013F38C9DA51}" srcOrd="0" destOrd="0" presId="urn:microsoft.com/office/officeart/2005/8/layout/orgChart1"/>
-    <dgm:cxn modelId="{3921CCED-5D4B-4704-976B-138122582FB2}" type="presOf" srcId="{7267CDA0-B48C-416C-A7F5-F94BF9C86F2B}" destId="{76DAFFCE-F1F2-42C1-8FA3-EDA284342A7E}" srcOrd="0" destOrd="0" presId="urn:microsoft.com/office/officeart/2005/8/layout/orgChart1"/>
-    <dgm:cxn modelId="{C7C05CF1-7B8A-4728-AEA1-814890F93EDA}" type="presOf" srcId="{F9F48107-FE63-408B-AE58-001DAB9D44E3}" destId="{BD2220A6-A209-483B-BAAF-4F859D235916}" srcOrd="0" destOrd="0" presId="urn:microsoft.com/office/officeart/2005/8/layout/orgChart1"/>
+    <dgm:cxn modelId="{0788D8E4-9740-4E14-A589-DD2E7799B037}" type="presOf" srcId="{3E4F9286-9B60-4671-98D2-05C2F4EBC742}" destId="{389E038B-DD32-4227-AE19-C59DC0230D01}" srcOrd="0" destOrd="0" presId="urn:microsoft.com/office/officeart/2005/8/layout/orgChart1"/>
+    <dgm:cxn modelId="{3083E1E5-54F2-4520-9BDE-0D841E66D72E}" type="presOf" srcId="{8AE775AC-8D43-4BA1-B573-C663E13E308D}" destId="{D3A9CC47-8FC8-41B2-9E19-E64013C73650}" srcOrd="0" destOrd="0" presId="urn:microsoft.com/office/officeart/2005/8/layout/orgChart1"/>
+    <dgm:cxn modelId="{E46A14E8-E334-4A3D-B0D4-F680BE0A0674}" type="presOf" srcId="{20A74F46-3E82-44C1-9CEF-DD7DEDA5A4FE}" destId="{B6188C36-5B0F-485B-901B-852C62553A91}" srcOrd="0" destOrd="0" presId="urn:microsoft.com/office/officeart/2005/8/layout/orgChart1"/>
+    <dgm:cxn modelId="{CB8E3DE8-3124-46C9-80B0-3FC5F8C44E13}" type="presOf" srcId="{1F417189-D8AB-4823-868B-D659B4DFD47E}" destId="{CAD64AF2-3D0D-4AA5-BF8E-4D165031C71D}" srcOrd="0" destOrd="0" presId="urn:microsoft.com/office/officeart/2005/8/layout/orgChart1"/>
+    <dgm:cxn modelId="{9A1857F7-3D69-47DB-8F6C-C6746612A3FC}" type="presOf" srcId="{72112E31-6E73-4312-A21B-4CD4D10DC3F3}" destId="{D97ADE4E-FD7F-48AA-947E-57C354CF490D}" srcOrd="0" destOrd="0" presId="urn:microsoft.com/office/officeart/2005/8/layout/orgChart1"/>
+    <dgm:cxn modelId="{0E15DDF7-44EE-4EC5-B4C7-DB9E86194D2D}" type="presOf" srcId="{07EBF654-B6E6-47E8-81E6-88C38AB4FF39}" destId="{3F99E9CF-7F68-4EAE-8AB8-D130153BDE46}" srcOrd="1" destOrd="0" presId="urn:microsoft.com/office/officeart/2005/8/layout/orgChart1"/>
     <dgm:cxn modelId="{66FE28FF-4A67-41BE-8A10-0EA422294E5B}" type="presOf" srcId="{E2F88AAD-BC6D-4652-8F80-C5B2BD1F5E2F}" destId="{0E197F59-0A1E-4A51-9155-D22A4529B2E9}" srcOrd="0" destOrd="0" presId="urn:microsoft.com/office/officeart/2005/8/layout/orgChart1"/>
-    <dgm:cxn modelId="{10B936FF-09FC-4C9A-9032-E69943073B3F}" srcId="{BB08F9A9-E53D-4F12-A8C0-1449A2664F80}" destId="{573F862C-7563-431E-A00C-C85871AA07E2}" srcOrd="1" destOrd="0" parTransId="{94C48164-DFBB-4655-801B-4CD204D56AA9}" sibTransId="{8559C941-5F16-4A8E-9C2E-6A8C1109498B}"/>
     <dgm:cxn modelId="{739196DE-8630-48B4-B6DC-ACE127A7797F}" type="presParOf" srcId="{0E197F59-0A1E-4A51-9155-D22A4529B2E9}" destId="{BE2CA50D-5DC8-438F-956A-F8AF3CEC0DF4}" srcOrd="0" destOrd="0" presId="urn:microsoft.com/office/officeart/2005/8/layout/orgChart1"/>
     <dgm:cxn modelId="{710DEF5D-C622-4E5B-A846-3C5EF5889CAC}" type="presParOf" srcId="{BE2CA50D-5DC8-438F-956A-F8AF3CEC0DF4}" destId="{E4922CA4-C354-4400-ABA3-59BBF68A5FB4}" srcOrd="0" destOrd="0" presId="urn:microsoft.com/office/officeart/2005/8/layout/orgChart1"/>
     <dgm:cxn modelId="{F2FBE405-E1F7-40E8-88AC-29CF2D339EF0}" type="presParOf" srcId="{E4922CA4-C354-4400-ABA3-59BBF68A5FB4}" destId="{0EE060EB-851D-4A70-B601-61D4B01FAC81}" srcOrd="0" destOrd="0" presId="urn:microsoft.com/office/officeart/2005/8/layout/orgChart1"/>
     <dgm:cxn modelId="{5E76494B-6267-49DE-9F91-6FD708CC237F}" type="presParOf" srcId="{E4922CA4-C354-4400-ABA3-59BBF68A5FB4}" destId="{726E7368-EBFD-40E6-B4EB-D2B24B039A48}" srcOrd="1" destOrd="0" presId="urn:microsoft.com/office/officeart/2005/8/layout/orgChart1"/>
     <dgm:cxn modelId="{11256195-164D-40F9-B920-3AE886E17CF3}" type="presParOf" srcId="{BE2CA50D-5DC8-438F-956A-F8AF3CEC0DF4}" destId="{6280E9D0-C543-424C-B793-6F7DE0D7812D}" srcOrd="1" destOrd="0" presId="urn:microsoft.com/office/officeart/2005/8/layout/orgChart1"/>
-    <dgm:cxn modelId="{7D6B414D-B71C-45E8-9BEF-76AB7B4F8906}" type="presParOf" srcId="{6280E9D0-C543-424C-B793-6F7DE0D7812D}" destId="{94765384-4CE0-4829-B74A-DABACBD740C1}" srcOrd="0" destOrd="0" presId="urn:microsoft.com/office/officeart/2005/8/layout/orgChart1"/>
-    <dgm:cxn modelId="{5A1E87E9-FBB3-4CE7-952C-75279F2D8C13}" type="presParOf" srcId="{6280E9D0-C543-424C-B793-6F7DE0D7812D}" destId="{F033ABD3-530A-4FB1-913D-CEEAAFAD5B8E}" srcOrd="1" destOrd="0" presId="urn:microsoft.com/office/officeart/2005/8/layout/orgChart1"/>
-    <dgm:cxn modelId="{5E6E0B4C-B983-48FD-AED6-38F0CDEA611D}" type="presParOf" srcId="{F033ABD3-530A-4FB1-913D-CEEAAFAD5B8E}" destId="{3A2F17A8-3949-4C7E-ABD7-46D6F709EDBC}" srcOrd="0" destOrd="0" presId="urn:microsoft.com/office/officeart/2005/8/layout/orgChart1"/>
-    <dgm:cxn modelId="{C47DA29D-9544-495F-8C5E-F3603A0389BF}" type="presParOf" srcId="{3A2F17A8-3949-4C7E-ABD7-46D6F709EDBC}" destId="{CEFE8289-5BD8-4CA5-810F-46AD5F2E77F8}" srcOrd="0" destOrd="0" presId="urn:microsoft.com/office/officeart/2005/8/layout/orgChart1"/>
-    <dgm:cxn modelId="{7E5A02FD-0BBC-4482-B9C6-C1022D0D43BC}" type="presParOf" srcId="{3A2F17A8-3949-4C7E-ABD7-46D6F709EDBC}" destId="{E9D35A74-ABD3-4EEC-9B4D-2B00A371355D}" srcOrd="1" destOrd="0" presId="urn:microsoft.com/office/officeart/2005/8/layout/orgChart1"/>
-    <dgm:cxn modelId="{4EB7E276-DC0E-405F-8B74-D12FFB09852B}" type="presParOf" srcId="{F033ABD3-530A-4FB1-913D-CEEAAFAD5B8E}" destId="{66BE9C6D-6236-4100-9232-71967FBFAD9C}" srcOrd="1" destOrd="0" presId="urn:microsoft.com/office/officeart/2005/8/layout/orgChart1"/>
-    <dgm:cxn modelId="{D43ABF19-2667-4312-9232-B17026199644}" type="presParOf" srcId="{66BE9C6D-6236-4100-9232-71967FBFAD9C}" destId="{9B2B74B0-1882-4615-A221-CCAE50B3D8A2}" srcOrd="0" destOrd="0" presId="urn:microsoft.com/office/officeart/2005/8/layout/orgChart1"/>
-    <dgm:cxn modelId="{C6B45F2C-9390-4519-820B-818543CDB2D6}" type="presParOf" srcId="{66BE9C6D-6236-4100-9232-71967FBFAD9C}" destId="{AB5135AD-DF9C-4677-BA19-4C0B90142F84}" srcOrd="1" destOrd="0" presId="urn:microsoft.com/office/officeart/2005/8/layout/orgChart1"/>
-    <dgm:cxn modelId="{6276B8FA-C4D1-4EBE-AB13-6F28547D0901}" type="presParOf" srcId="{AB5135AD-DF9C-4677-BA19-4C0B90142F84}" destId="{265F7317-CFDF-4E95-9AC1-72CD0EDF337D}" srcOrd="0" destOrd="0" presId="urn:microsoft.com/office/officeart/2005/8/layout/orgChart1"/>
-    <dgm:cxn modelId="{7FD1F6F7-5D45-4FB0-B8A1-3333BA8A616D}" type="presParOf" srcId="{265F7317-CFDF-4E95-9AC1-72CD0EDF337D}" destId="{7D2146E3-F93F-408C-A865-CE2D22CDBCB9}" srcOrd="0" destOrd="0" presId="urn:microsoft.com/office/officeart/2005/8/layout/orgChart1"/>
-    <dgm:cxn modelId="{01B1A8FD-A836-482F-BEEC-6C29328E7DE7}" type="presParOf" srcId="{265F7317-CFDF-4E95-9AC1-72CD0EDF337D}" destId="{03CA69CC-CCED-4C13-A0D6-357F8BC1759C}" srcOrd="1" destOrd="0" presId="urn:microsoft.com/office/officeart/2005/8/layout/orgChart1"/>
-    <dgm:cxn modelId="{54040C53-C9A3-4E66-B748-A60E1AD3FBCF}" type="presParOf" srcId="{AB5135AD-DF9C-4677-BA19-4C0B90142F84}" destId="{ADB910A1-D5E0-478D-8BCE-6FA0A849CFB4}" srcOrd="1" destOrd="0" presId="urn:microsoft.com/office/officeart/2005/8/layout/orgChart1"/>
-    <dgm:cxn modelId="{3F9C0EDE-6A54-4F7A-954E-CF811899C096}" type="presParOf" srcId="{AB5135AD-DF9C-4677-BA19-4C0B90142F84}" destId="{BACA2067-8805-4DE9-A779-672CE6465E12}" srcOrd="2" destOrd="0" presId="urn:microsoft.com/office/officeart/2005/8/layout/orgChart1"/>
-    <dgm:cxn modelId="{C78905EC-A00E-4F7C-97E2-584AB08B7E2A}" type="presParOf" srcId="{66BE9C6D-6236-4100-9232-71967FBFAD9C}" destId="{DBBC1CEB-A2A1-4692-90C1-DA34DBA594D6}" srcOrd="2" destOrd="0" presId="urn:microsoft.com/office/officeart/2005/8/layout/orgChart1"/>
-    <dgm:cxn modelId="{8C1B4F69-0B68-440C-B6BB-270D4C3C9C0A}" type="presParOf" srcId="{66BE9C6D-6236-4100-9232-71967FBFAD9C}" destId="{63C1166F-C005-4E91-AFC8-9FFF21F14D8B}" srcOrd="3" destOrd="0" presId="urn:microsoft.com/office/officeart/2005/8/layout/orgChart1"/>
-    <dgm:cxn modelId="{EA0858AF-79B8-4BA6-8697-590E6EE7A42F}" type="presParOf" srcId="{63C1166F-C005-4E91-AFC8-9FFF21F14D8B}" destId="{3BE249BF-8428-4CB4-B63D-2441157B60F1}" srcOrd="0" destOrd="0" presId="urn:microsoft.com/office/officeart/2005/8/layout/orgChart1"/>
-    <dgm:cxn modelId="{7F1A448A-5BA9-490D-8AAF-B448D272BB95}" type="presParOf" srcId="{3BE249BF-8428-4CB4-B63D-2441157B60F1}" destId="{DDB6D5A0-EEAA-442C-BDBD-A480436F2F99}" srcOrd="0" destOrd="0" presId="urn:microsoft.com/office/officeart/2005/8/layout/orgChart1"/>
-    <dgm:cxn modelId="{C15A8E4D-3002-4087-A362-08E432C6C395}" type="presParOf" srcId="{3BE249BF-8428-4CB4-B63D-2441157B60F1}" destId="{EDCF5D54-95B4-428A-81DF-C30026BFD20A}" srcOrd="1" destOrd="0" presId="urn:microsoft.com/office/officeart/2005/8/layout/orgChart1"/>
-    <dgm:cxn modelId="{26808D1D-0482-49D2-BF68-C95B512573F2}" type="presParOf" srcId="{63C1166F-C005-4E91-AFC8-9FFF21F14D8B}" destId="{9C23F4C3-1B48-4CF7-8DCA-3A50C61F72A7}" srcOrd="1" destOrd="0" presId="urn:microsoft.com/office/officeart/2005/8/layout/orgChart1"/>
-    <dgm:cxn modelId="{7B388945-735B-479C-A6D0-15A2B36FBF79}" type="presParOf" srcId="{63C1166F-C005-4E91-AFC8-9FFF21F14D8B}" destId="{7954286E-F71A-493C-B068-45DF1E6E31A5}" srcOrd="2" destOrd="0" presId="urn:microsoft.com/office/officeart/2005/8/layout/orgChart1"/>
-    <dgm:cxn modelId="{CB2D243A-0F5E-434D-9DF8-282770D9784D}" type="presParOf" srcId="{F033ABD3-530A-4FB1-913D-CEEAAFAD5B8E}" destId="{26215A05-42BE-4829-AD58-7E013107DEE2}" srcOrd="2" destOrd="0" presId="urn:microsoft.com/office/officeart/2005/8/layout/orgChart1"/>
-    <dgm:cxn modelId="{BE366899-795E-4862-8CB2-1C646D18D60D}" type="presParOf" srcId="{6280E9D0-C543-424C-B793-6F7DE0D7812D}" destId="{053A80DA-7FB6-43D0-8D5F-F422354484E9}" srcOrd="2" destOrd="0" presId="urn:microsoft.com/office/officeart/2005/8/layout/orgChart1"/>
-    <dgm:cxn modelId="{2DDFECBB-3ADC-4B58-87F3-8C798611890D}" type="presParOf" srcId="{6280E9D0-C543-424C-B793-6F7DE0D7812D}" destId="{A78C72A9-8269-4DD6-97DA-E5F9919DE3D8}" srcOrd="3" destOrd="0" presId="urn:microsoft.com/office/officeart/2005/8/layout/orgChart1"/>
-    <dgm:cxn modelId="{E7FA03CC-8C95-4525-8422-1199CC9DAB7B}" type="presParOf" srcId="{A78C72A9-8269-4DD6-97DA-E5F9919DE3D8}" destId="{172C5C46-5F84-41B1-991F-0A947B58E2B1}" srcOrd="0" destOrd="0" presId="urn:microsoft.com/office/officeart/2005/8/layout/orgChart1"/>
-    <dgm:cxn modelId="{729B8F09-0BB4-45A7-AE04-A573F54F4C7F}" type="presParOf" srcId="{172C5C46-5F84-41B1-991F-0A947B58E2B1}" destId="{B946C3AA-675E-4DE5-9914-C9935CECB105}" srcOrd="0" destOrd="0" presId="urn:microsoft.com/office/officeart/2005/8/layout/orgChart1"/>
-    <dgm:cxn modelId="{187D41BC-26BF-4760-9C35-FB11A8AE1793}" type="presParOf" srcId="{172C5C46-5F84-41B1-991F-0A947B58E2B1}" destId="{1A61A246-8EFB-4F29-843B-5B696E0C30EB}" srcOrd="1" destOrd="0" presId="urn:microsoft.com/office/officeart/2005/8/layout/orgChart1"/>
-    <dgm:cxn modelId="{8EF05F83-0446-4C12-8AC9-012A442F092D}" type="presParOf" srcId="{A78C72A9-8269-4DD6-97DA-E5F9919DE3D8}" destId="{499DCB0D-B210-4312-802D-71D22D71B200}" srcOrd="1" destOrd="0" presId="urn:microsoft.com/office/officeart/2005/8/layout/orgChart1"/>
-    <dgm:cxn modelId="{49EF0F0A-D013-477E-9DE5-4D8E250AF5F7}" type="presParOf" srcId="{499DCB0D-B210-4312-802D-71D22D71B200}" destId="{F5E63716-0EA1-452F-8FF0-FC2A91866713}" srcOrd="0" destOrd="0" presId="urn:microsoft.com/office/officeart/2005/8/layout/orgChart1"/>
-    <dgm:cxn modelId="{D5CD3885-1369-48EA-9CD2-B30ED733237E}" type="presParOf" srcId="{499DCB0D-B210-4312-802D-71D22D71B200}" destId="{AA1F4E49-983F-4F6F-A6FB-2B00F871E5A0}" srcOrd="1" destOrd="0" presId="urn:microsoft.com/office/officeart/2005/8/layout/orgChart1"/>
-    <dgm:cxn modelId="{A066CA89-D136-4725-A488-85BB08A13140}" type="presParOf" srcId="{AA1F4E49-983F-4F6F-A6FB-2B00F871E5A0}" destId="{FC7786DD-A78D-4359-8DD0-3373BEE23FE6}" srcOrd="0" destOrd="0" presId="urn:microsoft.com/office/officeart/2005/8/layout/orgChart1"/>
-    <dgm:cxn modelId="{F374ACA5-BA4C-4663-B503-55969B33C62F}" type="presParOf" srcId="{FC7786DD-A78D-4359-8DD0-3373BEE23FE6}" destId="{D192D51C-1A69-4D2F-AE3C-D114C2EADC16}" srcOrd="0" destOrd="0" presId="urn:microsoft.com/office/officeart/2005/8/layout/orgChart1"/>
-    <dgm:cxn modelId="{C3FA5E6A-335D-44D3-B5EE-98CE4A7D3CB8}" type="presParOf" srcId="{FC7786DD-A78D-4359-8DD0-3373BEE23FE6}" destId="{E4AF47EB-42B4-4B1C-B37B-BCA450E259FC}" srcOrd="1" destOrd="0" presId="urn:microsoft.com/office/officeart/2005/8/layout/orgChart1"/>
-    <dgm:cxn modelId="{D2DF6CDE-62ED-4D50-99F9-1A7476836205}" type="presParOf" srcId="{AA1F4E49-983F-4F6F-A6FB-2B00F871E5A0}" destId="{46D68F1B-331E-42AB-AA1D-D8EB730B0322}" srcOrd="1" destOrd="0" presId="urn:microsoft.com/office/officeart/2005/8/layout/orgChart1"/>
-    <dgm:cxn modelId="{0C559EC7-0BDD-4D18-A5AB-FE12F0559186}" type="presParOf" srcId="{AA1F4E49-983F-4F6F-A6FB-2B00F871E5A0}" destId="{BBDC46D6-0F58-46D8-A289-FC1C97F3FA19}" srcOrd="2" destOrd="0" presId="urn:microsoft.com/office/officeart/2005/8/layout/orgChart1"/>
-    <dgm:cxn modelId="{2EB119FF-9991-482F-826C-7A2C46742F19}" type="presParOf" srcId="{499DCB0D-B210-4312-802D-71D22D71B200}" destId="{25A2D450-D671-43D6-9B38-CA90942A82D4}" srcOrd="2" destOrd="0" presId="urn:microsoft.com/office/officeart/2005/8/layout/orgChart1"/>
-    <dgm:cxn modelId="{AF504FC2-2E34-4676-937A-3632F9FC2527}" type="presParOf" srcId="{499DCB0D-B210-4312-802D-71D22D71B200}" destId="{ABEEAD03-A422-41B0-8ED8-5315E6DD5915}" srcOrd="3" destOrd="0" presId="urn:microsoft.com/office/officeart/2005/8/layout/orgChart1"/>
-    <dgm:cxn modelId="{0F15A0EE-2226-4F30-9AAF-514838A3D164}" type="presParOf" srcId="{ABEEAD03-A422-41B0-8ED8-5315E6DD5915}" destId="{B3DEB956-DA9A-49A4-A105-6D42017C4EB9}" srcOrd="0" destOrd="0" presId="urn:microsoft.com/office/officeart/2005/8/layout/orgChart1"/>
-    <dgm:cxn modelId="{C33BFA3A-2FC7-4D56-BA34-F16FB6DB6355}" type="presParOf" srcId="{B3DEB956-DA9A-49A4-A105-6D42017C4EB9}" destId="{9CCA137D-0697-4D9B-8932-6537EB20F6BD}" srcOrd="0" destOrd="0" presId="urn:microsoft.com/office/officeart/2005/8/layout/orgChart1"/>
-    <dgm:cxn modelId="{DEB9DCD8-DC84-4C8D-95B9-FCDC1D086F69}" type="presParOf" srcId="{B3DEB956-DA9A-49A4-A105-6D42017C4EB9}" destId="{70C4C333-8C5B-4F76-872E-EA33EB3E7899}" srcOrd="1" destOrd="0" presId="urn:microsoft.com/office/officeart/2005/8/layout/orgChart1"/>
-    <dgm:cxn modelId="{BB7D82B7-E296-4DED-ADC1-58DEC96BFFBB}" type="presParOf" srcId="{ABEEAD03-A422-41B0-8ED8-5315E6DD5915}" destId="{6DAAE654-53D0-4F29-BDD9-5864DA02E1B6}" srcOrd="1" destOrd="0" presId="urn:microsoft.com/office/officeart/2005/8/layout/orgChart1"/>
-    <dgm:cxn modelId="{68C09228-D1E0-44DE-A92E-DDEE202E3914}" type="presParOf" srcId="{ABEEAD03-A422-41B0-8ED8-5315E6DD5915}" destId="{0F904FAE-CB74-44A2-A16F-CD479D4E6791}" srcOrd="2" destOrd="0" presId="urn:microsoft.com/office/officeart/2005/8/layout/orgChart1"/>
-    <dgm:cxn modelId="{5032AEA9-82FC-40FF-A598-1C62924A4B23}" type="presParOf" srcId="{A78C72A9-8269-4DD6-97DA-E5F9919DE3D8}" destId="{92F5F83B-D2F4-4CDA-81FE-2F63487253E7}" srcOrd="2" destOrd="0" presId="urn:microsoft.com/office/officeart/2005/8/layout/orgChart1"/>
+    <dgm:cxn modelId="{53D5C441-1E5E-4DC1-AB0B-D1790CF75850}" type="presParOf" srcId="{6280E9D0-C543-424C-B793-6F7DE0D7812D}" destId="{394890FB-66E1-4F55-B7FC-5471EAA608EB}" srcOrd="0" destOrd="0" presId="urn:microsoft.com/office/officeart/2005/8/layout/orgChart1"/>
+    <dgm:cxn modelId="{E2E58788-DC63-4958-9280-F405F8E6C005}" type="presParOf" srcId="{6280E9D0-C543-424C-B793-6F7DE0D7812D}" destId="{0F9E096E-CCED-4261-897F-C8C6790C3130}" srcOrd="1" destOrd="0" presId="urn:microsoft.com/office/officeart/2005/8/layout/orgChart1"/>
+    <dgm:cxn modelId="{6A660571-6F3E-4A4E-8CD3-C2260A0B0EBC}" type="presParOf" srcId="{0F9E096E-CCED-4261-897F-C8C6790C3130}" destId="{CAA19296-CF92-4F25-91C6-231B04AC1B71}" srcOrd="0" destOrd="0" presId="urn:microsoft.com/office/officeart/2005/8/layout/orgChart1"/>
+    <dgm:cxn modelId="{28516E55-4775-4252-8149-BD6775226E7B}" type="presParOf" srcId="{CAA19296-CF92-4F25-91C6-231B04AC1B71}" destId="{29DC943B-6DA6-4073-AE08-97084E97FF1B}" srcOrd="0" destOrd="0" presId="urn:microsoft.com/office/officeart/2005/8/layout/orgChart1"/>
+    <dgm:cxn modelId="{685917C1-64CD-4AA4-809F-32418B20D118}" type="presParOf" srcId="{CAA19296-CF92-4F25-91C6-231B04AC1B71}" destId="{E87B161F-F194-48EE-B31B-E362B9EFA7F8}" srcOrd="1" destOrd="0" presId="urn:microsoft.com/office/officeart/2005/8/layout/orgChart1"/>
+    <dgm:cxn modelId="{1E56C511-321C-44F8-9E67-2D42D9DF7820}" type="presParOf" srcId="{0F9E096E-CCED-4261-897F-C8C6790C3130}" destId="{8228941E-8073-4369-A023-52BC3D1BD7AA}" srcOrd="1" destOrd="0" presId="urn:microsoft.com/office/officeart/2005/8/layout/orgChart1"/>
+    <dgm:cxn modelId="{2B24101F-95F7-49EA-AB99-4CCF2D3FC7EB}" type="presParOf" srcId="{8228941E-8073-4369-A023-52BC3D1BD7AA}" destId="{4917E1DD-BA8C-45AA-84C1-FEA229093A46}" srcOrd="0" destOrd="0" presId="urn:microsoft.com/office/officeart/2005/8/layout/orgChart1"/>
+    <dgm:cxn modelId="{541C1731-A3A2-479E-B04D-581C3CB50DB4}" type="presParOf" srcId="{8228941E-8073-4369-A023-52BC3D1BD7AA}" destId="{26249D7E-F622-4D6A-AF91-B85115329D2A}" srcOrd="1" destOrd="0" presId="urn:microsoft.com/office/officeart/2005/8/layout/orgChart1"/>
+    <dgm:cxn modelId="{86F90EA4-EDC2-4F4F-984E-82CD91CEE9EE}" type="presParOf" srcId="{26249D7E-F622-4D6A-AF91-B85115329D2A}" destId="{86AD5F52-932C-4CFE-883A-E6DF6C8DBA05}" srcOrd="0" destOrd="0" presId="urn:microsoft.com/office/officeart/2005/8/layout/orgChart1"/>
+    <dgm:cxn modelId="{19C78FA9-ADB6-4296-A6CF-1243F02A3643}" type="presParOf" srcId="{86AD5F52-932C-4CFE-883A-E6DF6C8DBA05}" destId="{30D702E3-5F52-4668-A2C4-527EFDCEE581}" srcOrd="0" destOrd="0" presId="urn:microsoft.com/office/officeart/2005/8/layout/orgChart1"/>
+    <dgm:cxn modelId="{DDD2E5B3-0925-4614-9EB1-D591DE107197}" type="presParOf" srcId="{86AD5F52-932C-4CFE-883A-E6DF6C8DBA05}" destId="{EF33A1D0-4912-4247-8E9D-27828989F908}" srcOrd="1" destOrd="0" presId="urn:microsoft.com/office/officeart/2005/8/layout/orgChart1"/>
+    <dgm:cxn modelId="{E33F7024-C69A-48DE-B484-503F6730AC53}" type="presParOf" srcId="{26249D7E-F622-4D6A-AF91-B85115329D2A}" destId="{AF1D717A-AB6A-47B5-BEE9-92A020966F9E}" srcOrd="1" destOrd="0" presId="urn:microsoft.com/office/officeart/2005/8/layout/orgChart1"/>
+    <dgm:cxn modelId="{EEF822A5-8AD2-4087-8894-FB66FE6E2792}" type="presParOf" srcId="{26249D7E-F622-4D6A-AF91-B85115329D2A}" destId="{782853F3-C049-4B4D-ABC3-462FA476BA0C}" srcOrd="2" destOrd="0" presId="urn:microsoft.com/office/officeart/2005/8/layout/orgChart1"/>
+    <dgm:cxn modelId="{BA6622B7-95B4-40C2-BFE2-FA527D97D852}" type="presParOf" srcId="{8228941E-8073-4369-A023-52BC3D1BD7AA}" destId="{B6568E18-374F-4B7E-B8D6-86C574800996}" srcOrd="2" destOrd="0" presId="urn:microsoft.com/office/officeart/2005/8/layout/orgChart1"/>
+    <dgm:cxn modelId="{5AE9F367-6DA1-4DFD-B705-3E7A147E31CF}" type="presParOf" srcId="{8228941E-8073-4369-A023-52BC3D1BD7AA}" destId="{F8C6F0AE-A85F-4B1C-8EB0-70593A14FC63}" srcOrd="3" destOrd="0" presId="urn:microsoft.com/office/officeart/2005/8/layout/orgChart1"/>
+    <dgm:cxn modelId="{0CA88100-5C1F-4251-8EA2-CF393F81996F}" type="presParOf" srcId="{F8C6F0AE-A85F-4B1C-8EB0-70593A14FC63}" destId="{91A56D7C-0B40-49DD-A04E-A79B424F764D}" srcOrd="0" destOrd="0" presId="urn:microsoft.com/office/officeart/2005/8/layout/orgChart1"/>
+    <dgm:cxn modelId="{93202430-4A70-4228-9EE3-AFB70B5096FA}" type="presParOf" srcId="{91A56D7C-0B40-49DD-A04E-A79B424F764D}" destId="{11DD3D79-7C27-456F-9030-E4C81A425E61}" srcOrd="0" destOrd="0" presId="urn:microsoft.com/office/officeart/2005/8/layout/orgChart1"/>
+    <dgm:cxn modelId="{4050249E-1418-4676-8B73-9C7E6363DAC2}" type="presParOf" srcId="{91A56D7C-0B40-49DD-A04E-A79B424F764D}" destId="{5ED16EFA-A950-4BC8-A1C5-9DE0857D1A74}" srcOrd="1" destOrd="0" presId="urn:microsoft.com/office/officeart/2005/8/layout/orgChart1"/>
+    <dgm:cxn modelId="{CD49BCF2-4E25-4C0F-ACB8-1D55DFFCDE1B}" type="presParOf" srcId="{F8C6F0AE-A85F-4B1C-8EB0-70593A14FC63}" destId="{B5DA9389-239B-459C-8E91-877EDED97C8E}" srcOrd="1" destOrd="0" presId="urn:microsoft.com/office/officeart/2005/8/layout/orgChart1"/>
+    <dgm:cxn modelId="{398DFBA4-8C51-4087-B097-690F28B1294B}" type="presParOf" srcId="{F8C6F0AE-A85F-4B1C-8EB0-70593A14FC63}" destId="{C35ED280-A683-45B8-844B-641D5277A2D2}" srcOrd="2" destOrd="0" presId="urn:microsoft.com/office/officeart/2005/8/layout/orgChart1"/>
+    <dgm:cxn modelId="{242B00D6-17E4-48D7-B4A6-0DBF6AC2C8DA}" type="presParOf" srcId="{0F9E096E-CCED-4261-897F-C8C6790C3130}" destId="{0A91EDED-47BE-4A58-885D-BA0D5DF24F4C}" srcOrd="2" destOrd="0" presId="urn:microsoft.com/office/officeart/2005/8/layout/orgChart1"/>
+    <dgm:cxn modelId="{5B5EED87-9416-46A1-8DE9-87115D4D968F}" type="presParOf" srcId="{6280E9D0-C543-424C-B793-6F7DE0D7812D}" destId="{2756AE7A-2154-4784-9B62-2B19D9EA25D3}" srcOrd="2" destOrd="0" presId="urn:microsoft.com/office/officeart/2005/8/layout/orgChart1"/>
+    <dgm:cxn modelId="{9FF83B50-DB2F-413C-9EF7-AABF70319AEF}" type="presParOf" srcId="{6280E9D0-C543-424C-B793-6F7DE0D7812D}" destId="{77787519-4592-4E76-85F1-D207E11F261F}" srcOrd="3" destOrd="0" presId="urn:microsoft.com/office/officeart/2005/8/layout/orgChart1"/>
+    <dgm:cxn modelId="{8B632296-2E55-49F2-BBEB-C8E6E4A625DD}" type="presParOf" srcId="{77787519-4592-4E76-85F1-D207E11F261F}" destId="{27BC707B-A618-4C99-993D-CCC170E85F8D}" srcOrd="0" destOrd="0" presId="urn:microsoft.com/office/officeart/2005/8/layout/orgChart1"/>
+    <dgm:cxn modelId="{3236B31A-18EB-42B9-ABAF-7335B5ED5D21}" type="presParOf" srcId="{27BC707B-A618-4C99-993D-CCC170E85F8D}" destId="{681546DF-7C26-453D-A0BD-9DFDFF398FC2}" srcOrd="0" destOrd="0" presId="urn:microsoft.com/office/officeart/2005/8/layout/orgChart1"/>
+    <dgm:cxn modelId="{BEBEE3F1-63CB-4B08-B338-3ECBDC1379F3}" type="presParOf" srcId="{27BC707B-A618-4C99-993D-CCC170E85F8D}" destId="{9E8BBC67-8F3E-4BA8-A273-F4D71B0BE30A}" srcOrd="1" destOrd="0" presId="urn:microsoft.com/office/officeart/2005/8/layout/orgChart1"/>
+    <dgm:cxn modelId="{11CAFE48-ECF2-452D-9E97-81A1DAC292A7}" type="presParOf" srcId="{77787519-4592-4E76-85F1-D207E11F261F}" destId="{0CB39CDB-102A-457F-A167-B4FFA7812B3F}" srcOrd="1" destOrd="0" presId="urn:microsoft.com/office/officeart/2005/8/layout/orgChart1"/>
+    <dgm:cxn modelId="{8B09B620-FC80-4251-AF71-6F5A5DD53198}" type="presParOf" srcId="{0CB39CDB-102A-457F-A167-B4FFA7812B3F}" destId="{CDB7A147-9356-4536-911E-BDCE3C424C34}" srcOrd="0" destOrd="0" presId="urn:microsoft.com/office/officeart/2005/8/layout/orgChart1"/>
+    <dgm:cxn modelId="{86FEF689-779B-42BD-B83C-53AAEB677315}" type="presParOf" srcId="{0CB39CDB-102A-457F-A167-B4FFA7812B3F}" destId="{D2360D84-60B0-4ADD-8B37-3EC85F1C3341}" srcOrd="1" destOrd="0" presId="urn:microsoft.com/office/officeart/2005/8/layout/orgChart1"/>
+    <dgm:cxn modelId="{2835A980-D93B-4FA9-81AC-C28CC0645B66}" type="presParOf" srcId="{D2360D84-60B0-4ADD-8B37-3EC85F1C3341}" destId="{289C283F-E742-4E79-AF20-C21ABC02FE24}" srcOrd="0" destOrd="0" presId="urn:microsoft.com/office/officeart/2005/8/layout/orgChart1"/>
+    <dgm:cxn modelId="{A912404E-04C2-4296-9E30-CE5FF0DFA0F7}" type="presParOf" srcId="{289C283F-E742-4E79-AF20-C21ABC02FE24}" destId="{2A35BC4A-EEE7-4D01-A1BF-95F70BCA261B}" srcOrd="0" destOrd="0" presId="urn:microsoft.com/office/officeart/2005/8/layout/orgChart1"/>
+    <dgm:cxn modelId="{2D2BF462-B41F-4273-AED4-BF36E79E50DE}" type="presParOf" srcId="{289C283F-E742-4E79-AF20-C21ABC02FE24}" destId="{6DB3948E-AA93-4D51-82CE-4800BF9A3A87}" srcOrd="1" destOrd="0" presId="urn:microsoft.com/office/officeart/2005/8/layout/orgChart1"/>
+    <dgm:cxn modelId="{2723C66D-3E4D-4723-9836-60CB63A95A8D}" type="presParOf" srcId="{D2360D84-60B0-4ADD-8B37-3EC85F1C3341}" destId="{694D917A-1039-4038-A908-B2EEA25AB170}" srcOrd="1" destOrd="0" presId="urn:microsoft.com/office/officeart/2005/8/layout/orgChart1"/>
+    <dgm:cxn modelId="{E1861232-1240-4877-BDEA-33ED595E510F}" type="presParOf" srcId="{D2360D84-60B0-4ADD-8B37-3EC85F1C3341}" destId="{F9764B01-5874-4F45-ABCA-40B68B01A86F}" srcOrd="2" destOrd="0" presId="urn:microsoft.com/office/officeart/2005/8/layout/orgChart1"/>
+    <dgm:cxn modelId="{41354C94-5E7E-45FE-9EA9-A5B9E8434B61}" type="presParOf" srcId="{0CB39CDB-102A-457F-A167-B4FFA7812B3F}" destId="{E7ADE8CC-02F2-475E-9A3E-F752BF063495}" srcOrd="2" destOrd="0" presId="urn:microsoft.com/office/officeart/2005/8/layout/orgChart1"/>
+    <dgm:cxn modelId="{39B8739F-7B04-4CD4-A342-CFB54B3AE62F}" type="presParOf" srcId="{0CB39CDB-102A-457F-A167-B4FFA7812B3F}" destId="{E266081B-508B-4833-959D-D80EF7A463A8}" srcOrd="3" destOrd="0" presId="urn:microsoft.com/office/officeart/2005/8/layout/orgChart1"/>
+    <dgm:cxn modelId="{E79FE7CD-0911-4960-9902-3C574D71E4FF}" type="presParOf" srcId="{E266081B-508B-4833-959D-D80EF7A463A8}" destId="{07B26BDB-FE6C-49A3-AF39-27995D558974}" srcOrd="0" destOrd="0" presId="urn:microsoft.com/office/officeart/2005/8/layout/orgChart1"/>
+    <dgm:cxn modelId="{62A5C81D-4F32-4DA5-B507-1EC078F39A2B}" type="presParOf" srcId="{07B26BDB-FE6C-49A3-AF39-27995D558974}" destId="{8085E3EC-75EF-418D-9BFB-1750487921D9}" srcOrd="0" destOrd="0" presId="urn:microsoft.com/office/officeart/2005/8/layout/orgChart1"/>
+    <dgm:cxn modelId="{1BF43073-4F44-45C7-AB07-173B8666C435}" type="presParOf" srcId="{07B26BDB-FE6C-49A3-AF39-27995D558974}" destId="{86544A5C-52CB-4DAD-8E15-0AA6C38EC730}" srcOrd="1" destOrd="0" presId="urn:microsoft.com/office/officeart/2005/8/layout/orgChart1"/>
+    <dgm:cxn modelId="{86AED0A2-8E95-433E-AD6D-99A91D51F38C}" type="presParOf" srcId="{E266081B-508B-4833-959D-D80EF7A463A8}" destId="{4C5DB8FA-D796-4AEB-B748-2F4D051BA96B}" srcOrd="1" destOrd="0" presId="urn:microsoft.com/office/officeart/2005/8/layout/orgChart1"/>
+    <dgm:cxn modelId="{A9EB7B7D-2CFE-424E-8C78-66797D4D56EC}" type="presParOf" srcId="{E266081B-508B-4833-959D-D80EF7A463A8}" destId="{4C475B91-99FF-4B78-A0D0-385965033B13}" srcOrd="2" destOrd="0" presId="urn:microsoft.com/office/officeart/2005/8/layout/orgChart1"/>
+    <dgm:cxn modelId="{0141CC90-D2F7-4DA8-B64E-8A1FA4820CCA}" type="presParOf" srcId="{77787519-4592-4E76-85F1-D207E11F261F}" destId="{7B73B01A-5F49-4547-BB86-7812CAAB9005}" srcOrd="2" destOrd="0" presId="urn:microsoft.com/office/officeart/2005/8/layout/orgChart1"/>
     <dgm:cxn modelId="{843703E0-A3E7-42B9-8EF9-35A608FA2EF6}" type="presParOf" srcId="{6280E9D0-C543-424C-B793-6F7DE0D7812D}" destId="{EFBE4BF3-84FF-426D-A954-03D4FA9668F5}" srcOrd="4" destOrd="0" presId="urn:microsoft.com/office/officeart/2005/8/layout/orgChart1"/>
     <dgm:cxn modelId="{172300B1-3180-418A-B61D-95223CD61B55}" type="presParOf" srcId="{6280E9D0-C543-424C-B793-6F7DE0D7812D}" destId="{9F7F26D1-4A09-422D-B1B3-E9D21F6EF9F6}" srcOrd="5" destOrd="0" presId="urn:microsoft.com/office/officeart/2005/8/layout/orgChart1"/>
     <dgm:cxn modelId="{E75ADB68-17D0-4AB6-8D6D-1FDC7BAE57DC}" type="presParOf" srcId="{9F7F26D1-4A09-422D-B1B3-E9D21F6EF9F6}" destId="{6E1B6327-D804-4475-869F-0F47553A3AD7}" srcOrd="0" destOrd="0" presId="urn:microsoft.com/office/officeart/2005/8/layout/orgChart1"/>
@@ -4270,62 +4576,62 @@
     <dgm:cxn modelId="{5C2418A9-40C0-4179-88C9-A1F80495C224}" type="presParOf" srcId="{B70B6C72-E5D0-45B9-B47F-79E1A670A8E3}" destId="{417EF134-5A5C-4275-A683-A5D8379F936D}" srcOrd="1" destOrd="0" presId="urn:microsoft.com/office/officeart/2005/8/layout/orgChart1"/>
     <dgm:cxn modelId="{DDB6AFA5-733F-4BE0-9577-E265216704FA}" type="presParOf" srcId="{B70B6C72-E5D0-45B9-B47F-79E1A670A8E3}" destId="{E258FB0B-3759-4875-B5F0-240DF851BCE7}" srcOrd="2" destOrd="0" presId="urn:microsoft.com/office/officeart/2005/8/layout/orgChart1"/>
     <dgm:cxn modelId="{2D1DC869-8199-4AEE-8E5D-E9DF10D1B536}" type="presParOf" srcId="{9F7F26D1-4A09-422D-B1B3-E9D21F6EF9F6}" destId="{ECA4B822-CCAD-4480-8B36-77F311D22D20}" srcOrd="2" destOrd="0" presId="urn:microsoft.com/office/officeart/2005/8/layout/orgChart1"/>
-    <dgm:cxn modelId="{CD5BA574-EC6A-402A-890E-102163233CDF}" type="presParOf" srcId="{6280E9D0-C543-424C-B793-6F7DE0D7812D}" destId="{5C163619-735A-4D33-AD72-D3D76B204496}" srcOrd="6" destOrd="0" presId="urn:microsoft.com/office/officeart/2005/8/layout/orgChart1"/>
-    <dgm:cxn modelId="{C2ADAC78-DF2A-4650-B796-92379460FE94}" type="presParOf" srcId="{6280E9D0-C543-424C-B793-6F7DE0D7812D}" destId="{63F1354E-5D9E-4677-928A-CA7B40CC0432}" srcOrd="7" destOrd="0" presId="urn:microsoft.com/office/officeart/2005/8/layout/orgChart1"/>
-    <dgm:cxn modelId="{F54F9883-0B50-418A-A1CA-7EC5CD2F64DF}" type="presParOf" srcId="{63F1354E-5D9E-4677-928A-CA7B40CC0432}" destId="{F5ADCF52-CB51-43F3-84D7-4B3DB5A3965D}" srcOrd="0" destOrd="0" presId="urn:microsoft.com/office/officeart/2005/8/layout/orgChart1"/>
-    <dgm:cxn modelId="{6C4A8D10-55F7-4E19-888A-C18142257CD4}" type="presParOf" srcId="{F5ADCF52-CB51-43F3-84D7-4B3DB5A3965D}" destId="{1050728B-2286-443E-A123-78E9BBB022E7}" srcOrd="0" destOrd="0" presId="urn:microsoft.com/office/officeart/2005/8/layout/orgChart1"/>
-    <dgm:cxn modelId="{85308B93-F6AB-4FB7-9025-E95517D5820E}" type="presParOf" srcId="{F5ADCF52-CB51-43F3-84D7-4B3DB5A3965D}" destId="{E350DA74-F2FD-4FBF-ACC6-5E482CBBA9F9}" srcOrd="1" destOrd="0" presId="urn:microsoft.com/office/officeart/2005/8/layout/orgChart1"/>
-    <dgm:cxn modelId="{405C9100-B551-40CF-A017-D8778639B589}" type="presParOf" srcId="{63F1354E-5D9E-4677-928A-CA7B40CC0432}" destId="{0C3C8224-E8E1-4848-A12B-4B7CECCE3BCA}" srcOrd="1" destOrd="0" presId="urn:microsoft.com/office/officeart/2005/8/layout/orgChart1"/>
-    <dgm:cxn modelId="{3AA2FB85-5629-47B6-99CC-DB17AE30829E}" type="presParOf" srcId="{0C3C8224-E8E1-4848-A12B-4B7CECCE3BCA}" destId="{724C1895-4195-4346-BA17-75CD5E6DDB7C}" srcOrd="0" destOrd="0" presId="urn:microsoft.com/office/officeart/2005/8/layout/orgChart1"/>
-    <dgm:cxn modelId="{EF230901-A5EF-4703-AF24-40F005D24711}" type="presParOf" srcId="{0C3C8224-E8E1-4848-A12B-4B7CECCE3BCA}" destId="{6E75420E-C82C-4CB0-864B-C303DD8BDED5}" srcOrd="1" destOrd="0" presId="urn:microsoft.com/office/officeart/2005/8/layout/orgChart1"/>
-    <dgm:cxn modelId="{03C885B9-2995-4A57-89C6-A1766FBF6664}" type="presParOf" srcId="{6E75420E-C82C-4CB0-864B-C303DD8BDED5}" destId="{624F43A7-984F-4F96-A25D-DF7A08D2B3D3}" srcOrd="0" destOrd="0" presId="urn:microsoft.com/office/officeart/2005/8/layout/orgChart1"/>
-    <dgm:cxn modelId="{C61B5180-B50B-420C-B932-EAF09CC7A09B}" type="presParOf" srcId="{624F43A7-984F-4F96-A25D-DF7A08D2B3D3}" destId="{51857A03-685F-4D45-B11B-04913EA5C4E1}" srcOrd="0" destOrd="0" presId="urn:microsoft.com/office/officeart/2005/8/layout/orgChart1"/>
-    <dgm:cxn modelId="{ABEC0C33-0788-481F-8D24-5D71C0110875}" type="presParOf" srcId="{624F43A7-984F-4F96-A25D-DF7A08D2B3D3}" destId="{D5F5346C-677B-446E-9612-DFC9A59EFF4C}" srcOrd="1" destOrd="0" presId="urn:microsoft.com/office/officeart/2005/8/layout/orgChart1"/>
-    <dgm:cxn modelId="{69C829CF-9A64-4631-9FDD-3D68B4807F96}" type="presParOf" srcId="{6E75420E-C82C-4CB0-864B-C303DD8BDED5}" destId="{B9F1F1E4-C3C1-4D65-863C-69535A06ACA2}" srcOrd="1" destOrd="0" presId="urn:microsoft.com/office/officeart/2005/8/layout/orgChart1"/>
-    <dgm:cxn modelId="{8D831220-3E13-47FA-9562-28B3F49CFA47}" type="presParOf" srcId="{6E75420E-C82C-4CB0-864B-C303DD8BDED5}" destId="{203E3D83-B90E-498A-BDA1-546FA01D56F5}" srcOrd="2" destOrd="0" presId="urn:microsoft.com/office/officeart/2005/8/layout/orgChart1"/>
-    <dgm:cxn modelId="{3046FA7F-A68E-49E4-BF53-2678B8F7F911}" type="presParOf" srcId="{0C3C8224-E8E1-4848-A12B-4B7CECCE3BCA}" destId="{BD2220A6-A209-483B-BAAF-4F859D235916}" srcOrd="2" destOrd="0" presId="urn:microsoft.com/office/officeart/2005/8/layout/orgChart1"/>
-    <dgm:cxn modelId="{AAA177AF-3C7F-49FC-92FB-04EEC62287C1}" type="presParOf" srcId="{0C3C8224-E8E1-4848-A12B-4B7CECCE3BCA}" destId="{1146B709-71BA-40EE-BB09-F097A9F29A6B}" srcOrd="3" destOrd="0" presId="urn:microsoft.com/office/officeart/2005/8/layout/orgChart1"/>
-    <dgm:cxn modelId="{7195194C-AC92-47E9-AF80-14BDDC128182}" type="presParOf" srcId="{1146B709-71BA-40EE-BB09-F097A9F29A6B}" destId="{B0FFC473-0AC7-4205-BE2E-674EE6A65ABD}" srcOrd="0" destOrd="0" presId="urn:microsoft.com/office/officeart/2005/8/layout/orgChart1"/>
-    <dgm:cxn modelId="{0A847DAB-A124-439A-9CBE-660E9D483763}" type="presParOf" srcId="{B0FFC473-0AC7-4205-BE2E-674EE6A65ABD}" destId="{76DAFFCE-F1F2-42C1-8FA3-EDA284342A7E}" srcOrd="0" destOrd="0" presId="urn:microsoft.com/office/officeart/2005/8/layout/orgChart1"/>
-    <dgm:cxn modelId="{751CDA44-4041-45BA-9DDD-5C44616785F0}" type="presParOf" srcId="{B0FFC473-0AC7-4205-BE2E-674EE6A65ABD}" destId="{947E7AEF-4B98-4B14-A784-8E2FF318063D}" srcOrd="1" destOrd="0" presId="urn:microsoft.com/office/officeart/2005/8/layout/orgChart1"/>
-    <dgm:cxn modelId="{07385990-4E3D-4FB7-9079-832DBEC05F56}" type="presParOf" srcId="{1146B709-71BA-40EE-BB09-F097A9F29A6B}" destId="{7F79D588-4C2F-4979-BA86-9F654DF7C10B}" srcOrd="1" destOrd="0" presId="urn:microsoft.com/office/officeart/2005/8/layout/orgChart1"/>
-    <dgm:cxn modelId="{B861DC0D-7E96-4E3A-9F0F-DC29D36E199C}" type="presParOf" srcId="{1146B709-71BA-40EE-BB09-F097A9F29A6B}" destId="{3592BC89-986D-4913-967D-0964661BC3E6}" srcOrd="2" destOrd="0" presId="urn:microsoft.com/office/officeart/2005/8/layout/orgChart1"/>
-    <dgm:cxn modelId="{86DD9918-BBA8-4A8F-9C5E-964FD819A0C1}" type="presParOf" srcId="{63F1354E-5D9E-4677-928A-CA7B40CC0432}" destId="{75B8FD30-9CDC-4B54-A0E2-F9F690135478}" srcOrd="2" destOrd="0" presId="urn:microsoft.com/office/officeart/2005/8/layout/orgChart1"/>
-    <dgm:cxn modelId="{BFCBE3B4-FCFD-4D8F-9C60-50921218A625}" type="presParOf" srcId="{6280E9D0-C543-424C-B793-6F7DE0D7812D}" destId="{3896F0E3-E2D9-464C-A2D4-547B1282777B}" srcOrd="8" destOrd="0" presId="urn:microsoft.com/office/officeart/2005/8/layout/orgChart1"/>
-    <dgm:cxn modelId="{00647643-904A-47F3-93E7-E78C701675D4}" type="presParOf" srcId="{6280E9D0-C543-424C-B793-6F7DE0D7812D}" destId="{788B8B56-ED38-44F0-9144-0C484565CF57}" srcOrd="9" destOrd="0" presId="urn:microsoft.com/office/officeart/2005/8/layout/orgChart1"/>
-    <dgm:cxn modelId="{85A47553-EF84-4298-818E-81EA8FDFCDD2}" type="presParOf" srcId="{788B8B56-ED38-44F0-9144-0C484565CF57}" destId="{C084E481-62A4-4D7B-AEC0-72881FB7E598}" srcOrd="0" destOrd="0" presId="urn:microsoft.com/office/officeart/2005/8/layout/orgChart1"/>
-    <dgm:cxn modelId="{9B61F0D7-B702-4582-879E-ABE29698E247}" type="presParOf" srcId="{C084E481-62A4-4D7B-AEC0-72881FB7E598}" destId="{48EE99E5-A500-481C-A993-563EC4A4347D}" srcOrd="0" destOrd="0" presId="urn:microsoft.com/office/officeart/2005/8/layout/orgChart1"/>
-    <dgm:cxn modelId="{2EA9E8A8-8753-47A7-8B86-1A1A1A76F509}" type="presParOf" srcId="{C084E481-62A4-4D7B-AEC0-72881FB7E598}" destId="{4585EBA3-8546-46BD-AA0C-9AF5A0653F16}" srcOrd="1" destOrd="0" presId="urn:microsoft.com/office/officeart/2005/8/layout/orgChart1"/>
-    <dgm:cxn modelId="{6BAFAAE9-6321-464D-B3D1-E56F2DE370B5}" type="presParOf" srcId="{788B8B56-ED38-44F0-9144-0C484565CF57}" destId="{B2416701-1342-4A8D-9461-43C4C2F9FF8F}" srcOrd="1" destOrd="0" presId="urn:microsoft.com/office/officeart/2005/8/layout/orgChart1"/>
-    <dgm:cxn modelId="{4A99110E-7FB0-463B-B785-38A1D9044744}" type="presParOf" srcId="{B2416701-1342-4A8D-9461-43C4C2F9FF8F}" destId="{9F66B29F-2E85-4718-B8FE-484D5162537E}" srcOrd="0" destOrd="0" presId="urn:microsoft.com/office/officeart/2005/8/layout/orgChart1"/>
-    <dgm:cxn modelId="{C31FF5E7-ADB5-413B-B06E-F62788A3B084}" type="presParOf" srcId="{B2416701-1342-4A8D-9461-43C4C2F9FF8F}" destId="{A371E714-0633-48D6-96DE-611695407D14}" srcOrd="1" destOrd="0" presId="urn:microsoft.com/office/officeart/2005/8/layout/orgChart1"/>
-    <dgm:cxn modelId="{22166BD7-FC8D-4B6F-96E4-4C88E7D81DF2}" type="presParOf" srcId="{A371E714-0633-48D6-96DE-611695407D14}" destId="{9C3847F6-3422-4575-8637-A6F137EAC8A5}" srcOrd="0" destOrd="0" presId="urn:microsoft.com/office/officeart/2005/8/layout/orgChart1"/>
-    <dgm:cxn modelId="{CC5ACA35-16EC-4E38-8738-0E4C16D791C0}" type="presParOf" srcId="{9C3847F6-3422-4575-8637-A6F137EAC8A5}" destId="{16F3F1D6-2444-4F8D-9640-F04C4D90C284}" srcOrd="0" destOrd="0" presId="urn:microsoft.com/office/officeart/2005/8/layout/orgChart1"/>
-    <dgm:cxn modelId="{3A04F6A4-32B9-4046-AEAC-036CFE411B8A}" type="presParOf" srcId="{9C3847F6-3422-4575-8637-A6F137EAC8A5}" destId="{C58E3B0A-0F7D-4C2E-B5F2-7B305CB2EB0B}" srcOrd="1" destOrd="0" presId="urn:microsoft.com/office/officeart/2005/8/layout/orgChart1"/>
-    <dgm:cxn modelId="{507C7465-0C53-4552-8495-3B9753E1A79A}" type="presParOf" srcId="{A371E714-0633-48D6-96DE-611695407D14}" destId="{139BFC2A-77D8-421B-9549-61951C101360}" srcOrd="1" destOrd="0" presId="urn:microsoft.com/office/officeart/2005/8/layout/orgChart1"/>
-    <dgm:cxn modelId="{51491943-872B-4007-A3BB-EB723143376D}" type="presParOf" srcId="{A371E714-0633-48D6-96DE-611695407D14}" destId="{D403805C-B99D-4AFC-A859-808F56C292D2}" srcOrd="2" destOrd="0" presId="urn:microsoft.com/office/officeart/2005/8/layout/orgChart1"/>
-    <dgm:cxn modelId="{7835A2F8-3DA0-44CE-9FA5-A1EAE0EF4D5F}" type="presParOf" srcId="{B2416701-1342-4A8D-9461-43C4C2F9FF8F}" destId="{E1C1384E-F72A-4264-AAC9-53B8FA57546F}" srcOrd="2" destOrd="0" presId="urn:microsoft.com/office/officeart/2005/8/layout/orgChart1"/>
-    <dgm:cxn modelId="{0042B8D1-E26E-418C-AAC5-5DA76A2E5A12}" type="presParOf" srcId="{B2416701-1342-4A8D-9461-43C4C2F9FF8F}" destId="{0B03C21D-C8D8-4C48-9366-5ED688A6CC9A}" srcOrd="3" destOrd="0" presId="urn:microsoft.com/office/officeart/2005/8/layout/orgChart1"/>
-    <dgm:cxn modelId="{4C50D954-B501-416B-BECA-603959057586}" type="presParOf" srcId="{0B03C21D-C8D8-4C48-9366-5ED688A6CC9A}" destId="{A00351E8-7F24-4EB7-97E7-7FD685E4774A}" srcOrd="0" destOrd="0" presId="urn:microsoft.com/office/officeart/2005/8/layout/orgChart1"/>
-    <dgm:cxn modelId="{7D4D8F3E-3E66-4AE3-9F46-292BAD6A49EA}" type="presParOf" srcId="{A00351E8-7F24-4EB7-97E7-7FD685E4774A}" destId="{00246853-42EE-43DA-971F-2B329B235104}" srcOrd="0" destOrd="0" presId="urn:microsoft.com/office/officeart/2005/8/layout/orgChart1"/>
-    <dgm:cxn modelId="{A4E38861-D1C8-4F71-AD22-15EF33FEA949}" type="presParOf" srcId="{A00351E8-7F24-4EB7-97E7-7FD685E4774A}" destId="{F5545446-5C88-4D1A-884E-B1C68CB60A27}" srcOrd="1" destOrd="0" presId="urn:microsoft.com/office/officeart/2005/8/layout/orgChart1"/>
-    <dgm:cxn modelId="{22130286-1250-4C68-9F28-EDD582580343}" type="presParOf" srcId="{0B03C21D-C8D8-4C48-9366-5ED688A6CC9A}" destId="{A549A2BE-291C-4B99-A794-DD2695D5E2A9}" srcOrd="1" destOrd="0" presId="urn:microsoft.com/office/officeart/2005/8/layout/orgChart1"/>
-    <dgm:cxn modelId="{C5B3EA1C-1864-4A85-83DA-081E40A29022}" type="presParOf" srcId="{0B03C21D-C8D8-4C48-9366-5ED688A6CC9A}" destId="{8E46CAC9-229C-4A87-ACC5-EFD145AE0853}" srcOrd="2" destOrd="0" presId="urn:microsoft.com/office/officeart/2005/8/layout/orgChart1"/>
-    <dgm:cxn modelId="{6B8A170B-DC38-4AAA-B9B7-F60A4B70B14B}" type="presParOf" srcId="{B2416701-1342-4A8D-9461-43C4C2F9FF8F}" destId="{8EC22DE5-96D0-4609-BAFB-AA2883AA5EF6}" srcOrd="4" destOrd="0" presId="urn:microsoft.com/office/officeart/2005/8/layout/orgChart1"/>
-    <dgm:cxn modelId="{4452AA9E-2C56-4BD2-81F4-2033CA6697E9}" type="presParOf" srcId="{B2416701-1342-4A8D-9461-43C4C2F9FF8F}" destId="{0A1C6D92-9A95-406D-A8C1-AF560CD883D0}" srcOrd="5" destOrd="0" presId="urn:microsoft.com/office/officeart/2005/8/layout/orgChart1"/>
-    <dgm:cxn modelId="{197CCECC-B68B-4E21-9EE2-30E399FBE417}" type="presParOf" srcId="{0A1C6D92-9A95-406D-A8C1-AF560CD883D0}" destId="{55F6C27E-2808-4EEA-9274-22786A85BF8C}" srcOrd="0" destOrd="0" presId="urn:microsoft.com/office/officeart/2005/8/layout/orgChart1"/>
-    <dgm:cxn modelId="{B7402AB0-8684-455F-94C2-3B8641A447AF}" type="presParOf" srcId="{55F6C27E-2808-4EEA-9274-22786A85BF8C}" destId="{10B9A784-7EB6-4C6D-A653-CF30E7740E7E}" srcOrd="0" destOrd="0" presId="urn:microsoft.com/office/officeart/2005/8/layout/orgChart1"/>
-    <dgm:cxn modelId="{B7CC3CFB-9ED1-4460-9B91-691C7CAE9154}" type="presParOf" srcId="{55F6C27E-2808-4EEA-9274-22786A85BF8C}" destId="{446576C8-EDDB-46EC-BA7C-8FF91B0DFDA2}" srcOrd="1" destOrd="0" presId="urn:microsoft.com/office/officeart/2005/8/layout/orgChart1"/>
-    <dgm:cxn modelId="{7AAC5DBB-DE90-4283-803D-31629C2C4BAB}" type="presParOf" srcId="{0A1C6D92-9A95-406D-A8C1-AF560CD883D0}" destId="{5343DA1B-E2DC-4F4E-AEF0-945F3EBA73B0}" srcOrd="1" destOrd="0" presId="urn:microsoft.com/office/officeart/2005/8/layout/orgChart1"/>
-    <dgm:cxn modelId="{587EE4F7-485F-4CA2-9855-BA0D865C3DE6}" type="presParOf" srcId="{0A1C6D92-9A95-406D-A8C1-AF560CD883D0}" destId="{8BD0941F-FCCC-436B-9030-97028C792A16}" srcOrd="2" destOrd="0" presId="urn:microsoft.com/office/officeart/2005/8/layout/orgChart1"/>
-    <dgm:cxn modelId="{B71FDDCB-6319-471A-8269-6614185B1985}" type="presParOf" srcId="{B2416701-1342-4A8D-9461-43C4C2F9FF8F}" destId="{9E3F0FA5-1881-48E8-B8D3-013F38C9DA51}" srcOrd="6" destOrd="0" presId="urn:microsoft.com/office/officeart/2005/8/layout/orgChart1"/>
-    <dgm:cxn modelId="{8F138888-6590-47EB-884A-F561CBAC16C5}" type="presParOf" srcId="{B2416701-1342-4A8D-9461-43C4C2F9FF8F}" destId="{08A52166-108D-495C-B331-52A734454109}" srcOrd="7" destOrd="0" presId="urn:microsoft.com/office/officeart/2005/8/layout/orgChart1"/>
-    <dgm:cxn modelId="{EBAB90DD-5AD8-4CDF-95C2-B72E0A469916}" type="presParOf" srcId="{08A52166-108D-495C-B331-52A734454109}" destId="{A3552C96-6D1C-4111-97BE-850727174BFB}" srcOrd="0" destOrd="0" presId="urn:microsoft.com/office/officeart/2005/8/layout/orgChart1"/>
-    <dgm:cxn modelId="{C9BBB774-3937-456C-8240-29C5352909F8}" type="presParOf" srcId="{A3552C96-6D1C-4111-97BE-850727174BFB}" destId="{27C95A80-1EF0-4E07-BED6-EC45FFB13596}" srcOrd="0" destOrd="0" presId="urn:microsoft.com/office/officeart/2005/8/layout/orgChart1"/>
-    <dgm:cxn modelId="{BAC9DC29-B115-4F18-BBDF-E2E64320E971}" type="presParOf" srcId="{A3552C96-6D1C-4111-97BE-850727174BFB}" destId="{097314AF-6F54-47A9-9DB2-26F5619FD165}" srcOrd="1" destOrd="0" presId="urn:microsoft.com/office/officeart/2005/8/layout/orgChart1"/>
-    <dgm:cxn modelId="{B11E52C1-FEDD-4E5E-A298-BB9366F172DD}" type="presParOf" srcId="{08A52166-108D-495C-B331-52A734454109}" destId="{1A09EF66-F609-47B8-977E-F17316AA13C0}" srcOrd="1" destOrd="0" presId="urn:microsoft.com/office/officeart/2005/8/layout/orgChart1"/>
-    <dgm:cxn modelId="{DA67B5AB-839B-463C-8FBF-093EFC132AAA}" type="presParOf" srcId="{08A52166-108D-495C-B331-52A734454109}" destId="{EFD5D62D-F0B5-4700-8868-95B9A1D6ECE2}" srcOrd="2" destOrd="0" presId="urn:microsoft.com/office/officeart/2005/8/layout/orgChart1"/>
-    <dgm:cxn modelId="{DC2794EE-5D7A-40A9-B5A2-D24F7CBAD2B9}" type="presParOf" srcId="{788B8B56-ED38-44F0-9144-0C484565CF57}" destId="{FF7F1458-B1BF-40E7-B998-9A0A1EF25A4D}" srcOrd="2" destOrd="0" presId="urn:microsoft.com/office/officeart/2005/8/layout/orgChart1"/>
+    <dgm:cxn modelId="{115B3C40-8774-4FC1-A0D7-C2718CA2AA26}" type="presParOf" srcId="{6280E9D0-C543-424C-B793-6F7DE0D7812D}" destId="{EFB21E82-6CAA-4B49-830A-37046A3FDFD3}" srcOrd="6" destOrd="0" presId="urn:microsoft.com/office/officeart/2005/8/layout/orgChart1"/>
+    <dgm:cxn modelId="{6A0122D3-78BF-4314-8388-CBC7641E142F}" type="presParOf" srcId="{6280E9D0-C543-424C-B793-6F7DE0D7812D}" destId="{69AC2968-6501-4A8F-B034-BD3D2AEC64CB}" srcOrd="7" destOrd="0" presId="urn:microsoft.com/office/officeart/2005/8/layout/orgChart1"/>
+    <dgm:cxn modelId="{169334CF-3DAF-4971-A39B-7CFBE59B88CF}" type="presParOf" srcId="{69AC2968-6501-4A8F-B034-BD3D2AEC64CB}" destId="{C1FEE96E-59CC-46AC-B804-2301A913DAC0}" srcOrd="0" destOrd="0" presId="urn:microsoft.com/office/officeart/2005/8/layout/orgChart1"/>
+    <dgm:cxn modelId="{424EBF69-949C-4857-8E94-42E57BE34133}" type="presParOf" srcId="{C1FEE96E-59CC-46AC-B804-2301A913DAC0}" destId="{4E77A0CB-5759-4224-B4F8-569148480CC1}" srcOrd="0" destOrd="0" presId="urn:microsoft.com/office/officeart/2005/8/layout/orgChart1"/>
+    <dgm:cxn modelId="{CF77D222-A8FE-4816-B715-71346DD0E075}" type="presParOf" srcId="{C1FEE96E-59CC-46AC-B804-2301A913DAC0}" destId="{45F97E00-B4D0-4EE2-9006-1774D4FCC00A}" srcOrd="1" destOrd="0" presId="urn:microsoft.com/office/officeart/2005/8/layout/orgChart1"/>
+    <dgm:cxn modelId="{44688A4F-BCD9-4533-8EA7-A3F0FB2CEF03}" type="presParOf" srcId="{69AC2968-6501-4A8F-B034-BD3D2AEC64CB}" destId="{A01D560B-E89C-4C52-B9BC-B8D7E6CDECA4}" srcOrd="1" destOrd="0" presId="urn:microsoft.com/office/officeart/2005/8/layout/orgChart1"/>
+    <dgm:cxn modelId="{8CCD02BC-5EFD-42AB-8DE8-06B4B6ACE5FA}" type="presParOf" srcId="{A01D560B-E89C-4C52-B9BC-B8D7E6CDECA4}" destId="{A402EF5D-B835-4BF9-B2C2-F3F3A81CE91D}" srcOrd="0" destOrd="0" presId="urn:microsoft.com/office/officeart/2005/8/layout/orgChart1"/>
+    <dgm:cxn modelId="{C42B558A-C730-4622-AF64-A03F420EBDC8}" type="presParOf" srcId="{A01D560B-E89C-4C52-B9BC-B8D7E6CDECA4}" destId="{13049235-29F0-4946-825E-09D1795A4234}" srcOrd="1" destOrd="0" presId="urn:microsoft.com/office/officeart/2005/8/layout/orgChart1"/>
+    <dgm:cxn modelId="{D4494A06-FD3D-40E8-A748-A1C8BC67C302}" type="presParOf" srcId="{13049235-29F0-4946-825E-09D1795A4234}" destId="{B67A7710-276E-4B9F-B735-24E532D112C3}" srcOrd="0" destOrd="0" presId="urn:microsoft.com/office/officeart/2005/8/layout/orgChart1"/>
+    <dgm:cxn modelId="{BFA55BEE-F6A6-403C-83DC-A00CDDBE2025}" type="presParOf" srcId="{B67A7710-276E-4B9F-B735-24E532D112C3}" destId="{CAD64AF2-3D0D-4AA5-BF8E-4D165031C71D}" srcOrd="0" destOrd="0" presId="urn:microsoft.com/office/officeart/2005/8/layout/orgChart1"/>
+    <dgm:cxn modelId="{E3A9CFB6-37A1-4148-BC11-2D13E1653616}" type="presParOf" srcId="{B67A7710-276E-4B9F-B735-24E532D112C3}" destId="{DC3DF527-7999-4A8F-89F8-5F5DB4F1C395}" srcOrd="1" destOrd="0" presId="urn:microsoft.com/office/officeart/2005/8/layout/orgChart1"/>
+    <dgm:cxn modelId="{14479A8C-3F5F-4459-A04C-3B45A0A750D4}" type="presParOf" srcId="{13049235-29F0-4946-825E-09D1795A4234}" destId="{F9501FEA-71E7-40C3-BE57-4B9DBF05BE16}" srcOrd="1" destOrd="0" presId="urn:microsoft.com/office/officeart/2005/8/layout/orgChart1"/>
+    <dgm:cxn modelId="{7ED178D0-231C-43E7-9A68-81588899D030}" type="presParOf" srcId="{13049235-29F0-4946-825E-09D1795A4234}" destId="{9E13E003-3772-47F4-98FE-05326F9AD6BF}" srcOrd="2" destOrd="0" presId="urn:microsoft.com/office/officeart/2005/8/layout/orgChart1"/>
+    <dgm:cxn modelId="{4142A04D-5198-438D-B5CC-05F8FBB621C3}" type="presParOf" srcId="{A01D560B-E89C-4C52-B9BC-B8D7E6CDECA4}" destId="{0854C5CF-1508-4D5A-BAE7-E459B0D795E7}" srcOrd="2" destOrd="0" presId="urn:microsoft.com/office/officeart/2005/8/layout/orgChart1"/>
+    <dgm:cxn modelId="{90428694-7F16-4A03-AF6A-20A068C9956C}" type="presParOf" srcId="{A01D560B-E89C-4C52-B9BC-B8D7E6CDECA4}" destId="{3FDDCF16-BBCE-4CF6-B617-083A4D153B83}" srcOrd="3" destOrd="0" presId="urn:microsoft.com/office/officeart/2005/8/layout/orgChart1"/>
+    <dgm:cxn modelId="{66AA7839-D77D-47A2-9234-A914B7CE4F65}" type="presParOf" srcId="{3FDDCF16-BBCE-4CF6-B617-083A4D153B83}" destId="{9DFE6C13-E04C-45B6-BD18-3DB4ED5C85CA}" srcOrd="0" destOrd="0" presId="urn:microsoft.com/office/officeart/2005/8/layout/orgChart1"/>
+    <dgm:cxn modelId="{647552DE-24BC-4C8A-B612-ABF3420723F6}" type="presParOf" srcId="{9DFE6C13-E04C-45B6-BD18-3DB4ED5C85CA}" destId="{D97ADE4E-FD7F-48AA-947E-57C354CF490D}" srcOrd="0" destOrd="0" presId="urn:microsoft.com/office/officeart/2005/8/layout/orgChart1"/>
+    <dgm:cxn modelId="{02395530-2AA6-4BE8-BBDE-447BB77F5045}" type="presParOf" srcId="{9DFE6C13-E04C-45B6-BD18-3DB4ED5C85CA}" destId="{6524AAE3-0A74-4957-B1D0-FC029562A076}" srcOrd="1" destOrd="0" presId="urn:microsoft.com/office/officeart/2005/8/layout/orgChart1"/>
+    <dgm:cxn modelId="{A09CCE7C-09F4-40A5-8B47-ABBF6B6CDA18}" type="presParOf" srcId="{3FDDCF16-BBCE-4CF6-B617-083A4D153B83}" destId="{AE444A50-0CEA-46FD-AF88-584F365E49DF}" srcOrd="1" destOrd="0" presId="urn:microsoft.com/office/officeart/2005/8/layout/orgChart1"/>
+    <dgm:cxn modelId="{472C2524-4DC0-4813-B42B-4B52BB9259E0}" type="presParOf" srcId="{3FDDCF16-BBCE-4CF6-B617-083A4D153B83}" destId="{86C3DCE0-A618-4766-9AAC-2580E5DA0306}" srcOrd="2" destOrd="0" presId="urn:microsoft.com/office/officeart/2005/8/layout/orgChart1"/>
+    <dgm:cxn modelId="{EFE53E04-944E-4F27-90F2-AD5E06C7E342}" type="presParOf" srcId="{69AC2968-6501-4A8F-B034-BD3D2AEC64CB}" destId="{55EE0444-7AD1-4132-AF86-03A3AD2BD634}" srcOrd="2" destOrd="0" presId="urn:microsoft.com/office/officeart/2005/8/layout/orgChart1"/>
+    <dgm:cxn modelId="{5E2F2474-4EEA-4D46-A270-C67D90A23FD1}" type="presParOf" srcId="{6280E9D0-C543-424C-B793-6F7DE0D7812D}" destId="{6B083024-9680-49D4-A22C-F8C0EA2A6FE4}" srcOrd="8" destOrd="0" presId="urn:microsoft.com/office/officeart/2005/8/layout/orgChart1"/>
+    <dgm:cxn modelId="{CB7DE930-BD65-4861-9C71-76EF7D4224DF}" type="presParOf" srcId="{6280E9D0-C543-424C-B793-6F7DE0D7812D}" destId="{13B453A4-9446-48A1-851C-49998B7475E4}" srcOrd="9" destOrd="0" presId="urn:microsoft.com/office/officeart/2005/8/layout/orgChart1"/>
+    <dgm:cxn modelId="{3509D410-1836-4729-8EF1-126DA5173EC3}" type="presParOf" srcId="{13B453A4-9446-48A1-851C-49998B7475E4}" destId="{C20340A1-C544-47D8-83D5-94EC98BB7D42}" srcOrd="0" destOrd="0" presId="urn:microsoft.com/office/officeart/2005/8/layout/orgChart1"/>
+    <dgm:cxn modelId="{126A0240-0F3A-4C8E-8B3F-C3097C31A170}" type="presParOf" srcId="{C20340A1-C544-47D8-83D5-94EC98BB7D42}" destId="{C8F5D2CF-85DA-4B42-8CE9-2A3E67E46261}" srcOrd="0" destOrd="0" presId="urn:microsoft.com/office/officeart/2005/8/layout/orgChart1"/>
+    <dgm:cxn modelId="{35FD1366-25E1-4D05-94B2-67AC981D9AC2}" type="presParOf" srcId="{C20340A1-C544-47D8-83D5-94EC98BB7D42}" destId="{39B2191E-66A3-41B4-B0E2-66543AFCC27C}" srcOrd="1" destOrd="0" presId="urn:microsoft.com/office/officeart/2005/8/layout/orgChart1"/>
+    <dgm:cxn modelId="{51B9470C-EF02-4E39-833D-6CD829611A02}" type="presParOf" srcId="{13B453A4-9446-48A1-851C-49998B7475E4}" destId="{89CFF9E2-382C-4936-A519-41D7319F3F43}" srcOrd="1" destOrd="0" presId="urn:microsoft.com/office/officeart/2005/8/layout/orgChart1"/>
+    <dgm:cxn modelId="{0B903A76-57B7-4A31-B799-A681EE7BF6D7}" type="presParOf" srcId="{89CFF9E2-382C-4936-A519-41D7319F3F43}" destId="{174C87DF-0E18-4E1A-B929-20F84C447BAF}" srcOrd="0" destOrd="0" presId="urn:microsoft.com/office/officeart/2005/8/layout/orgChart1"/>
+    <dgm:cxn modelId="{CD71F57A-25BF-4045-8112-4A7773E9045D}" type="presParOf" srcId="{89CFF9E2-382C-4936-A519-41D7319F3F43}" destId="{25ABE8BF-F9D8-4B1B-895C-A0C356628877}" srcOrd="1" destOrd="0" presId="urn:microsoft.com/office/officeart/2005/8/layout/orgChart1"/>
+    <dgm:cxn modelId="{112B774E-F9A8-4BC0-9E90-8DCEB58B63B4}" type="presParOf" srcId="{25ABE8BF-F9D8-4B1B-895C-A0C356628877}" destId="{DCE5E70A-1505-4ED0-AD8D-DEF662D52DF4}" srcOrd="0" destOrd="0" presId="urn:microsoft.com/office/officeart/2005/8/layout/orgChart1"/>
+    <dgm:cxn modelId="{3F4341B0-7099-4219-AC2D-FAD30C675A0E}" type="presParOf" srcId="{DCE5E70A-1505-4ED0-AD8D-DEF662D52DF4}" destId="{389E038B-DD32-4227-AE19-C59DC0230D01}" srcOrd="0" destOrd="0" presId="urn:microsoft.com/office/officeart/2005/8/layout/orgChart1"/>
+    <dgm:cxn modelId="{449CB929-044F-4716-B0D2-EB1DE480346F}" type="presParOf" srcId="{DCE5E70A-1505-4ED0-AD8D-DEF662D52DF4}" destId="{1FAFD981-6FF3-45BF-8E90-B5F415856796}" srcOrd="1" destOrd="0" presId="urn:microsoft.com/office/officeart/2005/8/layout/orgChart1"/>
+    <dgm:cxn modelId="{E7986388-0F66-4C25-8BE2-B269633F9E87}" type="presParOf" srcId="{25ABE8BF-F9D8-4B1B-895C-A0C356628877}" destId="{A065E573-5369-4084-90E6-9CC845859B66}" srcOrd="1" destOrd="0" presId="urn:microsoft.com/office/officeart/2005/8/layout/orgChart1"/>
+    <dgm:cxn modelId="{66498EDA-3ADF-4651-A1B2-B43EAE9C0F21}" type="presParOf" srcId="{25ABE8BF-F9D8-4B1B-895C-A0C356628877}" destId="{5EE53842-0234-4B2E-B6D0-1723E1F7B02A}" srcOrd="2" destOrd="0" presId="urn:microsoft.com/office/officeart/2005/8/layout/orgChart1"/>
+    <dgm:cxn modelId="{CC3ECABC-8382-458E-8DB2-7E3E162BB75F}" type="presParOf" srcId="{89CFF9E2-382C-4936-A519-41D7319F3F43}" destId="{72ACA9D7-C90A-4208-A6B0-7093F42F76B6}" srcOrd="2" destOrd="0" presId="urn:microsoft.com/office/officeart/2005/8/layout/orgChart1"/>
+    <dgm:cxn modelId="{A2B9BD77-E790-4489-AD56-DC684A31F6B2}" type="presParOf" srcId="{89CFF9E2-382C-4936-A519-41D7319F3F43}" destId="{19560437-63A2-44E4-A4C9-6BBD95A11020}" srcOrd="3" destOrd="0" presId="urn:microsoft.com/office/officeart/2005/8/layout/orgChart1"/>
+    <dgm:cxn modelId="{87BC2A42-F0CA-466A-B15E-AD52BB42D00E}" type="presParOf" srcId="{19560437-63A2-44E4-A4C9-6BBD95A11020}" destId="{F1C08F88-2AAE-4DC0-8A65-6586AFB7FA7C}" srcOrd="0" destOrd="0" presId="urn:microsoft.com/office/officeart/2005/8/layout/orgChart1"/>
+    <dgm:cxn modelId="{A53F45E1-20A2-49CE-B369-38053F04EA86}" type="presParOf" srcId="{F1C08F88-2AAE-4DC0-8A65-6586AFB7FA7C}" destId="{19930089-8336-4392-8B02-D7B09CDD46FC}" srcOrd="0" destOrd="0" presId="urn:microsoft.com/office/officeart/2005/8/layout/orgChart1"/>
+    <dgm:cxn modelId="{CD9A0A0C-5859-43C1-9C6F-C03FC60DC70A}" type="presParOf" srcId="{F1C08F88-2AAE-4DC0-8A65-6586AFB7FA7C}" destId="{3F99E9CF-7F68-4EAE-8AB8-D130153BDE46}" srcOrd="1" destOrd="0" presId="urn:microsoft.com/office/officeart/2005/8/layout/orgChart1"/>
+    <dgm:cxn modelId="{45B83092-A735-4398-AD90-2540D618AC56}" type="presParOf" srcId="{19560437-63A2-44E4-A4C9-6BBD95A11020}" destId="{25C64472-A557-4F40-BEFA-40B9E7ABBE5C}" srcOrd="1" destOrd="0" presId="urn:microsoft.com/office/officeart/2005/8/layout/orgChart1"/>
+    <dgm:cxn modelId="{239338B1-F8DA-430E-BD84-D52D65B934D5}" type="presParOf" srcId="{19560437-63A2-44E4-A4C9-6BBD95A11020}" destId="{EF2A327D-2C17-43F9-AE97-F728CF53BBCE}" srcOrd="2" destOrd="0" presId="urn:microsoft.com/office/officeart/2005/8/layout/orgChart1"/>
+    <dgm:cxn modelId="{3ADEA017-9D78-466E-AE46-53225240EFC4}" type="presParOf" srcId="{89CFF9E2-382C-4936-A519-41D7319F3F43}" destId="{C18C6023-30C2-43E1-AB7F-03CC222C6BB2}" srcOrd="4" destOrd="0" presId="urn:microsoft.com/office/officeart/2005/8/layout/orgChart1"/>
+    <dgm:cxn modelId="{3C5582DC-ED1E-430C-8305-EEF72BBA135B}" type="presParOf" srcId="{89CFF9E2-382C-4936-A519-41D7319F3F43}" destId="{59D694C1-76C4-4BC1-8A31-FD3E61A1293C}" srcOrd="5" destOrd="0" presId="urn:microsoft.com/office/officeart/2005/8/layout/orgChart1"/>
+    <dgm:cxn modelId="{D385A36B-121B-4593-82CA-63B574EC0E33}" type="presParOf" srcId="{59D694C1-76C4-4BC1-8A31-FD3E61A1293C}" destId="{702A8CEF-3BFF-4DC0-91F7-DD06A79F5977}" srcOrd="0" destOrd="0" presId="urn:microsoft.com/office/officeart/2005/8/layout/orgChart1"/>
+    <dgm:cxn modelId="{1DC67C4E-04C1-4BDB-BA9A-B3BC6E5981BC}" type="presParOf" srcId="{702A8CEF-3BFF-4DC0-91F7-DD06A79F5977}" destId="{B6188C36-5B0F-485B-901B-852C62553A91}" srcOrd="0" destOrd="0" presId="urn:microsoft.com/office/officeart/2005/8/layout/orgChart1"/>
+    <dgm:cxn modelId="{5ABE405F-D2AE-4023-B93D-0231A7F89E81}" type="presParOf" srcId="{702A8CEF-3BFF-4DC0-91F7-DD06A79F5977}" destId="{093A9468-C5DB-4BE9-82D1-3CA99B93F0BA}" srcOrd="1" destOrd="0" presId="urn:microsoft.com/office/officeart/2005/8/layout/orgChart1"/>
+    <dgm:cxn modelId="{08AB219A-8407-4F66-92D0-A82AE8E30B51}" type="presParOf" srcId="{59D694C1-76C4-4BC1-8A31-FD3E61A1293C}" destId="{8A891881-EEC8-4F0C-8EDD-3FE7FA140B17}" srcOrd="1" destOrd="0" presId="urn:microsoft.com/office/officeart/2005/8/layout/orgChart1"/>
+    <dgm:cxn modelId="{96B07ACA-4578-441F-A60F-7A7C1CFE1D08}" type="presParOf" srcId="{59D694C1-76C4-4BC1-8A31-FD3E61A1293C}" destId="{5F0D136F-2EDB-4F05-B669-BED53C7177B2}" srcOrd="2" destOrd="0" presId="urn:microsoft.com/office/officeart/2005/8/layout/orgChart1"/>
+    <dgm:cxn modelId="{6D737CCD-235A-4683-83A6-5A1A041330AA}" type="presParOf" srcId="{89CFF9E2-382C-4936-A519-41D7319F3F43}" destId="{D3A9CC47-8FC8-41B2-9E19-E64013C73650}" srcOrd="6" destOrd="0" presId="urn:microsoft.com/office/officeart/2005/8/layout/orgChart1"/>
+    <dgm:cxn modelId="{BFB90A7B-3751-48F6-A7F0-A66D79412748}" type="presParOf" srcId="{89CFF9E2-382C-4936-A519-41D7319F3F43}" destId="{91C369F1-6F2B-4BDF-BDEE-B82B1D552302}" srcOrd="7" destOrd="0" presId="urn:microsoft.com/office/officeart/2005/8/layout/orgChart1"/>
+    <dgm:cxn modelId="{44713C5A-8B1B-4FC4-9A81-3C0A05EDD895}" type="presParOf" srcId="{91C369F1-6F2B-4BDF-BDEE-B82B1D552302}" destId="{D0439B5E-348D-4F62-BC0F-0C48C2E1116E}" srcOrd="0" destOrd="0" presId="urn:microsoft.com/office/officeart/2005/8/layout/orgChart1"/>
+    <dgm:cxn modelId="{5A69DD9F-AE19-4987-917F-A7DC13D27612}" type="presParOf" srcId="{D0439B5E-348D-4F62-BC0F-0C48C2E1116E}" destId="{3A3D03E3-3281-4C1F-B844-18A39F8CE31E}" srcOrd="0" destOrd="0" presId="urn:microsoft.com/office/officeart/2005/8/layout/orgChart1"/>
+    <dgm:cxn modelId="{1FE4D9F6-4295-4ABD-845D-C9AF534CB67A}" type="presParOf" srcId="{D0439B5E-348D-4F62-BC0F-0C48C2E1116E}" destId="{B32EDC85-557F-41BE-BB37-D611F8913D00}" srcOrd="1" destOrd="0" presId="urn:microsoft.com/office/officeart/2005/8/layout/orgChart1"/>
+    <dgm:cxn modelId="{AC570452-5C6F-4CD0-B755-A58AF9DE8230}" type="presParOf" srcId="{91C369F1-6F2B-4BDF-BDEE-B82B1D552302}" destId="{79195634-DD9A-41E5-AD97-281A790F94AF}" srcOrd="1" destOrd="0" presId="urn:microsoft.com/office/officeart/2005/8/layout/orgChart1"/>
+    <dgm:cxn modelId="{4C62185E-B0D8-4D74-B51A-3EFD5B76F567}" type="presParOf" srcId="{91C369F1-6F2B-4BDF-BDEE-B82B1D552302}" destId="{74146C0B-761F-4B53-A48E-17946A51784A}" srcOrd="2" destOrd="0" presId="urn:microsoft.com/office/officeart/2005/8/layout/orgChart1"/>
+    <dgm:cxn modelId="{30245BD8-C6F5-4A64-A0D5-EF2777246BDA}" type="presParOf" srcId="{13B453A4-9446-48A1-851C-49998B7475E4}" destId="{CCBED628-6BCF-43F2-BDC7-B644F48810F4}" srcOrd="2" destOrd="0" presId="urn:microsoft.com/office/officeart/2005/8/layout/orgChart1"/>
     <dgm:cxn modelId="{4C959501-3CA2-4A7D-A2AE-92C2A23643F5}" type="presParOf" srcId="{BE2CA50D-5DC8-438F-956A-F8AF3CEC0DF4}" destId="{AFDCD1F9-5C6D-4135-A6F9-F82CBB894CDE}" srcOrd="2" destOrd="0" presId="urn:microsoft.com/office/officeart/2005/8/layout/orgChart1"/>
     <dgm:cxn modelId="{D0763C2B-2854-4714-9655-C6AB1B035831}" type="presParOf" srcId="{AFDCD1F9-5C6D-4135-A6F9-F82CBB894CDE}" destId="{23D8B6C4-1A88-454B-8700-53A4EB81D9AB}" srcOrd="0" destOrd="0" presId="urn:microsoft.com/office/officeart/2005/8/layout/orgChart1"/>
     <dgm:cxn modelId="{D5BC55C6-5065-4003-8B85-19854136B17E}" type="presParOf" srcId="{AFDCD1F9-5C6D-4135-A6F9-F82CBB894CDE}" destId="{7E2FE124-BD51-4121-88A2-4D7F47440BBC}" srcOrd="1" destOrd="0" presId="urn:microsoft.com/office/officeart/2005/8/layout/orgChart1"/>
@@ -4360,7 +4666,7 @@
       </dsp:nvSpPr>
       <dsp:spPr>
         <a:xfrm>
-          <a:off x="3296415" y="486441"/>
+          <a:off x="3357528" y="486441"/>
           <a:ext cx="101837" cy="446144"/>
         </a:xfrm>
         <a:custGeom>
@@ -4412,15 +4718,15 @@
         <a:fontRef idx="minor"/>
       </dsp:style>
     </dsp:sp>
-    <dsp:sp modelId="{9E3F0FA5-1881-48E8-B8D3-013F38C9DA51}">
+    <dsp:sp modelId="{D3A9CC47-8FC8-41B2-9E19-E64013C73650}">
       <dsp:nvSpPr>
         <dsp:cNvPr id="0" name=""/>
         <dsp:cNvSpPr/>
       </dsp:nvSpPr>
       <dsp:spPr>
         <a:xfrm>
-          <a:off x="5357406" y="1863668"/>
-          <a:ext cx="145481" cy="2511984"/>
+          <a:off x="5679269" y="1863668"/>
+          <a:ext cx="169927" cy="2511984"/>
         </a:xfrm>
         <a:custGeom>
           <a:avLst/>
@@ -4437,7 +4743,7 @@
                 <a:pt x="0" y="2511984"/>
               </a:lnTo>
               <a:lnTo>
-                <a:pt x="145481" y="2511984"/>
+                <a:pt x="169927" y="2511984"/>
               </a:lnTo>
             </a:path>
           </a:pathLst>
@@ -4471,15 +4777,15 @@
         <a:fontRef idx="minor"/>
       </dsp:style>
     </dsp:sp>
-    <dsp:sp modelId="{8EC22DE5-96D0-4609-BAFB-AA2883AA5EF6}">
+    <dsp:sp modelId="{C18C6023-30C2-43E1-AB7F-03CC222C6BB2}">
       <dsp:nvSpPr>
         <dsp:cNvPr id="0" name=""/>
         <dsp:cNvSpPr/>
       </dsp:nvSpPr>
       <dsp:spPr>
         <a:xfrm>
-          <a:off x="5357406" y="1863668"/>
-          <a:ext cx="145481" cy="1823371"/>
+          <a:off x="5679269" y="1863668"/>
+          <a:ext cx="169927" cy="1823371"/>
         </a:xfrm>
         <a:custGeom>
           <a:avLst/>
@@ -4496,7 +4802,7 @@
                 <a:pt x="0" y="1823371"/>
               </a:lnTo>
               <a:lnTo>
-                <a:pt x="145481" y="1823371"/>
+                <a:pt x="169927" y="1823371"/>
               </a:lnTo>
             </a:path>
           </a:pathLst>
@@ -4530,15 +4836,15 @@
         <a:fontRef idx="minor"/>
       </dsp:style>
     </dsp:sp>
-    <dsp:sp modelId="{E1C1384E-F72A-4264-AAC9-53B8FA57546F}">
+    <dsp:sp modelId="{72ACA9D7-C90A-4208-A6B0-7093F42F76B6}">
       <dsp:nvSpPr>
         <dsp:cNvPr id="0" name=""/>
         <dsp:cNvSpPr/>
       </dsp:nvSpPr>
       <dsp:spPr>
         <a:xfrm>
-          <a:off x="5357406" y="1863668"/>
-          <a:ext cx="145481" cy="1134757"/>
+          <a:off x="5679269" y="1863668"/>
+          <a:ext cx="169927" cy="1134757"/>
         </a:xfrm>
         <a:custGeom>
           <a:avLst/>
@@ -4555,7 +4861,7 @@
                 <a:pt x="0" y="1134757"/>
               </a:lnTo>
               <a:lnTo>
-                <a:pt x="145481" y="1134757"/>
+                <a:pt x="169927" y="1134757"/>
               </a:lnTo>
             </a:path>
           </a:pathLst>
@@ -4589,15 +4895,15 @@
         <a:fontRef idx="minor"/>
       </dsp:style>
     </dsp:sp>
-    <dsp:sp modelId="{9F66B29F-2E85-4718-B8FE-484D5162537E}">
+    <dsp:sp modelId="{174C87DF-0E18-4E1A-B929-20F84C447BAF}">
       <dsp:nvSpPr>
         <dsp:cNvPr id="0" name=""/>
         <dsp:cNvSpPr/>
       </dsp:nvSpPr>
       <dsp:spPr>
         <a:xfrm>
-          <a:off x="5357406" y="1863668"/>
-          <a:ext cx="145481" cy="446144"/>
+          <a:off x="5679269" y="1863668"/>
+          <a:ext cx="169927" cy="446144"/>
         </a:xfrm>
         <a:custGeom>
           <a:avLst/>
@@ -4614,7 +4920,7 @@
                 <a:pt x="0" y="446144"/>
               </a:lnTo>
               <a:lnTo>
-                <a:pt x="145481" y="446144"/>
+                <a:pt x="169927" y="446144"/>
               </a:lnTo>
             </a:path>
           </a:pathLst>
@@ -4648,15 +4954,15 @@
         <a:fontRef idx="minor"/>
       </dsp:style>
     </dsp:sp>
-    <dsp:sp modelId="{3896F0E3-E2D9-464C-A2D4-547B1282777B}">
+    <dsp:sp modelId="{6B083024-9680-49D4-A22C-F8C0EA2A6FE4}">
       <dsp:nvSpPr>
         <dsp:cNvPr id="0" name=""/>
         <dsp:cNvSpPr/>
       </dsp:nvSpPr>
       <dsp:spPr>
         <a:xfrm>
-          <a:off x="3398252" y="486441"/>
-          <a:ext cx="2347105" cy="892288"/>
+          <a:off x="3459365" y="486441"/>
+          <a:ext cx="2673042" cy="892288"/>
         </a:xfrm>
         <a:custGeom>
           <a:avLst/>
@@ -4673,10 +4979,10 @@
                 <a:pt x="0" y="790450"/>
               </a:lnTo>
               <a:lnTo>
-                <a:pt x="2347105" y="790450"/>
+                <a:pt x="2673042" y="790450"/>
               </a:lnTo>
               <a:lnTo>
-                <a:pt x="2347105" y="892288"/>
+                <a:pt x="2673042" y="892288"/>
               </a:lnTo>
             </a:path>
           </a:pathLst>
@@ -4710,15 +5016,15 @@
         <a:fontRef idx="minor"/>
       </dsp:style>
     </dsp:sp>
-    <dsp:sp modelId="{BD2220A6-A209-483B-BAAF-4F859D235916}">
+    <dsp:sp modelId="{0854C5CF-1508-4D5A-BAE7-E459B0D795E7}">
       <dsp:nvSpPr>
         <dsp:cNvPr id="0" name=""/>
         <dsp:cNvSpPr/>
       </dsp:nvSpPr>
       <dsp:spPr>
         <a:xfrm>
-          <a:off x="4183854" y="1863668"/>
-          <a:ext cx="145481" cy="1134757"/>
+          <a:off x="4342748" y="1863668"/>
+          <a:ext cx="169927" cy="1134757"/>
         </a:xfrm>
         <a:custGeom>
           <a:avLst/>
@@ -4735,7 +5041,7 @@
                 <a:pt x="0" y="1134757"/>
               </a:lnTo>
               <a:lnTo>
-                <a:pt x="145481" y="1134757"/>
+                <a:pt x="169927" y="1134757"/>
               </a:lnTo>
             </a:path>
           </a:pathLst>
@@ -4769,15 +5075,15 @@
         <a:fontRef idx="minor"/>
       </dsp:style>
     </dsp:sp>
-    <dsp:sp modelId="{724C1895-4195-4346-BA17-75CD5E6DDB7C}">
+    <dsp:sp modelId="{A402EF5D-B835-4BF9-B2C2-F3F3A81CE91D}">
       <dsp:nvSpPr>
         <dsp:cNvPr id="0" name=""/>
         <dsp:cNvSpPr/>
       </dsp:nvSpPr>
       <dsp:spPr>
         <a:xfrm>
-          <a:off x="4183854" y="1863668"/>
-          <a:ext cx="145481" cy="446144"/>
+          <a:off x="4342748" y="1863668"/>
+          <a:ext cx="169927" cy="446144"/>
         </a:xfrm>
         <a:custGeom>
           <a:avLst/>
@@ -4794,7 +5100,7 @@
                 <a:pt x="0" y="446144"/>
               </a:lnTo>
               <a:lnTo>
-                <a:pt x="145481" y="446144"/>
+                <a:pt x="169927" y="446144"/>
               </a:lnTo>
             </a:path>
           </a:pathLst>
@@ -4828,15 +5134,15 @@
         <a:fontRef idx="minor"/>
       </dsp:style>
     </dsp:sp>
-    <dsp:sp modelId="{5C163619-735A-4D33-AD72-D3D76B204496}">
+    <dsp:sp modelId="{EFB21E82-6CAA-4B49-830A-37046A3FDFD3}">
       <dsp:nvSpPr>
         <dsp:cNvPr id="0" name=""/>
         <dsp:cNvSpPr/>
       </dsp:nvSpPr>
       <dsp:spPr>
         <a:xfrm>
-          <a:off x="3398252" y="486441"/>
-          <a:ext cx="1173552" cy="892288"/>
+          <a:off x="3459365" y="486441"/>
+          <a:ext cx="1336521" cy="892288"/>
         </a:xfrm>
         <a:custGeom>
           <a:avLst/>
@@ -4853,10 +5159,10 @@
                 <a:pt x="0" y="790450"/>
               </a:lnTo>
               <a:lnTo>
-                <a:pt x="1173552" y="790450"/>
+                <a:pt x="1336521" y="790450"/>
               </a:lnTo>
               <a:lnTo>
-                <a:pt x="1173552" y="892288"/>
+                <a:pt x="1336521" y="892288"/>
               </a:lnTo>
             </a:path>
           </a:pathLst>
@@ -4897,8 +5203,8 @@
       </dsp:nvSpPr>
       <dsp:spPr>
         <a:xfrm>
-          <a:off x="3010301" y="1863668"/>
-          <a:ext cx="145481" cy="1134757"/>
+          <a:off x="3006227" y="1863668"/>
+          <a:ext cx="169927" cy="1134757"/>
         </a:xfrm>
         <a:custGeom>
           <a:avLst/>
@@ -4915,7 +5221,7 @@
                 <a:pt x="0" y="1134757"/>
               </a:lnTo>
               <a:lnTo>
-                <a:pt x="145481" y="1134757"/>
+                <a:pt x="169927" y="1134757"/>
               </a:lnTo>
             </a:path>
           </a:pathLst>
@@ -4956,8 +5262,8 @@
       </dsp:nvSpPr>
       <dsp:spPr>
         <a:xfrm>
-          <a:off x="3010301" y="1863668"/>
-          <a:ext cx="145481" cy="446144"/>
+          <a:off x="3006227" y="1863668"/>
+          <a:ext cx="169927" cy="446144"/>
         </a:xfrm>
         <a:custGeom>
           <a:avLst/>
@@ -4974,7 +5280,7 @@
                 <a:pt x="0" y="446144"/>
               </a:lnTo>
               <a:lnTo>
-                <a:pt x="145481" y="446144"/>
+                <a:pt x="169927" y="446144"/>
               </a:lnTo>
             </a:path>
           </a:pathLst>
@@ -5015,7 +5321,7 @@
       </dsp:nvSpPr>
       <dsp:spPr>
         <a:xfrm>
-          <a:off x="3352532" y="486441"/>
+          <a:off x="3413645" y="486441"/>
           <a:ext cx="91440" cy="892288"/>
         </a:xfrm>
         <a:custGeom>
@@ -5064,15 +5370,15 @@
         <a:fontRef idx="minor"/>
       </dsp:style>
     </dsp:sp>
-    <dsp:sp modelId="{25A2D450-D671-43D6-9B38-CA90942A82D4}">
+    <dsp:sp modelId="{E7ADE8CC-02F2-475E-9A3E-F752BF063495}">
       <dsp:nvSpPr>
         <dsp:cNvPr id="0" name=""/>
         <dsp:cNvSpPr/>
       </dsp:nvSpPr>
       <dsp:spPr>
         <a:xfrm>
-          <a:off x="1836748" y="1863668"/>
-          <a:ext cx="145481" cy="1134757"/>
+          <a:off x="1669705" y="1863668"/>
+          <a:ext cx="169927" cy="1134757"/>
         </a:xfrm>
         <a:custGeom>
           <a:avLst/>
@@ -5089,7 +5395,7 @@
                 <a:pt x="0" y="1134757"/>
               </a:lnTo>
               <a:lnTo>
-                <a:pt x="145481" y="1134757"/>
+                <a:pt x="169927" y="1134757"/>
               </a:lnTo>
             </a:path>
           </a:pathLst>
@@ -5123,15 +5429,15 @@
         <a:fontRef idx="minor"/>
       </dsp:style>
     </dsp:sp>
-    <dsp:sp modelId="{F5E63716-0EA1-452F-8FF0-FC2A91866713}">
+    <dsp:sp modelId="{CDB7A147-9356-4536-911E-BDCE3C424C34}">
       <dsp:nvSpPr>
         <dsp:cNvPr id="0" name=""/>
         <dsp:cNvSpPr/>
       </dsp:nvSpPr>
       <dsp:spPr>
         <a:xfrm>
-          <a:off x="1836748" y="1863668"/>
-          <a:ext cx="145481" cy="446144"/>
+          <a:off x="1669705" y="1863668"/>
+          <a:ext cx="169927" cy="446144"/>
         </a:xfrm>
         <a:custGeom>
           <a:avLst/>
@@ -5148,7 +5454,7 @@
                 <a:pt x="0" y="446144"/>
               </a:lnTo>
               <a:lnTo>
-                <a:pt x="145481" y="446144"/>
+                <a:pt x="169927" y="446144"/>
               </a:lnTo>
             </a:path>
           </a:pathLst>
@@ -5182,15 +5488,15 @@
         <a:fontRef idx="minor"/>
       </dsp:style>
     </dsp:sp>
-    <dsp:sp modelId="{053A80DA-7FB6-43D0-8D5F-F422354484E9}">
+    <dsp:sp modelId="{2756AE7A-2154-4784-9B62-2B19D9EA25D3}">
       <dsp:nvSpPr>
         <dsp:cNvPr id="0" name=""/>
         <dsp:cNvSpPr/>
       </dsp:nvSpPr>
       <dsp:spPr>
         <a:xfrm>
-          <a:off x="2224699" y="486441"/>
-          <a:ext cx="1173552" cy="892288"/>
+          <a:off x="2122844" y="486441"/>
+          <a:ext cx="1336521" cy="892288"/>
         </a:xfrm>
         <a:custGeom>
           <a:avLst/>
@@ -5201,10 +5507,10 @@
           <a:pathLst>
             <a:path>
               <a:moveTo>
-                <a:pt x="1173552" y="0"/>
+                <a:pt x="1336521" y="0"/>
               </a:moveTo>
               <a:lnTo>
-                <a:pt x="1173552" y="790450"/>
+                <a:pt x="1336521" y="790450"/>
               </a:lnTo>
               <a:lnTo>
                 <a:pt x="0" y="790450"/>
@@ -5244,15 +5550,15 @@
         <a:fontRef idx="minor"/>
       </dsp:style>
     </dsp:sp>
-    <dsp:sp modelId="{DBBC1CEB-A2A1-4692-90C1-DA34DBA594D6}">
+    <dsp:sp modelId="{B6568E18-374F-4B7E-B8D6-86C574800996}">
       <dsp:nvSpPr>
         <dsp:cNvPr id="0" name=""/>
         <dsp:cNvSpPr/>
       </dsp:nvSpPr>
       <dsp:spPr>
         <a:xfrm>
-          <a:off x="663195" y="1863668"/>
-          <a:ext cx="145481" cy="1134757"/>
+          <a:off x="333184" y="1863668"/>
+          <a:ext cx="169927" cy="1134757"/>
         </a:xfrm>
         <a:custGeom>
           <a:avLst/>
@@ -5269,7 +5575,7 @@
                 <a:pt x="0" y="1134757"/>
               </a:lnTo>
               <a:lnTo>
-                <a:pt x="145481" y="1134757"/>
+                <a:pt x="169927" y="1134757"/>
               </a:lnTo>
             </a:path>
           </a:pathLst>
@@ -5303,15 +5609,15 @@
         <a:fontRef idx="minor"/>
       </dsp:style>
     </dsp:sp>
-    <dsp:sp modelId="{9B2B74B0-1882-4615-A221-CCAE50B3D8A2}">
+    <dsp:sp modelId="{4917E1DD-BA8C-45AA-84C1-FEA229093A46}">
       <dsp:nvSpPr>
         <dsp:cNvPr id="0" name=""/>
         <dsp:cNvSpPr/>
       </dsp:nvSpPr>
       <dsp:spPr>
         <a:xfrm>
-          <a:off x="663195" y="1863668"/>
-          <a:ext cx="145481" cy="446144"/>
+          <a:off x="333184" y="1863668"/>
+          <a:ext cx="169927" cy="446144"/>
         </a:xfrm>
         <a:custGeom>
           <a:avLst/>
@@ -5328,7 +5634,7 @@
                 <a:pt x="0" y="446144"/>
               </a:lnTo>
               <a:lnTo>
-                <a:pt x="145481" y="446144"/>
+                <a:pt x="169927" y="446144"/>
               </a:lnTo>
             </a:path>
           </a:pathLst>
@@ -5362,15 +5668,15 @@
         <a:fontRef idx="minor"/>
       </dsp:style>
     </dsp:sp>
-    <dsp:sp modelId="{94765384-4CE0-4829-B74A-DABACBD740C1}">
+    <dsp:sp modelId="{394890FB-66E1-4F55-B7FC-5471EAA608EB}">
       <dsp:nvSpPr>
         <dsp:cNvPr id="0" name=""/>
         <dsp:cNvSpPr/>
       </dsp:nvSpPr>
       <dsp:spPr>
         <a:xfrm>
-          <a:off x="1051147" y="486441"/>
-          <a:ext cx="2347105" cy="892288"/>
+          <a:off x="786323" y="486441"/>
+          <a:ext cx="2673042" cy="892288"/>
         </a:xfrm>
         <a:custGeom>
           <a:avLst/>
@@ -5381,10 +5687,10 @@
           <a:pathLst>
             <a:path>
               <a:moveTo>
-                <a:pt x="2347105" y="0"/>
+                <a:pt x="2673042" y="0"/>
               </a:moveTo>
               <a:lnTo>
-                <a:pt x="2347105" y="790450"/>
+                <a:pt x="2673042" y="790450"/>
               </a:lnTo>
               <a:lnTo>
                 <a:pt x="0" y="790450"/>
@@ -5431,29 +5737,18 @@
       </dsp:nvSpPr>
       <dsp:spPr>
         <a:xfrm>
-          <a:off x="2774751" y="1502"/>
-          <a:ext cx="1247001" cy="484939"/>
+          <a:off x="2729168" y="1502"/>
+          <a:ext cx="1460394" cy="484939"/>
         </a:xfrm>
         <a:prstGeom prst="rect">
           <a:avLst/>
         </a:prstGeom>
         <a:solidFill>
-          <a:schemeClr val="accent1">
-            <a:shade val="80000"/>
-            <a:hueOff val="0"/>
-            <a:satOff val="0"/>
-            <a:lumOff val="0"/>
-            <a:alphaOff val="0"/>
-          </a:schemeClr>
+          <a:srgbClr val="0288D1"/>
         </a:solidFill>
         <a:ln w="12700" cap="flat" cmpd="sng" algn="ctr">
           <a:solidFill>
-            <a:schemeClr val="lt1">
-              <a:hueOff val="0"/>
-              <a:satOff val="0"/>
-              <a:lumOff val="0"/>
-              <a:alphaOff val="0"/>
-            </a:schemeClr>
+            <a:srgbClr val="0288D1"/>
           </a:solidFill>
           <a:prstDash val="solid"/>
           <a:miter lim="800000"/>
@@ -5475,12 +5770,12 @@
         </a:fontRef>
       </dsp:style>
       <dsp:txBody>
-        <a:bodyPr spcFirstLastPara="0" vert="horz" wrap="square" lIns="4445" tIns="4445" rIns="4445" bIns="4445" numCol="1" spcCol="1270" anchor="ctr" anchorCtr="0">
+        <a:bodyPr spcFirstLastPara="0" vert="horz" wrap="square" lIns="6350" tIns="6350" rIns="6350" bIns="6350" numCol="1" spcCol="1270" anchor="ctr" anchorCtr="0">
           <a:noAutofit/>
         </a:bodyPr>
         <a:lstStyle/>
         <a:p>
-          <a:pPr marL="0" lvl="0" indent="0" algn="ctr" defTabSz="311150">
+          <a:pPr marL="0" lvl="0" indent="0" algn="ctr" defTabSz="444500">
             <a:lnSpc>
               <a:spcPct val="90000"/>
             </a:lnSpc>
@@ -5493,53 +5788,54 @@
             <a:buNone/>
           </a:pPr>
           <a:r>
-            <a:rPr lang="de-DE" sz="700" kern="1200"/>
+            <a:rPr lang="de-DE" sz="1000" kern="1200">
+              <a:solidFill>
+                <a:schemeClr val="tx1"/>
+              </a:solidFill>
+            </a:rPr>
             <a:t>Projektbetreuer</a:t>
           </a:r>
           <a:br>
-            <a:rPr lang="de-DE" sz="700" kern="1200"/>
+            <a:rPr lang="de-DE" sz="1000" kern="1200">
+              <a:solidFill>
+                <a:schemeClr val="tx1"/>
+              </a:solidFill>
+            </a:rPr>
           </a:br>
           <a:r>
-            <a:rPr lang="de-DE" sz="700" kern="1200"/>
+            <a:rPr lang="de-DE" sz="1000" kern="1200">
+              <a:solidFill>
+                <a:schemeClr val="tx1"/>
+              </a:solidFill>
+            </a:rPr>
             <a:t>Prof. Dr. Dirk Schweim</a:t>
           </a:r>
         </a:p>
       </dsp:txBody>
       <dsp:txXfrm>
-        <a:off x="2774751" y="1502"/>
-        <a:ext cx="1247001" cy="484939"/>
+        <a:off x="2729168" y="1502"/>
+        <a:ext cx="1460394" cy="484939"/>
       </dsp:txXfrm>
     </dsp:sp>
-    <dsp:sp modelId="{CEFE8289-5BD8-4CA5-810F-46AD5F2E77F8}">
+    <dsp:sp modelId="{29DC943B-6DA6-4073-AE08-97084E97FF1B}">
       <dsp:nvSpPr>
         <dsp:cNvPr id="0" name=""/>
         <dsp:cNvSpPr/>
       </dsp:nvSpPr>
       <dsp:spPr>
         <a:xfrm>
-          <a:off x="566208" y="1378729"/>
-          <a:ext cx="969878" cy="484939"/>
+          <a:off x="219899" y="1378729"/>
+          <a:ext cx="1132846" cy="484939"/>
         </a:xfrm>
         <a:prstGeom prst="rect">
           <a:avLst/>
         </a:prstGeom>
         <a:solidFill>
-          <a:schemeClr val="accent1">
-            <a:tint val="99000"/>
-            <a:hueOff val="0"/>
-            <a:satOff val="0"/>
-            <a:lumOff val="0"/>
-            <a:alphaOff val="0"/>
-          </a:schemeClr>
+          <a:srgbClr val="4FC3F7"/>
         </a:solidFill>
         <a:ln w="12700" cap="flat" cmpd="sng" algn="ctr">
           <a:solidFill>
-            <a:schemeClr val="lt1">
-              <a:hueOff val="0"/>
-              <a:satOff val="0"/>
-              <a:lumOff val="0"/>
-              <a:alphaOff val="0"/>
-            </a:schemeClr>
+            <a:srgbClr val="4FC3F7"/>
           </a:solidFill>
           <a:prstDash val="solid"/>
           <a:miter lim="800000"/>
@@ -5561,12 +5857,12 @@
         </a:fontRef>
       </dsp:style>
       <dsp:txBody>
-        <a:bodyPr spcFirstLastPara="0" vert="horz" wrap="square" lIns="4445" tIns="4445" rIns="4445" bIns="4445" numCol="1" spcCol="1270" anchor="ctr" anchorCtr="0">
+        <a:bodyPr spcFirstLastPara="0" vert="horz" wrap="square" lIns="6350" tIns="6350" rIns="6350" bIns="6350" numCol="1" spcCol="1270" anchor="ctr" anchorCtr="0">
           <a:noAutofit/>
         </a:bodyPr>
         <a:lstStyle/>
         <a:p>
-          <a:pPr marL="0" lvl="0" indent="0" algn="ctr" defTabSz="311150">
+          <a:pPr marL="0" lvl="0" indent="0" algn="ctr" defTabSz="444500">
             <a:lnSpc>
               <a:spcPct val="90000"/>
             </a:lnSpc>
@@ -5579,46 +5875,39 @@
             <a:buNone/>
           </a:pPr>
           <a:r>
-            <a:rPr lang="de-DE" sz="700" kern="1200"/>
+            <a:rPr lang="de-DE" sz="1000" kern="1200">
+              <a:solidFill>
+                <a:schemeClr val="tx1"/>
+              </a:solidFill>
+            </a:rPr>
             <a:t>Frontend</a:t>
           </a:r>
         </a:p>
       </dsp:txBody>
       <dsp:txXfrm>
-        <a:off x="566208" y="1378729"/>
-        <a:ext cx="969878" cy="484939"/>
+        <a:off x="219899" y="1378729"/>
+        <a:ext cx="1132846" cy="484939"/>
       </dsp:txXfrm>
     </dsp:sp>
-    <dsp:sp modelId="{7D2146E3-F93F-408C-A865-CE2D22CDBCB9}">
+    <dsp:sp modelId="{30D702E3-5F52-4668-A2C4-527EFDCEE581}">
       <dsp:nvSpPr>
         <dsp:cNvPr id="0" name=""/>
         <dsp:cNvSpPr/>
       </dsp:nvSpPr>
       <dsp:spPr>
         <a:xfrm>
-          <a:off x="808677" y="2067342"/>
+          <a:off x="503111" y="2067342"/>
           <a:ext cx="969878" cy="484939"/>
         </a:xfrm>
         <a:prstGeom prst="rect">
           <a:avLst/>
         </a:prstGeom>
         <a:solidFill>
-          <a:schemeClr val="accent1">
-            <a:tint val="80000"/>
-            <a:hueOff val="0"/>
-            <a:satOff val="0"/>
-            <a:lumOff val="0"/>
-            <a:alphaOff val="0"/>
-          </a:schemeClr>
+          <a:srgbClr val="B3E5FC"/>
         </a:solidFill>
         <a:ln w="12700" cap="flat" cmpd="sng" algn="ctr">
           <a:solidFill>
-            <a:schemeClr val="lt1">
-              <a:hueOff val="0"/>
-              <a:satOff val="0"/>
-              <a:lumOff val="0"/>
-              <a:alphaOff val="0"/>
-            </a:schemeClr>
+            <a:srgbClr val="B3E5FC"/>
           </a:solidFill>
           <a:prstDash val="solid"/>
           <a:miter lim="800000"/>
@@ -5640,12 +5929,12 @@
         </a:fontRef>
       </dsp:style>
       <dsp:txBody>
-        <a:bodyPr spcFirstLastPara="0" vert="horz" wrap="square" lIns="4445" tIns="4445" rIns="4445" bIns="4445" numCol="1" spcCol="1270" anchor="ctr" anchorCtr="0">
+        <a:bodyPr spcFirstLastPara="0" vert="horz" wrap="square" lIns="6350" tIns="6350" rIns="6350" bIns="6350" numCol="1" spcCol="1270" anchor="ctr" anchorCtr="0">
           <a:noAutofit/>
         </a:bodyPr>
         <a:lstStyle/>
         <a:p>
-          <a:pPr marL="0" lvl="0" indent="0" algn="ctr" defTabSz="311150">
+          <a:pPr marL="0" lvl="0" indent="0" algn="ctr" defTabSz="444500">
             <a:lnSpc>
               <a:spcPct val="90000"/>
             </a:lnSpc>
@@ -5658,46 +5947,39 @@
             <a:buNone/>
           </a:pPr>
           <a:r>
-            <a:rPr lang="de-DE" sz="700" kern="1200"/>
+            <a:rPr lang="de-DE" sz="1000" kern="1200">
+              <a:solidFill>
+                <a:schemeClr val="tx1"/>
+              </a:solidFill>
+            </a:rPr>
             <a:t>Darko (Lead)</a:t>
           </a:r>
         </a:p>
       </dsp:txBody>
       <dsp:txXfrm>
-        <a:off x="808677" y="2067342"/>
+        <a:off x="503111" y="2067342"/>
         <a:ext cx="969878" cy="484939"/>
       </dsp:txXfrm>
     </dsp:sp>
-    <dsp:sp modelId="{DDB6D5A0-EEAA-442C-BDBD-A480436F2F99}">
+    <dsp:sp modelId="{11DD3D79-7C27-456F-9030-E4C81A425E61}">
       <dsp:nvSpPr>
         <dsp:cNvPr id="0" name=""/>
         <dsp:cNvSpPr/>
       </dsp:nvSpPr>
       <dsp:spPr>
         <a:xfrm>
-          <a:off x="808677" y="2755956"/>
+          <a:off x="503111" y="2755956"/>
           <a:ext cx="969878" cy="484939"/>
         </a:xfrm>
         <a:prstGeom prst="rect">
           <a:avLst/>
         </a:prstGeom>
         <a:solidFill>
-          <a:schemeClr val="accent1">
-            <a:tint val="80000"/>
-            <a:hueOff val="0"/>
-            <a:satOff val="0"/>
-            <a:lumOff val="0"/>
-            <a:alphaOff val="0"/>
-          </a:schemeClr>
+          <a:srgbClr val="B3E5FC"/>
         </a:solidFill>
         <a:ln w="12700" cap="flat" cmpd="sng" algn="ctr">
           <a:solidFill>
-            <a:schemeClr val="lt1">
-              <a:hueOff val="0"/>
-              <a:satOff val="0"/>
-              <a:lumOff val="0"/>
-              <a:alphaOff val="0"/>
-            </a:schemeClr>
+            <a:srgbClr val="B3E5FC"/>
           </a:solidFill>
           <a:prstDash val="solid"/>
           <a:miter lim="800000"/>
@@ -5719,12 +6001,12 @@
         </a:fontRef>
       </dsp:style>
       <dsp:txBody>
-        <a:bodyPr spcFirstLastPara="0" vert="horz" wrap="square" lIns="4445" tIns="4445" rIns="4445" bIns="4445" numCol="1" spcCol="1270" anchor="ctr" anchorCtr="0">
+        <a:bodyPr spcFirstLastPara="0" vert="horz" wrap="square" lIns="6350" tIns="6350" rIns="6350" bIns="6350" numCol="1" spcCol="1270" anchor="ctr" anchorCtr="0">
           <a:noAutofit/>
         </a:bodyPr>
         <a:lstStyle/>
         <a:p>
-          <a:pPr marL="0" lvl="0" indent="0" algn="ctr" defTabSz="311150">
+          <a:pPr marL="0" lvl="0" indent="0" algn="ctr" defTabSz="444500">
             <a:lnSpc>
               <a:spcPct val="90000"/>
             </a:lnSpc>
@@ -5737,46 +6019,39 @@
             <a:buNone/>
           </a:pPr>
           <a:r>
-            <a:rPr lang="de-DE" sz="700" kern="1200"/>
+            <a:rPr lang="de-DE" sz="1000" kern="1200">
+              <a:solidFill>
+                <a:schemeClr val="tx1"/>
+              </a:solidFill>
+            </a:rPr>
             <a:t>Robin</a:t>
           </a:r>
         </a:p>
       </dsp:txBody>
       <dsp:txXfrm>
-        <a:off x="808677" y="2755956"/>
+        <a:off x="503111" y="2755956"/>
         <a:ext cx="969878" cy="484939"/>
       </dsp:txXfrm>
     </dsp:sp>
-    <dsp:sp modelId="{B946C3AA-675E-4DE5-9914-C9935CECB105}">
+    <dsp:sp modelId="{681546DF-7C26-453D-A0BD-9DFDFF398FC2}">
       <dsp:nvSpPr>
         <dsp:cNvPr id="0" name=""/>
         <dsp:cNvSpPr/>
       </dsp:nvSpPr>
       <dsp:spPr>
         <a:xfrm>
-          <a:off x="1739760" y="1378729"/>
-          <a:ext cx="969878" cy="484939"/>
+          <a:off x="1556421" y="1378729"/>
+          <a:ext cx="1132846" cy="484939"/>
         </a:xfrm>
         <a:prstGeom prst="rect">
           <a:avLst/>
         </a:prstGeom>
         <a:solidFill>
-          <a:schemeClr val="accent1">
-            <a:tint val="99000"/>
-            <a:hueOff val="0"/>
-            <a:satOff val="0"/>
-            <a:lumOff val="0"/>
-            <a:alphaOff val="0"/>
-          </a:schemeClr>
+          <a:srgbClr val="4FC3F7"/>
         </a:solidFill>
         <a:ln w="12700" cap="flat" cmpd="sng" algn="ctr">
           <a:solidFill>
-            <a:schemeClr val="lt1">
-              <a:hueOff val="0"/>
-              <a:satOff val="0"/>
-              <a:lumOff val="0"/>
-              <a:alphaOff val="0"/>
-            </a:schemeClr>
+            <a:srgbClr val="4FC3F7"/>
           </a:solidFill>
           <a:prstDash val="solid"/>
           <a:miter lim="800000"/>
@@ -5798,12 +6073,12 @@
         </a:fontRef>
       </dsp:style>
       <dsp:txBody>
-        <a:bodyPr spcFirstLastPara="0" vert="horz" wrap="square" lIns="4445" tIns="4445" rIns="4445" bIns="4445" numCol="1" spcCol="1270" anchor="ctr" anchorCtr="0">
+        <a:bodyPr spcFirstLastPara="0" vert="horz" wrap="square" lIns="6350" tIns="6350" rIns="6350" bIns="6350" numCol="1" spcCol="1270" anchor="ctr" anchorCtr="0">
           <a:noAutofit/>
         </a:bodyPr>
         <a:lstStyle/>
         <a:p>
-          <a:pPr marL="0" lvl="0" indent="0" algn="ctr" defTabSz="311150">
+          <a:pPr marL="0" lvl="0" indent="0" algn="ctr" defTabSz="444500">
             <a:lnSpc>
               <a:spcPct val="90000"/>
             </a:lnSpc>
@@ -5816,46 +6091,39 @@
             <a:buNone/>
           </a:pPr>
           <a:r>
-            <a:rPr lang="de-DE" sz="700" kern="1200"/>
+            <a:rPr lang="de-DE" sz="1000" kern="1200">
+              <a:solidFill>
+                <a:schemeClr val="tx1"/>
+              </a:solidFill>
+            </a:rPr>
             <a:t>Backend</a:t>
           </a:r>
         </a:p>
       </dsp:txBody>
       <dsp:txXfrm>
-        <a:off x="1739760" y="1378729"/>
-        <a:ext cx="969878" cy="484939"/>
+        <a:off x="1556421" y="1378729"/>
+        <a:ext cx="1132846" cy="484939"/>
       </dsp:txXfrm>
     </dsp:sp>
-    <dsp:sp modelId="{D192D51C-1A69-4D2F-AE3C-D114C2EADC16}">
+    <dsp:sp modelId="{2A35BC4A-EEE7-4D01-A1BF-95F70BCA261B}">
       <dsp:nvSpPr>
         <dsp:cNvPr id="0" name=""/>
         <dsp:cNvSpPr/>
       </dsp:nvSpPr>
       <dsp:spPr>
         <a:xfrm>
-          <a:off x="1982230" y="2067342"/>
+          <a:off x="1839632" y="2067342"/>
           <a:ext cx="969878" cy="484939"/>
         </a:xfrm>
         <a:prstGeom prst="rect">
           <a:avLst/>
         </a:prstGeom>
         <a:solidFill>
-          <a:schemeClr val="accent1">
-            <a:tint val="80000"/>
-            <a:hueOff val="0"/>
-            <a:satOff val="0"/>
-            <a:lumOff val="0"/>
-            <a:alphaOff val="0"/>
-          </a:schemeClr>
+          <a:srgbClr val="B3E5FC"/>
         </a:solidFill>
         <a:ln w="12700" cap="flat" cmpd="sng" algn="ctr">
           <a:solidFill>
-            <a:schemeClr val="lt1">
-              <a:hueOff val="0"/>
-              <a:satOff val="0"/>
-              <a:lumOff val="0"/>
-              <a:alphaOff val="0"/>
-            </a:schemeClr>
+            <a:srgbClr val="B3E5FC"/>
           </a:solidFill>
           <a:prstDash val="solid"/>
           <a:miter lim="800000"/>
@@ -5877,12 +6145,12 @@
         </a:fontRef>
       </dsp:style>
       <dsp:txBody>
-        <a:bodyPr spcFirstLastPara="0" vert="horz" wrap="square" lIns="4445" tIns="4445" rIns="4445" bIns="4445" numCol="1" spcCol="1270" anchor="ctr" anchorCtr="0">
+        <a:bodyPr spcFirstLastPara="0" vert="horz" wrap="square" lIns="6350" tIns="6350" rIns="6350" bIns="6350" numCol="1" spcCol="1270" anchor="ctr" anchorCtr="0">
           <a:noAutofit/>
         </a:bodyPr>
         <a:lstStyle/>
         <a:p>
-          <a:pPr marL="0" lvl="0" indent="0" algn="ctr" defTabSz="311150">
+          <a:pPr marL="0" lvl="0" indent="0" algn="ctr" defTabSz="444500">
             <a:lnSpc>
               <a:spcPct val="90000"/>
             </a:lnSpc>
@@ -5895,46 +6163,40 @@
             <a:buNone/>
           </a:pPr>
           <a:r>
-            <a:rPr lang="de-DE" sz="700" kern="1200"/>
+            <a:rPr lang="de-DE" sz="1000" kern="1200">
+              <a:solidFill>
+                <a:schemeClr val="tx1"/>
+              </a:solidFill>
+            </a:rPr>
             <a:t>Lorenz (Lead)</a:t>
           </a:r>
+          <a:endParaRPr lang="de-DE" sz="1000" kern="1200"/>
         </a:p>
       </dsp:txBody>
       <dsp:txXfrm>
-        <a:off x="1982230" y="2067342"/>
+        <a:off x="1839632" y="2067342"/>
         <a:ext cx="969878" cy="484939"/>
       </dsp:txXfrm>
     </dsp:sp>
-    <dsp:sp modelId="{9CCA137D-0697-4D9B-8932-6537EB20F6BD}">
+    <dsp:sp modelId="{8085E3EC-75EF-418D-9BFB-1750487921D9}">
       <dsp:nvSpPr>
         <dsp:cNvPr id="0" name=""/>
         <dsp:cNvSpPr/>
       </dsp:nvSpPr>
       <dsp:spPr>
         <a:xfrm>
-          <a:off x="1982230" y="2755956"/>
+          <a:off x="1839632" y="2755956"/>
           <a:ext cx="969878" cy="484939"/>
         </a:xfrm>
         <a:prstGeom prst="rect">
           <a:avLst/>
         </a:prstGeom>
         <a:solidFill>
-          <a:schemeClr val="accent1">
-            <a:tint val="80000"/>
-            <a:hueOff val="0"/>
-            <a:satOff val="0"/>
-            <a:lumOff val="0"/>
-            <a:alphaOff val="0"/>
-          </a:schemeClr>
+          <a:srgbClr val="B3E5FC"/>
         </a:solidFill>
         <a:ln w="12700" cap="flat" cmpd="sng" algn="ctr">
           <a:solidFill>
-            <a:schemeClr val="lt1">
-              <a:hueOff val="0"/>
-              <a:satOff val="0"/>
-              <a:lumOff val="0"/>
-              <a:alphaOff val="0"/>
-            </a:schemeClr>
+            <a:srgbClr val="B3E5FC"/>
           </a:solidFill>
           <a:prstDash val="solid"/>
           <a:miter lim="800000"/>
@@ -5956,12 +6218,12 @@
         </a:fontRef>
       </dsp:style>
       <dsp:txBody>
-        <a:bodyPr spcFirstLastPara="0" vert="horz" wrap="square" lIns="4445" tIns="4445" rIns="4445" bIns="4445" numCol="1" spcCol="1270" anchor="ctr" anchorCtr="0">
+        <a:bodyPr spcFirstLastPara="0" vert="horz" wrap="square" lIns="6350" tIns="6350" rIns="6350" bIns="6350" numCol="1" spcCol="1270" anchor="ctr" anchorCtr="0">
           <a:noAutofit/>
         </a:bodyPr>
         <a:lstStyle/>
         <a:p>
-          <a:pPr marL="0" lvl="0" indent="0" algn="ctr" defTabSz="311150">
+          <a:pPr marL="0" lvl="0" indent="0" algn="ctr" defTabSz="444500">
             <a:lnSpc>
               <a:spcPct val="90000"/>
             </a:lnSpc>
@@ -5974,13 +6236,17 @@
             <a:buNone/>
           </a:pPr>
           <a:r>
-            <a:rPr lang="de-DE" sz="700" kern="1200"/>
+            <a:rPr lang="de-DE" sz="1000" kern="1200">
+              <a:solidFill>
+                <a:schemeClr val="tx1"/>
+              </a:solidFill>
+            </a:rPr>
             <a:t>Anika</a:t>
           </a:r>
         </a:p>
       </dsp:txBody>
       <dsp:txXfrm>
-        <a:off x="1982230" y="2755956"/>
+        <a:off x="1839632" y="2755956"/>
         <a:ext cx="969878" cy="484939"/>
       </dsp:txXfrm>
     </dsp:sp>
@@ -5991,29 +6257,18 @@
       </dsp:nvSpPr>
       <dsp:spPr>
         <a:xfrm>
-          <a:off x="2913313" y="1378729"/>
-          <a:ext cx="969878" cy="484939"/>
+          <a:off x="2892942" y="1378729"/>
+          <a:ext cx="1132846" cy="484939"/>
         </a:xfrm>
         <a:prstGeom prst="rect">
           <a:avLst/>
         </a:prstGeom>
         <a:solidFill>
-          <a:schemeClr val="accent1">
-            <a:tint val="99000"/>
-            <a:hueOff val="0"/>
-            <a:satOff val="0"/>
-            <a:lumOff val="0"/>
-            <a:alphaOff val="0"/>
-          </a:schemeClr>
+          <a:srgbClr val="4FC3F7"/>
         </a:solidFill>
         <a:ln w="12700" cap="flat" cmpd="sng" algn="ctr">
           <a:solidFill>
-            <a:schemeClr val="lt1">
-              <a:hueOff val="0"/>
-              <a:satOff val="0"/>
-              <a:lumOff val="0"/>
-              <a:alphaOff val="0"/>
-            </a:schemeClr>
+            <a:srgbClr val="4FC3F7"/>
           </a:solidFill>
           <a:prstDash val="solid"/>
           <a:miter lim="800000"/>
@@ -6035,12 +6290,12 @@
         </a:fontRef>
       </dsp:style>
       <dsp:txBody>
-        <a:bodyPr spcFirstLastPara="0" vert="horz" wrap="square" lIns="4445" tIns="4445" rIns="4445" bIns="4445" numCol="1" spcCol="1270" anchor="ctr" anchorCtr="0">
+        <a:bodyPr spcFirstLastPara="0" vert="horz" wrap="square" lIns="6350" tIns="6350" rIns="6350" bIns="6350" numCol="1" spcCol="1270" anchor="ctr" anchorCtr="0">
           <a:noAutofit/>
         </a:bodyPr>
         <a:lstStyle/>
         <a:p>
-          <a:pPr marL="0" lvl="0" indent="0" algn="ctr" defTabSz="311150">
+          <a:pPr marL="0" lvl="0" indent="0" algn="ctr" defTabSz="444500">
             <a:lnSpc>
               <a:spcPct val="90000"/>
             </a:lnSpc>
@@ -6053,14 +6308,18 @@
             <a:buNone/>
           </a:pPr>
           <a:r>
-            <a:rPr lang="de-DE" sz="700" kern="1200"/>
+            <a:rPr lang="de-DE" sz="1000" kern="1200">
+              <a:solidFill>
+                <a:schemeClr val="tx1"/>
+              </a:solidFill>
+            </a:rPr>
             <a:t>Datenbanksystem</a:t>
           </a:r>
         </a:p>
       </dsp:txBody>
       <dsp:txXfrm>
-        <a:off x="2913313" y="1378729"/>
-        <a:ext cx="969878" cy="484939"/>
+        <a:off x="2892942" y="1378729"/>
+        <a:ext cx="1132846" cy="484939"/>
       </dsp:txXfrm>
     </dsp:sp>
     <dsp:sp modelId="{A2F395B4-A7EF-4E82-814C-E3A88B0E3746}">
@@ -6070,29 +6329,18 @@
       </dsp:nvSpPr>
       <dsp:spPr>
         <a:xfrm>
-          <a:off x="3155783" y="2067342"/>
+          <a:off x="3176154" y="2067342"/>
           <a:ext cx="969878" cy="484939"/>
         </a:xfrm>
         <a:prstGeom prst="rect">
           <a:avLst/>
         </a:prstGeom>
         <a:solidFill>
-          <a:schemeClr val="accent1">
-            <a:tint val="80000"/>
-            <a:hueOff val="0"/>
-            <a:satOff val="0"/>
-            <a:lumOff val="0"/>
-            <a:alphaOff val="0"/>
-          </a:schemeClr>
+          <a:srgbClr val="B3E5FC"/>
         </a:solidFill>
         <a:ln w="12700" cap="flat" cmpd="sng" algn="ctr">
           <a:solidFill>
-            <a:schemeClr val="lt1">
-              <a:hueOff val="0"/>
-              <a:satOff val="0"/>
-              <a:lumOff val="0"/>
-              <a:alphaOff val="0"/>
-            </a:schemeClr>
+            <a:srgbClr val="B3E5FC"/>
           </a:solidFill>
           <a:prstDash val="solid"/>
           <a:miter lim="800000"/>
@@ -6114,12 +6362,12 @@
         </a:fontRef>
       </dsp:style>
       <dsp:txBody>
-        <a:bodyPr spcFirstLastPara="0" vert="horz" wrap="square" lIns="4445" tIns="4445" rIns="4445" bIns="4445" numCol="1" spcCol="1270" anchor="ctr" anchorCtr="0">
+        <a:bodyPr spcFirstLastPara="0" vert="horz" wrap="square" lIns="6350" tIns="6350" rIns="6350" bIns="6350" numCol="1" spcCol="1270" anchor="ctr" anchorCtr="0">
           <a:noAutofit/>
         </a:bodyPr>
         <a:lstStyle/>
         <a:p>
-          <a:pPr marL="0" lvl="0" indent="0" algn="ctr" defTabSz="311150">
+          <a:pPr marL="0" lvl="0" indent="0" algn="ctr" defTabSz="444500">
             <a:lnSpc>
               <a:spcPct val="90000"/>
             </a:lnSpc>
@@ -6132,13 +6380,17 @@
             <a:buNone/>
           </a:pPr>
           <a:r>
-            <a:rPr lang="de-DE" sz="700" kern="1200"/>
+            <a:rPr lang="de-DE" sz="1000" kern="1200">
+              <a:solidFill>
+                <a:schemeClr val="tx1"/>
+              </a:solidFill>
+            </a:rPr>
             <a:t>Anika (Lead)</a:t>
           </a:r>
         </a:p>
       </dsp:txBody>
       <dsp:txXfrm>
-        <a:off x="3155783" y="2067342"/>
+        <a:off x="3176154" y="2067342"/>
         <a:ext cx="969878" cy="484939"/>
       </dsp:txXfrm>
     </dsp:sp>
@@ -6149,29 +6401,18 @@
       </dsp:nvSpPr>
       <dsp:spPr>
         <a:xfrm>
-          <a:off x="3155783" y="2755956"/>
+          <a:off x="3176154" y="2755956"/>
           <a:ext cx="969878" cy="484939"/>
         </a:xfrm>
         <a:prstGeom prst="rect">
           <a:avLst/>
         </a:prstGeom>
         <a:solidFill>
-          <a:schemeClr val="accent1">
-            <a:tint val="80000"/>
-            <a:hueOff val="0"/>
-            <a:satOff val="0"/>
-            <a:lumOff val="0"/>
-            <a:alphaOff val="0"/>
-          </a:schemeClr>
+          <a:srgbClr val="B3E5FC"/>
         </a:solidFill>
         <a:ln w="12700" cap="flat" cmpd="sng" algn="ctr">
           <a:solidFill>
-            <a:schemeClr val="lt1">
-              <a:hueOff val="0"/>
-              <a:satOff val="0"/>
-              <a:lumOff val="0"/>
-              <a:alphaOff val="0"/>
-            </a:schemeClr>
+            <a:srgbClr val="B3E5FC"/>
           </a:solidFill>
           <a:prstDash val="solid"/>
           <a:miter lim="800000"/>
@@ -6193,12 +6434,12 @@
         </a:fontRef>
       </dsp:style>
       <dsp:txBody>
-        <a:bodyPr spcFirstLastPara="0" vert="horz" wrap="square" lIns="4445" tIns="4445" rIns="4445" bIns="4445" numCol="1" spcCol="1270" anchor="ctr" anchorCtr="0">
+        <a:bodyPr spcFirstLastPara="0" vert="horz" wrap="square" lIns="6350" tIns="6350" rIns="6350" bIns="6350" numCol="1" spcCol="1270" anchor="ctr" anchorCtr="0">
           <a:noAutofit/>
         </a:bodyPr>
         <a:lstStyle/>
         <a:p>
-          <a:pPr marL="0" lvl="0" indent="0" algn="ctr" defTabSz="311150">
+          <a:pPr marL="0" lvl="0" indent="0" algn="ctr" defTabSz="444500">
             <a:lnSpc>
               <a:spcPct val="90000"/>
             </a:lnSpc>
@@ -6211,46 +6452,39 @@
             <a:buNone/>
           </a:pPr>
           <a:r>
-            <a:rPr lang="de-DE" sz="700" kern="1200"/>
+            <a:rPr lang="de-DE" sz="1000" kern="1200">
+              <a:solidFill>
+                <a:schemeClr val="tx1"/>
+              </a:solidFill>
+            </a:rPr>
             <a:t>Lorenz</a:t>
           </a:r>
         </a:p>
       </dsp:txBody>
       <dsp:txXfrm>
-        <a:off x="3155783" y="2755956"/>
+        <a:off x="3176154" y="2755956"/>
         <a:ext cx="969878" cy="484939"/>
       </dsp:txXfrm>
     </dsp:sp>
-    <dsp:sp modelId="{1050728B-2286-443E-A123-78E9BBB022E7}">
+    <dsp:sp modelId="{4E77A0CB-5759-4224-B4F8-569148480CC1}">
       <dsp:nvSpPr>
         <dsp:cNvPr id="0" name=""/>
         <dsp:cNvSpPr/>
       </dsp:nvSpPr>
       <dsp:spPr>
         <a:xfrm>
-          <a:off x="4086866" y="1378729"/>
-          <a:ext cx="969878" cy="484939"/>
+          <a:off x="4229463" y="1378729"/>
+          <a:ext cx="1132846" cy="484939"/>
         </a:xfrm>
         <a:prstGeom prst="rect">
           <a:avLst/>
         </a:prstGeom>
         <a:solidFill>
-          <a:schemeClr val="accent1">
-            <a:tint val="99000"/>
-            <a:hueOff val="0"/>
-            <a:satOff val="0"/>
-            <a:lumOff val="0"/>
-            <a:alphaOff val="0"/>
-          </a:schemeClr>
+          <a:srgbClr val="4FC3F7"/>
         </a:solidFill>
         <a:ln w="12700" cap="flat" cmpd="sng" algn="ctr">
           <a:solidFill>
-            <a:schemeClr val="lt1">
-              <a:hueOff val="0"/>
-              <a:satOff val="0"/>
-              <a:lumOff val="0"/>
-              <a:alphaOff val="0"/>
-            </a:schemeClr>
+            <a:srgbClr val="4FC3F7"/>
           </a:solidFill>
           <a:prstDash val="solid"/>
           <a:miter lim="800000"/>
@@ -6272,12 +6506,12 @@
         </a:fontRef>
       </dsp:style>
       <dsp:txBody>
-        <a:bodyPr spcFirstLastPara="0" vert="horz" wrap="square" lIns="4445" tIns="4445" rIns="4445" bIns="4445" numCol="1" spcCol="1270" anchor="ctr" anchorCtr="0">
+        <a:bodyPr spcFirstLastPara="0" vert="horz" wrap="square" lIns="6350" tIns="6350" rIns="6350" bIns="6350" numCol="1" spcCol="1270" anchor="ctr" anchorCtr="0">
           <a:noAutofit/>
         </a:bodyPr>
         <a:lstStyle/>
         <a:p>
-          <a:pPr marL="0" lvl="0" indent="0" algn="ctr" defTabSz="311150">
+          <a:pPr marL="0" lvl="0" indent="0" algn="ctr" defTabSz="444500">
             <a:lnSpc>
               <a:spcPct val="90000"/>
             </a:lnSpc>
@@ -6290,46 +6524,39 @@
             <a:buNone/>
           </a:pPr>
           <a:r>
-            <a:rPr lang="de-DE" sz="700" kern="1200"/>
+            <a:rPr lang="de-DE" sz="1000" kern="1200">
+              <a:solidFill>
+                <a:schemeClr val="tx1"/>
+              </a:solidFill>
+            </a:rPr>
             <a:t>Testing</a:t>
           </a:r>
         </a:p>
       </dsp:txBody>
       <dsp:txXfrm>
-        <a:off x="4086866" y="1378729"/>
-        <a:ext cx="969878" cy="484939"/>
+        <a:off x="4229463" y="1378729"/>
+        <a:ext cx="1132846" cy="484939"/>
       </dsp:txXfrm>
     </dsp:sp>
-    <dsp:sp modelId="{51857A03-685F-4D45-B11B-04913EA5C4E1}">
+    <dsp:sp modelId="{CAD64AF2-3D0D-4AA5-BF8E-4D165031C71D}">
       <dsp:nvSpPr>
         <dsp:cNvPr id="0" name=""/>
         <dsp:cNvSpPr/>
       </dsp:nvSpPr>
       <dsp:spPr>
         <a:xfrm>
-          <a:off x="4329335" y="2067342"/>
+          <a:off x="4512675" y="2067342"/>
           <a:ext cx="969878" cy="484939"/>
         </a:xfrm>
         <a:prstGeom prst="rect">
           <a:avLst/>
         </a:prstGeom>
         <a:solidFill>
-          <a:schemeClr val="accent1">
-            <a:tint val="80000"/>
-            <a:hueOff val="0"/>
-            <a:satOff val="0"/>
-            <a:lumOff val="0"/>
-            <a:alphaOff val="0"/>
-          </a:schemeClr>
+          <a:srgbClr val="B3E5FC"/>
         </a:solidFill>
         <a:ln w="12700" cap="flat" cmpd="sng" algn="ctr">
           <a:solidFill>
-            <a:schemeClr val="lt1">
-              <a:hueOff val="0"/>
-              <a:satOff val="0"/>
-              <a:lumOff val="0"/>
-              <a:alphaOff val="0"/>
-            </a:schemeClr>
+            <a:srgbClr val="B3E5FC"/>
           </a:solidFill>
           <a:prstDash val="solid"/>
           <a:miter lim="800000"/>
@@ -6351,12 +6578,12 @@
         </a:fontRef>
       </dsp:style>
       <dsp:txBody>
-        <a:bodyPr spcFirstLastPara="0" vert="horz" wrap="square" lIns="4445" tIns="4445" rIns="4445" bIns="4445" numCol="1" spcCol="1270" anchor="ctr" anchorCtr="0">
+        <a:bodyPr spcFirstLastPara="0" vert="horz" wrap="square" lIns="6350" tIns="6350" rIns="6350" bIns="6350" numCol="1" spcCol="1270" anchor="ctr" anchorCtr="0">
           <a:noAutofit/>
         </a:bodyPr>
         <a:lstStyle/>
         <a:p>
-          <a:pPr marL="0" lvl="0" indent="0" algn="ctr" defTabSz="311150">
+          <a:pPr marL="0" lvl="0" indent="0" algn="ctr" defTabSz="444500">
             <a:lnSpc>
               <a:spcPct val="90000"/>
             </a:lnSpc>
@@ -6369,46 +6596,39 @@
             <a:buNone/>
           </a:pPr>
           <a:r>
-            <a:rPr lang="de-DE" sz="700" kern="1200"/>
+            <a:rPr lang="de-DE" sz="1000" kern="1200">
+              <a:solidFill>
+                <a:schemeClr val="tx1"/>
+              </a:solidFill>
+            </a:rPr>
             <a:t>Darko (Lead)</a:t>
           </a:r>
         </a:p>
       </dsp:txBody>
       <dsp:txXfrm>
-        <a:off x="4329335" y="2067342"/>
+        <a:off x="4512675" y="2067342"/>
         <a:ext cx="969878" cy="484939"/>
       </dsp:txXfrm>
     </dsp:sp>
-    <dsp:sp modelId="{76DAFFCE-F1F2-42C1-8FA3-EDA284342A7E}">
+    <dsp:sp modelId="{D97ADE4E-FD7F-48AA-947E-57C354CF490D}">
       <dsp:nvSpPr>
         <dsp:cNvPr id="0" name=""/>
         <dsp:cNvSpPr/>
       </dsp:nvSpPr>
       <dsp:spPr>
         <a:xfrm>
-          <a:off x="4329335" y="2755956"/>
+          <a:off x="4512675" y="2755956"/>
           <a:ext cx="969878" cy="484939"/>
         </a:xfrm>
         <a:prstGeom prst="rect">
           <a:avLst/>
         </a:prstGeom>
         <a:solidFill>
-          <a:schemeClr val="accent1">
-            <a:tint val="80000"/>
-            <a:hueOff val="0"/>
-            <a:satOff val="0"/>
-            <a:lumOff val="0"/>
-            <a:alphaOff val="0"/>
-          </a:schemeClr>
+          <a:srgbClr val="B3E5FC"/>
         </a:solidFill>
         <a:ln w="12700" cap="flat" cmpd="sng" algn="ctr">
           <a:solidFill>
-            <a:schemeClr val="lt1">
-              <a:hueOff val="0"/>
-              <a:satOff val="0"/>
-              <a:lumOff val="0"/>
-              <a:alphaOff val="0"/>
-            </a:schemeClr>
+            <a:srgbClr val="B3E5FC"/>
           </a:solidFill>
           <a:prstDash val="solid"/>
           <a:miter lim="800000"/>
@@ -6430,12 +6650,12 @@
         </a:fontRef>
       </dsp:style>
       <dsp:txBody>
-        <a:bodyPr spcFirstLastPara="0" vert="horz" wrap="square" lIns="4445" tIns="4445" rIns="4445" bIns="4445" numCol="1" spcCol="1270" anchor="ctr" anchorCtr="0">
+        <a:bodyPr spcFirstLastPara="0" vert="horz" wrap="square" lIns="6350" tIns="6350" rIns="6350" bIns="6350" numCol="1" spcCol="1270" anchor="ctr" anchorCtr="0">
           <a:noAutofit/>
         </a:bodyPr>
         <a:lstStyle/>
         <a:p>
-          <a:pPr marL="0" lvl="0" indent="0" algn="ctr" defTabSz="311150">
+          <a:pPr marL="0" lvl="0" indent="0" algn="ctr" defTabSz="444500">
             <a:lnSpc>
               <a:spcPct val="90000"/>
             </a:lnSpc>
@@ -6448,46 +6668,39 @@
             <a:buNone/>
           </a:pPr>
           <a:r>
-            <a:rPr lang="de-DE" sz="700" kern="1200"/>
+            <a:rPr lang="de-DE" sz="1000" kern="1200">
+              <a:solidFill>
+                <a:schemeClr val="tx1"/>
+              </a:solidFill>
+            </a:rPr>
             <a:t>Lorenz</a:t>
           </a:r>
         </a:p>
       </dsp:txBody>
       <dsp:txXfrm>
-        <a:off x="4329335" y="2755956"/>
+        <a:off x="4512675" y="2755956"/>
         <a:ext cx="969878" cy="484939"/>
       </dsp:txXfrm>
     </dsp:sp>
-    <dsp:sp modelId="{48EE99E5-A500-481C-A993-563EC4A4347D}">
+    <dsp:sp modelId="{C8F5D2CF-85DA-4B42-8CE9-2A3E67E46261}">
       <dsp:nvSpPr>
         <dsp:cNvPr id="0" name=""/>
         <dsp:cNvSpPr/>
       </dsp:nvSpPr>
       <dsp:spPr>
         <a:xfrm>
-          <a:off x="5260419" y="1378729"/>
-          <a:ext cx="969878" cy="484939"/>
+          <a:off x="5565985" y="1378729"/>
+          <a:ext cx="1132846" cy="484939"/>
         </a:xfrm>
         <a:prstGeom prst="rect">
           <a:avLst/>
         </a:prstGeom>
         <a:solidFill>
-          <a:schemeClr val="accent1">
-            <a:tint val="99000"/>
-            <a:hueOff val="0"/>
-            <a:satOff val="0"/>
-            <a:lumOff val="0"/>
-            <a:alphaOff val="0"/>
-          </a:schemeClr>
+          <a:srgbClr val="4FC3F7"/>
         </a:solidFill>
         <a:ln w="12700" cap="flat" cmpd="sng" algn="ctr">
           <a:solidFill>
-            <a:schemeClr val="lt1">
-              <a:hueOff val="0"/>
-              <a:satOff val="0"/>
-              <a:lumOff val="0"/>
-              <a:alphaOff val="0"/>
-            </a:schemeClr>
+            <a:srgbClr val="4FC3F7"/>
           </a:solidFill>
           <a:prstDash val="solid"/>
           <a:miter lim="800000"/>
@@ -6509,12 +6722,12 @@
         </a:fontRef>
       </dsp:style>
       <dsp:txBody>
-        <a:bodyPr spcFirstLastPara="0" vert="horz" wrap="square" lIns="4445" tIns="4445" rIns="4445" bIns="4445" numCol="1" spcCol="1270" anchor="ctr" anchorCtr="0">
+        <a:bodyPr spcFirstLastPara="0" vert="horz" wrap="square" lIns="6350" tIns="6350" rIns="6350" bIns="6350" numCol="1" spcCol="1270" anchor="ctr" anchorCtr="0">
           <a:noAutofit/>
         </a:bodyPr>
         <a:lstStyle/>
         <a:p>
-          <a:pPr marL="0" lvl="0" indent="0" algn="ctr" defTabSz="311150">
+          <a:pPr marL="0" lvl="0" indent="0" algn="ctr" defTabSz="444500">
             <a:lnSpc>
               <a:spcPct val="90000"/>
             </a:lnSpc>
@@ -6527,46 +6740,39 @@
             <a:buNone/>
           </a:pPr>
           <a:r>
-            <a:rPr lang="de-DE" sz="700" kern="1200"/>
+            <a:rPr lang="de-DE" sz="1000" kern="1200">
+              <a:solidFill>
+                <a:schemeClr val="tx1"/>
+              </a:solidFill>
+            </a:rPr>
             <a:t>Dokumentation</a:t>
           </a:r>
         </a:p>
       </dsp:txBody>
       <dsp:txXfrm>
-        <a:off x="5260419" y="1378729"/>
-        <a:ext cx="969878" cy="484939"/>
+        <a:off x="5565985" y="1378729"/>
+        <a:ext cx="1132846" cy="484939"/>
       </dsp:txXfrm>
     </dsp:sp>
-    <dsp:sp modelId="{16F3F1D6-2444-4F8D-9640-F04C4D90C284}">
+    <dsp:sp modelId="{389E038B-DD32-4227-AE19-C59DC0230D01}">
       <dsp:nvSpPr>
         <dsp:cNvPr id="0" name=""/>
         <dsp:cNvSpPr/>
       </dsp:nvSpPr>
       <dsp:spPr>
         <a:xfrm>
-          <a:off x="5502888" y="2067342"/>
+          <a:off x="5849197" y="2067342"/>
           <a:ext cx="969878" cy="484939"/>
         </a:xfrm>
         <a:prstGeom prst="rect">
           <a:avLst/>
         </a:prstGeom>
         <a:solidFill>
-          <a:schemeClr val="accent1">
-            <a:tint val="80000"/>
-            <a:hueOff val="0"/>
-            <a:satOff val="0"/>
-            <a:lumOff val="0"/>
-            <a:alphaOff val="0"/>
-          </a:schemeClr>
+          <a:srgbClr val="B3E5FC"/>
         </a:solidFill>
         <a:ln w="12700" cap="flat" cmpd="sng" algn="ctr">
           <a:solidFill>
-            <a:schemeClr val="lt1">
-              <a:hueOff val="0"/>
-              <a:satOff val="0"/>
-              <a:lumOff val="0"/>
-              <a:alphaOff val="0"/>
-            </a:schemeClr>
+            <a:srgbClr val="B3E5FC"/>
           </a:solidFill>
           <a:prstDash val="solid"/>
           <a:miter lim="800000"/>
@@ -6588,12 +6794,12 @@
         </a:fontRef>
       </dsp:style>
       <dsp:txBody>
-        <a:bodyPr spcFirstLastPara="0" vert="horz" wrap="square" lIns="4445" tIns="4445" rIns="4445" bIns="4445" numCol="1" spcCol="1270" anchor="ctr" anchorCtr="0">
+        <a:bodyPr spcFirstLastPara="0" vert="horz" wrap="square" lIns="6350" tIns="6350" rIns="6350" bIns="6350" numCol="1" spcCol="1270" anchor="ctr" anchorCtr="0">
           <a:noAutofit/>
         </a:bodyPr>
         <a:lstStyle/>
         <a:p>
-          <a:pPr marL="0" lvl="0" indent="0" algn="ctr" defTabSz="311150">
+          <a:pPr marL="0" lvl="0" indent="0" algn="ctr" defTabSz="444500">
             <a:lnSpc>
               <a:spcPct val="90000"/>
             </a:lnSpc>
@@ -6606,46 +6812,39 @@
             <a:buNone/>
           </a:pPr>
           <a:r>
-            <a:rPr lang="de-DE" sz="700" kern="1200"/>
+            <a:rPr lang="de-DE" sz="1000" kern="1200">
+              <a:solidFill>
+                <a:schemeClr val="tx1"/>
+              </a:solidFill>
+            </a:rPr>
             <a:t>Robin (Lead)</a:t>
           </a:r>
         </a:p>
       </dsp:txBody>
       <dsp:txXfrm>
-        <a:off x="5502888" y="2067342"/>
+        <a:off x="5849197" y="2067342"/>
         <a:ext cx="969878" cy="484939"/>
       </dsp:txXfrm>
     </dsp:sp>
-    <dsp:sp modelId="{00246853-42EE-43DA-971F-2B329B235104}">
+    <dsp:sp modelId="{19930089-8336-4392-8B02-D7B09CDD46FC}">
       <dsp:nvSpPr>
         <dsp:cNvPr id="0" name=""/>
         <dsp:cNvSpPr/>
       </dsp:nvSpPr>
       <dsp:spPr>
         <a:xfrm>
-          <a:off x="5502888" y="2755956"/>
+          <a:off x="5849197" y="2755956"/>
           <a:ext cx="969878" cy="484939"/>
         </a:xfrm>
         <a:prstGeom prst="rect">
           <a:avLst/>
         </a:prstGeom>
         <a:solidFill>
-          <a:schemeClr val="accent1">
-            <a:tint val="80000"/>
-            <a:hueOff val="0"/>
-            <a:satOff val="0"/>
-            <a:lumOff val="0"/>
-            <a:alphaOff val="0"/>
-          </a:schemeClr>
+          <a:srgbClr val="B3E5FC"/>
         </a:solidFill>
         <a:ln w="12700" cap="flat" cmpd="sng" algn="ctr">
           <a:solidFill>
-            <a:schemeClr val="lt1">
-              <a:hueOff val="0"/>
-              <a:satOff val="0"/>
-              <a:lumOff val="0"/>
-              <a:alphaOff val="0"/>
-            </a:schemeClr>
+            <a:srgbClr val="B3E5FC"/>
           </a:solidFill>
           <a:prstDash val="solid"/>
           <a:miter lim="800000"/>
@@ -6667,12 +6866,12 @@
         </a:fontRef>
       </dsp:style>
       <dsp:txBody>
-        <a:bodyPr spcFirstLastPara="0" vert="horz" wrap="square" lIns="4445" tIns="4445" rIns="4445" bIns="4445" numCol="1" spcCol="1270" anchor="ctr" anchorCtr="0">
+        <a:bodyPr spcFirstLastPara="0" vert="horz" wrap="square" lIns="6350" tIns="6350" rIns="6350" bIns="6350" numCol="1" spcCol="1270" anchor="ctr" anchorCtr="0">
           <a:noAutofit/>
         </a:bodyPr>
         <a:lstStyle/>
         <a:p>
-          <a:pPr marL="0" lvl="0" indent="0" algn="ctr" defTabSz="311150">
+          <a:pPr marL="0" lvl="0" indent="0" algn="ctr" defTabSz="444500">
             <a:lnSpc>
               <a:spcPct val="90000"/>
             </a:lnSpc>
@@ -6685,46 +6884,39 @@
             <a:buNone/>
           </a:pPr>
           <a:r>
-            <a:rPr lang="de-DE" sz="700" kern="1200"/>
+            <a:rPr lang="de-DE" sz="1000" kern="1200">
+              <a:solidFill>
+                <a:schemeClr val="tx1"/>
+              </a:solidFill>
+            </a:rPr>
             <a:t>Anika (Second)</a:t>
           </a:r>
         </a:p>
       </dsp:txBody>
       <dsp:txXfrm>
-        <a:off x="5502888" y="2755956"/>
+        <a:off x="5849197" y="2755956"/>
         <a:ext cx="969878" cy="484939"/>
       </dsp:txXfrm>
     </dsp:sp>
-    <dsp:sp modelId="{10B9A784-7EB6-4C6D-A653-CF30E7740E7E}">
+    <dsp:sp modelId="{B6188C36-5B0F-485B-901B-852C62553A91}">
       <dsp:nvSpPr>
         <dsp:cNvPr id="0" name=""/>
         <dsp:cNvSpPr/>
       </dsp:nvSpPr>
       <dsp:spPr>
         <a:xfrm>
-          <a:off x="5502888" y="3444570"/>
+          <a:off x="5849197" y="3444570"/>
           <a:ext cx="969878" cy="484939"/>
         </a:xfrm>
         <a:prstGeom prst="rect">
           <a:avLst/>
         </a:prstGeom>
         <a:solidFill>
-          <a:schemeClr val="accent1">
-            <a:tint val="80000"/>
-            <a:hueOff val="0"/>
-            <a:satOff val="0"/>
-            <a:lumOff val="0"/>
-            <a:alphaOff val="0"/>
-          </a:schemeClr>
+          <a:srgbClr val="B3E5FC"/>
         </a:solidFill>
         <a:ln w="12700" cap="flat" cmpd="sng" algn="ctr">
           <a:solidFill>
-            <a:schemeClr val="lt1">
-              <a:hueOff val="0"/>
-              <a:satOff val="0"/>
-              <a:lumOff val="0"/>
-              <a:alphaOff val="0"/>
-            </a:schemeClr>
+            <a:srgbClr val="B3E5FC"/>
           </a:solidFill>
           <a:prstDash val="solid"/>
           <a:miter lim="800000"/>
@@ -6746,12 +6938,12 @@
         </a:fontRef>
       </dsp:style>
       <dsp:txBody>
-        <a:bodyPr spcFirstLastPara="0" vert="horz" wrap="square" lIns="4445" tIns="4445" rIns="4445" bIns="4445" numCol="1" spcCol="1270" anchor="ctr" anchorCtr="0">
+        <a:bodyPr spcFirstLastPara="0" vert="horz" wrap="square" lIns="6350" tIns="6350" rIns="6350" bIns="6350" numCol="1" spcCol="1270" anchor="ctr" anchorCtr="0">
           <a:noAutofit/>
         </a:bodyPr>
         <a:lstStyle/>
         <a:p>
-          <a:pPr marL="0" lvl="0" indent="0" algn="ctr" defTabSz="311150">
+          <a:pPr marL="0" lvl="0" indent="0" algn="ctr" defTabSz="444500">
             <a:lnSpc>
               <a:spcPct val="90000"/>
             </a:lnSpc>
@@ -6764,46 +6956,39 @@
             <a:buNone/>
           </a:pPr>
           <a:r>
-            <a:rPr lang="de-DE" sz="700" kern="1200"/>
+            <a:rPr lang="de-DE" sz="1000" kern="1200">
+              <a:solidFill>
+                <a:schemeClr val="tx1"/>
+              </a:solidFill>
+            </a:rPr>
             <a:t>Darko</a:t>
           </a:r>
         </a:p>
       </dsp:txBody>
       <dsp:txXfrm>
-        <a:off x="5502888" y="3444570"/>
+        <a:off x="5849197" y="3444570"/>
         <a:ext cx="969878" cy="484939"/>
       </dsp:txXfrm>
     </dsp:sp>
-    <dsp:sp modelId="{27C95A80-1EF0-4E07-BED6-EC45FFB13596}">
+    <dsp:sp modelId="{3A3D03E3-3281-4C1F-B844-18A39F8CE31E}">
       <dsp:nvSpPr>
         <dsp:cNvPr id="0" name=""/>
         <dsp:cNvSpPr/>
       </dsp:nvSpPr>
       <dsp:spPr>
         <a:xfrm>
-          <a:off x="5502888" y="4133183"/>
+          <a:off x="5849197" y="4133183"/>
           <a:ext cx="969878" cy="484939"/>
         </a:xfrm>
         <a:prstGeom prst="rect">
           <a:avLst/>
         </a:prstGeom>
         <a:solidFill>
-          <a:schemeClr val="accent1">
-            <a:tint val="80000"/>
-            <a:hueOff val="0"/>
-            <a:satOff val="0"/>
-            <a:lumOff val="0"/>
-            <a:alphaOff val="0"/>
-          </a:schemeClr>
+          <a:srgbClr val="B3E5FC"/>
         </a:solidFill>
         <a:ln w="12700" cap="flat" cmpd="sng" algn="ctr">
           <a:solidFill>
-            <a:schemeClr val="lt1">
-              <a:hueOff val="0"/>
-              <a:satOff val="0"/>
-              <a:lumOff val="0"/>
-              <a:alphaOff val="0"/>
-            </a:schemeClr>
+            <a:srgbClr val="B3E5FC"/>
           </a:solidFill>
           <a:prstDash val="solid"/>
           <a:miter lim="800000"/>
@@ -6825,12 +7010,12 @@
         </a:fontRef>
       </dsp:style>
       <dsp:txBody>
-        <a:bodyPr spcFirstLastPara="0" vert="horz" wrap="square" lIns="4445" tIns="4445" rIns="4445" bIns="4445" numCol="1" spcCol="1270" anchor="ctr" anchorCtr="0">
+        <a:bodyPr spcFirstLastPara="0" vert="horz" wrap="square" lIns="6350" tIns="6350" rIns="6350" bIns="6350" numCol="1" spcCol="1270" anchor="ctr" anchorCtr="0">
           <a:noAutofit/>
         </a:bodyPr>
         <a:lstStyle/>
         <a:p>
-          <a:pPr marL="0" lvl="0" indent="0" algn="ctr" defTabSz="311150">
+          <a:pPr marL="0" lvl="0" indent="0" algn="ctr" defTabSz="444500">
             <a:lnSpc>
               <a:spcPct val="90000"/>
             </a:lnSpc>
@@ -6843,13 +7028,17 @@
             <a:buNone/>
           </a:pPr>
           <a:r>
-            <a:rPr lang="de-DE" sz="700" kern="1200"/>
+            <a:rPr lang="de-DE" sz="1000" kern="1200">
+              <a:solidFill>
+                <a:schemeClr val="tx1"/>
+              </a:solidFill>
+            </a:rPr>
             <a:t>Lorenz</a:t>
           </a:r>
         </a:p>
       </dsp:txBody>
       <dsp:txXfrm>
-        <a:off x="5502888" y="4133183"/>
+        <a:off x="5849197" y="4133183"/>
         <a:ext cx="969878" cy="484939"/>
       </dsp:txXfrm>
     </dsp:sp>
@@ -6860,29 +7049,18 @@
       </dsp:nvSpPr>
       <dsp:spPr>
         <a:xfrm>
-          <a:off x="2326537" y="690115"/>
-          <a:ext cx="969878" cy="484939"/>
+          <a:off x="1896339" y="690115"/>
+          <a:ext cx="1461189" cy="484939"/>
         </a:xfrm>
         <a:prstGeom prst="rect">
           <a:avLst/>
         </a:prstGeom>
         <a:solidFill>
-          <a:schemeClr val="accent1">
-            <a:shade val="80000"/>
-            <a:hueOff val="0"/>
-            <a:satOff val="0"/>
-            <a:lumOff val="0"/>
-            <a:alphaOff val="0"/>
-          </a:schemeClr>
+          <a:srgbClr val="0288D1"/>
         </a:solidFill>
         <a:ln w="12700" cap="flat" cmpd="sng" algn="ctr">
           <a:solidFill>
-            <a:schemeClr val="lt1">
-              <a:hueOff val="0"/>
-              <a:satOff val="0"/>
-              <a:lumOff val="0"/>
-              <a:alphaOff val="0"/>
-            </a:schemeClr>
+            <a:srgbClr val="0288D1"/>
           </a:solidFill>
           <a:prstDash val="solid"/>
           <a:miter lim="800000"/>
@@ -6904,12 +7082,12 @@
         </a:fontRef>
       </dsp:style>
       <dsp:txBody>
-        <a:bodyPr spcFirstLastPara="0" vert="horz" wrap="square" lIns="4445" tIns="4445" rIns="4445" bIns="4445" numCol="1" spcCol="1270" anchor="ctr" anchorCtr="0">
+        <a:bodyPr spcFirstLastPara="0" vert="horz" wrap="square" lIns="6350" tIns="6350" rIns="6350" bIns="6350" numCol="1" spcCol="1270" anchor="ctr" anchorCtr="0">
           <a:noAutofit/>
         </a:bodyPr>
         <a:lstStyle/>
         <a:p>
-          <a:pPr marL="0" lvl="0" indent="0" algn="ctr" defTabSz="311150">
+          <a:pPr marL="0" lvl="0" indent="0" algn="ctr" defTabSz="444500">
             <a:lnSpc>
               <a:spcPct val="90000"/>
             </a:lnSpc>
@@ -6922,21 +7100,33 @@
             <a:buNone/>
           </a:pPr>
           <a:r>
-            <a:rPr lang="de-DE" sz="700" kern="1200"/>
+            <a:rPr lang="de-DE" sz="1000" kern="1200">
+              <a:solidFill>
+                <a:schemeClr val="tx1"/>
+              </a:solidFill>
+            </a:rPr>
             <a:t>Projektansprechpartner</a:t>
           </a:r>
           <a:br>
-            <a:rPr lang="de-DE" sz="700" kern="1200"/>
+            <a:rPr lang="de-DE" sz="1000" kern="1200">
+              <a:solidFill>
+                <a:schemeClr val="tx1"/>
+              </a:solidFill>
+            </a:rPr>
           </a:br>
           <a:r>
-            <a:rPr lang="de-DE" sz="700" kern="1200"/>
+            <a:rPr lang="de-DE" sz="1000" kern="1200">
+              <a:solidFill>
+                <a:schemeClr val="tx1"/>
+              </a:solidFill>
+            </a:rPr>
             <a:t>Lorenz</a:t>
           </a:r>
         </a:p>
       </dsp:txBody>
       <dsp:txXfrm>
-        <a:off x="2326537" y="690115"/>
-        <a:ext cx="969878" cy="484939"/>
+        <a:off x="1896339" y="690115"/>
+        <a:ext cx="1461189" cy="484939"/>
       </dsp:txXfrm>
     </dsp:sp>
   </dsp:spTree>

</xml_diff>